<commit_message>
update documnent + add sensor to neon3
vind de sensor niet in sdk
</commit_message>
<xml_diff>
--- a/EindOpdracht_EOS.docx
+++ b/EindOpdracht_EOS.docx
@@ -527,7 +527,13 @@
         <w:ind w:left="2160"/>
       </w:pPr>
       <w:r>
-        <w:t xml:space="preserve">De blokken zijn: </w:t>
+        <w:t>De blokken</w:t>
+      </w:r>
+      <w:r>
+        <w:t xml:space="preserve"> die nodig</w:t>
+      </w:r>
+      <w:r>
+        <w:t xml:space="preserve"> zijn: </w:t>
       </w:r>
       <w:proofErr w:type="spellStart"/>
       <w:r>
@@ -563,6 +569,73 @@
         </w:numPr>
       </w:pPr>
       <w:r>
+        <w:t xml:space="preserve">Klik op run </w:t>
+      </w:r>
+      <w:proofErr w:type="spellStart"/>
+      <w:r>
+        <w:t>connection</w:t>
+      </w:r>
+      <w:proofErr w:type="spellEnd"/>
+      <w:r>
+        <w:t xml:space="preserve"> om alles met elkaar te verbinden</w:t>
+      </w:r>
+    </w:p>
+    <w:p>
+      <w:pPr>
+        <w:pStyle w:val="Geenafstand"/>
+        <w:ind w:left="2160"/>
+      </w:pPr>
+      <w:r>
+        <w:rPr>
+          <w:noProof/>
+          <w:lang w:eastAsia="nl-BE"/>
+        </w:rPr>
+        <w:drawing>
+          <wp:inline distT="0" distB="0" distL="0" distR="0" wp14:anchorId="5357B364" wp14:editId="4EA78785">
+            <wp:extent cx="3914775" cy="790575"/>
+            <wp:effectExtent l="0" t="0" r="9525" b="9525"/>
+            <wp:docPr id="2" name="Afbeelding 2"/>
+            <wp:cNvGraphicFramePr>
+              <a:graphicFrameLocks xmlns:a="http://schemas.openxmlformats.org/drawingml/2006/main" noChangeAspect="1"/>
+            </wp:cNvGraphicFramePr>
+            <a:graphic xmlns:a="http://schemas.openxmlformats.org/drawingml/2006/main">
+              <a:graphicData uri="http://schemas.openxmlformats.org/drawingml/2006/picture">
+                <pic:pic xmlns:pic="http://schemas.openxmlformats.org/drawingml/2006/picture">
+                  <pic:nvPicPr>
+                    <pic:cNvPr id="1" name=""/>
+                    <pic:cNvPicPr/>
+                  </pic:nvPicPr>
+                  <pic:blipFill>
+                    <a:blip r:embed="rId9"/>
+                    <a:stretch>
+                      <a:fillRect/>
+                    </a:stretch>
+                  </pic:blipFill>
+                  <pic:spPr>
+                    <a:xfrm>
+                      <a:off x="0" y="0"/>
+                      <a:ext cx="3914775" cy="790575"/>
+                    </a:xfrm>
+                    <a:prstGeom prst="rect">
+                      <a:avLst/>
+                    </a:prstGeom>
+                  </pic:spPr>
+                </pic:pic>
+              </a:graphicData>
+            </a:graphic>
+          </wp:inline>
+        </w:drawing>
+      </w:r>
+    </w:p>
+    <w:p>
+      <w:pPr>
+        <w:pStyle w:val="Geenafstand"/>
+        <w:numPr>
+          <w:ilvl w:val="2"/>
+          <w:numId w:val="1"/>
+        </w:numPr>
+      </w:pPr>
+      <w:r>
         <w:t>Maak de nodige pinnen extern die nog niet verbonden zijn.</w:t>
       </w:r>
     </w:p>
@@ -640,6 +713,53 @@
     <w:p>
       <w:pPr>
         <w:pStyle w:val="Geenafstand"/>
+        <w:ind w:left="1440"/>
+      </w:pPr>
+      <w:r>
+        <w:rPr>
+          <w:noProof/>
+          <w:lang w:eastAsia="nl-BE"/>
+        </w:rPr>
+        <w:drawing>
+          <wp:inline distT="0" distB="0" distL="0" distR="0" wp14:anchorId="4CD9961C" wp14:editId="5DA99A9B">
+            <wp:extent cx="2876550" cy="3219450"/>
+            <wp:effectExtent l="0" t="0" r="0" b="0"/>
+            <wp:docPr id="11" name="Afbeelding 11"/>
+            <wp:cNvGraphicFramePr>
+              <a:graphicFrameLocks xmlns:a="http://schemas.openxmlformats.org/drawingml/2006/main" noChangeAspect="1"/>
+            </wp:cNvGraphicFramePr>
+            <a:graphic xmlns:a="http://schemas.openxmlformats.org/drawingml/2006/main">
+              <a:graphicData uri="http://schemas.openxmlformats.org/drawingml/2006/picture">
+                <pic:pic xmlns:pic="http://schemas.openxmlformats.org/drawingml/2006/picture">
+                  <pic:nvPicPr>
+                    <pic:cNvPr id="1" name=""/>
+                    <pic:cNvPicPr/>
+                  </pic:nvPicPr>
+                  <pic:blipFill>
+                    <a:blip r:embed="rId10"/>
+                    <a:stretch>
+                      <a:fillRect/>
+                    </a:stretch>
+                  </pic:blipFill>
+                  <pic:spPr>
+                    <a:xfrm>
+                      <a:off x="0" y="0"/>
+                      <a:ext cx="2876550" cy="3219450"/>
+                    </a:xfrm>
+                    <a:prstGeom prst="rect">
+                      <a:avLst/>
+                    </a:prstGeom>
+                  </pic:spPr>
+                </pic:pic>
+              </a:graphicData>
+            </a:graphic>
+          </wp:inline>
+        </w:drawing>
+      </w:r>
+    </w:p>
+    <w:p>
+      <w:pPr>
+        <w:pStyle w:val="Geenafstand"/>
         <w:numPr>
           <w:ilvl w:val="1"/>
           <w:numId w:val="1"/>
@@ -673,6 +793,7 @@
         <w:pStyle w:val="Kop1"/>
       </w:pPr>
       <w:r>
+        <w:lastRenderedPageBreak/>
         <w:t>SDK:</w:t>
       </w:r>
     </w:p>
@@ -719,6 +840,83 @@
       </w:pPr>
       <w:r>
         <w:t>Klik op File -&gt; New -&gt; Application</w:t>
+      </w:r>
+    </w:p>
+    <w:p>
+      <w:pPr>
+        <w:pStyle w:val="Geenafstand"/>
+        <w:ind w:left="1440"/>
+      </w:pPr>
+      <w:r>
+        <w:rPr>
+          <w:noProof/>
+          <w:lang w:eastAsia="nl-BE"/>
+        </w:rPr>
+        <w:drawing>
+          <wp:inline distT="0" distB="0" distL="0" distR="0" wp14:anchorId="60FA5550" wp14:editId="7B8C1A97">
+            <wp:extent cx="3347500" cy="1685509"/>
+            <wp:effectExtent l="0" t="0" r="5715" b="0"/>
+            <wp:docPr id="14" name="Afbeelding 14"/>
+            <wp:cNvGraphicFramePr>
+              <a:graphicFrameLocks xmlns:a="http://schemas.openxmlformats.org/drawingml/2006/main" noChangeAspect="1"/>
+            </wp:cNvGraphicFramePr>
+            <a:graphic xmlns:a="http://schemas.openxmlformats.org/drawingml/2006/main">
+              <a:graphicData uri="http://schemas.openxmlformats.org/drawingml/2006/picture">
+                <pic:pic xmlns:pic="http://schemas.openxmlformats.org/drawingml/2006/picture">
+                  <pic:nvPicPr>
+                    <pic:cNvPr id="1" name=""/>
+                    <pic:cNvPicPr/>
+                  </pic:nvPicPr>
+                  <pic:blipFill>
+                    <a:blip r:embed="rId11"/>
+                    <a:stretch>
+                      <a:fillRect/>
+                    </a:stretch>
+                  </pic:blipFill>
+                  <pic:spPr>
+                    <a:xfrm>
+                      <a:off x="0" y="0"/>
+                      <a:ext cx="3358576" cy="1691086"/>
+                    </a:xfrm>
+                    <a:prstGeom prst="rect">
+                      <a:avLst/>
+                    </a:prstGeom>
+                  </pic:spPr>
+                </pic:pic>
+              </a:graphicData>
+            </a:graphic>
+          </wp:inline>
+        </w:drawing>
+      </w:r>
+    </w:p>
+    <w:p>
+      <w:pPr>
+        <w:pStyle w:val="Geenafstand"/>
+        <w:ind w:left="1440"/>
+      </w:pPr>
+    </w:p>
+    <w:p>
+      <w:pPr>
+        <w:pStyle w:val="Geenafstand"/>
+        <w:numPr>
+          <w:ilvl w:val="1"/>
+          <w:numId w:val="1"/>
+        </w:numPr>
+      </w:pPr>
+      <w:r>
+        <w:t>Geef de applicatie een naam.</w:t>
+      </w:r>
+    </w:p>
+    <w:p>
+      <w:pPr>
+        <w:pStyle w:val="Geenafstand"/>
+        <w:numPr>
+          <w:ilvl w:val="1"/>
+          <w:numId w:val="1"/>
+        </w:numPr>
+      </w:pPr>
+      <w:r>
+        <w:t>Zet het OS platform Freertos10_xilinx</w:t>
       </w:r>
     </w:p>
     <w:p>
@@ -747,7 +945,7 @@
                     <pic:cNvPicPr/>
                   </pic:nvPicPr>
                   <pic:blipFill>
-                    <a:blip r:embed="rId9"/>
+                    <a:blip r:embed="rId12"/>
                     <a:stretch>
                       <a:fillRect/>
                     </a:stretch>
@@ -777,7 +975,289 @@
         </w:numPr>
       </w:pPr>
       <w:r>
+        <w:t xml:space="preserve">Ga naar de </w:t>
+      </w:r>
+      <w:proofErr w:type="spellStart"/>
+      <w:r>
+        <w:t>bsp</w:t>
+      </w:r>
+      <w:proofErr w:type="spellEnd"/>
+      <w:r>
+        <w:t xml:space="preserve"> file met dezelfde naam als uw project.</w:t>
+      </w:r>
+    </w:p>
+    <w:p>
+      <w:pPr>
+        <w:pStyle w:val="Geenafstand"/>
+        <w:ind w:left="720"/>
+      </w:pPr>
+      <w:r>
+        <w:rPr>
+          <w:noProof/>
+          <w:lang w:eastAsia="nl-BE"/>
+        </w:rPr>
+        <w:drawing>
+          <wp:inline distT="0" distB="0" distL="0" distR="0" wp14:anchorId="446A93DE" wp14:editId="5C9F2ACA">
+            <wp:extent cx="3171825" cy="285750"/>
+            <wp:effectExtent l="0" t="0" r="9525" b="0"/>
+            <wp:docPr id="16" name="Afbeelding 16"/>
+            <wp:cNvGraphicFramePr>
+              <a:graphicFrameLocks xmlns:a="http://schemas.openxmlformats.org/drawingml/2006/main" noChangeAspect="1"/>
+            </wp:cNvGraphicFramePr>
+            <a:graphic xmlns:a="http://schemas.openxmlformats.org/drawingml/2006/main">
+              <a:graphicData uri="http://schemas.openxmlformats.org/drawingml/2006/picture">
+                <pic:pic xmlns:pic="http://schemas.openxmlformats.org/drawingml/2006/picture">
+                  <pic:nvPicPr>
+                    <pic:cNvPr id="1" name=""/>
+                    <pic:cNvPicPr/>
+                  </pic:nvPicPr>
+                  <pic:blipFill>
+                    <a:blip r:embed="rId13"/>
+                    <a:stretch>
+                      <a:fillRect/>
+                    </a:stretch>
+                  </pic:blipFill>
+                  <pic:spPr>
+                    <a:xfrm>
+                      <a:off x="0" y="0"/>
+                      <a:ext cx="3171825" cy="285750"/>
+                    </a:xfrm>
+                    <a:prstGeom prst="rect">
+                      <a:avLst/>
+                    </a:prstGeom>
+                  </pic:spPr>
+                </pic:pic>
+              </a:graphicData>
+            </a:graphic>
+          </wp:inline>
+        </w:drawing>
+      </w:r>
+    </w:p>
+    <w:p>
+      <w:pPr>
+        <w:pStyle w:val="Geenafstand"/>
+        <w:numPr>
+          <w:ilvl w:val="1"/>
+          <w:numId w:val="1"/>
+        </w:numPr>
+      </w:pPr>
+      <w:r>
+        <w:t xml:space="preserve">Klik hier met de rechtse muisknop en selecteer </w:t>
+      </w:r>
+    </w:p>
+    <w:p>
+      <w:pPr>
+        <w:pStyle w:val="Geenafstand"/>
+        <w:ind w:left="1440"/>
+      </w:pPr>
+      <w:r>
+        <w:rPr>
+          <w:noProof/>
+          <w:lang w:eastAsia="nl-BE"/>
+        </w:rPr>
+        <w:drawing>
+          <wp:inline distT="0" distB="0" distL="0" distR="0" wp14:anchorId="31247E1A" wp14:editId="463ECEDD">
+            <wp:extent cx="2057400" cy="257175"/>
+            <wp:effectExtent l="0" t="0" r="0" b="9525"/>
+            <wp:docPr id="17" name="Afbeelding 17"/>
+            <wp:cNvGraphicFramePr>
+              <a:graphicFrameLocks xmlns:a="http://schemas.openxmlformats.org/drawingml/2006/main" noChangeAspect="1"/>
+            </wp:cNvGraphicFramePr>
+            <a:graphic xmlns:a="http://schemas.openxmlformats.org/drawingml/2006/main">
+              <a:graphicData uri="http://schemas.openxmlformats.org/drawingml/2006/picture">
+                <pic:pic xmlns:pic="http://schemas.openxmlformats.org/drawingml/2006/picture">
+                  <pic:nvPicPr>
+                    <pic:cNvPr id="1" name=""/>
+                    <pic:cNvPicPr/>
+                  </pic:nvPicPr>
+                  <pic:blipFill>
+                    <a:blip r:embed="rId14"/>
+                    <a:stretch>
+                      <a:fillRect/>
+                    </a:stretch>
+                  </pic:blipFill>
+                  <pic:spPr>
+                    <a:xfrm>
+                      <a:off x="0" y="0"/>
+                      <a:ext cx="2057400" cy="257175"/>
+                    </a:xfrm>
+                    <a:prstGeom prst="rect">
+                      <a:avLst/>
+                    </a:prstGeom>
+                  </pic:spPr>
+                </pic:pic>
+              </a:graphicData>
+            </a:graphic>
+          </wp:inline>
+        </w:drawing>
+      </w:r>
+    </w:p>
+    <w:p>
+      <w:pPr>
+        <w:pStyle w:val="Geenafstand"/>
+        <w:numPr>
+          <w:ilvl w:val="1"/>
+          <w:numId w:val="1"/>
+        </w:numPr>
+      </w:pPr>
+      <w:r>
+        <w:t xml:space="preserve">Dan ga je naar </w:t>
+      </w:r>
+      <w:proofErr w:type="spellStart"/>
+      <w:r>
+        <w:t>Overview</w:t>
+      </w:r>
+      <w:proofErr w:type="spellEnd"/>
+      <w:r>
+        <w:t xml:space="preserve"> -&gt; freertos10_xilinx en zet je de </w:t>
+      </w:r>
+      <w:proofErr w:type="spellStart"/>
+      <w:r>
+        <w:rPr>
+          <w:b/>
+        </w:rPr>
+        <w:t>stdin</w:t>
+      </w:r>
+      <w:proofErr w:type="spellEnd"/>
+      <w:r>
+        <w:t xml:space="preserve"> en de </w:t>
+      </w:r>
+      <w:proofErr w:type="spellStart"/>
+      <w:r>
+        <w:rPr>
+          <w:b/>
+        </w:rPr>
+        <w:t>stdout</w:t>
+      </w:r>
+      <w:proofErr w:type="spellEnd"/>
+      <w:r>
+        <w:t xml:space="preserve"> op ps7_uart_1.</w:t>
+      </w:r>
+    </w:p>
+    <w:p>
+      <w:pPr>
+        <w:pStyle w:val="Geenafstand"/>
+        <w:ind w:left="720"/>
+      </w:pPr>
+      <w:r>
+        <w:rPr>
+          <w:noProof/>
+          <w:lang w:eastAsia="nl-BE"/>
+        </w:rPr>
+        <w:drawing>
+          <wp:inline distT="0" distB="0" distL="0" distR="0" wp14:anchorId="7A226676" wp14:editId="66E3F444">
+            <wp:extent cx="3912042" cy="1288111"/>
+            <wp:effectExtent l="0" t="0" r="0" b="7620"/>
+            <wp:docPr id="18" name="Afbeelding 18"/>
+            <wp:cNvGraphicFramePr>
+              <a:graphicFrameLocks xmlns:a="http://schemas.openxmlformats.org/drawingml/2006/main" noChangeAspect="1"/>
+            </wp:cNvGraphicFramePr>
+            <a:graphic xmlns:a="http://schemas.openxmlformats.org/drawingml/2006/main">
+              <a:graphicData uri="http://schemas.openxmlformats.org/drawingml/2006/picture">
+                <pic:pic xmlns:pic="http://schemas.openxmlformats.org/drawingml/2006/picture">
+                  <pic:nvPicPr>
+                    <pic:cNvPr id="1" name=""/>
+                    <pic:cNvPicPr/>
+                  </pic:nvPicPr>
+                  <pic:blipFill>
+                    <a:blip r:embed="rId15"/>
+                    <a:stretch>
+                      <a:fillRect/>
+                    </a:stretch>
+                  </pic:blipFill>
+                  <pic:spPr>
+                    <a:xfrm>
+                      <a:off x="0" y="0"/>
+                      <a:ext cx="3931733" cy="1294595"/>
+                    </a:xfrm>
+                    <a:prstGeom prst="rect">
+                      <a:avLst/>
+                    </a:prstGeom>
+                  </pic:spPr>
+                </pic:pic>
+              </a:graphicData>
+            </a:graphic>
+          </wp:inline>
+        </w:drawing>
+      </w:r>
+    </w:p>
+    <w:p>
+      <w:pPr>
+        <w:pStyle w:val="Geenafstand"/>
+        <w:numPr>
+          <w:ilvl w:val="0"/>
+          <w:numId w:val="1"/>
+        </w:numPr>
+      </w:pPr>
+      <w:r>
         <w:lastRenderedPageBreak/>
+        <w:t xml:space="preserve">Dan ga je naar de applicatie -&gt; en klik je op de </w:t>
+      </w:r>
+      <w:proofErr w:type="spellStart"/>
+      <w:r>
+        <w:t>hello_world.c</w:t>
+      </w:r>
+      <w:proofErr w:type="spellEnd"/>
+      <w:r>
+        <w:t xml:space="preserve"> file (dit is je hoofdprogramma)</w:t>
+      </w:r>
+    </w:p>
+    <w:p>
+      <w:pPr>
+        <w:pStyle w:val="Geenafstand"/>
+        <w:ind w:left="720"/>
+      </w:pPr>
+      <w:r>
+        <w:rPr>
+          <w:noProof/>
+          <w:lang w:eastAsia="nl-BE"/>
+        </w:rPr>
+        <w:drawing>
+          <wp:inline distT="0" distB="0" distL="0" distR="0" wp14:anchorId="67F6640F" wp14:editId="4EA19705">
+            <wp:extent cx="2905125" cy="1095375"/>
+            <wp:effectExtent l="0" t="0" r="9525" b="9525"/>
+            <wp:docPr id="19" name="Afbeelding 19"/>
+            <wp:cNvGraphicFramePr>
+              <a:graphicFrameLocks xmlns:a="http://schemas.openxmlformats.org/drawingml/2006/main" noChangeAspect="1"/>
+            </wp:cNvGraphicFramePr>
+            <a:graphic xmlns:a="http://schemas.openxmlformats.org/drawingml/2006/main">
+              <a:graphicData uri="http://schemas.openxmlformats.org/drawingml/2006/picture">
+                <pic:pic xmlns:pic="http://schemas.openxmlformats.org/drawingml/2006/picture">
+                  <pic:nvPicPr>
+                    <pic:cNvPr id="1" name=""/>
+                    <pic:cNvPicPr/>
+                  </pic:nvPicPr>
+                  <pic:blipFill>
+                    <a:blip r:embed="rId16"/>
+                    <a:stretch>
+                      <a:fillRect/>
+                    </a:stretch>
+                  </pic:blipFill>
+                  <pic:spPr>
+                    <a:xfrm>
+                      <a:off x="0" y="0"/>
+                      <a:ext cx="2905125" cy="1095375"/>
+                    </a:xfrm>
+                    <a:prstGeom prst="rect">
+                      <a:avLst/>
+                    </a:prstGeom>
+                  </pic:spPr>
+                </pic:pic>
+              </a:graphicData>
+            </a:graphic>
+          </wp:inline>
+        </w:drawing>
+      </w:r>
+    </w:p>
+    <w:p>
+      <w:pPr>
+        <w:pStyle w:val="Geenafstand"/>
+        <w:numPr>
+          <w:ilvl w:val="0"/>
+          <w:numId w:val="1"/>
+        </w:numPr>
+      </w:pPr>
+      <w:r>
         <w:t xml:space="preserve">Importeer al de nodige </w:t>
       </w:r>
       <w:proofErr w:type="spellStart"/>
@@ -815,7 +1295,7 @@
                     <pic:cNvPicPr/>
                   </pic:nvPicPr>
                   <pic:blipFill>
-                    <a:blip r:embed="rId10"/>
+                    <a:blip r:embed="rId17"/>
                     <a:stretch>
                       <a:fillRect/>
                     </a:stretch>
@@ -853,6 +1333,8 @@
       <w:r>
         <w:t>Maak functies voor de sensor en de neonpixel.</w:t>
       </w:r>
+      <w:bookmarkStart w:id="0" w:name="_GoBack"/>
+      <w:bookmarkEnd w:id="0"/>
     </w:p>
     <w:p>
       <w:pPr>
@@ -880,7 +1362,7 @@
                     <pic:cNvPicPr/>
                   </pic:nvPicPr>
                   <pic:blipFill>
-                    <a:blip r:embed="rId11"/>
+                    <a:blip r:embed="rId18"/>
                     <a:stretch>
                       <a:fillRect/>
                     </a:stretch>
@@ -957,7 +1439,7 @@
                     <pic:cNvPicPr/>
                   </pic:nvPicPr>
                   <pic:blipFill>
-                    <a:blip r:embed="rId12"/>
+                    <a:blip r:embed="rId19"/>
                     <a:stretch>
                       <a:fillRect/>
                     </a:stretch>
@@ -1000,6 +1482,7 @@
           <w:noProof/>
           <w:lang w:eastAsia="nl-BE"/>
         </w:rPr>
+        <w:lastRenderedPageBreak/>
         <w:drawing>
           <wp:inline distT="0" distB="0" distL="0" distR="0" wp14:anchorId="2E83DC84" wp14:editId="33E11FD9">
             <wp:extent cx="5760720" cy="2259965"/>
@@ -1016,7 +1499,7 @@
                     <pic:cNvPicPr/>
                   </pic:nvPicPr>
                   <pic:blipFill>
-                    <a:blip r:embed="rId13"/>
+                    <a:blip r:embed="rId20"/>
                     <a:stretch>
                       <a:fillRect/>
                     </a:stretch>
@@ -1059,8 +1542,6 @@
       <w:r>
         <w:t>:</w:t>
       </w:r>
-      <w:bookmarkStart w:id="0" w:name="_GoBack"/>
-      <w:bookmarkEnd w:id="0"/>
     </w:p>
     <w:p>
       <w:pPr>
@@ -1099,7 +1580,7 @@
                     <pic:cNvPicPr/>
                   </pic:nvPicPr>
                   <pic:blipFill>
-                    <a:blip r:embed="rId14"/>
+                    <a:blip r:embed="rId21"/>
                     <a:stretch>
                       <a:fillRect/>
                     </a:stretch>

</xml_diff>

<commit_message>
try array met neonVallues + paper update
</commit_message>
<xml_diff>
--- a/EindOpdracht_EOS.docx
+++ b/EindOpdracht_EOS.docx
@@ -7,21 +7,8 @@
         <w:pStyle w:val="Titel"/>
         <w:jc w:val="center"/>
       </w:pPr>
-      <w:proofErr w:type="spellStart"/>
-      <w:r>
-        <w:t>Final</w:t>
-      </w:r>
-      <w:proofErr w:type="spellEnd"/>
-      <w:r>
-        <w:t xml:space="preserve"> </w:t>
-      </w:r>
-      <w:proofErr w:type="spellStart"/>
-      <w:r>
-        <w:t>Exercise</w:t>
-      </w:r>
-      <w:proofErr w:type="spellEnd"/>
-      <w:r>
-        <w:t xml:space="preserve"> Part 1</w:t>
+      <w:r>
+        <w:t>Final Exercise Part 1</w:t>
       </w:r>
     </w:p>
     <w:p/>
@@ -38,31 +25,7 @@
         <w:pStyle w:val="Geenafstand"/>
       </w:pPr>
       <w:r>
-        <w:t xml:space="preserve">In dit project gaan we een </w:t>
-      </w:r>
-      <w:proofErr w:type="spellStart"/>
-      <w:r>
-        <w:t>Minized</w:t>
-      </w:r>
-      <w:proofErr w:type="spellEnd"/>
-      <w:r>
-        <w:t xml:space="preserve"> FPGA aansturen. De bedoeling is dat we als ingangen knoppen en een ultrasoon sensor gebruiken om zo een spelletje te programmeren op een Neonpixel (matrix 8*8). En deze waarde ook serieel kunnen uitprinten op een seriële uitgang. Het </w:t>
-      </w:r>
-      <w:proofErr w:type="spellStart"/>
-      <w:r>
-        <w:t>programeren</w:t>
-      </w:r>
-      <w:proofErr w:type="spellEnd"/>
-      <w:r>
-        <w:t xml:space="preserve"> van deze software gebeurt in </w:t>
-      </w:r>
-      <w:proofErr w:type="spellStart"/>
-      <w:r>
-        <w:t>vivado</w:t>
-      </w:r>
-      <w:proofErr w:type="spellEnd"/>
-      <w:r>
-        <w:t xml:space="preserve"> en in SDK. </w:t>
+        <w:t xml:space="preserve">In dit project gaan we een Minized FPGA aansturen. De bedoeling is dat we als ingangen knoppen en een ultrasoon sensor gebruiken om zo een spelletje te programmeren op een Neonpixel (matrix 8*8). En deze waarde ook serieel kunnen uitprinten op een seriële uitgang. Het programeren van deze software gebeurt in vivado en in SDK. </w:t>
       </w:r>
     </w:p>
     <w:p>
@@ -115,29 +78,16 @@
       <w:pPr>
         <w:pStyle w:val="Kop1"/>
       </w:pPr>
-      <w:proofErr w:type="spellStart"/>
-      <w:r>
-        <w:t>Vivado</w:t>
-      </w:r>
-      <w:proofErr w:type="spellEnd"/>
-      <w:r>
-        <w:t>:</w:t>
-      </w:r>
-    </w:p>
-    <w:p>
-      <w:pPr>
-        <w:pStyle w:val="Geenafstand"/>
-      </w:pPr>
-      <w:r>
-        <w:t xml:space="preserve">Hier hebben we een project aangemaakt waar we de </w:t>
-      </w:r>
-      <w:proofErr w:type="spellStart"/>
-      <w:r>
-        <w:t>vhdl</w:t>
-      </w:r>
-      <w:proofErr w:type="spellEnd"/>
-      <w:r>
-        <w:t xml:space="preserve"> code geschreven hebben om de ultrasoon sensor en de neonpixel aan te sturen. Vervolgens hebben we van deze code aparte IP-blokken gemaakt die we vervolgens in een blokschema kunnen gebruiken om ze daarna te kunnen aansturen in SDK.</w:t>
+      <w:r>
+        <w:t>Vivado:</w:t>
+      </w:r>
+    </w:p>
+    <w:p>
+      <w:pPr>
+        <w:pStyle w:val="Geenafstand"/>
+      </w:pPr>
+      <w:r>
+        <w:t>Hier hebben we een project aangemaakt waar we de vhdl code geschreven hebben om de ultrasoon sensor en de neonpixel aan te sturen. Vervolgens hebben we van deze code aparte IP-blokken gemaakt die we vervolgens in een blokschema kunnen gebruiken om ze daarna te kunnen aansturen in SDK.</w:t>
       </w:r>
     </w:p>
     <w:p>
@@ -178,13 +128,8 @@
         </w:numPr>
       </w:pPr>
       <w:r>
-        <w:t xml:space="preserve">Ga naar </w:t>
-      </w:r>
-      <w:proofErr w:type="spellStart"/>
-      <w:r>
-        <w:t>settings</w:t>
-      </w:r>
-      <w:proofErr w:type="spellEnd"/>
+        <w:t>Ga naar settings</w:t>
+      </w:r>
     </w:p>
     <w:p>
       <w:pPr>
@@ -259,13 +204,8 @@
         </w:numPr>
       </w:pPr>
       <w:r>
-        <w:t xml:space="preserve">Klik op IP -&gt; vervolgens op </w:t>
-      </w:r>
-      <w:proofErr w:type="spellStart"/>
-      <w:r>
-        <w:t>Respository</w:t>
-      </w:r>
-      <w:proofErr w:type="spellEnd"/>
+        <w:t>Klik op IP -&gt; vervolgens op Respository</w:t>
+      </w:r>
     </w:p>
     <w:p>
       <w:pPr>
@@ -533,31 +473,7 @@
         <w:t xml:space="preserve"> die nodig</w:t>
       </w:r>
       <w:r>
-        <w:t xml:space="preserve"> zijn: </w:t>
-      </w:r>
-      <w:proofErr w:type="spellStart"/>
-      <w:r>
-        <w:t>Zynq</w:t>
-      </w:r>
-      <w:proofErr w:type="spellEnd"/>
-      <w:r>
-        <w:t xml:space="preserve"> blok, al je eigen blokken en een </w:t>
-      </w:r>
-      <w:proofErr w:type="spellStart"/>
-      <w:r>
-        <w:t>axi</w:t>
-      </w:r>
-      <w:proofErr w:type="spellEnd"/>
-      <w:r>
-        <w:t xml:space="preserve"> </w:t>
-      </w:r>
-      <w:proofErr w:type="spellStart"/>
-      <w:r>
-        <w:t>gpio</w:t>
-      </w:r>
-      <w:proofErr w:type="spellEnd"/>
-      <w:r>
-        <w:t xml:space="preserve"> blok.</w:t>
+        <w:t xml:space="preserve"> zijn: Zynq blok, al je eigen blokken en een axi gpio blok.</w:t>
       </w:r>
     </w:p>
     <w:p>
@@ -569,15 +485,7 @@
         </w:numPr>
       </w:pPr>
       <w:r>
-        <w:t xml:space="preserve">Klik op run </w:t>
-      </w:r>
-      <w:proofErr w:type="spellStart"/>
-      <w:r>
-        <w:t>connection</w:t>
-      </w:r>
-      <w:proofErr w:type="spellEnd"/>
-      <w:r>
-        <w:t xml:space="preserve"> om alles met elkaar te verbinden</w:t>
+        <w:t>Klik op run connection om alles met elkaar te verbinden</w:t>
       </w:r>
     </w:p>
     <w:p>
@@ -653,15 +561,19 @@
         </w:numPr>
       </w:pPr>
       <w:r>
-        <w:t xml:space="preserve">Als je ze allemaal hebt kan je een </w:t>
-      </w:r>
-      <w:proofErr w:type="spellStart"/>
-      <w:r>
-        <w:t>wrapper</w:t>
-      </w:r>
-      <w:proofErr w:type="spellEnd"/>
-      <w:r>
-        <w:t xml:space="preserve"> van je blokschema maken.</w:t>
+        <w:t>Als je ze allemaal hebt kan je een wrapper van je blokschema maken.</w:t>
+      </w:r>
+    </w:p>
+    <w:p>
+      <w:pPr>
+        <w:pStyle w:val="Geenafstand"/>
+        <w:numPr>
+          <w:ilvl w:val="1"/>
+          <w:numId w:val="1"/>
+        </w:numPr>
+      </w:pPr>
+      <w:r>
+        <w:t>Rechtse muisknop op je blokschema design -&gt; create hdl wrapper</w:t>
       </w:r>
     </w:p>
     <w:p>
@@ -673,15 +585,7 @@
         </w:numPr>
       </w:pPr>
       <w:r>
-        <w:t xml:space="preserve">Daarna maak je een </w:t>
-      </w:r>
-      <w:proofErr w:type="spellStart"/>
-      <w:r>
-        <w:t>bitstream</w:t>
-      </w:r>
-      <w:proofErr w:type="spellEnd"/>
-      <w:r>
-        <w:t xml:space="preserve"> van het programma.</w:t>
+        <w:t>Daarna maak je een bitstream van het programma.</w:t>
       </w:r>
     </w:p>
     <w:p>
@@ -692,34 +596,279 @@
           <w:numId w:val="1"/>
         </w:numPr>
       </w:pPr>
-      <w:r>
-        <w:t>Klik op File -&gt; exporteer hardware :</w:t>
-      </w:r>
-      <w:r>
-        <w:t xml:space="preserve">Vervolgens exporteer je de </w:t>
-      </w:r>
-      <w:r>
-        <w:t xml:space="preserve">hardware samen met de </w:t>
-      </w:r>
-      <w:proofErr w:type="spellStart"/>
-      <w:r>
-        <w:t>bitstream</w:t>
-      </w:r>
-      <w:proofErr w:type="spellEnd"/>
-      <w:r>
-        <w:t xml:space="preserve"> naar SDK.</w:t>
-      </w:r>
-    </w:p>
-    <w:p>
-      <w:pPr>
-        <w:pStyle w:val="Geenafstand"/>
-        <w:ind w:left="1440"/>
+    </w:p>
+    <w:p>
+      <w:pPr>
+        <w:pStyle w:val="Geenafstand"/>
+        <w:numPr>
+          <w:ilvl w:val="1"/>
+          <w:numId w:val="1"/>
+        </w:numPr>
       </w:pPr>
       <w:r>
         <w:rPr>
           <w:noProof/>
           <w:lang w:eastAsia="nl-BE"/>
         </w:rPr>
+        <mc:AlternateContent>
+          <mc:Choice Requires="wps">
+            <w:drawing>
+              <wp:anchor distT="0" distB="0" distL="114300" distR="114300" simplePos="0" relativeHeight="251660288" behindDoc="0" locked="0" layoutInCell="1" allowOverlap="1">
+                <wp:simplePos x="0" y="0"/>
+                <wp:positionH relativeFrom="column">
+                  <wp:posOffset>2281168</wp:posOffset>
+                </wp:positionH>
+                <wp:positionV relativeFrom="paragraph">
+                  <wp:posOffset>365125</wp:posOffset>
+                </wp:positionV>
+                <wp:extent cx="492760" cy="229870"/>
+                <wp:effectExtent l="19050" t="19050" r="21590" b="36830"/>
+                <wp:wrapNone/>
+                <wp:docPr id="20" name="Pijl-links 20"/>
+                <wp:cNvGraphicFramePr/>
+                <a:graphic xmlns:a="http://schemas.openxmlformats.org/drawingml/2006/main">
+                  <a:graphicData uri="http://schemas.microsoft.com/office/word/2010/wordprocessingShape">
+                    <wps:wsp>
+                      <wps:cNvSpPr/>
+                      <wps:spPr>
+                        <a:xfrm>
+                          <a:off x="0" y="0"/>
+                          <a:ext cx="492760" cy="229870"/>
+                        </a:xfrm>
+                        <a:prstGeom prst="leftArrow">
+                          <a:avLst/>
+                        </a:prstGeom>
+                        <a:solidFill>
+                          <a:srgbClr val="C00000"/>
+                        </a:solidFill>
+                        <a:ln>
+                          <a:solidFill>
+                            <a:srgbClr val="C00000"/>
+                          </a:solidFill>
+                        </a:ln>
+                      </wps:spPr>
+                      <wps:style>
+                        <a:lnRef idx="2">
+                          <a:schemeClr val="accent1">
+                            <a:shade val="50000"/>
+                          </a:schemeClr>
+                        </a:lnRef>
+                        <a:fillRef idx="1">
+                          <a:schemeClr val="accent1"/>
+                        </a:fillRef>
+                        <a:effectRef idx="0">
+                          <a:schemeClr val="accent1"/>
+                        </a:effectRef>
+                        <a:fontRef idx="minor">
+                          <a:schemeClr val="lt1"/>
+                        </a:fontRef>
+                      </wps:style>
+                      <wps:bodyPr rot="0" spcFirstLastPara="0" vertOverflow="overflow" horzOverflow="overflow" vert="horz" wrap="square" lIns="91440" tIns="45720" rIns="91440" bIns="45720" numCol="1" spcCol="0" rtlCol="0" fromWordArt="0" anchor="ctr" anchorCtr="0" forceAA="0" compatLnSpc="1">
+                        <a:prstTxWarp prst="textNoShape">
+                          <a:avLst/>
+                        </a:prstTxWarp>
+                        <a:noAutofit/>
+                      </wps:bodyPr>
+                    </wps:wsp>
+                  </a:graphicData>
+                </a:graphic>
+                <wp14:sizeRelH relativeFrom="margin">
+                  <wp14:pctWidth>0</wp14:pctWidth>
+                </wp14:sizeRelH>
+                <wp14:sizeRelV relativeFrom="margin">
+                  <wp14:pctHeight>0</wp14:pctHeight>
+                </wp14:sizeRelV>
+              </wp:anchor>
+            </w:drawing>
+          </mc:Choice>
+          <mc:Fallback>
+            <w:pict>
+              <v:shapetype w14:anchorId="22A509C5" id="_x0000_t66" coordsize="21600,21600" o:spt="66" adj="5400,5400" path="m@0,l@0@1,21600@1,21600@2@0@2@0,21600,,10800xe">
+                <v:stroke joinstyle="miter"/>
+                <v:formulas>
+                  <v:f eqn="val #0"/>
+                  <v:f eqn="val #1"/>
+                  <v:f eqn="sum 21600 0 #1"/>
+                  <v:f eqn="prod #0 #1 10800"/>
+                  <v:f eqn="sum #0 0 @3"/>
+                </v:formulas>
+                <v:path o:connecttype="custom" o:connectlocs="@0,0;0,10800;@0,21600;21600,10800" o:connectangles="270,180,90,0" textboxrect="@4,@1,21600,@2"/>
+                <v:handles>
+                  <v:h position="#0,#1" xrange="0,21600" yrange="0,10800"/>
+                </v:handles>
+              </v:shapetype>
+              <v:shape id="Pijl-links 20" o:spid="_x0000_s1026" type="#_x0000_t66" style="position:absolute;margin-left:179.6pt;margin-top:28.75pt;width:38.8pt;height:18.1pt;z-index:251660288;visibility:visible;mso-wrap-style:square;mso-width-percent:0;mso-height-percent:0;mso-wrap-distance-left:9pt;mso-wrap-distance-top:0;mso-wrap-distance-right:9pt;mso-wrap-distance-bottom:0;mso-position-horizontal:absolute;mso-position-horizontal-relative:text;mso-position-vertical:absolute;mso-position-vertical-relative:text;mso-width-percent:0;mso-height-percent:0;mso-width-relative:margin;mso-height-relative:margin;v-text-anchor:middle" o:gfxdata="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" adj="5038" fillcolor="#c00000" strokecolor="#c00000" strokeweight="1pt"/>
+            </w:pict>
+          </mc:Fallback>
+        </mc:AlternateContent>
+      </w:r>
+      <w:r>
+        <w:rPr>
+          <w:noProof/>
+          <w:lang w:eastAsia="nl-BE"/>
+        </w:rPr>
+        <mc:AlternateContent>
+          <mc:Choice Requires="wps">
+            <w:drawing>
+              <wp:anchor distT="0" distB="0" distL="114300" distR="114300" simplePos="0" relativeHeight="251661312" behindDoc="0" locked="0" layoutInCell="1" allowOverlap="1">
+                <wp:simplePos x="0" y="0"/>
+                <wp:positionH relativeFrom="column">
+                  <wp:posOffset>1969135</wp:posOffset>
+                </wp:positionH>
+                <wp:positionV relativeFrom="paragraph">
+                  <wp:posOffset>300686</wp:posOffset>
+                </wp:positionV>
+                <wp:extent cx="318052" cy="333845"/>
+                <wp:effectExtent l="0" t="0" r="25400" b="28575"/>
+                <wp:wrapNone/>
+                <wp:docPr id="21" name="Kader 21"/>
+                <wp:cNvGraphicFramePr/>
+                <a:graphic xmlns:a="http://schemas.openxmlformats.org/drawingml/2006/main">
+                  <a:graphicData uri="http://schemas.microsoft.com/office/word/2010/wordprocessingShape">
+                    <wps:wsp>
+                      <wps:cNvSpPr/>
+                      <wps:spPr>
+                        <a:xfrm>
+                          <a:off x="0" y="0"/>
+                          <a:ext cx="318052" cy="333845"/>
+                        </a:xfrm>
+                        <a:prstGeom prst="frame">
+                          <a:avLst/>
+                        </a:prstGeom>
+                        <a:solidFill>
+                          <a:srgbClr val="FF0000"/>
+                        </a:solidFill>
+                        <a:ln>
+                          <a:solidFill>
+                            <a:srgbClr val="C00000"/>
+                          </a:solidFill>
+                        </a:ln>
+                      </wps:spPr>
+                      <wps:style>
+                        <a:lnRef idx="2">
+                          <a:schemeClr val="accent1">
+                            <a:shade val="50000"/>
+                          </a:schemeClr>
+                        </a:lnRef>
+                        <a:fillRef idx="1">
+                          <a:schemeClr val="accent1"/>
+                        </a:fillRef>
+                        <a:effectRef idx="0">
+                          <a:schemeClr val="accent1"/>
+                        </a:effectRef>
+                        <a:fontRef idx="minor">
+                          <a:schemeClr val="lt1"/>
+                        </a:fontRef>
+                      </wps:style>
+                      <wps:bodyPr rot="0" spcFirstLastPara="0" vertOverflow="overflow" horzOverflow="overflow" vert="horz" wrap="square" lIns="91440" tIns="45720" rIns="91440" bIns="45720" numCol="1" spcCol="0" rtlCol="0" fromWordArt="0" anchor="ctr" anchorCtr="0" forceAA="0" compatLnSpc="1">
+                        <a:prstTxWarp prst="textNoShape">
+                          <a:avLst/>
+                        </a:prstTxWarp>
+                        <a:noAutofit/>
+                      </wps:bodyPr>
+                    </wps:wsp>
+                  </a:graphicData>
+                </a:graphic>
+                <wp14:sizeRelH relativeFrom="margin">
+                  <wp14:pctWidth>0</wp14:pctWidth>
+                </wp14:sizeRelH>
+                <wp14:sizeRelV relativeFrom="margin">
+                  <wp14:pctHeight>0</wp14:pctHeight>
+                </wp14:sizeRelV>
+              </wp:anchor>
+            </w:drawing>
+          </mc:Choice>
+          <mc:Fallback>
+            <w:pict>
+              <v:shape w14:anchorId="665D14D0" id="Kader 21" o:spid="_x0000_s1026" style="position:absolute;margin-left:155.05pt;margin-top:23.7pt;width:25.05pt;height:26.3pt;z-index:251661312;visibility:visible;mso-wrap-style:square;mso-width-percent:0;mso-height-percent:0;mso-wrap-distance-left:9pt;mso-wrap-distance-top:0;mso-wrap-distance-right:9pt;mso-wrap-distance-bottom:0;mso-position-horizontal:absolute;mso-position-horizontal-relative:text;mso-position-vertical:absolute;mso-position-vertical-relative:text;mso-width-percent:0;mso-height-percent:0;mso-width-relative:margin;mso-height-relative:margin;v-text-anchor:middle" coordsize="318052,333845" o:gfxdata="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" path="m,l318052,r,333845l,333845,,xm39757,39757r,254332l278296,294089r,-254332l39757,39757xe" fillcolor="red" strokecolor="#c00000" strokeweight="1pt">
+                <v:stroke joinstyle="miter"/>
+                <v:path arrowok="t" o:connecttype="custom" o:connectlocs="0,0;318052,0;318052,333845;0,333845;0,0;39757,39757;39757,294089;278296,294089;278296,39757;39757,39757" o:connectangles="0,0,0,0,0,0,0,0,0,0"/>
+              </v:shape>
+            </w:pict>
+          </mc:Fallback>
+        </mc:AlternateContent>
+      </w:r>
+      <w:r>
+        <w:rPr>
+          <w:noProof/>
+          <w:lang w:eastAsia="nl-BE"/>
+        </w:rPr>
+        <w:drawing>
+          <wp:inline distT="0" distB="0" distL="0" distR="0" wp14:anchorId="5B841271" wp14:editId="74C471AF">
+            <wp:extent cx="1856059" cy="636104"/>
+            <wp:effectExtent l="0" t="0" r="0" b="0"/>
+            <wp:docPr id="15" name="Afbeelding 15"/>
+            <wp:cNvGraphicFramePr>
+              <a:graphicFrameLocks xmlns:a="http://schemas.openxmlformats.org/drawingml/2006/main" noChangeAspect="1"/>
+            </wp:cNvGraphicFramePr>
+            <a:graphic xmlns:a="http://schemas.openxmlformats.org/drawingml/2006/main">
+              <a:graphicData uri="http://schemas.openxmlformats.org/drawingml/2006/picture">
+                <pic:pic xmlns:pic="http://schemas.openxmlformats.org/drawingml/2006/picture">
+                  <pic:nvPicPr>
+                    <pic:cNvPr id="1" name=""/>
+                    <pic:cNvPicPr/>
+                  </pic:nvPicPr>
+                  <pic:blipFill rotWithShape="1">
+                    <a:blip r:embed="rId10"/>
+                    <a:srcRect l="58059" b="87157"/>
+                    <a:stretch/>
+                  </pic:blipFill>
+                  <pic:spPr bwMode="auto">
+                    <a:xfrm>
+                      <a:off x="0" y="0"/>
+                      <a:ext cx="1911148" cy="654984"/>
+                    </a:xfrm>
+                    <a:prstGeom prst="rect">
+                      <a:avLst/>
+                    </a:prstGeom>
+                    <a:ln>
+                      <a:noFill/>
+                    </a:ln>
+                    <a:extLst>
+                      <a:ext uri="{53640926-AAD7-44D8-BBD7-CCE9431645EC}">
+                        <a14:shadowObscured xmlns:a14="http://schemas.microsoft.com/office/drawing/2010/main"/>
+                      </a:ext>
+                    </a:extLst>
+                  </pic:spPr>
+                </pic:pic>
+              </a:graphicData>
+            </a:graphic>
+          </wp:inline>
+        </w:drawing>
+      </w:r>
+    </w:p>
+    <w:p>
+      <w:pPr>
+        <w:pStyle w:val="Geenafstand"/>
+        <w:numPr>
+          <w:ilvl w:val="1"/>
+          <w:numId w:val="1"/>
+        </w:numPr>
+      </w:pPr>
+      <w:r>
+        <w:t>Klik op File -&gt; exporteer hardware :</w:t>
+      </w:r>
+      <w:r>
+        <w:t xml:space="preserve">Vervolgens exporteer je de </w:t>
+      </w:r>
+      <w:r>
+        <w:t xml:space="preserve">hardware samen met de </w:t>
+      </w:r>
+      <w:r>
+        <w:t>bitstream naar SDK.</w:t>
+      </w:r>
+    </w:p>
+    <w:p>
+      <w:pPr>
+        <w:pStyle w:val="Geenafstand"/>
+        <w:ind w:left="1440"/>
+      </w:pPr>
+      <w:r>
+        <w:rPr>
+          <w:noProof/>
+          <w:lang w:eastAsia="nl-BE"/>
+        </w:rPr>
+        <w:lastRenderedPageBreak/>
         <w:drawing>
           <wp:inline distT="0" distB="0" distL="0" distR="0" wp14:anchorId="4CD9961C" wp14:editId="5DA99A9B">
             <wp:extent cx="2876550" cy="3219450"/>
@@ -766,13 +915,8 @@
         </w:numPr>
       </w:pPr>
       <w:r>
-        <w:t xml:space="preserve">Klik op File -&gt; </w:t>
-      </w:r>
-      <w:proofErr w:type="spellStart"/>
-      <w:r>
-        <w:t>launch</w:t>
-      </w:r>
-      <w:proofErr w:type="spellEnd"/>
+        <w:t>Klik op File -&gt; launch</w:t>
+      </w:r>
       <w:r>
         <w:t xml:space="preserve"> SDK</w:t>
       </w:r>
@@ -793,7 +937,6 @@
         <w:pStyle w:val="Kop1"/>
       </w:pPr>
       <w:r>
-        <w:lastRenderedPageBreak/>
         <w:t>SDK:</w:t>
       </w:r>
     </w:p>
@@ -802,15 +945,7 @@
         <w:pStyle w:val="Geenafstand"/>
       </w:pPr>
       <w:r>
-        <w:t xml:space="preserve">Hier is er een applicatie aangemaakt die in C-taal geschreven word, en die werkt op </w:t>
-      </w:r>
-      <w:proofErr w:type="spellStart"/>
-      <w:r>
-        <w:t>Xilinx-FreeRTOS</w:t>
-      </w:r>
-      <w:proofErr w:type="spellEnd"/>
-      <w:r>
-        <w:t xml:space="preserve"> zodat we kunnen werken met verschillende soorten queues, timers, etc. .</w:t>
+        <w:t>Hier is er een applicatie aangemaakt die in C-taal geschreven word, en die werkt op Xilinx-FreeRTOS zodat we kunnen werken met verschillende soorten queues, timers, etc. .</w:t>
       </w:r>
     </w:p>
     <w:p>
@@ -929,6 +1064,7 @@
           <w:noProof/>
           <w:lang w:eastAsia="nl-BE"/>
         </w:rPr>
+        <w:lastRenderedPageBreak/>
         <w:drawing>
           <wp:inline distT="0" distB="0" distL="0" distR="0" wp14:anchorId="500F0AB6" wp14:editId="6AAFB036">
             <wp:extent cx="2197030" cy="2918128"/>
@@ -975,15 +1111,7 @@
         </w:numPr>
       </w:pPr>
       <w:r>
-        <w:t xml:space="preserve">Ga naar de </w:t>
-      </w:r>
-      <w:proofErr w:type="spellStart"/>
-      <w:r>
-        <w:t>bsp</w:t>
-      </w:r>
-      <w:proofErr w:type="spellEnd"/>
-      <w:r>
-        <w:t xml:space="preserve"> file met dezelfde naam als uw project.</w:t>
+        <w:t>Ga naar de bsp file met dezelfde naam als uw project.</w:t>
       </w:r>
     </w:p>
     <w:p>
@@ -1101,35 +1229,23 @@
         </w:numPr>
       </w:pPr>
       <w:r>
-        <w:t xml:space="preserve">Dan ga je naar </w:t>
-      </w:r>
-      <w:proofErr w:type="spellStart"/>
-      <w:r>
-        <w:t>Overview</w:t>
-      </w:r>
-      <w:proofErr w:type="spellEnd"/>
-      <w:r>
-        <w:t xml:space="preserve"> -&gt; freertos10_xilinx en zet je de </w:t>
-      </w:r>
-      <w:proofErr w:type="spellStart"/>
+        <w:t xml:space="preserve">Dan ga je naar Overview -&gt; freertos10_xilinx en zet je de </w:t>
+      </w:r>
       <w:r>
         <w:rPr>
           <w:b/>
         </w:rPr>
         <w:t>stdin</w:t>
       </w:r>
-      <w:proofErr w:type="spellEnd"/>
       <w:r>
         <w:t xml:space="preserve"> en de </w:t>
       </w:r>
-      <w:proofErr w:type="spellStart"/>
       <w:r>
         <w:rPr>
           <w:b/>
         </w:rPr>
         <w:t>stdout</w:t>
       </w:r>
-      <w:proofErr w:type="spellEnd"/>
       <w:r>
         <w:t xml:space="preserve"> op ps7_uart_1.</w:t>
       </w:r>
@@ -1190,16 +1306,7 @@
         </w:numPr>
       </w:pPr>
       <w:r>
-        <w:lastRenderedPageBreak/>
-        <w:t xml:space="preserve">Dan ga je naar de applicatie -&gt; en klik je op de </w:t>
-      </w:r>
-      <w:proofErr w:type="spellStart"/>
-      <w:r>
-        <w:t>hello_world.c</w:t>
-      </w:r>
-      <w:proofErr w:type="spellEnd"/>
-      <w:r>
-        <w:t xml:space="preserve"> file (dit is je hoofdprogramma)</w:t>
+        <w:t>Dan ga je naar de applicatie -&gt; en klik je op de hello_world.c file (dit is je hoofdprogramma)</w:t>
       </w:r>
     </w:p>
     <w:p>
@@ -1258,15 +1365,7 @@
         </w:numPr>
       </w:pPr>
       <w:r>
-        <w:t xml:space="preserve">Importeer al de nodige </w:t>
-      </w:r>
-      <w:proofErr w:type="spellStart"/>
-      <w:r>
-        <w:t>libraries</w:t>
-      </w:r>
-      <w:proofErr w:type="spellEnd"/>
-      <w:r>
-        <w:t>, ook die van de eigen aangemaakte IP-blokken.</w:t>
+        <w:t>Importeer al de nodige libraries, ook die van de eigen aangemaakte IP-blokken.</w:t>
       </w:r>
     </w:p>
     <w:p>
@@ -1279,6 +1378,7 @@
           <w:noProof/>
           <w:lang w:eastAsia="nl-BE"/>
         </w:rPr>
+        <w:lastRenderedPageBreak/>
         <w:drawing>
           <wp:inline distT="0" distB="0" distL="0" distR="0" wp14:anchorId="206D83EB" wp14:editId="1AA55366">
             <wp:extent cx="2009775" cy="2381250"/>
@@ -1333,8 +1433,6 @@
       <w:r>
         <w:t>Maak functies voor de sensor en de neonpixel.</w:t>
       </w:r>
-      <w:bookmarkStart w:id="0" w:name="_GoBack"/>
-      <w:bookmarkEnd w:id="0"/>
     </w:p>
     <w:p>
       <w:pPr>
@@ -1397,15 +1495,7 @@
         </w:numPr>
       </w:pPr>
       <w:r>
-        <w:t xml:space="preserve">Maak de </w:t>
-      </w:r>
-      <w:proofErr w:type="spellStart"/>
-      <w:r>
-        <w:t>tasks</w:t>
-      </w:r>
-      <w:proofErr w:type="spellEnd"/>
-      <w:r>
-        <w:t xml:space="preserve"> aan die we gaan gebruiken om de data te verzenden van de zender naar de ontvanger.</w:t>
+        <w:t>Maak de tasks aan die we gaan gebruiken om de data te verzenden van de zender naar de ontvanger.</w:t>
       </w:r>
     </w:p>
     <w:p>
@@ -1469,7 +1559,13 @@
         </w:numPr>
       </w:pPr>
       <w:r>
-        <w:t>Maak de queue aan waar de data gaat inkomen, met een timedelay.</w:t>
+        <w:t>Maak de queue aan waar de data gaat inkomen, met een time</w:t>
+      </w:r>
+      <w:r>
+        <w:t>-</w:t>
+      </w:r>
+      <w:r>
+        <w:t>delay.</w:t>
       </w:r>
     </w:p>
     <w:p>
@@ -1482,7 +1578,6 @@
           <w:noProof/>
           <w:lang w:eastAsia="nl-BE"/>
         </w:rPr>
-        <w:lastRenderedPageBreak/>
         <w:drawing>
           <wp:inline distT="0" distB="0" distL="0" distR="0" wp14:anchorId="2E83DC84" wp14:editId="33E11FD9">
             <wp:extent cx="5760720" cy="2259965"/>
@@ -1534,13 +1629,15 @@
       <w:pPr>
         <w:pStyle w:val="Kop2"/>
       </w:pPr>
-      <w:proofErr w:type="spellStart"/>
-      <w:r>
-        <w:t>Ultrasoonsensor</w:t>
-      </w:r>
-      <w:proofErr w:type="spellEnd"/>
-      <w:r>
-        <w:t>:</w:t>
+      <w:r>
+        <w:lastRenderedPageBreak/>
+        <w:t>Ultrasoon</w:t>
+      </w:r>
+      <w:r>
+        <w:t xml:space="preserve"> </w:t>
+      </w:r>
+      <w:r>
+        <w:t>sensor:</w:t>
       </w:r>
     </w:p>
     <w:p>
@@ -1554,6 +1651,63 @@
       <w:r>
         <w:t>De functie van de sensor</w:t>
       </w:r>
+    </w:p>
+    <w:p>
+      <w:pPr>
+        <w:pStyle w:val="Geenafstand"/>
+        <w:numPr>
+          <w:ilvl w:val="1"/>
+          <w:numId w:val="1"/>
+        </w:numPr>
+      </w:pPr>
+      <w:r>
+        <w:t>Hier lezen we afstand in van de sensor door het basis adres en het slave register samen in te lezen en deze toe te kennen aan een variable.</w:t>
+      </w:r>
+    </w:p>
+    <w:p>
+      <w:pPr>
+        <w:pStyle w:val="Geenafstand"/>
+        <w:numPr>
+          <w:ilvl w:val="1"/>
+          <w:numId w:val="1"/>
+        </w:numPr>
+      </w:pPr>
+      <w:r>
+        <w:t>Dan kijken we of de afstand meetbaar is of niet (licht de afstand binnen de range van de sensor).</w:t>
+      </w:r>
+    </w:p>
+    <w:p>
+      <w:pPr>
+        <w:pStyle w:val="Geenafstand"/>
+        <w:numPr>
+          <w:ilvl w:val="1"/>
+          <w:numId w:val="1"/>
+        </w:numPr>
+      </w:pPr>
+      <w:r>
+        <w:t xml:space="preserve">Vervolgens steken we het adres van de </w:t>
+      </w:r>
+      <w:r>
+        <w:t xml:space="preserve">afstand in de queue om </w:t>
+      </w:r>
+      <w:r>
+        <w:t>zo de waarde van de afstand</w:t>
+      </w:r>
+      <w:r>
+        <w:t xml:space="preserve"> te verzenden naar de ontvanger</w:t>
+      </w:r>
+      <w:r>
+        <w:t xml:space="preserve"> om zo een uitgang aan te sturen</w:t>
+      </w:r>
+      <w:r>
+        <w:t xml:space="preserve"> (neonpixel).</w:t>
+      </w:r>
+    </w:p>
+    <w:p>
+      <w:pPr>
+        <w:pStyle w:val="Geenafstand"/>
+        <w:ind w:left="720"/>
+      </w:pPr>
     </w:p>
     <w:p>
       <w:pPr>
@@ -1601,59 +1755,106 @@
         </w:drawing>
       </w:r>
     </w:p>
-    <w:p>
-      <w:pPr>
-        <w:pStyle w:val="Geenafstand"/>
-        <w:numPr>
-          <w:ilvl w:val="1"/>
-          <w:numId w:val="1"/>
-        </w:numPr>
-      </w:pPr>
-      <w:r>
-        <w:t xml:space="preserve">Hier lezen we </w:t>
-      </w:r>
-      <w:r>
-        <w:t xml:space="preserve">afstand in van de sensor door het </w:t>
-      </w:r>
-      <w:proofErr w:type="spellStart"/>
-      <w:r>
-        <w:t>basisi</w:t>
-      </w:r>
-      <w:proofErr w:type="spellEnd"/>
-      <w:r>
-        <w:t xml:space="preserve"> adres en het </w:t>
-      </w:r>
-      <w:proofErr w:type="spellStart"/>
-      <w:r>
-        <w:t>slave</w:t>
-      </w:r>
-      <w:proofErr w:type="spellEnd"/>
-      <w:r>
-        <w:t xml:space="preserve"> register samen in te lezen.</w:t>
-      </w:r>
-    </w:p>
-    <w:p>
-      <w:pPr>
-        <w:pStyle w:val="Geenafstand"/>
-        <w:numPr>
-          <w:ilvl w:val="1"/>
-          <w:numId w:val="1"/>
-        </w:numPr>
-      </w:pPr>
-      <w:r>
-        <w:t>Dan kijken we of de afstand meetbaar is of niet.</w:t>
-      </w:r>
-    </w:p>
-    <w:p>
-      <w:pPr>
-        <w:pStyle w:val="Geenafstand"/>
-        <w:numPr>
-          <w:ilvl w:val="1"/>
-          <w:numId w:val="1"/>
-        </w:numPr>
-      </w:pPr>
-      <w:r>
-        <w:t>Vervolgens steken we de afstand in de queue om die te verzenden naar de ontvanger (neonpixel).</w:t>
+    <w:p/>
+    <w:p/>
+    <w:p/>
+    <w:p/>
+    <w:p/>
+    <w:p/>
+    <w:p/>
+    <w:p/>
+    <w:p/>
+    <w:p/>
+    <w:p/>
+    <w:p/>
+    <w:p>
+      <w:r>
+        <w:lastRenderedPageBreak/>
+        <w:t>NeonPixel:</w:t>
+      </w:r>
+    </w:p>
+    <w:p>
+      <w:pPr>
+        <w:pStyle w:val="Lijstalinea"/>
+        <w:numPr>
+          <w:ilvl w:val="0"/>
+          <w:numId w:val="1"/>
+        </w:numPr>
+      </w:pPr>
+      <w:r>
+        <w:t>We lezen de afstand uit die via de queue ontvangen is.</w:t>
+      </w:r>
+    </w:p>
+    <w:p>
+      <w:pPr>
+        <w:pStyle w:val="Lijstalinea"/>
+        <w:numPr>
+          <w:ilvl w:val="0"/>
+          <w:numId w:val="1"/>
+        </w:numPr>
+      </w:pPr>
+      <w:r>
+        <w:t>We maken verschillende IF-state om zo te bepalen wat er in ons spelletje gaat gebeuren (dit gaat voor onze beweging van een speler gebruikt worden).</w:t>
+      </w:r>
+    </w:p>
+    <w:p>
+      <w:pPr>
+        <w:pStyle w:val="Lijstalinea"/>
+        <w:numPr>
+          <w:ilvl w:val="0"/>
+          <w:numId w:val="1"/>
+        </w:numPr>
+      </w:pPr>
+      <w:r>
+        <w:t>Via de mWriteReg functie van de neonpixel kunnen we zelf bepalen welke leds we gaan aansturen</w:t>
+      </w:r>
+      <w:bookmarkStart w:id="0" w:name="_GoBack"/>
+      <w:bookmarkEnd w:id="0"/>
+      <w:r>
+        <w:t xml:space="preserve"> en welke kleur ze krijgen.</w:t>
+      </w:r>
+    </w:p>
+    <w:p>
+      <w:r>
+        <w:rPr>
+          <w:noProof/>
+          <w:lang w:eastAsia="nl-BE"/>
+        </w:rPr>
+        <w:drawing>
+          <wp:inline distT="0" distB="0" distL="0" distR="0" wp14:anchorId="3AD002EA" wp14:editId="3541A790">
+            <wp:extent cx="5760720" cy="5633720"/>
+            <wp:effectExtent l="0" t="0" r="0" b="5080"/>
+            <wp:docPr id="22" name="Afbeelding 22"/>
+            <wp:cNvGraphicFramePr>
+              <a:graphicFrameLocks xmlns:a="http://schemas.openxmlformats.org/drawingml/2006/main" noChangeAspect="1"/>
+            </wp:cNvGraphicFramePr>
+            <a:graphic xmlns:a="http://schemas.openxmlformats.org/drawingml/2006/main">
+              <a:graphicData uri="http://schemas.openxmlformats.org/drawingml/2006/picture">
+                <pic:pic xmlns:pic="http://schemas.openxmlformats.org/drawingml/2006/picture">
+                  <pic:nvPicPr>
+                    <pic:cNvPr id="1" name=""/>
+                    <pic:cNvPicPr/>
+                  </pic:nvPicPr>
+                  <pic:blipFill>
+                    <a:blip r:embed="rId22"/>
+                    <a:stretch>
+                      <a:fillRect/>
+                    </a:stretch>
+                  </pic:blipFill>
+                  <pic:spPr>
+                    <a:xfrm>
+                      <a:off x="0" y="0"/>
+                      <a:ext cx="5760720" cy="5633720"/>
+                    </a:xfrm>
+                    <a:prstGeom prst="rect">
+                      <a:avLst/>
+                    </a:prstGeom>
+                  </pic:spPr>
+                </pic:pic>
+              </a:graphicData>
+            </a:graphic>
+          </wp:inline>
+        </w:drawing>
       </w:r>
     </w:p>
     <w:sectPr>
@@ -2319,6 +2520,17 @@
       <w:szCs w:val="26"/>
     </w:rPr>
   </w:style>
+  <w:style w:type="paragraph" w:styleId="Lijstalinea">
+    <w:name w:val="List Paragraph"/>
+    <w:basedOn w:val="Standaard"/>
+    <w:uiPriority w:val="34"/>
+    <w:qFormat/>
+    <w:rsid w:val="00927D74"/>
+    <w:pPr>
+      <w:ind w:left="720"/>
+      <w:contextualSpacing/>
+    </w:pPr>
+  </w:style>
 </w:styles>
 </file>
 

</xml_diff>

<commit_message>
add new queue for uart.
</commit_message>
<xml_diff>
--- a/EindOpdracht_EOS.docx
+++ b/EindOpdracht_EOS.docx
@@ -7,8 +7,21 @@
         <w:pStyle w:val="Titel"/>
         <w:jc w:val="center"/>
       </w:pPr>
-      <w:r>
-        <w:t>Final Exercise Part 1</w:t>
+      <w:proofErr w:type="spellStart"/>
+      <w:r>
+        <w:t>Final</w:t>
+      </w:r>
+      <w:proofErr w:type="spellEnd"/>
+      <w:r>
+        <w:t xml:space="preserve"> </w:t>
+      </w:r>
+      <w:proofErr w:type="spellStart"/>
+      <w:r>
+        <w:t>Exercise</w:t>
+      </w:r>
+      <w:proofErr w:type="spellEnd"/>
+      <w:r>
+        <w:t xml:space="preserve"> Part 1</w:t>
       </w:r>
     </w:p>
     <w:p/>
@@ -25,7 +38,31 @@
         <w:pStyle w:val="Geenafstand"/>
       </w:pPr>
       <w:r>
-        <w:t xml:space="preserve">In dit project gaan we een Minized FPGA aansturen. De bedoeling is dat we als ingangen knoppen en een ultrasoon sensor gebruiken om zo een spelletje te programmeren op een Neonpixel (matrix 8*8). En deze waarde ook serieel kunnen uitprinten op een seriële uitgang. Het programeren van deze software gebeurt in vivado en in SDK. </w:t>
+        <w:t xml:space="preserve">In dit project gaan we een </w:t>
+      </w:r>
+      <w:proofErr w:type="spellStart"/>
+      <w:r>
+        <w:t>Minized</w:t>
+      </w:r>
+      <w:proofErr w:type="spellEnd"/>
+      <w:r>
+        <w:t xml:space="preserve"> FPGA aansturen. De bedoeling is dat we als ingangen knoppen en een ultrasoon sensor gebruiken om zo een spelletje te programmeren op een Neonpixel (matrix 8*8). En deze waarde ook serieel kunnen uitprinten op een seriële uitgang. Het </w:t>
+      </w:r>
+      <w:proofErr w:type="spellStart"/>
+      <w:r>
+        <w:t>programeren</w:t>
+      </w:r>
+      <w:proofErr w:type="spellEnd"/>
+      <w:r>
+        <w:t xml:space="preserve"> van deze software gebeurt in </w:t>
+      </w:r>
+      <w:proofErr w:type="spellStart"/>
+      <w:r>
+        <w:t>vivado</w:t>
+      </w:r>
+      <w:proofErr w:type="spellEnd"/>
+      <w:r>
+        <w:t xml:space="preserve"> en in SDK. </w:t>
       </w:r>
     </w:p>
     <w:p>
@@ -78,16 +115,29 @@
       <w:pPr>
         <w:pStyle w:val="Kop1"/>
       </w:pPr>
-      <w:r>
-        <w:t>Vivado:</w:t>
-      </w:r>
-    </w:p>
-    <w:p>
-      <w:pPr>
-        <w:pStyle w:val="Geenafstand"/>
-      </w:pPr>
-      <w:r>
-        <w:t>Hier hebben we een project aangemaakt waar we de vhdl code geschreven hebben om de ultrasoon sensor en de neonpixel aan te sturen. Vervolgens hebben we van deze code aparte IP-blokken gemaakt die we vervolgens in een blokschema kunnen gebruiken om ze daarna te kunnen aansturen in SDK.</w:t>
+      <w:proofErr w:type="spellStart"/>
+      <w:r>
+        <w:t>Vivado</w:t>
+      </w:r>
+      <w:proofErr w:type="spellEnd"/>
+      <w:r>
+        <w:t>:</w:t>
+      </w:r>
+    </w:p>
+    <w:p>
+      <w:pPr>
+        <w:pStyle w:val="Geenafstand"/>
+      </w:pPr>
+      <w:r>
+        <w:t xml:space="preserve">Hier hebben we een project aangemaakt waar we de </w:t>
+      </w:r>
+      <w:proofErr w:type="spellStart"/>
+      <w:r>
+        <w:t>vhdl</w:t>
+      </w:r>
+      <w:proofErr w:type="spellEnd"/>
+      <w:r>
+        <w:t xml:space="preserve"> code geschreven hebben om de ultrasoon sensor en de neonpixel aan te sturen. Vervolgens hebben we van deze code aparte IP-blokken gemaakt die we vervolgens in een blokschema kunnen gebruiken om ze daarna te kunnen aansturen in SDK.</w:t>
       </w:r>
     </w:p>
     <w:p>
@@ -128,8 +178,13 @@
         </w:numPr>
       </w:pPr>
       <w:r>
-        <w:t>Ga naar settings</w:t>
-      </w:r>
+        <w:t xml:space="preserve">Ga naar </w:t>
+      </w:r>
+      <w:proofErr w:type="spellStart"/>
+      <w:r>
+        <w:t>settings</w:t>
+      </w:r>
+      <w:proofErr w:type="spellEnd"/>
     </w:p>
     <w:p>
       <w:pPr>
@@ -204,8 +259,13 @@
         </w:numPr>
       </w:pPr>
       <w:r>
-        <w:t>Klik op IP -&gt; vervolgens op Respository</w:t>
-      </w:r>
+        <w:t xml:space="preserve">Klik op IP -&gt; vervolgens op </w:t>
+      </w:r>
+      <w:proofErr w:type="spellStart"/>
+      <w:r>
+        <w:t>Respository</w:t>
+      </w:r>
+      <w:proofErr w:type="spellEnd"/>
     </w:p>
     <w:p>
       <w:pPr>
@@ -473,7 +533,31 @@
         <w:t xml:space="preserve"> die nodig</w:t>
       </w:r>
       <w:r>
-        <w:t xml:space="preserve"> zijn: Zynq blok, al je eigen blokken en een axi gpio blok.</w:t>
+        <w:t xml:space="preserve"> zijn: </w:t>
+      </w:r>
+      <w:proofErr w:type="spellStart"/>
+      <w:r>
+        <w:t>Zynq</w:t>
+      </w:r>
+      <w:proofErr w:type="spellEnd"/>
+      <w:r>
+        <w:t xml:space="preserve"> blok, al je eigen blokken en een </w:t>
+      </w:r>
+      <w:proofErr w:type="spellStart"/>
+      <w:r>
+        <w:t>axi</w:t>
+      </w:r>
+      <w:proofErr w:type="spellEnd"/>
+      <w:r>
+        <w:t xml:space="preserve"> </w:t>
+      </w:r>
+      <w:proofErr w:type="spellStart"/>
+      <w:r>
+        <w:t>gpio</w:t>
+      </w:r>
+      <w:proofErr w:type="spellEnd"/>
+      <w:r>
+        <w:t xml:space="preserve"> blok.</w:t>
       </w:r>
     </w:p>
     <w:p>
@@ -485,7 +569,15 @@
         </w:numPr>
       </w:pPr>
       <w:r>
-        <w:t>Klik op run connection om alles met elkaar te verbinden</w:t>
+        <w:t xml:space="preserve">Klik op run </w:t>
+      </w:r>
+      <w:proofErr w:type="spellStart"/>
+      <w:r>
+        <w:t>connection</w:t>
+      </w:r>
+      <w:proofErr w:type="spellEnd"/>
+      <w:r>
+        <w:t xml:space="preserve"> om alles met elkaar te verbinden</w:t>
       </w:r>
     </w:p>
     <w:p>
@@ -561,7 +653,15 @@
         </w:numPr>
       </w:pPr>
       <w:r>
-        <w:t>Als je ze allemaal hebt kan je een wrapper van je blokschema maken.</w:t>
+        <w:t xml:space="preserve">Als je ze allemaal hebt kan je een </w:t>
+      </w:r>
+      <w:proofErr w:type="spellStart"/>
+      <w:r>
+        <w:t>wrapper</w:t>
+      </w:r>
+      <w:proofErr w:type="spellEnd"/>
+      <w:r>
+        <w:t xml:space="preserve"> van je blokschema maken.</w:t>
       </w:r>
     </w:p>
     <w:p>
@@ -573,8 +673,29 @@
         </w:numPr>
       </w:pPr>
       <w:r>
-        <w:t>Rechtse muisknop op je blokschema design -&gt; create hdl wrapper</w:t>
-      </w:r>
+        <w:t xml:space="preserve">Rechtse muisknop op je blokschema design -&gt; </w:t>
+      </w:r>
+      <w:proofErr w:type="spellStart"/>
+      <w:r>
+        <w:t>create</w:t>
+      </w:r>
+      <w:proofErr w:type="spellEnd"/>
+      <w:r>
+        <w:t xml:space="preserve"> </w:t>
+      </w:r>
+      <w:proofErr w:type="spellStart"/>
+      <w:r>
+        <w:t>hdl</w:t>
+      </w:r>
+      <w:proofErr w:type="spellEnd"/>
+      <w:r>
+        <w:t xml:space="preserve"> </w:t>
+      </w:r>
+      <w:proofErr w:type="spellStart"/>
+      <w:r>
+        <w:t>wrapper</w:t>
+      </w:r>
+      <w:proofErr w:type="spellEnd"/>
     </w:p>
     <w:p>
       <w:pPr>
@@ -585,7 +706,15 @@
         </w:numPr>
       </w:pPr>
       <w:r>
-        <w:t>Daarna maak je een bitstream van het programma.</w:t>
+        <w:t xml:space="preserve">Daarna maak je een </w:t>
+      </w:r>
+      <w:proofErr w:type="spellStart"/>
+      <w:r>
+        <w:t>bitstream</w:t>
+      </w:r>
+      <w:proofErr w:type="spellEnd"/>
+      <w:r>
+        <w:t xml:space="preserve"> van het programma.</w:t>
       </w:r>
     </w:p>
     <w:p>
@@ -854,8 +983,13 @@
       <w:r>
         <w:t xml:space="preserve">hardware samen met de </w:t>
       </w:r>
-      <w:r>
-        <w:t>bitstream naar SDK.</w:t>
+      <w:proofErr w:type="spellStart"/>
+      <w:r>
+        <w:t>bitstream</w:t>
+      </w:r>
+      <w:proofErr w:type="spellEnd"/>
+      <w:r>
+        <w:t xml:space="preserve"> naar SDK.</w:t>
       </w:r>
     </w:p>
     <w:p>
@@ -915,8 +1049,13 @@
         </w:numPr>
       </w:pPr>
       <w:r>
-        <w:t>Klik op File -&gt; launch</w:t>
-      </w:r>
+        <w:t xml:space="preserve">Klik op File -&gt; </w:t>
+      </w:r>
+      <w:proofErr w:type="spellStart"/>
+      <w:r>
+        <w:t>launch</w:t>
+      </w:r>
+      <w:proofErr w:type="spellEnd"/>
       <w:r>
         <w:t xml:space="preserve"> SDK</w:t>
       </w:r>
@@ -945,7 +1084,15 @@
         <w:pStyle w:val="Geenafstand"/>
       </w:pPr>
       <w:r>
-        <w:t>Hier is er een applicatie aangemaakt die in C-taal geschreven word, en die werkt op Xilinx-FreeRTOS zodat we kunnen werken met verschillende soorten queues, timers, etc. .</w:t>
+        <w:t xml:space="preserve">Hier is er een applicatie aangemaakt die in C-taal geschreven word, en die werkt op </w:t>
+      </w:r>
+      <w:proofErr w:type="spellStart"/>
+      <w:r>
+        <w:t>Xilinx-FreeRTOS</w:t>
+      </w:r>
+      <w:proofErr w:type="spellEnd"/>
+      <w:r>
+        <w:t xml:space="preserve"> zodat we kunnen werken met verschillende soorten queues, timers, etc. .</w:t>
       </w:r>
     </w:p>
     <w:p>
@@ -1111,7 +1258,15 @@
         </w:numPr>
       </w:pPr>
       <w:r>
-        <w:t>Ga naar de bsp file met dezelfde naam als uw project.</w:t>
+        <w:t xml:space="preserve">Ga naar de </w:t>
+      </w:r>
+      <w:proofErr w:type="spellStart"/>
+      <w:r>
+        <w:t>bsp</w:t>
+      </w:r>
+      <w:proofErr w:type="spellEnd"/>
+      <w:r>
+        <w:t xml:space="preserve"> file met dezelfde naam als uw project.</w:t>
       </w:r>
     </w:p>
     <w:p>
@@ -1229,23 +1384,35 @@
         </w:numPr>
       </w:pPr>
       <w:r>
-        <w:t xml:space="preserve">Dan ga je naar Overview -&gt; freertos10_xilinx en zet je de </w:t>
-      </w:r>
+        <w:t xml:space="preserve">Dan ga je naar </w:t>
+      </w:r>
+      <w:proofErr w:type="spellStart"/>
+      <w:r>
+        <w:t>Overview</w:t>
+      </w:r>
+      <w:proofErr w:type="spellEnd"/>
+      <w:r>
+        <w:t xml:space="preserve"> -&gt; freertos10_xilinx en zet je de </w:t>
+      </w:r>
+      <w:proofErr w:type="spellStart"/>
       <w:r>
         <w:rPr>
           <w:b/>
         </w:rPr>
         <w:t>stdin</w:t>
       </w:r>
+      <w:proofErr w:type="spellEnd"/>
       <w:r>
         <w:t xml:space="preserve"> en de </w:t>
       </w:r>
+      <w:proofErr w:type="spellStart"/>
       <w:r>
         <w:rPr>
           <w:b/>
         </w:rPr>
         <w:t>stdout</w:t>
       </w:r>
+      <w:proofErr w:type="spellEnd"/>
       <w:r>
         <w:t xml:space="preserve"> op ps7_uart_1.</w:t>
       </w:r>
@@ -1306,7 +1473,15 @@
         </w:numPr>
       </w:pPr>
       <w:r>
-        <w:t>Dan ga je naar de applicatie -&gt; en klik je op de hello_world.c file (dit is je hoofdprogramma)</w:t>
+        <w:t xml:space="preserve">Dan ga je naar de applicatie -&gt; en klik je op de </w:t>
+      </w:r>
+      <w:proofErr w:type="spellStart"/>
+      <w:r>
+        <w:t>hello_world.c</w:t>
+      </w:r>
+      <w:proofErr w:type="spellEnd"/>
+      <w:r>
+        <w:t xml:space="preserve"> file (dit is je hoofdprogramma)</w:t>
       </w:r>
     </w:p>
     <w:p>
@@ -1365,7 +1540,15 @@
         </w:numPr>
       </w:pPr>
       <w:r>
-        <w:t>Importeer al de nodige libraries, ook die van de eigen aangemaakte IP-blokken.</w:t>
+        <w:t xml:space="preserve">Importeer al de nodige </w:t>
+      </w:r>
+      <w:proofErr w:type="spellStart"/>
+      <w:r>
+        <w:t>libraries</w:t>
+      </w:r>
+      <w:proofErr w:type="spellEnd"/>
+      <w:r>
+        <w:t>, ook die van de eigen aangemaakte IP-blokken.</w:t>
       </w:r>
     </w:p>
     <w:p>
@@ -1495,7 +1678,15 @@
         </w:numPr>
       </w:pPr>
       <w:r>
-        <w:t>Maak de tasks aan die we gaan gebruiken om de data te verzenden van de zender naar de ontvanger.</w:t>
+        <w:t xml:space="preserve">Maak de </w:t>
+      </w:r>
+      <w:proofErr w:type="spellStart"/>
+      <w:r>
+        <w:t>tasks</w:t>
+      </w:r>
+      <w:proofErr w:type="spellEnd"/>
+      <w:r>
+        <w:t xml:space="preserve"> aan die we gaan gebruiken om de data te verzenden van de zender naar de ontvanger.</w:t>
       </w:r>
     </w:p>
     <w:p>
@@ -1661,7 +1852,23 @@
         </w:numPr>
       </w:pPr>
       <w:r>
-        <w:t>Hier lezen we afstand in van de sensor door het basis adres en het slave register samen in te lezen en deze toe te kennen aan een variable.</w:t>
+        <w:t xml:space="preserve">Hier lezen we afstand in van de sensor door het basis adres en het </w:t>
+      </w:r>
+      <w:proofErr w:type="spellStart"/>
+      <w:r>
+        <w:t>slave</w:t>
+      </w:r>
+      <w:proofErr w:type="spellEnd"/>
+      <w:r>
+        <w:t xml:space="preserve"> register samen in te lezen en deze toe te kennen aan een </w:t>
+      </w:r>
+      <w:proofErr w:type="spellStart"/>
+      <w:r>
+        <w:t>variable</w:t>
+      </w:r>
+      <w:proofErr w:type="spellEnd"/>
+      <w:r>
+        <w:t>.</w:t>
       </w:r>
     </w:p>
     <w:p>
@@ -1685,22 +1892,7 @@
         </w:numPr>
       </w:pPr>
       <w:r>
-        <w:t xml:space="preserve">Vervolgens steken we het adres van de </w:t>
-      </w:r>
-      <w:r>
-        <w:t xml:space="preserve">afstand in de queue om </w:t>
-      </w:r>
-      <w:r>
-        <w:t>zo de waarde van de afstand</w:t>
-      </w:r>
-      <w:r>
-        <w:t xml:space="preserve"> te verzenden naar de ontvanger</w:t>
-      </w:r>
-      <w:r>
-        <w:t xml:space="preserve"> om zo een uitgang aan te sturen</w:t>
-      </w:r>
-      <w:r>
-        <w:t xml:space="preserve"> (neonpixel).</w:t>
+        <w:t>Vervolgens steken we het adres van de afstand in de queue om zo de waarde van de afstand te verzenden naar de ontvanger om zo een uitgang aan te sturen (neonpixel).</w:t>
       </w:r>
     </w:p>
     <w:p>
@@ -1768,9 +1960,17 @@
     <w:p/>
     <w:p/>
     <w:p>
+      <w:pPr>
+        <w:pStyle w:val="Kop2"/>
+      </w:pPr>
+      <w:proofErr w:type="spellStart"/>
       <w:r>
         <w:lastRenderedPageBreak/>
-        <w:t>NeonPixel:</w:t>
+        <w:t>NeonPixel</w:t>
+      </w:r>
+      <w:proofErr w:type="spellEnd"/>
+      <w:r>
+        <w:t>:</w:t>
       </w:r>
     </w:p>
     <w:p>
@@ -1806,15 +2006,27 @@
         </w:numPr>
       </w:pPr>
       <w:r>
-        <w:t>Via de mWriteReg functie van de neonpixel kunnen we zelf bepalen welke leds we gaan aansturen</w:t>
-      </w:r>
+        <w:t xml:space="preserve">Via de </w:t>
+      </w:r>
+      <w:proofErr w:type="spellStart"/>
+      <w:r>
+        <w:t>mWriteReg</w:t>
+      </w:r>
+      <w:proofErr w:type="spellEnd"/>
+      <w:r>
+        <w:t xml:space="preserve"> functie van de neonpixel kunnen we zelf bepalen welke </w:t>
+      </w:r>
+      <w:proofErr w:type="spellStart"/>
+      <w:r>
+        <w:t>leds</w:t>
+      </w:r>
+      <w:proofErr w:type="spellEnd"/>
+      <w:r>
+        <w:t xml:space="preserve"> we gaan aansturen en welke kleur ze krijgen.</w:t>
+      </w:r>
+    </w:p>
+    <w:p>
       <w:bookmarkStart w:id="0" w:name="_GoBack"/>
-      <w:bookmarkEnd w:id="0"/>
-      <w:r>
-        <w:t xml:space="preserve"> en welke kleur ze krijgen.</w:t>
-      </w:r>
-    </w:p>
-    <w:p>
       <w:r>
         <w:rPr>
           <w:noProof/>
@@ -1856,6 +2068,7 @@
           </wp:inline>
         </w:drawing>
       </w:r>
+      <w:bookmarkEnd w:id="0"/>
     </w:p>
     <w:sectPr>
       <w:pgSz w:w="11906" w:h="16838"/>

</xml_diff>

<commit_message>
update sdk code + update documentatie
</commit_message>
<xml_diff>
--- a/EindOpdracht_EOS.docx
+++ b/EindOpdracht_EOS.docx
@@ -7,21 +7,8 @@
         <w:pStyle w:val="Titel"/>
         <w:jc w:val="center"/>
       </w:pPr>
-      <w:proofErr w:type="spellStart"/>
-      <w:r>
-        <w:t>Final</w:t>
-      </w:r>
-      <w:proofErr w:type="spellEnd"/>
-      <w:r>
-        <w:t xml:space="preserve"> </w:t>
-      </w:r>
-      <w:proofErr w:type="spellStart"/>
-      <w:r>
-        <w:t>Exercise</w:t>
-      </w:r>
-      <w:proofErr w:type="spellEnd"/>
-      <w:r>
-        <w:t xml:space="preserve"> Part 1</w:t>
+      <w:r>
+        <w:t>Final Exercise Part 1</w:t>
       </w:r>
     </w:p>
     <w:p/>
@@ -38,31 +25,7 @@
         <w:pStyle w:val="Geenafstand"/>
       </w:pPr>
       <w:r>
-        <w:t xml:space="preserve">In dit project gaan we een </w:t>
-      </w:r>
-      <w:proofErr w:type="spellStart"/>
-      <w:r>
-        <w:t>Minized</w:t>
-      </w:r>
-      <w:proofErr w:type="spellEnd"/>
-      <w:r>
-        <w:t xml:space="preserve"> FPGA aansturen. De bedoeling is dat we als ingangen knoppen en een ultrasoon sensor gebruiken om zo een spelletje te programmeren op een Neonpixel (matrix 8*8). En deze waarde ook serieel kunnen uitprinten op een seriële uitgang. Het </w:t>
-      </w:r>
-      <w:proofErr w:type="spellStart"/>
-      <w:r>
-        <w:t>programeren</w:t>
-      </w:r>
-      <w:proofErr w:type="spellEnd"/>
-      <w:r>
-        <w:t xml:space="preserve"> van deze software gebeurt in </w:t>
-      </w:r>
-      <w:proofErr w:type="spellStart"/>
-      <w:r>
-        <w:t>vivado</w:t>
-      </w:r>
-      <w:proofErr w:type="spellEnd"/>
-      <w:r>
-        <w:t xml:space="preserve"> en in SDK. </w:t>
+        <w:t xml:space="preserve">In dit project gaan we een Minized FPGA aansturen. De bedoeling is dat we als ingangen knoppen en een ultrasoon sensor gebruiken om zo een spelletje te programmeren op een Neonpixel (matrix 8*8). En deze waarde ook serieel kunnen uitprinten op een seriële uitgang. Het programeren van deze software gebeurt in vivado en in SDK. </w:t>
       </w:r>
     </w:p>
     <w:p>
@@ -115,29 +78,16 @@
       <w:pPr>
         <w:pStyle w:val="Kop1"/>
       </w:pPr>
-      <w:proofErr w:type="spellStart"/>
-      <w:r>
-        <w:t>Vivado</w:t>
-      </w:r>
-      <w:proofErr w:type="spellEnd"/>
-      <w:r>
-        <w:t>:</w:t>
-      </w:r>
-    </w:p>
-    <w:p>
-      <w:pPr>
-        <w:pStyle w:val="Geenafstand"/>
-      </w:pPr>
-      <w:r>
-        <w:t xml:space="preserve">Hier hebben we een project aangemaakt waar we de </w:t>
-      </w:r>
-      <w:proofErr w:type="spellStart"/>
-      <w:r>
-        <w:t>vhdl</w:t>
-      </w:r>
-      <w:proofErr w:type="spellEnd"/>
-      <w:r>
-        <w:t xml:space="preserve"> code geschreven hebben om de ultrasoon sensor en de neonpixel aan te sturen. Vervolgens hebben we van deze code aparte IP-blokken gemaakt die we vervolgens in een blokschema kunnen gebruiken om ze daarna te kunnen aansturen in SDK.</w:t>
+      <w:r>
+        <w:t>Vivado:</w:t>
+      </w:r>
+    </w:p>
+    <w:p>
+      <w:pPr>
+        <w:pStyle w:val="Geenafstand"/>
+      </w:pPr>
+      <w:r>
+        <w:t>Hier hebben we een project aangemaakt waar we de vhdl code geschreven hebben om de ultrasoon sensor en de neonpixel aan te sturen. Vervolgens hebben we van deze code aparte IP-blokken gemaakt die we vervolgens in een blokschema kunnen gebruiken om ze daarna te kunnen aansturen in SDK.</w:t>
       </w:r>
     </w:p>
     <w:p>
@@ -178,13 +128,8 @@
         </w:numPr>
       </w:pPr>
       <w:r>
-        <w:t xml:space="preserve">Ga naar </w:t>
-      </w:r>
-      <w:proofErr w:type="spellStart"/>
-      <w:r>
-        <w:t>settings</w:t>
-      </w:r>
-      <w:proofErr w:type="spellEnd"/>
+        <w:t>Ga naar settings</w:t>
+      </w:r>
     </w:p>
     <w:p>
       <w:pPr>
@@ -259,13 +204,8 @@
         </w:numPr>
       </w:pPr>
       <w:r>
-        <w:t xml:space="preserve">Klik op IP -&gt; vervolgens op </w:t>
-      </w:r>
-      <w:proofErr w:type="spellStart"/>
-      <w:r>
-        <w:t>Respository</w:t>
-      </w:r>
-      <w:proofErr w:type="spellEnd"/>
+        <w:t>Klik op IP -&gt; vervolgens op Respository</w:t>
+      </w:r>
     </w:p>
     <w:p>
       <w:pPr>
@@ -533,31 +473,7 @@
         <w:t xml:space="preserve"> die nodig</w:t>
       </w:r>
       <w:r>
-        <w:t xml:space="preserve"> zijn: </w:t>
-      </w:r>
-      <w:proofErr w:type="spellStart"/>
-      <w:r>
-        <w:t>Zynq</w:t>
-      </w:r>
-      <w:proofErr w:type="spellEnd"/>
-      <w:r>
-        <w:t xml:space="preserve"> blok, al je eigen blokken en een </w:t>
-      </w:r>
-      <w:proofErr w:type="spellStart"/>
-      <w:r>
-        <w:t>axi</w:t>
-      </w:r>
-      <w:proofErr w:type="spellEnd"/>
-      <w:r>
-        <w:t xml:space="preserve"> </w:t>
-      </w:r>
-      <w:proofErr w:type="spellStart"/>
-      <w:r>
-        <w:t>gpio</w:t>
-      </w:r>
-      <w:proofErr w:type="spellEnd"/>
-      <w:r>
-        <w:t xml:space="preserve"> blok.</w:t>
+        <w:t xml:space="preserve"> zijn: Zynq blok, al je eigen blokken en een axi gpio blok.</w:t>
       </w:r>
     </w:p>
     <w:p>
@@ -569,15 +485,7 @@
         </w:numPr>
       </w:pPr>
       <w:r>
-        <w:t xml:space="preserve">Klik op run </w:t>
-      </w:r>
-      <w:proofErr w:type="spellStart"/>
-      <w:r>
-        <w:t>connection</w:t>
-      </w:r>
-      <w:proofErr w:type="spellEnd"/>
-      <w:r>
-        <w:t xml:space="preserve"> om alles met elkaar te verbinden</w:t>
+        <w:t>Klik op run connection om alles met elkaar te verbinden</w:t>
       </w:r>
     </w:p>
     <w:p>
@@ -653,15 +561,7 @@
         </w:numPr>
       </w:pPr>
       <w:r>
-        <w:t xml:space="preserve">Als je ze allemaal hebt kan je een </w:t>
-      </w:r>
-      <w:proofErr w:type="spellStart"/>
-      <w:r>
-        <w:t>wrapper</w:t>
-      </w:r>
-      <w:proofErr w:type="spellEnd"/>
-      <w:r>
-        <w:t xml:space="preserve"> van je blokschema maken.</w:t>
+        <w:t>Als je ze allemaal hebt kan je een wrapper van je blokschema maken.</w:t>
       </w:r>
     </w:p>
     <w:p>
@@ -673,29 +573,8 @@
         </w:numPr>
       </w:pPr>
       <w:r>
-        <w:t xml:space="preserve">Rechtse muisknop op je blokschema design -&gt; </w:t>
-      </w:r>
-      <w:proofErr w:type="spellStart"/>
-      <w:r>
-        <w:t>create</w:t>
-      </w:r>
-      <w:proofErr w:type="spellEnd"/>
-      <w:r>
-        <w:t xml:space="preserve"> </w:t>
-      </w:r>
-      <w:proofErr w:type="spellStart"/>
-      <w:r>
-        <w:t>hdl</w:t>
-      </w:r>
-      <w:proofErr w:type="spellEnd"/>
-      <w:r>
-        <w:t xml:space="preserve"> </w:t>
-      </w:r>
-      <w:proofErr w:type="spellStart"/>
-      <w:r>
-        <w:t>wrapper</w:t>
-      </w:r>
-      <w:proofErr w:type="spellEnd"/>
+        <w:t>Rechtse muisknop op je blokschema design -&gt; create hdl wrapper</w:t>
+      </w:r>
     </w:p>
     <w:p>
       <w:pPr>
@@ -706,15 +585,7 @@
         </w:numPr>
       </w:pPr>
       <w:r>
-        <w:t xml:space="preserve">Daarna maak je een </w:t>
-      </w:r>
-      <w:proofErr w:type="spellStart"/>
-      <w:r>
-        <w:t>bitstream</w:t>
-      </w:r>
-      <w:proofErr w:type="spellEnd"/>
-      <w:r>
-        <w:t xml:space="preserve"> van het programma.</w:t>
+        <w:t>Daarna maak je een bitstream van het programma.</w:t>
       </w:r>
     </w:p>
     <w:p>
@@ -983,13 +854,8 @@
       <w:r>
         <w:t xml:space="preserve">hardware samen met de </w:t>
       </w:r>
-      <w:proofErr w:type="spellStart"/>
-      <w:r>
-        <w:t>bitstream</w:t>
-      </w:r>
-      <w:proofErr w:type="spellEnd"/>
-      <w:r>
-        <w:t xml:space="preserve"> naar SDK.</w:t>
+      <w:r>
+        <w:t>bitstream naar SDK.</w:t>
       </w:r>
     </w:p>
     <w:p>
@@ -1049,13 +915,8 @@
         </w:numPr>
       </w:pPr>
       <w:r>
-        <w:t xml:space="preserve">Klik op File -&gt; </w:t>
-      </w:r>
-      <w:proofErr w:type="spellStart"/>
-      <w:r>
-        <w:t>launch</w:t>
-      </w:r>
-      <w:proofErr w:type="spellEnd"/>
+        <w:t>Klik op File -&gt; launch</w:t>
+      </w:r>
       <w:r>
         <w:t xml:space="preserve"> SDK</w:t>
       </w:r>
@@ -1084,15 +945,7 @@
         <w:pStyle w:val="Geenafstand"/>
       </w:pPr>
       <w:r>
-        <w:t xml:space="preserve">Hier is er een applicatie aangemaakt die in C-taal geschreven word, en die werkt op </w:t>
-      </w:r>
-      <w:proofErr w:type="spellStart"/>
-      <w:r>
-        <w:t>Xilinx-FreeRTOS</w:t>
-      </w:r>
-      <w:proofErr w:type="spellEnd"/>
-      <w:r>
-        <w:t xml:space="preserve"> zodat we kunnen werken met verschillende soorten queues, timers, etc. .</w:t>
+        <w:t>Hier is er een applicatie aangemaakt die in C-taal geschreven word, en die werkt op Xilinx-FreeRTOS zodat we kunnen werken met verschillende soorten queues, timers, etc. .</w:t>
       </w:r>
     </w:p>
     <w:p>
@@ -1258,15 +1111,7 @@
         </w:numPr>
       </w:pPr>
       <w:r>
-        <w:t xml:space="preserve">Ga naar de </w:t>
-      </w:r>
-      <w:proofErr w:type="spellStart"/>
-      <w:r>
-        <w:t>bsp</w:t>
-      </w:r>
-      <w:proofErr w:type="spellEnd"/>
-      <w:r>
-        <w:t xml:space="preserve"> file met dezelfde naam als uw project.</w:t>
+        <w:t>Ga naar de bsp file met dezelfde naam als uw project.</w:t>
       </w:r>
     </w:p>
     <w:p>
@@ -1384,35 +1229,23 @@
         </w:numPr>
       </w:pPr>
       <w:r>
-        <w:t xml:space="preserve">Dan ga je naar </w:t>
-      </w:r>
-      <w:proofErr w:type="spellStart"/>
-      <w:r>
-        <w:t>Overview</w:t>
-      </w:r>
-      <w:proofErr w:type="spellEnd"/>
-      <w:r>
-        <w:t xml:space="preserve"> -&gt; freertos10_xilinx en zet je de </w:t>
-      </w:r>
-      <w:proofErr w:type="spellStart"/>
+        <w:t xml:space="preserve">Dan ga je naar Overview -&gt; freertos10_xilinx en zet je de </w:t>
+      </w:r>
       <w:r>
         <w:rPr>
           <w:b/>
         </w:rPr>
         <w:t>stdin</w:t>
       </w:r>
-      <w:proofErr w:type="spellEnd"/>
       <w:r>
         <w:t xml:space="preserve"> en de </w:t>
       </w:r>
-      <w:proofErr w:type="spellStart"/>
       <w:r>
         <w:rPr>
           <w:b/>
         </w:rPr>
         <w:t>stdout</w:t>
       </w:r>
-      <w:proofErr w:type="spellEnd"/>
       <w:r>
         <w:t xml:space="preserve"> op ps7_uart_1.</w:t>
       </w:r>
@@ -1473,15 +1306,7 @@
         </w:numPr>
       </w:pPr>
       <w:r>
-        <w:t xml:space="preserve">Dan ga je naar de applicatie -&gt; en klik je op de </w:t>
-      </w:r>
-      <w:proofErr w:type="spellStart"/>
-      <w:r>
-        <w:t>hello_world.c</w:t>
-      </w:r>
-      <w:proofErr w:type="spellEnd"/>
-      <w:r>
-        <w:t xml:space="preserve"> file (dit is je hoofdprogramma)</w:t>
+        <w:t>Dan ga je naar de applicatie -&gt; en klik je op de hello_world.c file (dit is je hoofdprogramma)</w:t>
       </w:r>
     </w:p>
     <w:p>
@@ -1540,15 +1365,7 @@
         </w:numPr>
       </w:pPr>
       <w:r>
-        <w:t xml:space="preserve">Importeer al de nodige </w:t>
-      </w:r>
-      <w:proofErr w:type="spellStart"/>
-      <w:r>
-        <w:t>libraries</w:t>
-      </w:r>
-      <w:proofErr w:type="spellEnd"/>
-      <w:r>
-        <w:t>, ook die van de eigen aangemaakte IP-blokken.</w:t>
+        <w:t>Importeer al de nodige libraries, ook die van de eigen aangemaakte IP-blokken.</w:t>
       </w:r>
     </w:p>
     <w:p>
@@ -1614,7 +1431,13 @@
         </w:numPr>
       </w:pPr>
       <w:r>
-        <w:t>Maak functies voor de sensor en de neonpixel.</w:t>
+        <w:t>Maak functies voor de sensor</w:t>
+      </w:r>
+      <w:r>
+        <w:t>, Uart communicatie</w:t>
+      </w:r>
+      <w:r>
+        <w:t xml:space="preserve"> en de neonpixel.</w:t>
       </w:r>
     </w:p>
     <w:p>
@@ -1678,15 +1501,10 @@
         </w:numPr>
       </w:pPr>
       <w:r>
-        <w:t xml:space="preserve">Maak de </w:t>
-      </w:r>
-      <w:proofErr w:type="spellStart"/>
-      <w:r>
-        <w:t>tasks</w:t>
-      </w:r>
-      <w:proofErr w:type="spellEnd"/>
-      <w:r>
-        <w:t xml:space="preserve"> aan die we gaan gebruiken om de data te verzenden van de zender naar de ontvanger.</w:t>
+        <w:t>Maken</w:t>
+      </w:r>
+      <w:r>
+        <w:t xml:space="preserve"> de tasks aan die we gaan gebruiken om de data te verzenden van de zender naar de ontvanger.</w:t>
       </w:r>
     </w:p>
     <w:p>
@@ -1832,6 +1650,11 @@
       </w:r>
     </w:p>
     <w:p>
+      <w:r>
+        <w:t>In deze functie staat alle code om de ultrasoon sensor in het programma te kunnen gebruiken.</w:t>
+      </w:r>
+    </w:p>
+    <w:p>
       <w:pPr>
         <w:pStyle w:val="Geenafstand"/>
         <w:numPr>
@@ -1852,21 +1675,11 @@
         </w:numPr>
       </w:pPr>
       <w:r>
-        <w:t xml:space="preserve">Hier lezen we afstand in van de sensor door het basis adres en het </w:t>
-      </w:r>
-      <w:proofErr w:type="spellStart"/>
-      <w:r>
-        <w:t>slave</w:t>
-      </w:r>
-      <w:proofErr w:type="spellEnd"/>
-      <w:r>
-        <w:t xml:space="preserve"> register samen in te lezen en deze toe te kennen aan een </w:t>
-      </w:r>
-      <w:proofErr w:type="spellStart"/>
-      <w:r>
-        <w:t>variable</w:t>
-      </w:r>
-      <w:proofErr w:type="spellEnd"/>
+        <w:t>Hier lezen we afstand in van de sensor door het basis adres en het slave register samen in te lezen en deze toe te kennen aan een variable</w:t>
+      </w:r>
+      <w:r>
+        <w:t xml:space="preserve"> samen met weergave van de waarde</w:t>
+      </w:r>
       <w:r>
         <w:t>.</w:t>
       </w:r>
@@ -1894,6 +1707,12 @@
       <w:r>
         <w:t>Vervolgens steken we het adres van de afstand in de queue om zo de waarde van de afstand te verzenden naar de ontvanger om zo een uitgang aan te sturen (neonpixel).</w:t>
       </w:r>
+    </w:p>
+    <w:p>
+      <w:pPr>
+        <w:pStyle w:val="Geenafstand"/>
+        <w:ind w:left="1440"/>
+      </w:pPr>
     </w:p>
     <w:p>
       <w:pPr>
@@ -1911,10 +1730,10 @@
           <w:lang w:eastAsia="nl-BE"/>
         </w:rPr>
         <w:drawing>
-          <wp:inline distT="0" distB="0" distL="0" distR="0" wp14:anchorId="70F6685D" wp14:editId="396D7A99">
-            <wp:extent cx="5760720" cy="3855720"/>
-            <wp:effectExtent l="0" t="0" r="0" b="0"/>
-            <wp:docPr id="13" name="Afbeelding 13"/>
+          <wp:inline distT="0" distB="0" distL="0" distR="0" wp14:anchorId="6089AE8C" wp14:editId="1A2BD6D7">
+            <wp:extent cx="5038725" cy="4638675"/>
+            <wp:effectExtent l="0" t="0" r="9525" b="9525"/>
+            <wp:docPr id="28" name="Afbeelding 28"/>
             <wp:cNvGraphicFramePr>
               <a:graphicFrameLocks xmlns:a="http://schemas.openxmlformats.org/drawingml/2006/main" noChangeAspect="1"/>
             </wp:cNvGraphicFramePr>
@@ -1934,7 +1753,7 @@
                   <pic:spPr>
                     <a:xfrm>
                       <a:off x="0" y="0"/>
-                      <a:ext cx="5760720" cy="3855720"/>
+                      <a:ext cx="5038725" cy="4638675"/>
                     </a:xfrm>
                     <a:prstGeom prst="rect">
                       <a:avLst/>
@@ -1955,22 +1774,12 @@
     <w:p/>
     <w:p/>
     <w:p/>
-    <w:p/>
-    <w:p/>
-    <w:p/>
-    <w:p/>
     <w:p>
       <w:pPr>
         <w:pStyle w:val="Kop2"/>
       </w:pPr>
-      <w:proofErr w:type="spellStart"/>
-      <w:r>
-        <w:lastRenderedPageBreak/>
-        <w:t>NeonPixel</w:t>
-      </w:r>
-      <w:proofErr w:type="spellEnd"/>
-      <w:r>
-        <w:t>:</w:t>
+      <w:r>
+        <w:t>NeonPixel:</w:t>
       </w:r>
     </w:p>
     <w:p>
@@ -2006,27 +1815,10 @@
         </w:numPr>
       </w:pPr>
       <w:r>
-        <w:t xml:space="preserve">Via de </w:t>
-      </w:r>
-      <w:proofErr w:type="spellStart"/>
-      <w:r>
-        <w:t>mWriteReg</w:t>
-      </w:r>
-      <w:proofErr w:type="spellEnd"/>
-      <w:r>
-        <w:t xml:space="preserve"> functie van de neonpixel kunnen we zelf bepalen welke </w:t>
-      </w:r>
-      <w:proofErr w:type="spellStart"/>
-      <w:r>
-        <w:t>leds</w:t>
-      </w:r>
-      <w:proofErr w:type="spellEnd"/>
-      <w:r>
-        <w:t xml:space="preserve"> we gaan aansturen en welke kleur ze krijgen.</w:t>
-      </w:r>
-    </w:p>
-    <w:p>
-      <w:bookmarkStart w:id="0" w:name="_GoBack"/>
+        <w:t>Via de mWriteReg functie van de neonpixel kunnen we zelf bepalen welke leds we gaan aansturen en welke kleur ze krijgen.</w:t>
+      </w:r>
+    </w:p>
+    <w:p>
       <w:r>
         <w:rPr>
           <w:noProof/>
@@ -2068,7 +1860,386 @@
           </wp:inline>
         </w:drawing>
       </w:r>
+    </w:p>
+    <w:p/>
+    <w:p/>
+    <w:p/>
+    <w:p/>
+    <w:p/>
+    <w:p/>
+    <w:p>
+      <w:pPr>
+        <w:pStyle w:val="Kop2"/>
+      </w:pPr>
+      <w:r>
+        <w:t>UART Read:</w:t>
+      </w:r>
+    </w:p>
+    <w:p>
+      <w:r>
+        <w:t xml:space="preserve">Hier lezen we de </w:t>
+      </w:r>
+      <w:r>
+        <w:t xml:space="preserve"> RGB </w:t>
+      </w:r>
+      <w:r>
+        <w:t xml:space="preserve">waardes van de neonpixel uit, die we vervolgens op </w:t>
+      </w:r>
+      <w:r>
+        <w:t>dezelfde</w:t>
+      </w:r>
+      <w:r>
+        <w:t xml:space="preserve"> plaats</w:t>
+      </w:r>
+      <w:r>
+        <w:t xml:space="preserve"> als op de neonmatrix</w:t>
+      </w:r>
+      <w:r>
+        <w:t xml:space="preserve"> in een array gaan steken om ze te kunnen lezen in een terminal.</w:t>
+      </w:r>
+    </w:p>
+    <w:p>
+      <w:pPr>
+        <w:pStyle w:val="Lijstalinea"/>
+        <w:numPr>
+          <w:ilvl w:val="0"/>
+          <w:numId w:val="1"/>
+        </w:numPr>
+      </w:pPr>
+      <w:r>
+        <w:t>We halen de data uit een queue, en steken hem in een variable.</w:t>
+      </w:r>
+    </w:p>
+    <w:p>
+      <w:pPr>
+        <w:pStyle w:val="Lijstalinea"/>
+        <w:numPr>
+          <w:ilvl w:val="0"/>
+          <w:numId w:val="1"/>
+        </w:numPr>
+      </w:pPr>
+      <w:r>
+        <w:t>Printen de RGB variable uit om te controleren welke waarde er is meegegeven.</w:t>
+      </w:r>
+    </w:p>
+    <w:p>
+      <w:pPr>
+        <w:pStyle w:val="Lijstalinea"/>
+        <w:numPr>
+          <w:ilvl w:val="0"/>
+          <w:numId w:val="1"/>
+        </w:numPr>
+      </w:pPr>
+      <w:r>
+        <w:t>Vervolgens steken we deze waarde in een array die er uitziet zoals de neonmatrix.</w:t>
+      </w:r>
+    </w:p>
+    <w:p>
+      <w:pPr>
+        <w:pStyle w:val="Lijstalinea"/>
+        <w:numPr>
+          <w:ilvl w:val="0"/>
+          <w:numId w:val="1"/>
+        </w:numPr>
+      </w:pPr>
+      <w:r>
+        <w:t>Het resultaat van de array zou nu moeten overeenkomen met die van de neonmatrix.</w:t>
+      </w:r>
+    </w:p>
+    <w:p>
+      <w:r>
+        <w:rPr>
+          <w:noProof/>
+          <w:lang w:eastAsia="nl-BE"/>
+        </w:rPr>
+        <w:drawing>
+          <wp:inline distT="0" distB="0" distL="0" distR="0" wp14:anchorId="553D737A" wp14:editId="59DCA7AE">
+            <wp:extent cx="5553075" cy="4067175"/>
+            <wp:effectExtent l="0" t="0" r="9525" b="9525"/>
+            <wp:docPr id="29" name="Afbeelding 29"/>
+            <wp:cNvGraphicFramePr>
+              <a:graphicFrameLocks xmlns:a="http://schemas.openxmlformats.org/drawingml/2006/main" noChangeAspect="1"/>
+            </wp:cNvGraphicFramePr>
+            <a:graphic xmlns:a="http://schemas.openxmlformats.org/drawingml/2006/main">
+              <a:graphicData uri="http://schemas.openxmlformats.org/drawingml/2006/picture">
+                <pic:pic xmlns:pic="http://schemas.openxmlformats.org/drawingml/2006/picture">
+                  <pic:nvPicPr>
+                    <pic:cNvPr id="1" name=""/>
+                    <pic:cNvPicPr/>
+                  </pic:nvPicPr>
+                  <pic:blipFill>
+                    <a:blip r:embed="rId23"/>
+                    <a:stretch>
+                      <a:fillRect/>
+                    </a:stretch>
+                  </pic:blipFill>
+                  <pic:spPr>
+                    <a:xfrm>
+                      <a:off x="0" y="0"/>
+                      <a:ext cx="5553075" cy="4067175"/>
+                    </a:xfrm>
+                    <a:prstGeom prst="rect">
+                      <a:avLst/>
+                    </a:prstGeom>
+                  </pic:spPr>
+                </pic:pic>
+              </a:graphicData>
+            </a:graphic>
+          </wp:inline>
+        </w:drawing>
+      </w:r>
+    </w:p>
+    <w:p/>
+    <w:p/>
+    <w:p/>
+    <w:p/>
+    <w:p/>
+    <w:p/>
+    <w:p/>
+    <w:p/>
+    <w:p>
+      <w:pPr>
+        <w:pStyle w:val="Kop1"/>
+      </w:pPr>
+      <w:r>
+        <w:lastRenderedPageBreak/>
+        <w:t>Game:</w:t>
+      </w:r>
+    </w:p>
+    <w:p>
+      <w:r>
+        <w:t>Hier staan alle functies die betrekking hebben op het spelen van de game en de visualisatie daarvan.</w:t>
+      </w:r>
+    </w:p>
+    <w:p/>
+    <w:p>
+      <w:pPr>
+        <w:pStyle w:val="Kop2"/>
+      </w:pPr>
+      <w:r>
+        <w:rPr>
+          <w:highlight w:val="lightGray"/>
+        </w:rPr>
+        <w:t>set_obj</w:t>
+      </w:r>
+      <w:r>
+        <w:t xml:space="preserve"> functie</w:t>
+      </w:r>
+      <w:r>
+        <w:t>:</w:t>
+      </w:r>
+    </w:p>
+    <w:p>
+      <w:r>
+        <w:rPr>
+          <w:highlight w:val="yellow"/>
+        </w:rPr>
+        <w:t>uitleg</w:t>
+      </w:r>
+    </w:p>
+    <w:p>
+      <w:r>
+        <w:rPr>
+          <w:noProof/>
+          <w:lang w:eastAsia="nl-BE"/>
+        </w:rPr>
+        <w:drawing>
+          <wp:inline distT="0" distB="0" distL="0" distR="0" wp14:anchorId="682AABEE" wp14:editId="21968AA8">
+            <wp:extent cx="3190875" cy="1190625"/>
+            <wp:effectExtent l="0" t="0" r="9525" b="9525"/>
+            <wp:docPr id="31" name="Afbeelding 31"/>
+            <wp:cNvGraphicFramePr>
+              <a:graphicFrameLocks xmlns:a="http://schemas.openxmlformats.org/drawingml/2006/main" noChangeAspect="1"/>
+            </wp:cNvGraphicFramePr>
+            <a:graphic xmlns:a="http://schemas.openxmlformats.org/drawingml/2006/main">
+              <a:graphicData uri="http://schemas.openxmlformats.org/drawingml/2006/picture">
+                <pic:pic xmlns:pic="http://schemas.openxmlformats.org/drawingml/2006/picture">
+                  <pic:nvPicPr>
+                    <pic:cNvPr id="1" name=""/>
+                    <pic:cNvPicPr/>
+                  </pic:nvPicPr>
+                  <pic:blipFill>
+                    <a:blip r:embed="rId24"/>
+                    <a:stretch>
+                      <a:fillRect/>
+                    </a:stretch>
+                  </pic:blipFill>
+                  <pic:spPr>
+                    <a:xfrm>
+                      <a:off x="0" y="0"/>
+                      <a:ext cx="3190875" cy="1190625"/>
+                    </a:xfrm>
+                    <a:prstGeom prst="rect">
+                      <a:avLst/>
+                    </a:prstGeom>
+                  </pic:spPr>
+                </pic:pic>
+              </a:graphicData>
+            </a:graphic>
+          </wp:inline>
+        </w:drawing>
+      </w:r>
+    </w:p>
+    <w:p/>
+    <w:p/>
+    <w:p>
+      <w:pPr>
+        <w:pStyle w:val="Kop2"/>
+      </w:pPr>
+      <w:r>
+        <w:t>game_over functie:</w:t>
+      </w:r>
+    </w:p>
+    <w:p>
+      <w:r>
+        <w:t>Hier word bepaald wanneer een speler de game verloren heeft.</w:t>
+      </w:r>
+      <w:bookmarkStart w:id="0" w:name="_GoBack"/>
       <w:bookmarkEnd w:id="0"/>
+    </w:p>
+    <w:p>
+      <w:r>
+        <w:rPr>
+          <w:noProof/>
+          <w:lang w:eastAsia="nl-BE"/>
+        </w:rPr>
+        <w:drawing>
+          <wp:inline distT="0" distB="0" distL="0" distR="0" wp14:anchorId="4CDC7685" wp14:editId="5ECED5E4">
+            <wp:extent cx="2562225" cy="3048000"/>
+            <wp:effectExtent l="0" t="0" r="9525" b="0"/>
+            <wp:docPr id="32" name="Afbeelding 32"/>
+            <wp:cNvGraphicFramePr>
+              <a:graphicFrameLocks xmlns:a="http://schemas.openxmlformats.org/drawingml/2006/main" noChangeAspect="1"/>
+            </wp:cNvGraphicFramePr>
+            <a:graphic xmlns:a="http://schemas.openxmlformats.org/drawingml/2006/main">
+              <a:graphicData uri="http://schemas.openxmlformats.org/drawingml/2006/picture">
+                <pic:pic xmlns:pic="http://schemas.openxmlformats.org/drawingml/2006/picture">
+                  <pic:nvPicPr>
+                    <pic:cNvPr id="1" name=""/>
+                    <pic:cNvPicPr/>
+                  </pic:nvPicPr>
+                  <pic:blipFill>
+                    <a:blip r:embed="rId25"/>
+                    <a:stretch>
+                      <a:fillRect/>
+                    </a:stretch>
+                  </pic:blipFill>
+                  <pic:spPr>
+                    <a:xfrm>
+                      <a:off x="0" y="0"/>
+                      <a:ext cx="2562225" cy="3048000"/>
+                    </a:xfrm>
+                    <a:prstGeom prst="rect">
+                      <a:avLst/>
+                    </a:prstGeom>
+                  </pic:spPr>
+                </pic:pic>
+              </a:graphicData>
+            </a:graphic>
+          </wp:inline>
+        </w:drawing>
+      </w:r>
+    </w:p>
+    <w:p/>
+    <w:p/>
+    <w:p>
+      <w:pPr>
+        <w:pStyle w:val="Kop2"/>
+      </w:pPr>
+      <w:r>
+        <w:t>Next frame</w:t>
+      </w:r>
+      <w:r>
+        <w:t xml:space="preserve"> functie</w:t>
+      </w:r>
+      <w:r>
+        <w:t>:</w:t>
+      </w:r>
+    </w:p>
+    <w:p>
+      <w:r>
+        <w:t>In deze functie gaan we kleuren van de neonmatrix updaten naar de nieuwste kleuren.</w:t>
+      </w:r>
+    </w:p>
+    <w:p>
+      <w:pPr>
+        <w:pStyle w:val="Lijstalinea"/>
+        <w:numPr>
+          <w:ilvl w:val="0"/>
+          <w:numId w:val="1"/>
+        </w:numPr>
+      </w:pPr>
+      <w:r>
+        <w:t>We maken de grootte van de neonpixel na, en zetten daarna de kleuren hierin, om ze weer te geven.</w:t>
+      </w:r>
+    </w:p>
+    <w:p>
+      <w:pPr>
+        <w:pStyle w:val="Lijstalinea"/>
+        <w:numPr>
+          <w:ilvl w:val="0"/>
+          <w:numId w:val="1"/>
+        </w:numPr>
+      </w:pPr>
+      <w:r>
+        <w:t>We maken ook een variable aan waar we de laatst gekende kleur insteken om die vervolgens in een queue te steken, die de waarde verstuurd naar de UART terminal.</w:t>
+      </w:r>
+    </w:p>
+    <w:p>
+      <w:pPr>
+        <w:pStyle w:val="Lijstalinea"/>
+        <w:numPr>
+          <w:ilvl w:val="0"/>
+          <w:numId w:val="1"/>
+        </w:numPr>
+      </w:pPr>
+      <w:r>
+        <w:lastRenderedPageBreak/>
+        <w:t>De kleuren worden ook nog weggeschreven naar de juiste plaats op de neonpixel zelf met de mWriteReg functie van onze NeonMatix library.</w:t>
+      </w:r>
+    </w:p>
+    <w:p>
+      <w:r>
+        <w:rPr>
+          <w:noProof/>
+          <w:lang w:eastAsia="nl-BE"/>
+        </w:rPr>
+        <w:drawing>
+          <wp:inline distT="0" distB="0" distL="0" distR="0" wp14:anchorId="73CAD785" wp14:editId="66FE62BD">
+            <wp:extent cx="6338787" cy="4333461"/>
+            <wp:effectExtent l="0" t="0" r="5080" b="0"/>
+            <wp:docPr id="30" name="Afbeelding 30"/>
+            <wp:cNvGraphicFramePr>
+              <a:graphicFrameLocks xmlns:a="http://schemas.openxmlformats.org/drawingml/2006/main" noChangeAspect="1"/>
+            </wp:cNvGraphicFramePr>
+            <a:graphic xmlns:a="http://schemas.openxmlformats.org/drawingml/2006/main">
+              <a:graphicData uri="http://schemas.openxmlformats.org/drawingml/2006/picture">
+                <pic:pic xmlns:pic="http://schemas.openxmlformats.org/drawingml/2006/picture">
+                  <pic:nvPicPr>
+                    <pic:cNvPr id="1" name=""/>
+                    <pic:cNvPicPr/>
+                  </pic:nvPicPr>
+                  <pic:blipFill>
+                    <a:blip r:embed="rId26"/>
+                    <a:stretch>
+                      <a:fillRect/>
+                    </a:stretch>
+                  </pic:blipFill>
+                  <pic:spPr>
+                    <a:xfrm>
+                      <a:off x="0" y="0"/>
+                      <a:ext cx="6354590" cy="4344265"/>
+                    </a:xfrm>
+                    <a:prstGeom prst="rect">
+                      <a:avLst/>
+                    </a:prstGeom>
+                  </pic:spPr>
+                </pic:pic>
+              </a:graphicData>
+            </a:graphic>
+          </wp:inline>
+        </w:drawing>
+      </w:r>
     </w:p>
     <w:sectPr>
       <w:pgSz w:w="11906" w:h="16838"/>

</xml_diff>

<commit_message>
Update Doc ( add main )
</commit_message>
<xml_diff>
--- a/EindOpdracht_EOS.docx
+++ b/EindOpdracht_EOS.docx
@@ -315,6 +315,7 @@
       <w:pPr>
         <w:pStyle w:val="Geenafstand"/>
         <w:ind w:left="2160"/>
+        <w:jc w:val="center"/>
       </w:pPr>
       <w:r>
         <w:rPr>
@@ -492,6 +493,7 @@
       <w:pPr>
         <w:pStyle w:val="Geenafstand"/>
         <w:ind w:left="2160"/>
+        <w:jc w:val="center"/>
       </w:pPr>
       <w:r>
         <w:rPr>
@@ -604,6 +606,7 @@
           <w:ilvl w:val="1"/>
           <w:numId w:val="1"/>
         </w:numPr>
+        <w:jc w:val="center"/>
       </w:pPr>
       <w:r>
         <w:rPr>
@@ -616,7 +619,7 @@
               <wp:anchor distT="0" distB="0" distL="114300" distR="114300" simplePos="0" relativeHeight="251660288" behindDoc="0" locked="0" layoutInCell="1" allowOverlap="1">
                 <wp:simplePos x="0" y="0"/>
                 <wp:positionH relativeFrom="column">
-                  <wp:posOffset>2281168</wp:posOffset>
+                  <wp:posOffset>3823252</wp:posOffset>
                 </wp:positionH>
                 <wp:positionV relativeFrom="paragraph">
                   <wp:posOffset>365125</wp:posOffset>
@@ -683,7 +686,7 @@
           </mc:Choice>
           <mc:Fallback>
             <w:pict>
-              <v:shapetype w14:anchorId="22A509C5" id="_x0000_t66" coordsize="21600,21600" o:spt="66" adj="5400,5400" path="m@0,l@0@1,21600@1,21600@2@0@2@0,21600,,10800xe">
+              <v:shapetype w14:anchorId="0CAFA283" id="_x0000_t66" coordsize="21600,21600" o:spt="66" adj="5400,5400" path="m@0,l@0@1,21600@1,21600@2@0@2@0,21600,,10800xe">
                 <v:stroke joinstyle="miter"/>
                 <v:formulas>
                   <v:f eqn="val #0"/>
@@ -697,7 +700,7 @@
                   <v:h position="#0,#1" xrange="0,21600" yrange="0,10800"/>
                 </v:handles>
               </v:shapetype>
-              <v:shape id="Pijl-links 20" o:spid="_x0000_s1026" type="#_x0000_t66" style="position:absolute;margin-left:179.6pt;margin-top:28.75pt;width:38.8pt;height:18.1pt;z-index:251660288;visibility:visible;mso-wrap-style:square;mso-width-percent:0;mso-height-percent:0;mso-wrap-distance-left:9pt;mso-wrap-distance-top:0;mso-wrap-distance-right:9pt;mso-wrap-distance-bottom:0;mso-position-horizontal:absolute;mso-position-horizontal-relative:text;mso-position-vertical:absolute;mso-position-vertical-relative:text;mso-width-percent:0;mso-height-percent:0;mso-width-relative:margin;mso-height-relative:margin;v-text-anchor:middle" o:gfxdata="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" adj="5038" fillcolor="#c00000" strokecolor="#c00000" strokeweight="1pt"/>
+              <v:shape id="Pijl-links 20" o:spid="_x0000_s1026" type="#_x0000_t66" style="position:absolute;margin-left:301.05pt;margin-top:28.75pt;width:38.8pt;height:18.1pt;z-index:251660288;visibility:visible;mso-wrap-style:square;mso-width-percent:0;mso-height-percent:0;mso-wrap-distance-left:9pt;mso-wrap-distance-top:0;mso-wrap-distance-right:9pt;mso-wrap-distance-bottom:0;mso-position-horizontal:absolute;mso-position-horizontal-relative:text;mso-position-vertical:absolute;mso-position-vertical-relative:text;mso-width-percent:0;mso-height-percent:0;mso-width-relative:margin;mso-height-relative:margin;v-text-anchor:middle" o:gfxdata="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" adj="5038" fillcolor="#c00000" strokecolor="#c00000" strokeweight="1pt"/>
             </w:pict>
           </mc:Fallback>
         </mc:AlternateContent>
@@ -713,10 +716,10 @@
               <wp:anchor distT="0" distB="0" distL="114300" distR="114300" simplePos="0" relativeHeight="251661312" behindDoc="0" locked="0" layoutInCell="1" allowOverlap="1">
                 <wp:simplePos x="0" y="0"/>
                 <wp:positionH relativeFrom="column">
-                  <wp:posOffset>1969135</wp:posOffset>
+                  <wp:posOffset>3440126</wp:posOffset>
                 </wp:positionH>
                 <wp:positionV relativeFrom="paragraph">
-                  <wp:posOffset>300686</wp:posOffset>
+                  <wp:posOffset>300355</wp:posOffset>
                 </wp:positionV>
                 <wp:extent cx="318052" cy="333845"/>
                 <wp:effectExtent l="0" t="0" r="25400" b="28575"/>
@@ -780,7 +783,7 @@
           </mc:Choice>
           <mc:Fallback>
             <w:pict>
-              <v:shape w14:anchorId="665D14D0" id="Kader 21" o:spid="_x0000_s1026" style="position:absolute;margin-left:155.05pt;margin-top:23.7pt;width:25.05pt;height:26.3pt;z-index:251661312;visibility:visible;mso-wrap-style:square;mso-width-percent:0;mso-height-percent:0;mso-wrap-distance-left:9pt;mso-wrap-distance-top:0;mso-wrap-distance-right:9pt;mso-wrap-distance-bottom:0;mso-position-horizontal:absolute;mso-position-horizontal-relative:text;mso-position-vertical:absolute;mso-position-vertical-relative:text;mso-width-percent:0;mso-height-percent:0;mso-width-relative:margin;mso-height-relative:margin;v-text-anchor:middle" coordsize="318052,333845" o:gfxdata="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" path="m,l318052,r,333845l,333845,,xm39757,39757r,254332l278296,294089r,-254332l39757,39757xe" fillcolor="red" strokecolor="#c00000" strokeweight="1pt">
+              <v:shape w14:anchorId="5F1CA2DD" id="Kader 21" o:spid="_x0000_s1026" style="position:absolute;margin-left:270.9pt;margin-top:23.65pt;width:25.05pt;height:26.3pt;z-index:251661312;visibility:visible;mso-wrap-style:square;mso-width-percent:0;mso-height-percent:0;mso-wrap-distance-left:9pt;mso-wrap-distance-top:0;mso-wrap-distance-right:9pt;mso-wrap-distance-bottom:0;mso-position-horizontal:absolute;mso-position-horizontal-relative:text;mso-position-vertical:absolute;mso-position-vertical-relative:text;mso-width-percent:0;mso-height-percent:0;mso-width-relative:margin;mso-height-relative:margin;v-text-anchor:middle" coordsize="318052,333845" o:gfxdata="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" path="m,l318052,r,333845l,333845,,xm39757,39757r,254332l278296,294089r,-254332l39757,39757xe" fillcolor="red" strokecolor="#c00000" strokeweight="1pt">
                 <v:stroke joinstyle="miter"/>
                 <v:path arrowok="t" o:connecttype="custom" o:connectlocs="0,0;318052,0;318052,333845;0,333845;0,0;39757,39757;39757,294089;278296,294089;278296,39757;39757,39757" o:connectangles="0,0,0,0,0,0,0,0,0,0"/>
               </v:shape>
@@ -862,6 +865,7 @@
       <w:pPr>
         <w:pStyle w:val="Geenafstand"/>
         <w:ind w:left="1440"/>
+        <w:jc w:val="center"/>
       </w:pPr>
       <w:r>
         <w:rPr>
@@ -981,6 +985,7 @@
       <w:pPr>
         <w:pStyle w:val="Geenafstand"/>
         <w:ind w:left="1440"/>
+        <w:jc w:val="center"/>
       </w:pPr>
       <w:r>
         <w:rPr>
@@ -1058,6 +1063,7 @@
       <w:pPr>
         <w:pStyle w:val="Geenafstand"/>
         <w:ind w:left="1440"/>
+        <w:jc w:val="center"/>
       </w:pPr>
       <w:r>
         <w:rPr>
@@ -1118,6 +1124,7 @@
       <w:pPr>
         <w:pStyle w:val="Geenafstand"/>
         <w:ind w:left="720"/>
+        <w:jc w:val="center"/>
       </w:pPr>
       <w:r>
         <w:rPr>
@@ -1177,6 +1184,7 @@
       <w:pPr>
         <w:pStyle w:val="Geenafstand"/>
         <w:ind w:left="1440"/>
+        <w:jc w:val="center"/>
       </w:pPr>
       <w:r>
         <w:rPr>
@@ -1254,6 +1262,7 @@
       <w:pPr>
         <w:pStyle w:val="Geenafstand"/>
         <w:ind w:left="720"/>
+        <w:jc w:val="center"/>
       </w:pPr>
       <w:r>
         <w:rPr>
@@ -1313,6 +1322,7 @@
       <w:pPr>
         <w:pStyle w:val="Geenafstand"/>
         <w:ind w:left="720"/>
+        <w:jc w:val="center"/>
       </w:pPr>
       <w:r>
         <w:rPr>
@@ -1372,6 +1382,7 @@
       <w:pPr>
         <w:pStyle w:val="Geenafstand"/>
         <w:ind w:left="720"/>
+        <w:jc w:val="center"/>
       </w:pPr>
       <w:r>
         <w:rPr>
@@ -1380,10 +1391,10 @@
         </w:rPr>
         <w:lastRenderedPageBreak/>
         <w:drawing>
-          <wp:inline distT="0" distB="0" distL="0" distR="0" wp14:anchorId="206D83EB" wp14:editId="1AA55366">
-            <wp:extent cx="2009775" cy="2381250"/>
-            <wp:effectExtent l="0" t="0" r="9525" b="0"/>
-            <wp:docPr id="8" name="Afbeelding 8"/>
+          <wp:inline distT="0" distB="0" distL="0" distR="0" wp14:anchorId="329E8EE0" wp14:editId="2F1B21F7">
+            <wp:extent cx="2657475" cy="2486025"/>
+            <wp:effectExtent l="0" t="0" r="9525" b="9525"/>
+            <wp:docPr id="13" name="Afbeelding 13"/>
             <wp:cNvGraphicFramePr>
               <a:graphicFrameLocks xmlns:a="http://schemas.openxmlformats.org/drawingml/2006/main" noChangeAspect="1"/>
             </wp:cNvGraphicFramePr>
@@ -1403,7 +1414,7 @@
                   <pic:spPr>
                     <a:xfrm>
                       <a:off x="0" y="0"/>
-                      <a:ext cx="2009775" cy="2381250"/>
+                      <a:ext cx="2657475" cy="2486025"/>
                     </a:xfrm>
                     <a:prstGeom prst="rect">
                       <a:avLst/>
@@ -1443,7 +1454,16 @@
     <w:p>
       <w:pPr>
         <w:pStyle w:val="Geenafstand"/>
-        <w:ind w:left="720"/>
+        <w:ind w:left="708" w:firstLine="12"/>
+      </w:pPr>
+      <w:r>
+        <w:t>Deze dienen om alle data te versturen en te ontvagen.</w:t>
+      </w:r>
+    </w:p>
+    <w:p>
+      <w:pPr>
+        <w:pStyle w:val="Geenafstand"/>
+        <w:jc w:val="center"/>
       </w:pPr>
       <w:r>
         <w:rPr>
@@ -1451,10 +1471,10 @@
           <w:lang w:eastAsia="nl-BE"/>
         </w:rPr>
         <w:drawing>
-          <wp:inline distT="0" distB="0" distL="0" distR="0" wp14:anchorId="626D4CDE" wp14:editId="5ACFCC6B">
-            <wp:extent cx="3581400" cy="752475"/>
-            <wp:effectExtent l="0" t="0" r="0" b="9525"/>
-            <wp:docPr id="9" name="Afbeelding 9"/>
+          <wp:inline distT="0" distB="0" distL="0" distR="0" wp14:anchorId="2A48DE3E" wp14:editId="3A7E0B02">
+            <wp:extent cx="3339548" cy="812938"/>
+            <wp:effectExtent l="0" t="0" r="0" b="6350"/>
+            <wp:docPr id="23" name="Afbeelding 23"/>
             <wp:cNvGraphicFramePr>
               <a:graphicFrameLocks xmlns:a="http://schemas.openxmlformats.org/drawingml/2006/main" noChangeAspect="1"/>
             </wp:cNvGraphicFramePr>
@@ -1465,20 +1485,27 @@
                     <pic:cNvPr id="1" name=""/>
                     <pic:cNvPicPr/>
                   </pic:nvPicPr>
-                  <pic:blipFill>
+                  <pic:blipFill rotWithShape="1">
                     <a:blip r:embed="rId18"/>
-                    <a:stretch>
-                      <a:fillRect/>
-                    </a:stretch>
+                    <a:srcRect b="32497"/>
+                    <a:stretch/>
                   </pic:blipFill>
-                  <pic:spPr>
+                  <pic:spPr bwMode="auto">
                     <a:xfrm>
                       <a:off x="0" y="0"/>
-                      <a:ext cx="3581400" cy="752475"/>
+                      <a:ext cx="3356940" cy="817172"/>
                     </a:xfrm>
                     <a:prstGeom prst="rect">
                       <a:avLst/>
                     </a:prstGeom>
+                    <a:ln>
+                      <a:noFill/>
+                    </a:ln>
+                    <a:extLst>
+                      <a:ext uri="{53640926-AAD7-44D8-BBD7-CCE9431645EC}">
+                        <a14:shadowObscured xmlns:a14="http://schemas.microsoft.com/office/drawing/2010/main"/>
+                      </a:ext>
+                    </a:extLst>
                   </pic:spPr>
                 </pic:pic>
               </a:graphicData>
@@ -1490,6 +1517,7 @@
     <w:p>
       <w:pPr>
         <w:pStyle w:val="Geenafstand"/>
+        <w:ind w:left="720"/>
       </w:pPr>
     </w:p>
     <w:p>
@@ -1501,16 +1529,17 @@
         </w:numPr>
       </w:pPr>
       <w:r>
-        <w:t>Maken</w:t>
-      </w:r>
-      <w:r>
-        <w:t xml:space="preserve"> de tasks aan die we gaan gebruiken om de data te verzenden van de zender naar de ontvanger.</w:t>
-      </w:r>
-    </w:p>
-    <w:p>
-      <w:pPr>
-        <w:pStyle w:val="Geenafstand"/>
-      </w:pPr>
+        <w:t>Functies voor de timers die we gaan gebruiken.</w:t>
+      </w:r>
+    </w:p>
+    <w:p>
+      <w:pPr>
+        <w:pStyle w:val="Geenafstand"/>
+        <w:ind w:firstLine="708"/>
+      </w:pPr>
+      <w:r>
+        <w:t>Worden gebruikt om de tijd te bepalen zodat het spel niet te snel of te traag is.</w:t>
+      </w:r>
     </w:p>
     <w:p>
       <w:pPr>
@@ -1523,10 +1552,10 @@
           <w:lang w:eastAsia="nl-BE"/>
         </w:rPr>
         <w:drawing>
-          <wp:inline distT="0" distB="0" distL="0" distR="0" wp14:anchorId="7EE2BB16" wp14:editId="4E3CF42D">
-            <wp:extent cx="4524293" cy="1883626"/>
-            <wp:effectExtent l="0" t="0" r="0" b="2540"/>
-            <wp:docPr id="10" name="Afbeelding 10"/>
+          <wp:inline distT="0" distB="0" distL="0" distR="0" wp14:anchorId="254691A7" wp14:editId="70450E48">
+            <wp:extent cx="4105275" cy="523875"/>
+            <wp:effectExtent l="0" t="0" r="9525" b="9525"/>
+            <wp:docPr id="24" name="Afbeelding 24"/>
             <wp:cNvGraphicFramePr>
               <a:graphicFrameLocks xmlns:a="http://schemas.openxmlformats.org/drawingml/2006/main" noChangeAspect="1"/>
             </wp:cNvGraphicFramePr>
@@ -1546,7 +1575,7 @@
                   <pic:spPr>
                     <a:xfrm>
                       <a:off x="0" y="0"/>
-                      <a:ext cx="4536775" cy="1888823"/>
+                      <a:ext cx="4105275" cy="523875"/>
                     </a:xfrm>
                     <a:prstGeom prst="rect">
                       <a:avLst/>
@@ -1568,19 +1597,14 @@
         </w:numPr>
       </w:pPr>
       <w:r>
-        <w:t>Maak de queue aan waar de data gaat inkomen, met een time</w:t>
-      </w:r>
-      <w:r>
-        <w:t>-</w:t>
-      </w:r>
-      <w:r>
-        <w:t>delay.</w:t>
-      </w:r>
-    </w:p>
-    <w:p>
-      <w:pPr>
-        <w:pStyle w:val="Geenafstand"/>
-        <w:ind w:left="720"/>
+        <w:t>Ook zijn er functies voor de game zelf, deze zijn nodig om de game te spelen.</w:t>
+      </w:r>
+    </w:p>
+    <w:p>
+      <w:pPr>
+        <w:pStyle w:val="Geenafstand"/>
+        <w:ind w:left="708"/>
+        <w:jc w:val="center"/>
       </w:pPr>
       <w:r>
         <w:rPr>
@@ -1588,10 +1612,10 @@
           <w:lang w:eastAsia="nl-BE"/>
         </w:rPr>
         <w:drawing>
-          <wp:inline distT="0" distB="0" distL="0" distR="0" wp14:anchorId="2E83DC84" wp14:editId="33E11FD9">
-            <wp:extent cx="5760720" cy="2259965"/>
-            <wp:effectExtent l="0" t="0" r="0" b="6985"/>
-            <wp:docPr id="12" name="Afbeelding 12"/>
+          <wp:inline distT="0" distB="0" distL="0" distR="0" wp14:anchorId="24FFD711" wp14:editId="6E42E7C7">
+            <wp:extent cx="2914650" cy="1076325"/>
+            <wp:effectExtent l="0" t="0" r="0" b="9525"/>
+            <wp:docPr id="25" name="Afbeelding 25"/>
             <wp:cNvGraphicFramePr>
               <a:graphicFrameLocks xmlns:a="http://schemas.openxmlformats.org/drawingml/2006/main" noChangeAspect="1"/>
             </wp:cNvGraphicFramePr>
@@ -1611,7 +1635,7 @@
                   <pic:spPr>
                     <a:xfrm>
                       <a:off x="0" y="0"/>
-                      <a:ext cx="5760720" cy="2259965"/>
+                      <a:ext cx="2914650" cy="1076325"/>
                     </a:xfrm>
                     <a:prstGeom prst="rect">
                       <a:avLst/>
@@ -1636,26 +1660,6 @@
     </w:p>
     <w:p>
       <w:pPr>
-        <w:pStyle w:val="Kop2"/>
-      </w:pPr>
-      <w:r>
-        <w:lastRenderedPageBreak/>
-        <w:t>Ultrasoon</w:t>
-      </w:r>
-      <w:r>
-        <w:t xml:space="preserve"> </w:t>
-      </w:r>
-      <w:r>
-        <w:t>sensor:</w:t>
-      </w:r>
-    </w:p>
-    <w:p>
-      <w:r>
-        <w:t>In deze functie staat alle code om de ultrasoon sensor in het programma te kunnen gebruiken.</w:t>
-      </w:r>
-    </w:p>
-    <w:p>
-      <w:pPr>
         <w:pStyle w:val="Geenafstand"/>
         <w:numPr>
           <w:ilvl w:val="0"/>
@@ -1663,77 +1667,37 @@
         </w:numPr>
       </w:pPr>
       <w:r>
-        <w:t>De functie van de sensor</w:t>
-      </w:r>
-    </w:p>
-    <w:p>
-      <w:pPr>
-        <w:pStyle w:val="Geenafstand"/>
-        <w:numPr>
-          <w:ilvl w:val="1"/>
-          <w:numId w:val="1"/>
-        </w:numPr>
-      </w:pPr>
-      <w:r>
-        <w:t>Hier lezen we afstand in van de sensor door het basis adres en het slave register samen in te lezen en deze toe te kennen aan een variable</w:t>
-      </w:r>
-      <w:r>
-        <w:t xml:space="preserve"> samen met weergave van de waarde</w:t>
-      </w:r>
-      <w:r>
-        <w:t>.</w:t>
-      </w:r>
-    </w:p>
-    <w:p>
-      <w:pPr>
-        <w:pStyle w:val="Geenafstand"/>
-        <w:numPr>
-          <w:ilvl w:val="1"/>
-          <w:numId w:val="1"/>
-        </w:numPr>
-      </w:pPr>
-      <w:r>
-        <w:t>Dan kijken we of de afstand meetbaar is of niet (licht de afstand binnen de range van de sensor).</w:t>
-      </w:r>
-    </w:p>
-    <w:p>
-      <w:pPr>
-        <w:pStyle w:val="Geenafstand"/>
-        <w:numPr>
-          <w:ilvl w:val="1"/>
-          <w:numId w:val="1"/>
-        </w:numPr>
-      </w:pPr>
-      <w:r>
-        <w:t>Vervolgens steken we het adres van de afstand in de queue om zo de waarde van de afstand te verzenden naar de ontvanger om zo een uitgang aan te sturen (neonpixel).</w:t>
-      </w:r>
-    </w:p>
-    <w:p>
-      <w:pPr>
-        <w:pStyle w:val="Geenafstand"/>
-        <w:ind w:left="1440"/>
-      </w:pPr>
-    </w:p>
-    <w:p>
-      <w:pPr>
-        <w:pStyle w:val="Geenafstand"/>
-        <w:ind w:left="720"/>
-      </w:pPr>
-    </w:p>
-    <w:p>
-      <w:pPr>
-        <w:pStyle w:val="Geenafstand"/>
+        <w:t xml:space="preserve">Maken verschillende define variabele aan, zodat we gemakkelijker kunnen werken in onze code, en zodat we maar een </w:t>
+      </w:r>
+      <w:r>
+        <w:t>variabele</w:t>
+      </w:r>
+      <w:r>
+        <w:t xml:space="preserve"> </w:t>
+      </w:r>
+      <w:r>
+        <w:t>moeten</w:t>
+      </w:r>
+      <w:r>
+        <w:t xml:space="preserve"> verander in plaats van diezelfde op meerdere plaatsen.</w:t>
+      </w:r>
+    </w:p>
+    <w:p>
+      <w:pPr>
+        <w:pStyle w:val="Geenafstand"/>
+        <w:jc w:val="center"/>
       </w:pPr>
       <w:r>
         <w:rPr>
           <w:noProof/>
           <w:lang w:eastAsia="nl-BE"/>
         </w:rPr>
+        <w:lastRenderedPageBreak/>
         <w:drawing>
-          <wp:inline distT="0" distB="0" distL="0" distR="0" wp14:anchorId="6089AE8C" wp14:editId="1A2BD6D7">
-            <wp:extent cx="5038725" cy="4638675"/>
-            <wp:effectExtent l="0" t="0" r="9525" b="9525"/>
-            <wp:docPr id="28" name="Afbeelding 28"/>
+          <wp:inline distT="0" distB="0" distL="0" distR="0" wp14:anchorId="35DBD6BA" wp14:editId="27AB38A2">
+            <wp:extent cx="3810304" cy="3069204"/>
+            <wp:effectExtent l="0" t="0" r="0" b="0"/>
+            <wp:docPr id="26" name="Afbeelding 26"/>
             <wp:cNvGraphicFramePr>
               <a:graphicFrameLocks xmlns:a="http://schemas.openxmlformats.org/drawingml/2006/main" noChangeAspect="1"/>
             </wp:cNvGraphicFramePr>
@@ -1753,7 +1717,7 @@
                   <pic:spPr>
                     <a:xfrm>
                       <a:off x="0" y="0"/>
-                      <a:ext cx="5038725" cy="4638675"/>
+                      <a:ext cx="3813309" cy="3071624"/>
                     </a:xfrm>
                     <a:prstGeom prst="rect">
                       <a:avLst/>
@@ -1766,21 +1730,10 @@
         </w:drawing>
       </w:r>
     </w:p>
-    <w:p/>
-    <w:p/>
-    <w:p/>
-    <w:p/>
-    <w:p/>
-    <w:p/>
-    <w:p/>
-    <w:p/>
-    <w:p>
-      <w:pPr>
-        <w:pStyle w:val="Kop2"/>
-      </w:pPr>
-      <w:r>
-        <w:t>NeonPixel:</w:t>
-      </w:r>
+    <w:p>
+      <w:pPr>
+        <w:pStyle w:val="Geenafstand"/>
+      </w:pPr>
     </w:p>
     <w:p>
       <w:pPr>
@@ -1791,44 +1744,45 @@
         </w:numPr>
       </w:pPr>
       <w:r>
-        <w:t>We lezen de afstand uit die via de queue ontvangen is.</w:t>
-      </w:r>
-    </w:p>
-    <w:p>
-      <w:pPr>
-        <w:pStyle w:val="Lijstalinea"/>
-        <w:numPr>
-          <w:ilvl w:val="0"/>
-          <w:numId w:val="1"/>
-        </w:numPr>
-      </w:pPr>
-      <w:r>
-        <w:t>We maken verschillende IF-state om zo te bepalen wat er in ons spelletje gaat gebeuren (dit gaat voor onze beweging van een speler gebruikt worden).</w:t>
-      </w:r>
-    </w:p>
-    <w:p>
-      <w:pPr>
-        <w:pStyle w:val="Lijstalinea"/>
-        <w:numPr>
-          <w:ilvl w:val="0"/>
-          <w:numId w:val="1"/>
-        </w:numPr>
-      </w:pPr>
-      <w:r>
-        <w:t>Via de mWriteReg functie van de neonpixel kunnen we zelf bepalen welke leds we gaan aansturen en welke kleur ze krijgen.</w:t>
-      </w:r>
-    </w:p>
-    <w:p>
+        <w:t xml:space="preserve">Definiëren de tasks voor de functies. </w:t>
+      </w:r>
+      <w:r>
+        <w:t xml:space="preserve">Type waarnaar </w:t>
+      </w:r>
+      <w:r>
+        <w:t xml:space="preserve">een taak verwezen </w:t>
+      </w:r>
+      <w:r>
+        <w:t>wordt</w:t>
+      </w:r>
+      <w:r>
+        <w:t>.</w:t>
+      </w:r>
+      <w:r>
+        <w:t xml:space="preserve"> (via een pointer-parameter)</w:t>
+      </w:r>
+      <w:r>
+        <w:t>Nemen</w:t>
+      </w:r>
+      <w:r>
+        <w:t xml:space="preserve"> een variabele TaskHandle_t die vervolgens kan worden gebruikt als parameter voor vTaskDelete om de taak te verwijderen.</w:t>
+      </w:r>
+    </w:p>
+    <w:p>
+      <w:pPr>
+        <w:pStyle w:val="Geenafstand"/>
+        <w:jc w:val="center"/>
+      </w:pPr>
       <w:r>
         <w:rPr>
           <w:noProof/>
           <w:lang w:eastAsia="nl-BE"/>
         </w:rPr>
         <w:drawing>
-          <wp:inline distT="0" distB="0" distL="0" distR="0" wp14:anchorId="3AD002EA" wp14:editId="3541A790">
-            <wp:extent cx="5760720" cy="5633720"/>
-            <wp:effectExtent l="0" t="0" r="0" b="5080"/>
-            <wp:docPr id="22" name="Afbeelding 22"/>
+          <wp:inline distT="0" distB="0" distL="0" distR="0" wp14:anchorId="4DE65ED1" wp14:editId="437AE6EA">
+            <wp:extent cx="2105025" cy="619125"/>
+            <wp:effectExtent l="0" t="0" r="9525" b="9525"/>
+            <wp:docPr id="27" name="Afbeelding 27"/>
             <wp:cNvGraphicFramePr>
               <a:graphicFrameLocks xmlns:a="http://schemas.openxmlformats.org/drawingml/2006/main" noChangeAspect="1"/>
             </wp:cNvGraphicFramePr>
@@ -1848,7 +1802,7 @@
                   <pic:spPr>
                     <a:xfrm>
                       <a:off x="0" y="0"/>
-                      <a:ext cx="5760720" cy="5633720"/>
+                      <a:ext cx="2105025" cy="619125"/>
                     </a:xfrm>
                     <a:prstGeom prst="rect">
                       <a:avLst/>
@@ -1861,102 +1815,38 @@
         </w:drawing>
       </w:r>
     </w:p>
-    <w:p/>
-    <w:p/>
-    <w:p/>
-    <w:p/>
-    <w:p/>
-    <w:p/>
-    <w:p>
-      <w:pPr>
-        <w:pStyle w:val="Kop2"/>
-      </w:pPr>
-      <w:r>
-        <w:t>UART Read:</w:t>
-      </w:r>
-    </w:p>
-    <w:p>
-      <w:r>
-        <w:t xml:space="preserve">Hier lezen we de </w:t>
-      </w:r>
-      <w:r>
-        <w:t xml:space="preserve"> RGB </w:t>
-      </w:r>
-      <w:r>
-        <w:t xml:space="preserve">waardes van de neonpixel uit, die we vervolgens op </w:t>
-      </w:r>
-      <w:r>
-        <w:t>dezelfde</w:t>
-      </w:r>
-      <w:r>
-        <w:t xml:space="preserve"> plaats</w:t>
-      </w:r>
-      <w:r>
-        <w:t xml:space="preserve"> als op de neonmatrix</w:t>
-      </w:r>
-      <w:r>
-        <w:t xml:space="preserve"> in een array gaan steken om ze te kunnen lezen in een terminal.</w:t>
-      </w:r>
-    </w:p>
-    <w:p>
-      <w:pPr>
-        <w:pStyle w:val="Lijstalinea"/>
+    <w:p>
+      <w:pPr>
+        <w:pStyle w:val="Geenafstand"/>
+      </w:pPr>
+    </w:p>
+    <w:p>
+      <w:pPr>
+        <w:pStyle w:val="Geenafstand"/>
         <w:numPr>
           <w:ilvl w:val="0"/>
           <w:numId w:val="1"/>
         </w:numPr>
       </w:pPr>
       <w:r>
-        <w:t>We halen de data uit een queue, en steken hem in een variable.</w:t>
-      </w:r>
-    </w:p>
-    <w:p>
-      <w:pPr>
-        <w:pStyle w:val="Lijstalinea"/>
-        <w:numPr>
-          <w:ilvl w:val="0"/>
-          <w:numId w:val="1"/>
-        </w:numPr>
-      </w:pPr>
-      <w:r>
-        <w:t>Printen de RGB variable uit om te controleren welke waarde er is meegegeven.</w:t>
-      </w:r>
-    </w:p>
-    <w:p>
-      <w:pPr>
-        <w:pStyle w:val="Lijstalinea"/>
-        <w:numPr>
-          <w:ilvl w:val="0"/>
-          <w:numId w:val="1"/>
-        </w:numPr>
-      </w:pPr>
-      <w:r>
-        <w:t>Vervolgens steken we deze waarde in een array die er uitziet zoals de neonmatrix.</w:t>
-      </w:r>
-    </w:p>
-    <w:p>
-      <w:pPr>
-        <w:pStyle w:val="Lijstalinea"/>
-        <w:numPr>
-          <w:ilvl w:val="0"/>
-          <w:numId w:val="1"/>
-        </w:numPr>
-      </w:pPr>
-      <w:r>
-        <w:t>Het resultaat van de array zou nu moeten overeenkomen met die van de neonmatrix.</w:t>
-      </w:r>
-    </w:p>
-    <w:p>
+        <w:t>Definiëren de queue die gaan gebruiken om de data op te verzenden.</w:t>
+      </w:r>
+    </w:p>
+    <w:p>
+      <w:pPr>
+        <w:pStyle w:val="Geenafstand"/>
+        <w:jc w:val="center"/>
+      </w:pPr>
       <w:r>
         <w:rPr>
           <w:noProof/>
           <w:lang w:eastAsia="nl-BE"/>
         </w:rPr>
         <w:drawing>
-          <wp:inline distT="0" distB="0" distL="0" distR="0" wp14:anchorId="553D737A" wp14:editId="59DCA7AE">
-            <wp:extent cx="5553075" cy="4067175"/>
-            <wp:effectExtent l="0" t="0" r="9525" b="9525"/>
-            <wp:docPr id="29" name="Afbeelding 29"/>
+          <wp:inline distT="0" distB="0" distL="0" distR="0" wp14:anchorId="0338164A" wp14:editId="51254413">
+            <wp:extent cx="2571750" cy="514350"/>
+            <wp:effectExtent l="0" t="0" r="0" b="0"/>
+            <wp:docPr id="33" name="Afbeelding 33"/>
             <wp:cNvGraphicFramePr>
               <a:graphicFrameLocks xmlns:a="http://schemas.openxmlformats.org/drawingml/2006/main" noChangeAspect="1"/>
             </wp:cNvGraphicFramePr>
@@ -1976,7 +1866,7 @@
                   <pic:spPr>
                     <a:xfrm>
                       <a:off x="0" y="0"/>
-                      <a:ext cx="5553075" cy="4067175"/>
+                      <a:ext cx="2571750" cy="514350"/>
                     </a:xfrm>
                     <a:prstGeom prst="rect">
                       <a:avLst/>
@@ -1989,65 +1879,39 @@
         </w:drawing>
       </w:r>
     </w:p>
-    <w:p/>
-    <w:p/>
-    <w:p/>
-    <w:p/>
-    <w:p/>
-    <w:p/>
-    <w:p/>
-    <w:p/>
-    <w:p>
-      <w:pPr>
-        <w:pStyle w:val="Kop1"/>
-      </w:pPr>
-      <w:r>
-        <w:lastRenderedPageBreak/>
-        <w:t>Game:</w:t>
-      </w:r>
-    </w:p>
-    <w:p>
-      <w:r>
-        <w:t>Hier staan alle functies die betrekking hebben op het spelen van de game en de visualisatie daarvan.</w:t>
-      </w:r>
-    </w:p>
-    <w:p/>
-    <w:p>
-      <w:pPr>
-        <w:pStyle w:val="Kop2"/>
-      </w:pPr>
-      <w:r>
-        <w:rPr>
-          <w:highlight w:val="lightGray"/>
-        </w:rPr>
-        <w:t>set_obj</w:t>
-      </w:r>
-      <w:r>
-        <w:t xml:space="preserve"> functie</w:t>
-      </w:r>
-      <w:r>
-        <w:t>:</w:t>
-      </w:r>
-    </w:p>
-    <w:p>
-      <w:r>
-        <w:rPr>
-          <w:highlight w:val="yellow"/>
-        </w:rPr>
-        <w:t>uitleg</w:t>
-      </w:r>
-    </w:p>
-    <w:p>
+    <w:p>
+      <w:pPr>
+        <w:pStyle w:val="Geenafstand"/>
+        <w:numPr>
+          <w:ilvl w:val="0"/>
+          <w:numId w:val="1"/>
+        </w:numPr>
+      </w:pPr>
+      <w:r>
+        <w:t>Definiëren</w:t>
+      </w:r>
+      <w:r>
+        <w:t xml:space="preserve"> de t</w:t>
+      </w:r>
+      <w:r>
+        <w:t>imers die we gebruiken om de delay’s in te stellen, zodat er niets te snel of te traag is.</w:t>
+      </w:r>
+    </w:p>
+    <w:p>
+      <w:pPr>
+        <w:pStyle w:val="Geenafstand"/>
+        <w:jc w:val="center"/>
+      </w:pPr>
       <w:r>
         <w:rPr>
           <w:noProof/>
           <w:lang w:eastAsia="nl-BE"/>
         </w:rPr>
         <w:drawing>
-          <wp:inline distT="0" distB="0" distL="0" distR="0" wp14:anchorId="682AABEE" wp14:editId="21968AA8">
-            <wp:extent cx="3190875" cy="1190625"/>
-            <wp:effectExtent l="0" t="0" r="9525" b="9525"/>
-            <wp:docPr id="31" name="Afbeelding 31"/>
+          <wp:inline distT="0" distB="0" distL="0" distR="0" wp14:anchorId="16788071" wp14:editId="76A5BFDC">
+            <wp:extent cx="2686050" cy="381000"/>
+            <wp:effectExtent l="0" t="0" r="0" b="0"/>
+            <wp:docPr id="34" name="Afbeelding 34"/>
             <wp:cNvGraphicFramePr>
               <a:graphicFrameLocks xmlns:a="http://schemas.openxmlformats.org/drawingml/2006/main" noChangeAspect="1"/>
             </wp:cNvGraphicFramePr>
@@ -2067,7 +1931,7 @@
                   <pic:spPr>
                     <a:xfrm>
                       <a:off x="0" y="0"/>
-                      <a:ext cx="3190875" cy="1190625"/>
+                      <a:ext cx="2686050" cy="381000"/>
                     </a:xfrm>
                     <a:prstGeom prst="rect">
                       <a:avLst/>
@@ -2080,34 +1944,88 @@
         </w:drawing>
       </w:r>
     </w:p>
-    <w:p/>
-    <w:p/>
-    <w:p>
-      <w:pPr>
-        <w:pStyle w:val="Kop2"/>
-      </w:pPr>
-      <w:r>
-        <w:t>game_over functie:</w:t>
-      </w:r>
-    </w:p>
-    <w:p>
-      <w:r>
-        <w:t>Hier word bepaald wanneer een speler de game verloren heeft.</w:t>
-      </w:r>
-      <w:bookmarkStart w:id="0" w:name="_GoBack"/>
-      <w:bookmarkEnd w:id="0"/>
-    </w:p>
-    <w:p>
+    <w:p>
+      <w:pPr>
+        <w:pStyle w:val="Geenafstand"/>
+      </w:pPr>
+    </w:p>
+    <w:p>
+      <w:pPr>
+        <w:pStyle w:val="Geenafstand"/>
+        <w:numPr>
+          <w:ilvl w:val="0"/>
+          <w:numId w:val="1"/>
+        </w:numPr>
+      </w:pPr>
+      <w:r>
+        <w:t>Definiëren extra variabelen die we nodig hebben om het programma te runnen, deze staan globaal zodat we ze overal in ons programma kunnen gebruiken.</w:t>
+      </w:r>
+    </w:p>
+    <w:p>
+      <w:pPr>
+        <w:pStyle w:val="Geenafstand"/>
+        <w:numPr>
+          <w:ilvl w:val="1"/>
+          <w:numId w:val="1"/>
+        </w:numPr>
+      </w:pPr>
+      <w:r>
+        <w:t>De GPIO s</w:t>
+      </w:r>
+      <w:r>
+        <w:t xml:space="preserve">taat voor "Algemene invoer / uitvoer". </w:t>
+      </w:r>
+      <w:r>
+        <w:t xml:space="preserve">Het </w:t>
+      </w:r>
+      <w:r>
+        <w:t>is een type pin op een geïntegreerde schakeling die geen specifieke functie heeft</w:t>
+      </w:r>
+      <w:r>
+        <w:t>. D</w:t>
+      </w:r>
+      <w:r>
+        <w:t xml:space="preserve">e functie van een GPIO-pin </w:t>
+      </w:r>
+      <w:r>
+        <w:t xml:space="preserve">is dat hij </w:t>
+      </w:r>
+      <w:r>
+        <w:t>aanpasbaar</w:t>
+      </w:r>
+      <w:r>
+        <w:t xml:space="preserve"> is</w:t>
+      </w:r>
+      <w:r>
+        <w:t xml:space="preserve"> en bestuurd </w:t>
+      </w:r>
+      <w:r>
+        <w:t xml:space="preserve">kan  worden </w:t>
+      </w:r>
+      <w:r>
+        <w:t>door software.</w:t>
+      </w:r>
+    </w:p>
+    <w:p>
+      <w:pPr>
+        <w:pStyle w:val="Geenafstand"/>
+        <w:numPr>
+          <w:ilvl w:val="0"/>
+          <w:numId w:val="3"/>
+        </w:numPr>
+        <w:jc w:val="center"/>
+      </w:pPr>
       <w:r>
         <w:rPr>
           <w:noProof/>
           <w:lang w:eastAsia="nl-BE"/>
         </w:rPr>
+        <w:lastRenderedPageBreak/>
         <w:drawing>
-          <wp:inline distT="0" distB="0" distL="0" distR="0" wp14:anchorId="4CDC7685" wp14:editId="5ECED5E4">
-            <wp:extent cx="2562225" cy="3048000"/>
-            <wp:effectExtent l="0" t="0" r="9525" b="0"/>
-            <wp:docPr id="32" name="Afbeelding 32"/>
+          <wp:inline distT="0" distB="0" distL="0" distR="0" wp14:anchorId="6FBE0DF8" wp14:editId="78F842F0">
+            <wp:extent cx="4659465" cy="2546476"/>
+            <wp:effectExtent l="0" t="0" r="8255" b="6350"/>
+            <wp:docPr id="35" name="Afbeelding 35"/>
             <wp:cNvGraphicFramePr>
               <a:graphicFrameLocks xmlns:a="http://schemas.openxmlformats.org/drawingml/2006/main" noChangeAspect="1"/>
             </wp:cNvGraphicFramePr>
@@ -2127,7 +2045,7 @@
                   <pic:spPr>
                     <a:xfrm>
                       <a:off x="0" y="0"/>
-                      <a:ext cx="2562225" cy="3048000"/>
+                      <a:ext cx="4664013" cy="2548962"/>
                     </a:xfrm>
                     <a:prstGeom prst="rect">
                       <a:avLst/>
@@ -2140,25 +2058,27 @@
         </w:drawing>
       </w:r>
     </w:p>
-    <w:p/>
-    <w:p/>
+    <w:p>
+      <w:pPr>
+        <w:pStyle w:val="Geenafstand"/>
+      </w:pPr>
+    </w:p>
+    <w:p>
+      <w:pPr>
+        <w:pStyle w:val="Geenafstand"/>
+      </w:pPr>
+    </w:p>
     <w:p>
       <w:pPr>
         <w:pStyle w:val="Kop2"/>
       </w:pPr>
       <w:r>
-        <w:t>Next frame</w:t>
-      </w:r>
-      <w:r>
-        <w:t xml:space="preserve"> functie</w:t>
-      </w:r>
-      <w:r>
-        <w:t>:</w:t>
-      </w:r>
-    </w:p>
-    <w:p>
-      <w:r>
-        <w:t>In deze functie gaan we kleuren van de neonmatrix updaten naar de nieuwste kleuren.</w:t>
+        <w:t xml:space="preserve">Main() functie: </w:t>
+      </w:r>
+    </w:p>
+    <w:p>
+      <w:r>
+        <w:t>Hier schrijven we de belangrijkste onderdelen van onze code die we niet in een functie steken om ons programma te laten runnen zoals de tasks, timers en queue’s.</w:t>
       </w:r>
     </w:p>
     <w:p>
@@ -2166,49 +2086,28 @@
         <w:pStyle w:val="Lijstalinea"/>
         <w:numPr>
           <w:ilvl w:val="0"/>
-          <w:numId w:val="1"/>
-        </w:numPr>
-      </w:pPr>
-      <w:r>
-        <w:t>We maken de grootte van de neonpixel na, en zetten daarna de kleuren hierin, om ze weer te geven.</w:t>
+          <w:numId w:val="4"/>
+        </w:numPr>
+      </w:pPr>
+      <w:r>
+        <w:t>Maken constante timers die niet veranderer omdat er een vaste time delay nodig is voor bepaalde zaken in ons programma.</w:t>
       </w:r>
     </w:p>
     <w:p>
       <w:pPr>
         <w:pStyle w:val="Lijstalinea"/>
-        <w:numPr>
-          <w:ilvl w:val="0"/>
-          <w:numId w:val="1"/>
-        </w:numPr>
-      </w:pPr>
-      <w:r>
-        <w:t>We maken ook een variable aan waar we de laatst gekende kleur insteken om die vervolgens in een queue te steken, die de waarde verstuurd naar de UART terminal.</w:t>
-      </w:r>
-    </w:p>
-    <w:p>
-      <w:pPr>
-        <w:pStyle w:val="Lijstalinea"/>
-        <w:numPr>
-          <w:ilvl w:val="0"/>
-          <w:numId w:val="1"/>
-        </w:numPr>
-      </w:pPr>
-      <w:r>
-        <w:lastRenderedPageBreak/>
-        <w:t>De kleuren worden ook nog weggeschreven naar de juiste plaats op de neonpixel zelf met de mWriteReg functie van onze NeonMatix library.</w:t>
-      </w:r>
-    </w:p>
-    <w:p>
+        <w:jc w:val="center"/>
+      </w:pPr>
       <w:r>
         <w:rPr>
           <w:noProof/>
           <w:lang w:eastAsia="nl-BE"/>
         </w:rPr>
         <w:drawing>
-          <wp:inline distT="0" distB="0" distL="0" distR="0" wp14:anchorId="73CAD785" wp14:editId="66FE62BD">
-            <wp:extent cx="6338787" cy="4333461"/>
-            <wp:effectExtent l="0" t="0" r="5080" b="0"/>
-            <wp:docPr id="30" name="Afbeelding 30"/>
+          <wp:inline distT="0" distB="0" distL="0" distR="0" wp14:anchorId="34B216F0" wp14:editId="366D5E03">
+            <wp:extent cx="5760720" cy="315595"/>
+            <wp:effectExtent l="0" t="0" r="0" b="8255"/>
+            <wp:docPr id="36" name="Afbeelding 36"/>
             <wp:cNvGraphicFramePr>
               <a:graphicFrameLocks xmlns:a="http://schemas.openxmlformats.org/drawingml/2006/main" noChangeAspect="1"/>
             </wp:cNvGraphicFramePr>
@@ -2228,6 +2127,959 @@
                   <pic:spPr>
                     <a:xfrm>
                       <a:off x="0" y="0"/>
+                      <a:ext cx="5760720" cy="315595"/>
+                    </a:xfrm>
+                    <a:prstGeom prst="rect">
+                      <a:avLst/>
+                    </a:prstGeom>
+                  </pic:spPr>
+                </pic:pic>
+              </a:graphicData>
+            </a:graphic>
+          </wp:inline>
+        </w:drawing>
+      </w:r>
+    </w:p>
+    <w:p>
+      <w:pPr>
+        <w:pStyle w:val="Lijstalinea"/>
+      </w:pPr>
+    </w:p>
+    <w:p>
+      <w:pPr>
+        <w:pStyle w:val="Lijstalinea"/>
+        <w:numPr>
+          <w:ilvl w:val="0"/>
+          <w:numId w:val="4"/>
+        </w:numPr>
+      </w:pPr>
+      <w:r>
+        <w:t>Maken</w:t>
+      </w:r>
+      <w:r>
+        <w:t xml:space="preserve"> de tasks aan die we </w:t>
+      </w:r>
+      <w:r>
+        <w:t>koppelen aan de functies, die de codes bevatten om ons spel te kunnen spelen</w:t>
+      </w:r>
+      <w:r>
+        <w:t>.</w:t>
+      </w:r>
+    </w:p>
+    <w:p>
+      <w:pPr>
+        <w:pStyle w:val="Geenafstand"/>
+        <w:jc w:val="center"/>
+      </w:pPr>
+      <w:r>
+        <w:rPr>
+          <w:noProof/>
+          <w:lang w:eastAsia="nl-BE"/>
+        </w:rPr>
+        <w:drawing>
+          <wp:inline distT="0" distB="0" distL="0" distR="0" wp14:anchorId="4BEED362" wp14:editId="32337493">
+            <wp:extent cx="5760720" cy="3016250"/>
+            <wp:effectExtent l="0" t="0" r="0" b="0"/>
+            <wp:docPr id="37" name="Afbeelding 37"/>
+            <wp:cNvGraphicFramePr>
+              <a:graphicFrameLocks xmlns:a="http://schemas.openxmlformats.org/drawingml/2006/main" noChangeAspect="1"/>
+            </wp:cNvGraphicFramePr>
+            <a:graphic xmlns:a="http://schemas.openxmlformats.org/drawingml/2006/main">
+              <a:graphicData uri="http://schemas.openxmlformats.org/drawingml/2006/picture">
+                <pic:pic xmlns:pic="http://schemas.openxmlformats.org/drawingml/2006/picture">
+                  <pic:nvPicPr>
+                    <pic:cNvPr id="1" name=""/>
+                    <pic:cNvPicPr/>
+                  </pic:nvPicPr>
+                  <pic:blipFill>
+                    <a:blip r:embed="rId27"/>
+                    <a:stretch>
+                      <a:fillRect/>
+                    </a:stretch>
+                  </pic:blipFill>
+                  <pic:spPr>
+                    <a:xfrm>
+                      <a:off x="0" y="0"/>
+                      <a:ext cx="5760720" cy="3016250"/>
+                    </a:xfrm>
+                    <a:prstGeom prst="rect">
+                      <a:avLst/>
+                    </a:prstGeom>
+                  </pic:spPr>
+                </pic:pic>
+              </a:graphicData>
+            </a:graphic>
+          </wp:inline>
+        </w:drawing>
+      </w:r>
+    </w:p>
+    <w:p>
+      <w:pPr>
+        <w:pStyle w:val="Geenafstand"/>
+      </w:pPr>
+    </w:p>
+    <w:p>
+      <w:pPr>
+        <w:pStyle w:val="Geenafstand"/>
+      </w:pPr>
+    </w:p>
+    <w:p>
+      <w:pPr>
+        <w:pStyle w:val="Geenafstand"/>
+      </w:pPr>
+    </w:p>
+    <w:p>
+      <w:pPr>
+        <w:pStyle w:val="Geenafstand"/>
+      </w:pPr>
+    </w:p>
+    <w:p>
+      <w:pPr>
+        <w:pStyle w:val="Geenafstand"/>
+      </w:pPr>
+    </w:p>
+    <w:p>
+      <w:pPr>
+        <w:pStyle w:val="Geenafstand"/>
+        <w:numPr>
+          <w:ilvl w:val="0"/>
+          <w:numId w:val="4"/>
+        </w:numPr>
+      </w:pPr>
+      <w:r>
+        <w:lastRenderedPageBreak/>
+        <w:t>Maken</w:t>
+      </w:r>
+      <w:r>
+        <w:t xml:space="preserve"> de </w:t>
+      </w:r>
+      <w:r>
+        <w:t>verschilende queues die nodig zijn voor de communicatie tussen de verschillende functies en de data die in elke functie verzonden word.</w:t>
+      </w:r>
+    </w:p>
+    <w:p>
+      <w:pPr>
+        <w:pStyle w:val="Geenafstand"/>
+        <w:ind w:left="720"/>
+      </w:pPr>
+      <w:r>
+        <w:rPr>
+          <w:noProof/>
+          <w:lang w:eastAsia="nl-BE"/>
+        </w:rPr>
+        <w:drawing>
+          <wp:inline distT="0" distB="0" distL="0" distR="0" wp14:anchorId="53AB1787" wp14:editId="07E28F91">
+            <wp:extent cx="5760720" cy="1071245"/>
+            <wp:effectExtent l="0" t="0" r="0" b="0"/>
+            <wp:docPr id="38" name="Afbeelding 38"/>
+            <wp:cNvGraphicFramePr>
+              <a:graphicFrameLocks xmlns:a="http://schemas.openxmlformats.org/drawingml/2006/main" noChangeAspect="1"/>
+            </wp:cNvGraphicFramePr>
+            <a:graphic xmlns:a="http://schemas.openxmlformats.org/drawingml/2006/main">
+              <a:graphicData uri="http://schemas.openxmlformats.org/drawingml/2006/picture">
+                <pic:pic xmlns:pic="http://schemas.openxmlformats.org/drawingml/2006/picture">
+                  <pic:nvPicPr>
+                    <pic:cNvPr id="1" name=""/>
+                    <pic:cNvPicPr/>
+                  </pic:nvPicPr>
+                  <pic:blipFill>
+                    <a:blip r:embed="rId28"/>
+                    <a:stretch>
+                      <a:fillRect/>
+                    </a:stretch>
+                  </pic:blipFill>
+                  <pic:spPr>
+                    <a:xfrm>
+                      <a:off x="0" y="0"/>
+                      <a:ext cx="5760720" cy="1071245"/>
+                    </a:xfrm>
+                    <a:prstGeom prst="rect">
+                      <a:avLst/>
+                    </a:prstGeom>
+                  </pic:spPr>
+                </pic:pic>
+              </a:graphicData>
+            </a:graphic>
+          </wp:inline>
+        </w:drawing>
+      </w:r>
+    </w:p>
+    <w:p>
+      <w:pPr>
+        <w:pStyle w:val="Geenafstand"/>
+      </w:pPr>
+      <w:r>
+        <w:rPr>
+          <w:highlight w:val="yellow"/>
+        </w:rPr>
+        <w:t>Controleren</w:t>
+      </w:r>
+    </w:p>
+    <w:p>
+      <w:pPr>
+        <w:pStyle w:val="Geenafstand"/>
+        <w:numPr>
+          <w:ilvl w:val="1"/>
+          <w:numId w:val="4"/>
+        </w:numPr>
+      </w:pPr>
+      <w:r>
+        <w:t>xQueue:</w:t>
+      </w:r>
+      <w:r>
+        <w:t xml:space="preserve"> Is de verbinding tussen de ultrasoon sensor (speler1) en de neon pixel.</w:t>
+      </w:r>
+    </w:p>
+    <w:p>
+      <w:pPr>
+        <w:pStyle w:val="Geenafstand"/>
+        <w:numPr>
+          <w:ilvl w:val="1"/>
+          <w:numId w:val="4"/>
+        </w:numPr>
+      </w:pPr>
+      <w:r>
+        <w:t>xQueue2:</w:t>
+      </w:r>
+      <w:r>
+        <w:t xml:space="preserve"> Is de verbinding tussen de neon pixel die de kleur waarde verstuurd naar de UART.</w:t>
+      </w:r>
+    </w:p>
+    <w:p>
+      <w:pPr>
+        <w:pStyle w:val="Geenafstand"/>
+        <w:numPr>
+          <w:ilvl w:val="1"/>
+          <w:numId w:val="4"/>
+        </w:numPr>
+      </w:pPr>
+      <w:r>
+        <w:t>xQueue3:</w:t>
+      </w:r>
+      <w:r>
+        <w:t xml:space="preserve"> Is de verbinding tussen de knop( speler 2) en de neon pixel.</w:t>
+      </w:r>
+    </w:p>
+    <w:p>
+      <w:pPr>
+        <w:pStyle w:val="Geenafstand"/>
+      </w:pPr>
+    </w:p>
+    <w:p>
+      <w:pPr>
+        <w:pStyle w:val="Geenafstand"/>
+        <w:numPr>
+          <w:ilvl w:val="0"/>
+          <w:numId w:val="4"/>
+        </w:numPr>
+      </w:pPr>
+      <w:r>
+        <w:t>Definiëren we de timers die we gaan gebruiken om de delay in ons spel te maken zodat alles goed verloopt.</w:t>
+      </w:r>
+    </w:p>
+    <w:p>
+      <w:pPr>
+        <w:pStyle w:val="Geenafstand"/>
+        <w:ind w:left="720"/>
+        <w:jc w:val="center"/>
+      </w:pPr>
+      <w:r>
+        <w:rPr>
+          <w:noProof/>
+          <w:lang w:eastAsia="nl-BE"/>
+        </w:rPr>
+        <w:drawing>
+          <wp:inline distT="0" distB="0" distL="0" distR="0" wp14:anchorId="25727367" wp14:editId="5440EB5A">
+            <wp:extent cx="5229225" cy="3200400"/>
+            <wp:effectExtent l="0" t="0" r="9525" b="0"/>
+            <wp:docPr id="39" name="Afbeelding 39"/>
+            <wp:cNvGraphicFramePr>
+              <a:graphicFrameLocks xmlns:a="http://schemas.openxmlformats.org/drawingml/2006/main" noChangeAspect="1"/>
+            </wp:cNvGraphicFramePr>
+            <a:graphic xmlns:a="http://schemas.openxmlformats.org/drawingml/2006/main">
+              <a:graphicData uri="http://schemas.openxmlformats.org/drawingml/2006/picture">
+                <pic:pic xmlns:pic="http://schemas.openxmlformats.org/drawingml/2006/picture">
+                  <pic:nvPicPr>
+                    <pic:cNvPr id="1" name=""/>
+                    <pic:cNvPicPr/>
+                  </pic:nvPicPr>
+                  <pic:blipFill>
+                    <a:blip r:embed="rId29"/>
+                    <a:stretch>
+                      <a:fillRect/>
+                    </a:stretch>
+                  </pic:blipFill>
+                  <pic:spPr>
+                    <a:xfrm>
+                      <a:off x="0" y="0"/>
+                      <a:ext cx="5229225" cy="3200400"/>
+                    </a:xfrm>
+                    <a:prstGeom prst="rect">
+                      <a:avLst/>
+                    </a:prstGeom>
+                  </pic:spPr>
+                </pic:pic>
+              </a:graphicData>
+            </a:graphic>
+          </wp:inline>
+        </w:drawing>
+      </w:r>
+    </w:p>
+    <w:p>
+      <w:pPr>
+        <w:pStyle w:val="Geenafstand"/>
+      </w:pPr>
+      <w:r>
+        <w:rPr>
+          <w:highlight w:val="yellow"/>
+        </w:rPr>
+        <w:t xml:space="preserve">Welke </w:t>
+      </w:r>
+      <w:r>
+        <w:rPr>
+          <w:highlight w:val="yellow"/>
+        </w:rPr>
+        <w:t>timer</w:t>
+      </w:r>
+      <w:bookmarkStart w:id="0" w:name="_GoBack"/>
+      <w:bookmarkEnd w:id="0"/>
+      <w:r>
+        <w:rPr>
+          <w:highlight w:val="yellow"/>
+        </w:rPr>
+        <w:t xml:space="preserve"> doat wat.</w:t>
+      </w:r>
+    </w:p>
+    <w:p>
+      <w:pPr>
+        <w:pStyle w:val="Geenafstand"/>
+        <w:numPr>
+          <w:ilvl w:val="1"/>
+          <w:numId w:val="4"/>
+        </w:numPr>
+      </w:pPr>
+      <w:r>
+        <w:t xml:space="preserve">xTimer: </w:t>
+      </w:r>
+    </w:p>
+    <w:p>
+      <w:pPr>
+        <w:pStyle w:val="Geenafstand"/>
+        <w:numPr>
+          <w:ilvl w:val="1"/>
+          <w:numId w:val="4"/>
+        </w:numPr>
+      </w:pPr>
+      <w:r>
+        <w:t>xTimerKnop:</w:t>
+      </w:r>
+    </w:p>
+    <w:p>
+      <w:pPr>
+        <w:pStyle w:val="Kop2"/>
+      </w:pPr>
+      <w:r>
+        <w:t>Ultrasoon</w:t>
+      </w:r>
+      <w:r>
+        <w:t xml:space="preserve"> </w:t>
+      </w:r>
+      <w:r>
+        <w:t>sensor:</w:t>
+      </w:r>
+    </w:p>
+    <w:p>
+      <w:r>
+        <w:t>In deze functie staat alle code om de ultrasoon sensor in het programma te kunnen gebruiken.</w:t>
+      </w:r>
+    </w:p>
+    <w:p>
+      <w:pPr>
+        <w:pStyle w:val="Geenafstand"/>
+        <w:numPr>
+          <w:ilvl w:val="0"/>
+          <w:numId w:val="5"/>
+        </w:numPr>
+      </w:pPr>
+      <w:r>
+        <w:t>De functie van de sensor</w:t>
+      </w:r>
+    </w:p>
+    <w:p>
+      <w:pPr>
+        <w:pStyle w:val="Geenafstand"/>
+        <w:numPr>
+          <w:ilvl w:val="1"/>
+          <w:numId w:val="5"/>
+        </w:numPr>
+      </w:pPr>
+      <w:r>
+        <w:t>Hier lezen we afstand in van de sensor door het basis adres en het slave register samen in te lezen en deze toe te kennen aan een variable</w:t>
+      </w:r>
+      <w:r>
+        <w:t xml:space="preserve"> samen met weergave van de waarde</w:t>
+      </w:r>
+      <w:r>
+        <w:t>.</w:t>
+      </w:r>
+    </w:p>
+    <w:p>
+      <w:pPr>
+        <w:pStyle w:val="Geenafstand"/>
+        <w:numPr>
+          <w:ilvl w:val="1"/>
+          <w:numId w:val="5"/>
+        </w:numPr>
+      </w:pPr>
+      <w:r>
+        <w:t>Dan kijken we of de afstand meetbaar is of niet (licht de afstand binnen de range van de sensor).</w:t>
+      </w:r>
+    </w:p>
+    <w:p>
+      <w:pPr>
+        <w:pStyle w:val="Geenafstand"/>
+        <w:numPr>
+          <w:ilvl w:val="1"/>
+          <w:numId w:val="5"/>
+        </w:numPr>
+      </w:pPr>
+      <w:r>
+        <w:t>Vervolgens steken we het adres van de afstand in de queue om zo de waarde van de afstand te verzenden naar de ontvanger om zo een uitgang aan te sturen (neonpixel).</w:t>
+      </w:r>
+    </w:p>
+    <w:p>
+      <w:pPr>
+        <w:pStyle w:val="Geenafstand"/>
+        <w:ind w:left="1440"/>
+      </w:pPr>
+    </w:p>
+    <w:p>
+      <w:pPr>
+        <w:pStyle w:val="Geenafstand"/>
+        <w:ind w:left="720"/>
+      </w:pPr>
+    </w:p>
+    <w:p>
+      <w:pPr>
+        <w:pStyle w:val="Geenafstand"/>
+      </w:pPr>
+      <w:r>
+        <w:rPr>
+          <w:noProof/>
+          <w:lang w:eastAsia="nl-BE"/>
+        </w:rPr>
+        <w:lastRenderedPageBreak/>
+        <w:drawing>
+          <wp:inline distT="0" distB="0" distL="0" distR="0" wp14:anchorId="6089AE8C" wp14:editId="1A2BD6D7">
+            <wp:extent cx="5038725" cy="4638675"/>
+            <wp:effectExtent l="0" t="0" r="9525" b="9525"/>
+            <wp:docPr id="28" name="Afbeelding 28"/>
+            <wp:cNvGraphicFramePr>
+              <a:graphicFrameLocks xmlns:a="http://schemas.openxmlformats.org/drawingml/2006/main" noChangeAspect="1"/>
+            </wp:cNvGraphicFramePr>
+            <a:graphic xmlns:a="http://schemas.openxmlformats.org/drawingml/2006/main">
+              <a:graphicData uri="http://schemas.openxmlformats.org/drawingml/2006/picture">
+                <pic:pic xmlns:pic="http://schemas.openxmlformats.org/drawingml/2006/picture">
+                  <pic:nvPicPr>
+                    <pic:cNvPr id="1" name=""/>
+                    <pic:cNvPicPr/>
+                  </pic:nvPicPr>
+                  <pic:blipFill>
+                    <a:blip r:embed="rId30"/>
+                    <a:stretch>
+                      <a:fillRect/>
+                    </a:stretch>
+                  </pic:blipFill>
+                  <pic:spPr>
+                    <a:xfrm>
+                      <a:off x="0" y="0"/>
+                      <a:ext cx="5038725" cy="4638675"/>
+                    </a:xfrm>
+                    <a:prstGeom prst="rect">
+                      <a:avLst/>
+                    </a:prstGeom>
+                  </pic:spPr>
+                </pic:pic>
+              </a:graphicData>
+            </a:graphic>
+          </wp:inline>
+        </w:drawing>
+      </w:r>
+    </w:p>
+    <w:p/>
+    <w:p/>
+    <w:p/>
+    <w:p/>
+    <w:p/>
+    <w:p/>
+    <w:p/>
+    <w:p/>
+    <w:p>
+      <w:pPr>
+        <w:pStyle w:val="Kop2"/>
+      </w:pPr>
+      <w:r>
+        <w:t>NeonPixel:</w:t>
+      </w:r>
+    </w:p>
+    <w:p>
+      <w:pPr>
+        <w:pStyle w:val="Lijstalinea"/>
+        <w:numPr>
+          <w:ilvl w:val="0"/>
+          <w:numId w:val="5"/>
+        </w:numPr>
+      </w:pPr>
+      <w:r>
+        <w:t>We lezen de afstand uit die via de queue ontvangen is.</w:t>
+      </w:r>
+    </w:p>
+    <w:p>
+      <w:pPr>
+        <w:pStyle w:val="Lijstalinea"/>
+        <w:numPr>
+          <w:ilvl w:val="0"/>
+          <w:numId w:val="5"/>
+        </w:numPr>
+      </w:pPr>
+      <w:r>
+        <w:t>We maken verschillende IF-state om zo te bepalen wat er in ons spelletje gaat gebeuren (dit gaat voor onze beweging van een speler gebruikt worden).</w:t>
+      </w:r>
+    </w:p>
+    <w:p>
+      <w:pPr>
+        <w:pStyle w:val="Lijstalinea"/>
+        <w:numPr>
+          <w:ilvl w:val="0"/>
+          <w:numId w:val="5"/>
+        </w:numPr>
+      </w:pPr>
+      <w:r>
+        <w:t>Via de mWriteReg functie van de neonpixel kunnen we zelf bepalen welke leds we gaan aansturen en welke kleur ze krijgen.</w:t>
+      </w:r>
+    </w:p>
+    <w:p>
+      <w:r>
+        <w:rPr>
+          <w:noProof/>
+          <w:lang w:eastAsia="nl-BE"/>
+        </w:rPr>
+        <w:lastRenderedPageBreak/>
+        <w:drawing>
+          <wp:inline distT="0" distB="0" distL="0" distR="0" wp14:anchorId="3AD002EA" wp14:editId="3541A790">
+            <wp:extent cx="5760720" cy="5633720"/>
+            <wp:effectExtent l="0" t="0" r="0" b="5080"/>
+            <wp:docPr id="22" name="Afbeelding 22"/>
+            <wp:cNvGraphicFramePr>
+              <a:graphicFrameLocks xmlns:a="http://schemas.openxmlformats.org/drawingml/2006/main" noChangeAspect="1"/>
+            </wp:cNvGraphicFramePr>
+            <a:graphic xmlns:a="http://schemas.openxmlformats.org/drawingml/2006/main">
+              <a:graphicData uri="http://schemas.openxmlformats.org/drawingml/2006/picture">
+                <pic:pic xmlns:pic="http://schemas.openxmlformats.org/drawingml/2006/picture">
+                  <pic:nvPicPr>
+                    <pic:cNvPr id="1" name=""/>
+                    <pic:cNvPicPr/>
+                  </pic:nvPicPr>
+                  <pic:blipFill>
+                    <a:blip r:embed="rId31"/>
+                    <a:stretch>
+                      <a:fillRect/>
+                    </a:stretch>
+                  </pic:blipFill>
+                  <pic:spPr>
+                    <a:xfrm>
+                      <a:off x="0" y="0"/>
+                      <a:ext cx="5760720" cy="5633720"/>
+                    </a:xfrm>
+                    <a:prstGeom prst="rect">
+                      <a:avLst/>
+                    </a:prstGeom>
+                  </pic:spPr>
+                </pic:pic>
+              </a:graphicData>
+            </a:graphic>
+          </wp:inline>
+        </w:drawing>
+      </w:r>
+    </w:p>
+    <w:p/>
+    <w:p/>
+    <w:p/>
+    <w:p/>
+    <w:p/>
+    <w:p/>
+    <w:p>
+      <w:pPr>
+        <w:pStyle w:val="Kop2"/>
+      </w:pPr>
+      <w:r>
+        <w:t>UART Read:</w:t>
+      </w:r>
+    </w:p>
+    <w:p>
+      <w:r>
+        <w:t xml:space="preserve">Hier lezen we de </w:t>
+      </w:r>
+      <w:r>
+        <w:t xml:space="preserve"> RGB </w:t>
+      </w:r>
+      <w:r>
+        <w:t xml:space="preserve">waardes van de neonpixel uit, die we vervolgens op </w:t>
+      </w:r>
+      <w:r>
+        <w:t>dezelfde</w:t>
+      </w:r>
+      <w:r>
+        <w:t xml:space="preserve"> plaats</w:t>
+      </w:r>
+      <w:r>
+        <w:t xml:space="preserve"> als op de neonmatrix</w:t>
+      </w:r>
+      <w:r>
+        <w:t xml:space="preserve"> in een array gaan steken om ze te kunnen lezen in een terminal.</w:t>
+      </w:r>
+    </w:p>
+    <w:p>
+      <w:pPr>
+        <w:pStyle w:val="Lijstalinea"/>
+        <w:numPr>
+          <w:ilvl w:val="0"/>
+          <w:numId w:val="5"/>
+        </w:numPr>
+      </w:pPr>
+      <w:r>
+        <w:t>We halen de data uit een queue, en steken hem in een variab</w:t>
+      </w:r>
+      <w:r>
+        <w:t>el</w:t>
+      </w:r>
+      <w:r>
+        <w:t>.</w:t>
+      </w:r>
+    </w:p>
+    <w:p>
+      <w:pPr>
+        <w:pStyle w:val="Lijstalinea"/>
+        <w:numPr>
+          <w:ilvl w:val="0"/>
+          <w:numId w:val="5"/>
+        </w:numPr>
+      </w:pPr>
+      <w:r>
+        <w:t>Printen de RGB variab</w:t>
+      </w:r>
+      <w:r>
+        <w:t>e</w:t>
+      </w:r>
+      <w:r>
+        <w:t>l uit om te controleren welke waarde er is meegegeven.</w:t>
+      </w:r>
+    </w:p>
+    <w:p>
+      <w:pPr>
+        <w:pStyle w:val="Lijstalinea"/>
+        <w:numPr>
+          <w:ilvl w:val="0"/>
+          <w:numId w:val="5"/>
+        </w:numPr>
+      </w:pPr>
+      <w:r>
+        <w:t>Vervolgens steken we deze waarde in een array die er uitziet zoals de neonmatrix.</w:t>
+      </w:r>
+    </w:p>
+    <w:p>
+      <w:pPr>
+        <w:pStyle w:val="Lijstalinea"/>
+        <w:numPr>
+          <w:ilvl w:val="0"/>
+          <w:numId w:val="5"/>
+        </w:numPr>
+      </w:pPr>
+      <w:r>
+        <w:t>Het resultaat van de array zou nu moeten overeenkomen met die van de neonmatrix.</w:t>
+      </w:r>
+    </w:p>
+    <w:p>
+      <w:r>
+        <w:rPr>
+          <w:noProof/>
+          <w:lang w:eastAsia="nl-BE"/>
+        </w:rPr>
+        <w:lastRenderedPageBreak/>
+        <w:drawing>
+          <wp:inline distT="0" distB="0" distL="0" distR="0" wp14:anchorId="553D737A" wp14:editId="59DCA7AE">
+            <wp:extent cx="5553075" cy="4067175"/>
+            <wp:effectExtent l="0" t="0" r="9525" b="9525"/>
+            <wp:docPr id="29" name="Afbeelding 29"/>
+            <wp:cNvGraphicFramePr>
+              <a:graphicFrameLocks xmlns:a="http://schemas.openxmlformats.org/drawingml/2006/main" noChangeAspect="1"/>
+            </wp:cNvGraphicFramePr>
+            <a:graphic xmlns:a="http://schemas.openxmlformats.org/drawingml/2006/main">
+              <a:graphicData uri="http://schemas.openxmlformats.org/drawingml/2006/picture">
+                <pic:pic xmlns:pic="http://schemas.openxmlformats.org/drawingml/2006/picture">
+                  <pic:nvPicPr>
+                    <pic:cNvPr id="1" name=""/>
+                    <pic:cNvPicPr/>
+                  </pic:nvPicPr>
+                  <pic:blipFill>
+                    <a:blip r:embed="rId32"/>
+                    <a:stretch>
+                      <a:fillRect/>
+                    </a:stretch>
+                  </pic:blipFill>
+                  <pic:spPr>
+                    <a:xfrm>
+                      <a:off x="0" y="0"/>
+                      <a:ext cx="5553075" cy="4067175"/>
+                    </a:xfrm>
+                    <a:prstGeom prst="rect">
+                      <a:avLst/>
+                    </a:prstGeom>
+                  </pic:spPr>
+                </pic:pic>
+              </a:graphicData>
+            </a:graphic>
+          </wp:inline>
+        </w:drawing>
+      </w:r>
+    </w:p>
+    <w:p/>
+    <w:p/>
+    <w:p/>
+    <w:p/>
+    <w:p/>
+    <w:p/>
+    <w:p/>
+    <w:p/>
+    <w:p>
+      <w:pPr>
+        <w:pStyle w:val="Kop1"/>
+      </w:pPr>
+      <w:r>
+        <w:t>Game:</w:t>
+      </w:r>
+    </w:p>
+    <w:p>
+      <w:r>
+        <w:t>Hier staan alle functies die betrekking hebben op het spelen van de game en de visualisatie daarvan.</w:t>
+      </w:r>
+    </w:p>
+    <w:p/>
+    <w:p>
+      <w:pPr>
+        <w:pStyle w:val="Kop2"/>
+      </w:pPr>
+      <w:r>
+        <w:rPr>
+          <w:highlight w:val="lightGray"/>
+        </w:rPr>
+        <w:t>set_obj</w:t>
+      </w:r>
+      <w:r>
+        <w:t xml:space="preserve"> functie</w:t>
+      </w:r>
+      <w:r>
+        <w:t>:</w:t>
+      </w:r>
+    </w:p>
+    <w:p>
+      <w:r>
+        <w:rPr>
+          <w:highlight w:val="yellow"/>
+        </w:rPr>
+        <w:t>uitleg</w:t>
+      </w:r>
+    </w:p>
+    <w:p>
+      <w:r>
+        <w:rPr>
+          <w:noProof/>
+          <w:lang w:eastAsia="nl-BE"/>
+        </w:rPr>
+        <w:lastRenderedPageBreak/>
+        <w:drawing>
+          <wp:inline distT="0" distB="0" distL="0" distR="0" wp14:anchorId="682AABEE" wp14:editId="21968AA8">
+            <wp:extent cx="3190875" cy="1190625"/>
+            <wp:effectExtent l="0" t="0" r="9525" b="9525"/>
+            <wp:docPr id="31" name="Afbeelding 31"/>
+            <wp:cNvGraphicFramePr>
+              <a:graphicFrameLocks xmlns:a="http://schemas.openxmlformats.org/drawingml/2006/main" noChangeAspect="1"/>
+            </wp:cNvGraphicFramePr>
+            <a:graphic xmlns:a="http://schemas.openxmlformats.org/drawingml/2006/main">
+              <a:graphicData uri="http://schemas.openxmlformats.org/drawingml/2006/picture">
+                <pic:pic xmlns:pic="http://schemas.openxmlformats.org/drawingml/2006/picture">
+                  <pic:nvPicPr>
+                    <pic:cNvPr id="1" name=""/>
+                    <pic:cNvPicPr/>
+                  </pic:nvPicPr>
+                  <pic:blipFill>
+                    <a:blip r:embed="rId33"/>
+                    <a:stretch>
+                      <a:fillRect/>
+                    </a:stretch>
+                  </pic:blipFill>
+                  <pic:spPr>
+                    <a:xfrm>
+                      <a:off x="0" y="0"/>
+                      <a:ext cx="3190875" cy="1190625"/>
+                    </a:xfrm>
+                    <a:prstGeom prst="rect">
+                      <a:avLst/>
+                    </a:prstGeom>
+                  </pic:spPr>
+                </pic:pic>
+              </a:graphicData>
+            </a:graphic>
+          </wp:inline>
+        </w:drawing>
+      </w:r>
+    </w:p>
+    <w:p/>
+    <w:p/>
+    <w:p>
+      <w:pPr>
+        <w:pStyle w:val="Kop2"/>
+      </w:pPr>
+      <w:r>
+        <w:t>game_over functie:</w:t>
+      </w:r>
+    </w:p>
+    <w:p>
+      <w:r>
+        <w:t>Hier word bepaald wanneer een speler de game verloren heeft.</w:t>
+      </w:r>
+    </w:p>
+    <w:p>
+      <w:r>
+        <w:rPr>
+          <w:noProof/>
+          <w:lang w:eastAsia="nl-BE"/>
+        </w:rPr>
+        <w:drawing>
+          <wp:inline distT="0" distB="0" distL="0" distR="0" wp14:anchorId="4CDC7685" wp14:editId="5ECED5E4">
+            <wp:extent cx="2562225" cy="3048000"/>
+            <wp:effectExtent l="0" t="0" r="9525" b="0"/>
+            <wp:docPr id="32" name="Afbeelding 32"/>
+            <wp:cNvGraphicFramePr>
+              <a:graphicFrameLocks xmlns:a="http://schemas.openxmlformats.org/drawingml/2006/main" noChangeAspect="1"/>
+            </wp:cNvGraphicFramePr>
+            <a:graphic xmlns:a="http://schemas.openxmlformats.org/drawingml/2006/main">
+              <a:graphicData uri="http://schemas.openxmlformats.org/drawingml/2006/picture">
+                <pic:pic xmlns:pic="http://schemas.openxmlformats.org/drawingml/2006/picture">
+                  <pic:nvPicPr>
+                    <pic:cNvPr id="1" name=""/>
+                    <pic:cNvPicPr/>
+                  </pic:nvPicPr>
+                  <pic:blipFill>
+                    <a:blip r:embed="rId34"/>
+                    <a:stretch>
+                      <a:fillRect/>
+                    </a:stretch>
+                  </pic:blipFill>
+                  <pic:spPr>
+                    <a:xfrm>
+                      <a:off x="0" y="0"/>
+                      <a:ext cx="2562225" cy="3048000"/>
+                    </a:xfrm>
+                    <a:prstGeom prst="rect">
+                      <a:avLst/>
+                    </a:prstGeom>
+                  </pic:spPr>
+                </pic:pic>
+              </a:graphicData>
+            </a:graphic>
+          </wp:inline>
+        </w:drawing>
+      </w:r>
+    </w:p>
+    <w:p/>
+    <w:p/>
+    <w:p>
+      <w:pPr>
+        <w:pStyle w:val="Kop2"/>
+      </w:pPr>
+      <w:r>
+        <w:t>Next frame</w:t>
+      </w:r>
+      <w:r>
+        <w:t xml:space="preserve"> functie</w:t>
+      </w:r>
+      <w:r>
+        <w:t>:</w:t>
+      </w:r>
+    </w:p>
+    <w:p>
+      <w:r>
+        <w:t>In deze functie gaan we kleuren van de neonmatrix updaten naar de nieuwste kleuren.</w:t>
+      </w:r>
+    </w:p>
+    <w:p>
+      <w:pPr>
+        <w:pStyle w:val="Lijstalinea"/>
+        <w:numPr>
+          <w:ilvl w:val="0"/>
+          <w:numId w:val="5"/>
+        </w:numPr>
+      </w:pPr>
+      <w:r>
+        <w:t>We maken de grootte van de neonpixel na, en zetten daarna de kleuren hierin, om ze weer te geven.</w:t>
+      </w:r>
+    </w:p>
+    <w:p>
+      <w:pPr>
+        <w:pStyle w:val="Lijstalinea"/>
+        <w:numPr>
+          <w:ilvl w:val="0"/>
+          <w:numId w:val="5"/>
+        </w:numPr>
+      </w:pPr>
+      <w:r>
+        <w:t>We maken ook een variable aan waar we de laatst gekende kleur insteken om die vervolgens in een queue te steken, die de waarde verstuurd naar de UART terminal.</w:t>
+      </w:r>
+    </w:p>
+    <w:p>
+      <w:pPr>
+        <w:pStyle w:val="Lijstalinea"/>
+        <w:numPr>
+          <w:ilvl w:val="0"/>
+          <w:numId w:val="5"/>
+        </w:numPr>
+      </w:pPr>
+      <w:r>
+        <w:t>De kleuren worden ook nog weggeschreven naar de juiste plaats op de neonpixel zelf met de mWriteReg functie van onze NeonMatix library.</w:t>
+      </w:r>
+    </w:p>
+    <w:p>
+      <w:r>
+        <w:rPr>
+          <w:noProof/>
+          <w:lang w:eastAsia="nl-BE"/>
+        </w:rPr>
+        <w:lastRenderedPageBreak/>
+        <w:drawing>
+          <wp:inline distT="0" distB="0" distL="0" distR="0" wp14:anchorId="73CAD785" wp14:editId="66FE62BD">
+            <wp:extent cx="6338787" cy="4333461"/>
+            <wp:effectExtent l="0" t="0" r="5080" b="0"/>
+            <wp:docPr id="30" name="Afbeelding 30"/>
+            <wp:cNvGraphicFramePr>
+              <a:graphicFrameLocks xmlns:a="http://schemas.openxmlformats.org/drawingml/2006/main" noChangeAspect="1"/>
+            </wp:cNvGraphicFramePr>
+            <a:graphic xmlns:a="http://schemas.openxmlformats.org/drawingml/2006/main">
+              <a:graphicData uri="http://schemas.openxmlformats.org/drawingml/2006/picture">
+                <pic:pic xmlns:pic="http://schemas.openxmlformats.org/drawingml/2006/picture">
+                  <pic:nvPicPr>
+                    <pic:cNvPr id="1" name=""/>
+                    <pic:cNvPicPr/>
+                  </pic:nvPicPr>
+                  <pic:blipFill>
+                    <a:blip r:embed="rId35"/>
+                    <a:stretch>
+                      <a:fillRect/>
+                    </a:stretch>
+                  </pic:blipFill>
+                  <pic:spPr>
+                    <a:xfrm>
+                      <a:off x="0" y="0"/>
                       <a:ext cx="6354590" cy="4344265"/>
                     </a:xfrm>
                     <a:prstGeom prst="rect">
@@ -2254,119 +3106,482 @@
 <file path=word/numbering.xml><?xml version="1.0" encoding="utf-8"?>
 <w:numbering xmlns:wpc="http://schemas.microsoft.com/office/word/2010/wordprocessingCanvas" xmlns:cx="http://schemas.microsoft.com/office/drawing/2014/chartex" xmlns:cx1="http://schemas.microsoft.com/office/drawing/2015/9/8/chartex" xmlns:mc="http://schemas.openxmlformats.org/markup-compatibility/2006" xmlns:o="urn:schemas-microsoft-com:office:office" xmlns:r="http://schemas.openxmlformats.org/officeDocument/2006/relationships" xmlns:m="http://schemas.openxmlformats.org/officeDocument/2006/math" xmlns:v="urn:schemas-microsoft-com:vml" xmlns:wp14="http://schemas.microsoft.com/office/word/2010/wordprocessingDrawing" xmlns:wp="http://schemas.openxmlformats.org/drawingml/2006/wordprocessingDrawing" xmlns:w10="urn:schemas-microsoft-com:office:word" xmlns:w="http://schemas.openxmlformats.org/wordprocessingml/2006/main" xmlns:w14="http://schemas.microsoft.com/office/word/2010/wordml" xmlns:w15="http://schemas.microsoft.com/office/word/2012/wordml" xmlns:w16se="http://schemas.microsoft.com/office/word/2015/wordml/symex" xmlns:wpg="http://schemas.microsoft.com/office/word/2010/wordprocessingGroup" xmlns:wpi="http://schemas.microsoft.com/office/word/2010/wordprocessingInk" xmlns:wne="http://schemas.microsoft.com/office/word/2006/wordml" xmlns:wps="http://schemas.microsoft.com/office/word/2010/wordprocessingShape" mc:Ignorable="w14 w15 w16se wp14">
   <w:abstractNum w:abstractNumId="0" w15:restartNumberingAfterBreak="0">
+    <w:nsid w:val="0DC3133C"/>
+    <w:multiLevelType w:val="hybridMultilevel"/>
+    <w:tmpl w:val="5726E31C"/>
+    <w:lvl w:ilvl="0" w:tplc="0813000F">
+      <w:start w:val="1"/>
+      <w:numFmt w:val="decimal"/>
+      <w:lvlText w:val="%1."/>
+      <w:lvlJc w:val="left"/>
+      <w:pPr>
+        <w:ind w:left="720" w:hanging="360"/>
+      </w:pPr>
+    </w:lvl>
+    <w:lvl w:ilvl="1" w:tplc="08130019" w:tentative="1">
+      <w:start w:val="1"/>
+      <w:numFmt w:val="lowerLetter"/>
+      <w:lvlText w:val="%2."/>
+      <w:lvlJc w:val="left"/>
+      <w:pPr>
+        <w:ind w:left="1440" w:hanging="360"/>
+      </w:pPr>
+    </w:lvl>
+    <w:lvl w:ilvl="2" w:tplc="0813001B" w:tentative="1">
+      <w:start w:val="1"/>
+      <w:numFmt w:val="lowerRoman"/>
+      <w:lvlText w:val="%3."/>
+      <w:lvlJc w:val="right"/>
+      <w:pPr>
+        <w:ind w:left="2160" w:hanging="180"/>
+      </w:pPr>
+    </w:lvl>
+    <w:lvl w:ilvl="3" w:tplc="0813000F" w:tentative="1">
+      <w:start w:val="1"/>
+      <w:numFmt w:val="decimal"/>
+      <w:lvlText w:val="%4."/>
+      <w:lvlJc w:val="left"/>
+      <w:pPr>
+        <w:ind w:left="2880" w:hanging="360"/>
+      </w:pPr>
+    </w:lvl>
+    <w:lvl w:ilvl="4" w:tplc="08130019" w:tentative="1">
+      <w:start w:val="1"/>
+      <w:numFmt w:val="lowerLetter"/>
+      <w:lvlText w:val="%5."/>
+      <w:lvlJc w:val="left"/>
+      <w:pPr>
+        <w:ind w:left="3600" w:hanging="360"/>
+      </w:pPr>
+    </w:lvl>
+    <w:lvl w:ilvl="5" w:tplc="0813001B" w:tentative="1">
+      <w:start w:val="1"/>
+      <w:numFmt w:val="lowerRoman"/>
+      <w:lvlText w:val="%6."/>
+      <w:lvlJc w:val="right"/>
+      <w:pPr>
+        <w:ind w:left="4320" w:hanging="180"/>
+      </w:pPr>
+    </w:lvl>
+    <w:lvl w:ilvl="6" w:tplc="0813000F" w:tentative="1">
+      <w:start w:val="1"/>
+      <w:numFmt w:val="decimal"/>
+      <w:lvlText w:val="%7."/>
+      <w:lvlJc w:val="left"/>
+      <w:pPr>
+        <w:ind w:left="5040" w:hanging="360"/>
+      </w:pPr>
+    </w:lvl>
+    <w:lvl w:ilvl="7" w:tplc="08130019" w:tentative="1">
+      <w:start w:val="1"/>
+      <w:numFmt w:val="lowerLetter"/>
+      <w:lvlText w:val="%8."/>
+      <w:lvlJc w:val="left"/>
+      <w:pPr>
+        <w:ind w:left="5760" w:hanging="360"/>
+      </w:pPr>
+    </w:lvl>
+    <w:lvl w:ilvl="8" w:tplc="0813001B" w:tentative="1">
+      <w:start w:val="1"/>
+      <w:numFmt w:val="lowerRoman"/>
+      <w:lvlText w:val="%9."/>
+      <w:lvlJc w:val="right"/>
+      <w:pPr>
+        <w:ind w:left="6480" w:hanging="180"/>
+      </w:pPr>
+    </w:lvl>
+  </w:abstractNum>
+  <w:abstractNum w:abstractNumId="1" w15:restartNumberingAfterBreak="0">
+    <w:nsid w:val="2B661A6F"/>
+    <w:multiLevelType w:val="hybridMultilevel"/>
+    <w:tmpl w:val="43DCE4AE"/>
+    <w:lvl w:ilvl="0" w:tplc="8796EA22">
+      <w:start w:val="1"/>
+      <w:numFmt w:val="decimal"/>
+      <w:lvlText w:val="%1."/>
+      <w:lvlJc w:val="left"/>
+      <w:pPr>
+        <w:ind w:left="720" w:hanging="360"/>
+      </w:pPr>
+      <w:rPr>
+        <w:rFonts w:hint="default"/>
+      </w:rPr>
+    </w:lvl>
+    <w:lvl w:ilvl="1" w:tplc="08130019">
+      <w:start w:val="1"/>
+      <w:numFmt w:val="lowerLetter"/>
+      <w:lvlText w:val="%2."/>
+      <w:lvlJc w:val="left"/>
+      <w:pPr>
+        <w:ind w:left="1440" w:hanging="360"/>
+      </w:pPr>
+    </w:lvl>
+    <w:lvl w:ilvl="2" w:tplc="0813001B" w:tentative="1">
+      <w:start w:val="1"/>
+      <w:numFmt w:val="lowerRoman"/>
+      <w:lvlText w:val="%3."/>
+      <w:lvlJc w:val="right"/>
+      <w:pPr>
+        <w:ind w:left="2160" w:hanging="180"/>
+      </w:pPr>
+    </w:lvl>
+    <w:lvl w:ilvl="3" w:tplc="0813000F" w:tentative="1">
+      <w:start w:val="1"/>
+      <w:numFmt w:val="decimal"/>
+      <w:lvlText w:val="%4."/>
+      <w:lvlJc w:val="left"/>
+      <w:pPr>
+        <w:ind w:left="2880" w:hanging="360"/>
+      </w:pPr>
+    </w:lvl>
+    <w:lvl w:ilvl="4" w:tplc="08130019" w:tentative="1">
+      <w:start w:val="1"/>
+      <w:numFmt w:val="lowerLetter"/>
+      <w:lvlText w:val="%5."/>
+      <w:lvlJc w:val="left"/>
+      <w:pPr>
+        <w:ind w:left="3600" w:hanging="360"/>
+      </w:pPr>
+    </w:lvl>
+    <w:lvl w:ilvl="5" w:tplc="0813001B" w:tentative="1">
+      <w:start w:val="1"/>
+      <w:numFmt w:val="lowerRoman"/>
+      <w:lvlText w:val="%6."/>
+      <w:lvlJc w:val="right"/>
+      <w:pPr>
+        <w:ind w:left="4320" w:hanging="180"/>
+      </w:pPr>
+    </w:lvl>
+    <w:lvl w:ilvl="6" w:tplc="0813000F" w:tentative="1">
+      <w:start w:val="1"/>
+      <w:numFmt w:val="decimal"/>
+      <w:lvlText w:val="%7."/>
+      <w:lvlJc w:val="left"/>
+      <w:pPr>
+        <w:ind w:left="5040" w:hanging="360"/>
+      </w:pPr>
+    </w:lvl>
+    <w:lvl w:ilvl="7" w:tplc="08130019" w:tentative="1">
+      <w:start w:val="1"/>
+      <w:numFmt w:val="lowerLetter"/>
+      <w:lvlText w:val="%8."/>
+      <w:lvlJc w:val="left"/>
+      <w:pPr>
+        <w:ind w:left="5760" w:hanging="360"/>
+      </w:pPr>
+    </w:lvl>
+    <w:lvl w:ilvl="8" w:tplc="0813001B" w:tentative="1">
+      <w:start w:val="1"/>
+      <w:numFmt w:val="lowerRoman"/>
+      <w:lvlText w:val="%9."/>
+      <w:lvlJc w:val="right"/>
+      <w:pPr>
+        <w:ind w:left="6480" w:hanging="180"/>
+      </w:pPr>
+    </w:lvl>
+  </w:abstractNum>
+  <w:abstractNum w:abstractNumId="2" w15:restartNumberingAfterBreak="0">
+    <w:nsid w:val="3894403F"/>
+    <w:multiLevelType w:val="hybridMultilevel"/>
+    <w:tmpl w:val="F46A3358"/>
+    <w:lvl w:ilvl="0" w:tplc="0813000F">
+      <w:start w:val="1"/>
+      <w:numFmt w:val="decimal"/>
+      <w:lvlText w:val="%1."/>
+      <w:lvlJc w:val="left"/>
+      <w:pPr>
+        <w:ind w:left="720" w:hanging="360"/>
+      </w:pPr>
+    </w:lvl>
+    <w:lvl w:ilvl="1" w:tplc="08130019" w:tentative="1">
+      <w:start w:val="1"/>
+      <w:numFmt w:val="lowerLetter"/>
+      <w:lvlText w:val="%2."/>
+      <w:lvlJc w:val="left"/>
+      <w:pPr>
+        <w:ind w:left="1440" w:hanging="360"/>
+      </w:pPr>
+    </w:lvl>
+    <w:lvl w:ilvl="2" w:tplc="0813001B" w:tentative="1">
+      <w:start w:val="1"/>
+      <w:numFmt w:val="lowerRoman"/>
+      <w:lvlText w:val="%3."/>
+      <w:lvlJc w:val="right"/>
+      <w:pPr>
+        <w:ind w:left="2160" w:hanging="180"/>
+      </w:pPr>
+    </w:lvl>
+    <w:lvl w:ilvl="3" w:tplc="0813000F" w:tentative="1">
+      <w:start w:val="1"/>
+      <w:numFmt w:val="decimal"/>
+      <w:lvlText w:val="%4."/>
+      <w:lvlJc w:val="left"/>
+      <w:pPr>
+        <w:ind w:left="2880" w:hanging="360"/>
+      </w:pPr>
+    </w:lvl>
+    <w:lvl w:ilvl="4" w:tplc="08130019" w:tentative="1">
+      <w:start w:val="1"/>
+      <w:numFmt w:val="lowerLetter"/>
+      <w:lvlText w:val="%5."/>
+      <w:lvlJc w:val="left"/>
+      <w:pPr>
+        <w:ind w:left="3600" w:hanging="360"/>
+      </w:pPr>
+    </w:lvl>
+    <w:lvl w:ilvl="5" w:tplc="0813001B" w:tentative="1">
+      <w:start w:val="1"/>
+      <w:numFmt w:val="lowerRoman"/>
+      <w:lvlText w:val="%6."/>
+      <w:lvlJc w:val="right"/>
+      <w:pPr>
+        <w:ind w:left="4320" w:hanging="180"/>
+      </w:pPr>
+    </w:lvl>
+    <w:lvl w:ilvl="6" w:tplc="0813000F" w:tentative="1">
+      <w:start w:val="1"/>
+      <w:numFmt w:val="decimal"/>
+      <w:lvlText w:val="%7."/>
+      <w:lvlJc w:val="left"/>
+      <w:pPr>
+        <w:ind w:left="5040" w:hanging="360"/>
+      </w:pPr>
+    </w:lvl>
+    <w:lvl w:ilvl="7" w:tplc="08130019" w:tentative="1">
+      <w:start w:val="1"/>
+      <w:numFmt w:val="lowerLetter"/>
+      <w:lvlText w:val="%8."/>
+      <w:lvlJc w:val="left"/>
+      <w:pPr>
+        <w:ind w:left="5760" w:hanging="360"/>
+      </w:pPr>
+    </w:lvl>
+    <w:lvl w:ilvl="8" w:tplc="0813001B" w:tentative="1">
+      <w:start w:val="1"/>
+      <w:numFmt w:val="lowerRoman"/>
+      <w:lvlText w:val="%9."/>
+      <w:lvlJc w:val="right"/>
+      <w:pPr>
+        <w:ind w:left="6480" w:hanging="180"/>
+      </w:pPr>
+    </w:lvl>
+  </w:abstractNum>
+  <w:abstractNum w:abstractNumId="3" w15:restartNumberingAfterBreak="0">
+    <w:nsid w:val="3B492EC7"/>
+    <w:multiLevelType w:val="hybridMultilevel"/>
+    <w:tmpl w:val="9842ABBC"/>
+    <w:lvl w:ilvl="0" w:tplc="8796EA22">
+      <w:start w:val="1"/>
+      <w:numFmt w:val="decimal"/>
+      <w:lvlText w:val="%1."/>
+      <w:lvlJc w:val="left"/>
+      <w:pPr>
+        <w:ind w:left="720" w:hanging="360"/>
+      </w:pPr>
+      <w:rPr>
+        <w:rFonts w:hint="default"/>
+      </w:rPr>
+    </w:lvl>
+    <w:lvl w:ilvl="1" w:tplc="08130019">
+      <w:start w:val="1"/>
+      <w:numFmt w:val="lowerLetter"/>
+      <w:lvlText w:val="%2."/>
+      <w:lvlJc w:val="left"/>
+      <w:pPr>
+        <w:ind w:left="1440" w:hanging="360"/>
+      </w:pPr>
+    </w:lvl>
+    <w:lvl w:ilvl="2" w:tplc="0813001B" w:tentative="1">
+      <w:start w:val="1"/>
+      <w:numFmt w:val="lowerRoman"/>
+      <w:lvlText w:val="%3."/>
+      <w:lvlJc w:val="right"/>
+      <w:pPr>
+        <w:ind w:left="2160" w:hanging="180"/>
+      </w:pPr>
+    </w:lvl>
+    <w:lvl w:ilvl="3" w:tplc="0813000F" w:tentative="1">
+      <w:start w:val="1"/>
+      <w:numFmt w:val="decimal"/>
+      <w:lvlText w:val="%4."/>
+      <w:lvlJc w:val="left"/>
+      <w:pPr>
+        <w:ind w:left="2880" w:hanging="360"/>
+      </w:pPr>
+    </w:lvl>
+    <w:lvl w:ilvl="4" w:tplc="08130019" w:tentative="1">
+      <w:start w:val="1"/>
+      <w:numFmt w:val="lowerLetter"/>
+      <w:lvlText w:val="%5."/>
+      <w:lvlJc w:val="left"/>
+      <w:pPr>
+        <w:ind w:left="3600" w:hanging="360"/>
+      </w:pPr>
+    </w:lvl>
+    <w:lvl w:ilvl="5" w:tplc="0813001B" w:tentative="1">
+      <w:start w:val="1"/>
+      <w:numFmt w:val="lowerRoman"/>
+      <w:lvlText w:val="%6."/>
+      <w:lvlJc w:val="right"/>
+      <w:pPr>
+        <w:ind w:left="4320" w:hanging="180"/>
+      </w:pPr>
+    </w:lvl>
+    <w:lvl w:ilvl="6" w:tplc="0813000F" w:tentative="1">
+      <w:start w:val="1"/>
+      <w:numFmt w:val="decimal"/>
+      <w:lvlText w:val="%7."/>
+      <w:lvlJc w:val="left"/>
+      <w:pPr>
+        <w:ind w:left="5040" w:hanging="360"/>
+      </w:pPr>
+    </w:lvl>
+    <w:lvl w:ilvl="7" w:tplc="08130019" w:tentative="1">
+      <w:start w:val="1"/>
+      <w:numFmt w:val="lowerLetter"/>
+      <w:lvlText w:val="%8."/>
+      <w:lvlJc w:val="left"/>
+      <w:pPr>
+        <w:ind w:left="5760" w:hanging="360"/>
+      </w:pPr>
+    </w:lvl>
+    <w:lvl w:ilvl="8" w:tplc="0813001B" w:tentative="1">
+      <w:start w:val="1"/>
+      <w:numFmt w:val="lowerRoman"/>
+      <w:lvlText w:val="%9."/>
+      <w:lvlJc w:val="right"/>
+      <w:pPr>
+        <w:ind w:left="6480" w:hanging="180"/>
+      </w:pPr>
+    </w:lvl>
+  </w:abstractNum>
+  <w:abstractNum w:abstractNumId="4" w15:restartNumberingAfterBreak="0">
     <w:nsid w:val="496F7E64"/>
     <w:multiLevelType w:val="hybridMultilevel"/>
-    <w:tmpl w:val="7298924C"/>
-    <w:lvl w:ilvl="0" w:tplc="4EA8FFD0">
+    <w:tmpl w:val="A2CE328A"/>
+    <w:lvl w:ilvl="0" w:tplc="8796EA22">
+      <w:start w:val="1"/>
+      <w:numFmt w:val="decimal"/>
+      <w:lvlText w:val="%1."/>
+      <w:lvlJc w:val="left"/>
+      <w:pPr>
+        <w:ind w:left="720" w:hanging="360"/>
+      </w:pPr>
+      <w:rPr>
+        <w:rFonts w:hint="default"/>
+      </w:rPr>
+    </w:lvl>
+    <w:lvl w:ilvl="1" w:tplc="08130003">
+      <w:start w:val="1"/>
+      <w:numFmt w:val="bullet"/>
+      <w:lvlText w:val="o"/>
+      <w:lvlJc w:val="left"/>
+      <w:pPr>
+        <w:ind w:left="1440" w:hanging="360"/>
+      </w:pPr>
+      <w:rPr>
+        <w:rFonts w:ascii="Courier New" w:hAnsi="Courier New" w:cs="Courier New" w:hint="default"/>
+      </w:rPr>
+    </w:lvl>
+    <w:lvl w:ilvl="2" w:tplc="08130005">
+      <w:start w:val="1"/>
+      <w:numFmt w:val="bullet"/>
+      <w:lvlText w:val=""/>
+      <w:lvlJc w:val="left"/>
+      <w:pPr>
+        <w:ind w:left="2160" w:hanging="360"/>
+      </w:pPr>
+      <w:rPr>
+        <w:rFonts w:ascii="Wingdings" w:hAnsi="Wingdings" w:hint="default"/>
+      </w:rPr>
+    </w:lvl>
+    <w:lvl w:ilvl="3" w:tplc="08130001" w:tentative="1">
+      <w:start w:val="1"/>
       <w:numFmt w:val="bullet"/>
       <w:lvlText w:val=""/>
       <w:lvlJc w:val="left"/>
       <w:pPr>
-        <w:ind w:left="720" w:hanging="360"/>
+        <w:ind w:left="2880" w:hanging="360"/>
       </w:pPr>
       <w:rPr>
-        <w:rFonts w:ascii="Symbol" w:eastAsiaTheme="minorHAnsi" w:hAnsi="Symbol" w:cstheme="minorBidi" w:hint="default"/>
+        <w:rFonts w:ascii="Symbol" w:hAnsi="Symbol" w:hint="default"/>
       </w:rPr>
     </w:lvl>
-    <w:lvl w:ilvl="1" w:tplc="08130003">
+    <w:lvl w:ilvl="4" w:tplc="08130003" w:tentative="1">
       <w:start w:val="1"/>
       <w:numFmt w:val="bullet"/>
       <w:lvlText w:val="o"/>
       <w:lvlJc w:val="left"/>
       <w:pPr>
-        <w:ind w:left="1440" w:hanging="360"/>
+        <w:ind w:left="3600" w:hanging="360"/>
       </w:pPr>
       <w:rPr>
         <w:rFonts w:ascii="Courier New" w:hAnsi="Courier New" w:cs="Courier New" w:hint="default"/>
       </w:rPr>
     </w:lvl>
-    <w:lvl w:ilvl="2" w:tplc="08130005">
+    <w:lvl w:ilvl="5" w:tplc="08130005" w:tentative="1">
       <w:start w:val="1"/>
       <w:numFmt w:val="bullet"/>
       <w:lvlText w:val=""/>
       <w:lvlJc w:val="left"/>
       <w:pPr>
-        <w:ind w:left="2160" w:hanging="360"/>
+        <w:ind w:left="4320" w:hanging="360"/>
       </w:pPr>
       <w:rPr>
         <w:rFonts w:ascii="Wingdings" w:hAnsi="Wingdings" w:hint="default"/>
       </w:rPr>
     </w:lvl>
-    <w:lvl w:ilvl="3" w:tplc="08130001" w:tentative="1">
+    <w:lvl w:ilvl="6" w:tplc="08130001" w:tentative="1">
       <w:start w:val="1"/>
       <w:numFmt w:val="bullet"/>
       <w:lvlText w:val=""/>
       <w:lvlJc w:val="left"/>
       <w:pPr>
-        <w:ind w:left="2880" w:hanging="360"/>
+        <w:ind w:left="5040" w:hanging="360"/>
       </w:pPr>
       <w:rPr>
         <w:rFonts w:ascii="Symbol" w:hAnsi="Symbol" w:hint="default"/>
       </w:rPr>
     </w:lvl>
-    <w:lvl w:ilvl="4" w:tplc="08130003" w:tentative="1">
+    <w:lvl w:ilvl="7" w:tplc="08130003" w:tentative="1">
       <w:start w:val="1"/>
       <w:numFmt w:val="bullet"/>
       <w:lvlText w:val="o"/>
       <w:lvlJc w:val="left"/>
       <w:pPr>
-        <w:ind w:left="3600" w:hanging="360"/>
+        <w:ind w:left="5760" w:hanging="360"/>
       </w:pPr>
       <w:rPr>
         <w:rFonts w:ascii="Courier New" w:hAnsi="Courier New" w:cs="Courier New" w:hint="default"/>
       </w:rPr>
     </w:lvl>
-    <w:lvl w:ilvl="5" w:tplc="08130005" w:tentative="1">
+    <w:lvl w:ilvl="8" w:tplc="08130005" w:tentative="1">
       <w:start w:val="1"/>
       <w:numFmt w:val="bullet"/>
       <w:lvlText w:val=""/>
       <w:lvlJc w:val="left"/>
       <w:pPr>
-        <w:ind w:left="4320" w:hanging="360"/>
+        <w:ind w:left="6480" w:hanging="360"/>
       </w:pPr>
       <w:rPr>
         <w:rFonts w:ascii="Wingdings" w:hAnsi="Wingdings" w:hint="default"/>
       </w:rPr>
     </w:lvl>
-    <w:lvl w:ilvl="6" w:tplc="08130001" w:tentative="1">
-      <w:start w:val="1"/>
-      <w:numFmt w:val="bullet"/>
-      <w:lvlText w:val=""/>
-      <w:lvlJc w:val="left"/>
-      <w:pPr>
-        <w:ind w:left="5040" w:hanging="360"/>
-      </w:pPr>
-      <w:rPr>
-        <w:rFonts w:ascii="Symbol" w:hAnsi="Symbol" w:hint="default"/>
-      </w:rPr>
-    </w:lvl>
-    <w:lvl w:ilvl="7" w:tplc="08130003" w:tentative="1">
-      <w:start w:val="1"/>
-      <w:numFmt w:val="bullet"/>
-      <w:lvlText w:val="o"/>
-      <w:lvlJc w:val="left"/>
-      <w:pPr>
-        <w:ind w:left="5760" w:hanging="360"/>
-      </w:pPr>
-      <w:rPr>
-        <w:rFonts w:ascii="Courier New" w:hAnsi="Courier New" w:cs="Courier New" w:hint="default"/>
-      </w:rPr>
-    </w:lvl>
-    <w:lvl w:ilvl="8" w:tplc="08130005" w:tentative="1">
-      <w:start w:val="1"/>
-      <w:numFmt w:val="bullet"/>
-      <w:lvlText w:val=""/>
-      <w:lvlJc w:val="left"/>
-      <w:pPr>
-        <w:ind w:left="6480" w:hanging="360"/>
-      </w:pPr>
-      <w:rPr>
-        <w:rFonts w:ascii="Wingdings" w:hAnsi="Wingdings" w:hint="default"/>
-      </w:rPr>
-    </w:lvl>
   </w:abstractNum>
   <w:num w:numId="1">
+    <w:abstractNumId w:val="4"/>
+  </w:num>
+  <w:num w:numId="2">
     <w:abstractNumId w:val="0"/>
+  </w:num>
+  <w:num w:numId="3">
+    <w:abstractNumId w:val="2"/>
+  </w:num>
+  <w:num w:numId="4">
+    <w:abstractNumId w:val="3"/>
+  </w:num>
+  <w:num w:numId="5">
+    <w:abstractNumId w:val="1"/>
   </w:num>
 </w:numbering>
 </file>

</xml_diff>

<commit_message>
update doc (gele comment nog uitwerken die snap ik niet)
</commit_message>
<xml_diff>
--- a/EindOpdracht_EOS.docx
+++ b/EindOpdracht_EOS.docx
@@ -7,8 +7,21 @@
         <w:pStyle w:val="Titel"/>
         <w:jc w:val="center"/>
       </w:pPr>
-      <w:r>
-        <w:t>Final Exercise Part 1</w:t>
+      <w:proofErr w:type="spellStart"/>
+      <w:r>
+        <w:t>Final</w:t>
+      </w:r>
+      <w:proofErr w:type="spellEnd"/>
+      <w:r>
+        <w:t xml:space="preserve"> </w:t>
+      </w:r>
+      <w:proofErr w:type="spellStart"/>
+      <w:r>
+        <w:t>Exercise</w:t>
+      </w:r>
+      <w:proofErr w:type="spellEnd"/>
+      <w:r>
+        <w:t xml:space="preserve"> Part 1</w:t>
       </w:r>
     </w:p>
     <w:p/>
@@ -25,7 +38,31 @@
         <w:pStyle w:val="Geenafstand"/>
       </w:pPr>
       <w:r>
-        <w:t xml:space="preserve">In dit project gaan we een Minized FPGA aansturen. De bedoeling is dat we als ingangen knoppen en een ultrasoon sensor gebruiken om zo een spelletje te programmeren op een Neonpixel (matrix 8*8). En deze waarde ook serieel kunnen uitprinten op een seriële uitgang. Het programeren van deze software gebeurt in vivado en in SDK. </w:t>
+        <w:t xml:space="preserve">In dit project gaan we een </w:t>
+      </w:r>
+      <w:proofErr w:type="spellStart"/>
+      <w:r>
+        <w:t>Minized</w:t>
+      </w:r>
+      <w:proofErr w:type="spellEnd"/>
+      <w:r>
+        <w:t xml:space="preserve"> FPGA aansturen. De bedoeling is dat we als ingangen knoppen en een ultrasoon sensor gebruiken om zo een spelletje te programmeren op een Neonpixel (matrix 8*8). En deze waarde ook serieel kunnen uitprinten op een seriële uitgang. Het </w:t>
+      </w:r>
+      <w:proofErr w:type="spellStart"/>
+      <w:r>
+        <w:t>programeren</w:t>
+      </w:r>
+      <w:proofErr w:type="spellEnd"/>
+      <w:r>
+        <w:t xml:space="preserve"> van deze software gebeurt in </w:t>
+      </w:r>
+      <w:proofErr w:type="spellStart"/>
+      <w:r>
+        <w:t>vivado</w:t>
+      </w:r>
+      <w:proofErr w:type="spellEnd"/>
+      <w:r>
+        <w:t xml:space="preserve"> en in SDK. </w:t>
       </w:r>
     </w:p>
     <w:p>
@@ -79,15 +116,66 @@
         <w:pStyle w:val="Kop1"/>
       </w:pPr>
       <w:r>
-        <w:t>Vivado:</w:t>
-      </w:r>
-    </w:p>
-    <w:p>
-      <w:pPr>
-        <w:pStyle w:val="Geenafstand"/>
-      </w:pPr>
-      <w:r>
-        <w:t>Hier hebben we een project aangemaakt waar we de vhdl code geschreven hebben om de ultrasoon sensor en de neonpixel aan te sturen. Vervolgens hebben we van deze code aparte IP-blokken gemaakt die we vervolgens in een blokschema kunnen gebruiken om ze daarna te kunnen aansturen in SDK.</w:t>
+        <w:t>Uitleg spel:</w:t>
+      </w:r>
+    </w:p>
+    <w:p>
+      <w:r>
+        <w:t xml:space="preserve">Het spel dat we gemaakt hebben is een soort van </w:t>
+      </w:r>
+      <w:proofErr w:type="spellStart"/>
+      <w:r>
+        <w:t>flappy</w:t>
+      </w:r>
+      <w:proofErr w:type="spellEnd"/>
+      <w:r>
+        <w:t xml:space="preserve"> </w:t>
+      </w:r>
+      <w:proofErr w:type="spellStart"/>
+      <w:r>
+        <w:t>bird</w:t>
+      </w:r>
+      <w:proofErr w:type="spellEnd"/>
+      <w:r>
+        <w:t>, waarbij een speler zich kan bewegen door gebruik te maken van een ultrasoon sensor</w:t>
+      </w:r>
+      <w:r>
+        <w:t xml:space="preserve"> (vb. hoe verder de afstand va neen object gaat de speler naar boven en anders gaat hij naar onder)</w:t>
+      </w:r>
+      <w:r>
+        <w:t xml:space="preserve">. En een tweede speler kan zich bewegen door gebruik te maken van een </w:t>
+      </w:r>
+      <w:r>
+        <w:t>knopje (vb. als de knop ingedrukt blijft gaat de speler naar boven en anders gaat de speler naar onder). Het is de bedoeling dat beide speler zich bewegen en naderende obstakels ontwijken om zo de hoogste score te bepalen.</w:t>
+      </w:r>
+    </w:p>
+    <w:p>
+      <w:pPr>
+        <w:pStyle w:val="Kop1"/>
+      </w:pPr>
+      <w:proofErr w:type="spellStart"/>
+      <w:r>
+        <w:t>Vivado</w:t>
+      </w:r>
+      <w:proofErr w:type="spellEnd"/>
+      <w:r>
+        <w:t>:</w:t>
+      </w:r>
+    </w:p>
+    <w:p>
+      <w:pPr>
+        <w:pStyle w:val="Geenafstand"/>
+      </w:pPr>
+      <w:r>
+        <w:t xml:space="preserve">Hier hebben we een project aangemaakt waar we de </w:t>
+      </w:r>
+      <w:proofErr w:type="spellStart"/>
+      <w:r>
+        <w:t>vhdl</w:t>
+      </w:r>
+      <w:proofErr w:type="spellEnd"/>
+      <w:r>
+        <w:t xml:space="preserve"> code geschreven hebben om de ultrasoon sensor en de neonpixel aan te sturen. Vervolgens hebben we van deze code aparte IP-blokken gemaakt die we vervolgens in een blokschema kunnen gebruiken om ze daarna te kunnen aansturen in SDK.</w:t>
       </w:r>
     </w:p>
     <w:p>
@@ -128,8 +216,13 @@
         </w:numPr>
       </w:pPr>
       <w:r>
-        <w:t>Ga naar settings</w:t>
-      </w:r>
+        <w:t xml:space="preserve">Ga naar </w:t>
+      </w:r>
+      <w:proofErr w:type="spellStart"/>
+      <w:r>
+        <w:t>settings</w:t>
+      </w:r>
+      <w:proofErr w:type="spellEnd"/>
     </w:p>
     <w:p>
       <w:pPr>
@@ -204,8 +297,13 @@
         </w:numPr>
       </w:pPr>
       <w:r>
-        <w:t>Klik op IP -&gt; vervolgens op Respository</w:t>
-      </w:r>
+        <w:t xml:space="preserve">Klik op IP -&gt; vervolgens op </w:t>
+      </w:r>
+      <w:proofErr w:type="spellStart"/>
+      <w:r>
+        <w:t>Respository</w:t>
+      </w:r>
+      <w:proofErr w:type="spellEnd"/>
     </w:p>
     <w:p>
       <w:pPr>
@@ -239,6 +337,7 @@
           <w:noProof/>
           <w:lang w:eastAsia="nl-BE"/>
         </w:rPr>
+        <w:lastRenderedPageBreak/>
         <w:drawing>
           <wp:inline distT="0" distB="0" distL="0" distR="0" wp14:anchorId="23C0361B" wp14:editId="27195215">
             <wp:extent cx="4230093" cy="1788650"/>
@@ -285,7 +384,6 @@
         </w:numPr>
       </w:pPr>
       <w:r>
-        <w:lastRenderedPageBreak/>
         <w:t>Dan kan je de map selecteren waar je al je IP-blokken gemaakt hebt om ze daarna toe te voegen in je blokdesign.</w:t>
       </w:r>
     </w:p>
@@ -328,10 +426,10 @@
               <wp:anchor distT="0" distB="0" distL="114300" distR="114300" simplePos="0" relativeHeight="251659264" behindDoc="0" locked="0" layoutInCell="1" allowOverlap="1">
                 <wp:simplePos x="0" y="0"/>
                 <wp:positionH relativeFrom="column">
-                  <wp:posOffset>2494997</wp:posOffset>
+                  <wp:posOffset>2510457</wp:posOffset>
                 </wp:positionH>
                 <wp:positionV relativeFrom="paragraph">
-                  <wp:posOffset>289449</wp:posOffset>
+                  <wp:posOffset>233045</wp:posOffset>
                 </wp:positionV>
                 <wp:extent cx="143124" cy="381662"/>
                 <wp:effectExtent l="19050" t="19050" r="28575" b="18415"/>
@@ -395,7 +493,7 @@
           </mc:Choice>
           <mc:Fallback>
             <w:pict>
-              <v:shapetype w14:anchorId="04C029CB" id="_x0000_t68" coordsize="21600,21600" o:spt="68" adj="5400,5400" path="m0@0l@1@0@1,21600@2,21600@2@0,21600@0,10800,xe">
+              <v:shapetype w14:anchorId="55B4943E" id="_x0000_t68" coordsize="21600,21600" o:spt="68" adj="5400,5400" path="m0@0l@1@0@1,21600@2,21600@2@0,21600@0,10800,xe">
                 <v:stroke joinstyle="miter"/>
                 <v:formulas>
                   <v:f eqn="val #0"/>
@@ -409,7 +507,7 @@
                   <v:h position="#1,#0" xrange="0,10800" yrange="0,21600"/>
                 </v:handles>
               </v:shapetype>
-              <v:shape id="Pijl-omhoog 6" o:spid="_x0000_s1026" type="#_x0000_t68" style="position:absolute;margin-left:196.45pt;margin-top:22.8pt;width:11.25pt;height:30.05pt;z-index:251659264;visibility:visible;mso-wrap-style:square;mso-width-percent:0;mso-height-percent:0;mso-wrap-distance-left:9pt;mso-wrap-distance-top:0;mso-wrap-distance-right:9pt;mso-wrap-distance-bottom:0;mso-position-horizontal:absolute;mso-position-horizontal-relative:text;mso-position-vertical:absolute;mso-position-vertical-relative:text;mso-width-percent:0;mso-height-percent:0;mso-width-relative:margin;mso-height-relative:margin;v-text-anchor:middle" o:gfxdata="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" adj="4050" fillcolor="red" strokecolor="#c00000" strokeweight="1pt"/>
+              <v:shape id="Pijl-omhoog 6" o:spid="_x0000_s1026" type="#_x0000_t68" style="position:absolute;margin-left:197.65pt;margin-top:18.35pt;width:11.25pt;height:30.05pt;z-index:251659264;visibility:visible;mso-wrap-style:square;mso-width-percent:0;mso-height-percent:0;mso-wrap-distance-left:9pt;mso-wrap-distance-top:0;mso-wrap-distance-right:9pt;mso-wrap-distance-bottom:0;mso-position-horizontal:absolute;mso-position-horizontal-relative:text;mso-position-vertical:absolute;mso-position-vertical-relative:text;mso-width-percent:0;mso-height-percent:0;mso-width-relative:margin;mso-height-relative:margin;v-text-anchor:middle" o:gfxdata="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" adj="4050" fillcolor="red" strokecolor="#c00000" strokeweight="1pt"/>
             </w:pict>
           </mc:Fallback>
         </mc:AlternateContent>
@@ -421,8 +519,8 @@
         </w:rPr>
         <w:drawing>
           <wp:inline distT="0" distB="0" distL="0" distR="0" wp14:anchorId="2016067C" wp14:editId="77728558">
-            <wp:extent cx="4591139" cy="2403364"/>
-            <wp:effectExtent l="0" t="0" r="0" b="0"/>
+            <wp:extent cx="4071068" cy="2131118"/>
+            <wp:effectExtent l="0" t="0" r="5715" b="2540"/>
             <wp:docPr id="5" name="Afbeelding 5"/>
             <wp:cNvGraphicFramePr>
               <a:graphicFrameLocks xmlns:a="http://schemas.openxmlformats.org/drawingml/2006/main" noChangeAspect="1"/>
@@ -443,7 +541,7 @@
                   <pic:spPr>
                     <a:xfrm>
                       <a:off x="0" y="0"/>
-                      <a:ext cx="4606194" cy="2411245"/>
+                      <a:ext cx="4103273" cy="2147976"/>
                     </a:xfrm>
                     <a:prstGeom prst="rect">
                       <a:avLst/>
@@ -474,7 +572,31 @@
         <w:t xml:space="preserve"> die nodig</w:t>
       </w:r>
       <w:r>
-        <w:t xml:space="preserve"> zijn: Zynq blok, al je eigen blokken en een axi gpio blok.</w:t>
+        <w:t xml:space="preserve"> zijn: </w:t>
+      </w:r>
+      <w:proofErr w:type="spellStart"/>
+      <w:r>
+        <w:t>Zynq</w:t>
+      </w:r>
+      <w:proofErr w:type="spellEnd"/>
+      <w:r>
+        <w:t xml:space="preserve"> blok, al je eigen blokken en een </w:t>
+      </w:r>
+      <w:proofErr w:type="spellStart"/>
+      <w:r>
+        <w:t>axi</w:t>
+      </w:r>
+      <w:proofErr w:type="spellEnd"/>
+      <w:r>
+        <w:t xml:space="preserve"> </w:t>
+      </w:r>
+      <w:proofErr w:type="spellStart"/>
+      <w:r>
+        <w:t>gpio</w:t>
+      </w:r>
+      <w:proofErr w:type="spellEnd"/>
+      <w:r>
+        <w:t xml:space="preserve"> blok.</w:t>
       </w:r>
     </w:p>
     <w:p>
@@ -486,7 +608,15 @@
         </w:numPr>
       </w:pPr>
       <w:r>
-        <w:t>Klik op run connection om alles met elkaar te verbinden</w:t>
+        <w:t xml:space="preserve">Klik op run </w:t>
+      </w:r>
+      <w:proofErr w:type="spellStart"/>
+      <w:r>
+        <w:t>connection</w:t>
+      </w:r>
+      <w:proofErr w:type="spellEnd"/>
+      <w:r>
+        <w:t xml:space="preserve"> om alles met elkaar te verbinden</w:t>
       </w:r>
     </w:p>
     <w:p>
@@ -540,6 +670,13 @@
     <w:p>
       <w:pPr>
         <w:pStyle w:val="Geenafstand"/>
+        <w:ind w:left="2160"/>
+        <w:jc w:val="center"/>
+      </w:pPr>
+    </w:p>
+    <w:p>
+      <w:pPr>
+        <w:pStyle w:val="Geenafstand"/>
         <w:numPr>
           <w:ilvl w:val="2"/>
           <w:numId w:val="1"/>
@@ -563,7 +700,15 @@
         </w:numPr>
       </w:pPr>
       <w:r>
-        <w:t>Als je ze allemaal hebt kan je een wrapper van je blokschema maken.</w:t>
+        <w:t xml:space="preserve">Als je ze allemaal hebt kan je een </w:t>
+      </w:r>
+      <w:proofErr w:type="spellStart"/>
+      <w:r>
+        <w:t>wrapper</w:t>
+      </w:r>
+      <w:proofErr w:type="spellEnd"/>
+      <w:r>
+        <w:t xml:space="preserve"> van je blokschema maken.</w:t>
       </w:r>
     </w:p>
     <w:p>
@@ -575,8 +720,29 @@
         </w:numPr>
       </w:pPr>
       <w:r>
-        <w:t>Rechtse muisknop op je blokschema design -&gt; create hdl wrapper</w:t>
-      </w:r>
+        <w:t xml:space="preserve">Rechtse muisknop op je blokschema design -&gt; </w:t>
+      </w:r>
+      <w:proofErr w:type="spellStart"/>
+      <w:r>
+        <w:t>create</w:t>
+      </w:r>
+      <w:proofErr w:type="spellEnd"/>
+      <w:r>
+        <w:t xml:space="preserve"> </w:t>
+      </w:r>
+      <w:proofErr w:type="spellStart"/>
+      <w:r>
+        <w:t>hdl</w:t>
+      </w:r>
+      <w:proofErr w:type="spellEnd"/>
+      <w:r>
+        <w:t xml:space="preserve"> </w:t>
+      </w:r>
+      <w:proofErr w:type="spellStart"/>
+      <w:r>
+        <w:t>wrapper</w:t>
+      </w:r>
+      <w:proofErr w:type="spellEnd"/>
     </w:p>
     <w:p>
       <w:pPr>
@@ -587,25 +753,21 @@
         </w:numPr>
       </w:pPr>
       <w:r>
-        <w:t>Daarna maak je een bitstream van het programma.</w:t>
-      </w:r>
-    </w:p>
-    <w:p>
-      <w:pPr>
-        <w:pStyle w:val="Geenafstand"/>
-        <w:numPr>
-          <w:ilvl w:val="1"/>
-          <w:numId w:val="1"/>
-        </w:numPr>
-      </w:pPr>
-    </w:p>
-    <w:p>
-      <w:pPr>
-        <w:pStyle w:val="Geenafstand"/>
-        <w:numPr>
-          <w:ilvl w:val="1"/>
-          <w:numId w:val="1"/>
-        </w:numPr>
+        <w:t xml:space="preserve">Daarna maak je een </w:t>
+      </w:r>
+      <w:proofErr w:type="spellStart"/>
+      <w:r>
+        <w:t>bitstream</w:t>
+      </w:r>
+      <w:proofErr w:type="spellEnd"/>
+      <w:r>
+        <w:t xml:space="preserve"> van het programma.</w:t>
+      </w:r>
+    </w:p>
+    <w:p>
+      <w:pPr>
+        <w:pStyle w:val="Geenafstand"/>
+        <w:ind w:left="1440"/>
         <w:jc w:val="center"/>
       </w:pPr>
       <w:r>
@@ -843,6 +1005,13 @@
     <w:p>
       <w:pPr>
         <w:pStyle w:val="Geenafstand"/>
+        <w:ind w:left="1440"/>
+        <w:jc w:val="center"/>
+      </w:pPr>
+    </w:p>
+    <w:p>
+      <w:pPr>
+        <w:pStyle w:val="Geenafstand"/>
         <w:numPr>
           <w:ilvl w:val="1"/>
           <w:numId w:val="1"/>
@@ -857,8 +1026,13 @@
       <w:r>
         <w:t xml:space="preserve">hardware samen met de </w:t>
       </w:r>
-      <w:r>
-        <w:t>bitstream naar SDK.</w:t>
+      <w:proofErr w:type="spellStart"/>
+      <w:r>
+        <w:t>bitstream</w:t>
+      </w:r>
+      <w:proofErr w:type="spellEnd"/>
+      <w:r>
+        <w:t xml:space="preserve"> naar SDK.</w:t>
       </w:r>
     </w:p>
     <w:p>
@@ -875,8 +1049,8 @@
         <w:lastRenderedPageBreak/>
         <w:drawing>
           <wp:inline distT="0" distB="0" distL="0" distR="0" wp14:anchorId="4CD9961C" wp14:editId="5DA99A9B">
-            <wp:extent cx="2876550" cy="3219450"/>
-            <wp:effectExtent l="0" t="0" r="0" b="0"/>
+            <wp:extent cx="2122778" cy="2375824"/>
+            <wp:effectExtent l="0" t="0" r="0" b="5715"/>
             <wp:docPr id="11" name="Afbeelding 11"/>
             <wp:cNvGraphicFramePr>
               <a:graphicFrameLocks xmlns:a="http://schemas.openxmlformats.org/drawingml/2006/main" noChangeAspect="1"/>
@@ -897,7 +1071,7 @@
                   <pic:spPr>
                     <a:xfrm>
                       <a:off x="0" y="0"/>
-                      <a:ext cx="2876550" cy="3219450"/>
+                      <a:ext cx="2137956" cy="2392812"/>
                     </a:xfrm>
                     <a:prstGeom prst="rect">
                       <a:avLst/>
@@ -919,8 +1093,13 @@
         </w:numPr>
       </w:pPr>
       <w:r>
-        <w:t>Klik op File -&gt; launch</w:t>
-      </w:r>
+        <w:t xml:space="preserve">Klik op File -&gt; </w:t>
+      </w:r>
+      <w:proofErr w:type="spellStart"/>
+      <w:r>
+        <w:t>launch</w:t>
+      </w:r>
+      <w:proofErr w:type="spellEnd"/>
       <w:r>
         <w:t xml:space="preserve"> SDK</w:t>
       </w:r>
@@ -933,11 +1112,6 @@
     </w:p>
     <w:p>
       <w:pPr>
-        <w:pStyle w:val="Geenafstand"/>
-      </w:pPr>
-    </w:p>
-    <w:p>
-      <w:pPr>
         <w:pStyle w:val="Kop1"/>
       </w:pPr>
       <w:r>
@@ -949,7 +1123,15 @@
         <w:pStyle w:val="Geenafstand"/>
       </w:pPr>
       <w:r>
-        <w:t>Hier is er een applicatie aangemaakt die in C-taal geschreven word, en die werkt op Xilinx-FreeRTOS zodat we kunnen werken met verschillende soorten queues, timers, etc. .</w:t>
+        <w:t xml:space="preserve">Hier is er een applicatie aangemaakt die in C-taal geschreven word, en die werkt op </w:t>
+      </w:r>
+      <w:proofErr w:type="spellStart"/>
+      <w:r>
+        <w:t>Xilinx-FreeRTOS</w:t>
+      </w:r>
+      <w:proofErr w:type="spellEnd"/>
+      <w:r>
+        <w:t xml:space="preserve"> zodat we kunnen werken met verschillende soorten queues, timers, etc. .</w:t>
       </w:r>
     </w:p>
     <w:p>
@@ -994,8 +1176,8 @@
         </w:rPr>
         <w:drawing>
           <wp:inline distT="0" distB="0" distL="0" distR="0" wp14:anchorId="60FA5550" wp14:editId="7B8C1A97">
-            <wp:extent cx="3347500" cy="1685509"/>
-            <wp:effectExtent l="0" t="0" r="5715" b="0"/>
+            <wp:extent cx="3101009" cy="1561398"/>
+            <wp:effectExtent l="0" t="0" r="4445" b="1270"/>
             <wp:docPr id="14" name="Afbeelding 14"/>
             <wp:cNvGraphicFramePr>
               <a:graphicFrameLocks xmlns:a="http://schemas.openxmlformats.org/drawingml/2006/main" noChangeAspect="1"/>
@@ -1016,7 +1198,7 @@
                   <pic:spPr>
                     <a:xfrm>
                       <a:off x="0" y="0"/>
-                      <a:ext cx="3358576" cy="1691086"/>
+                      <a:ext cx="3122011" cy="1571973"/>
                     </a:xfrm>
                     <a:prstGeom prst="rect">
                       <a:avLst/>
@@ -1070,7 +1252,6 @@
           <w:noProof/>
           <w:lang w:eastAsia="nl-BE"/>
         </w:rPr>
-        <w:lastRenderedPageBreak/>
         <w:drawing>
           <wp:inline distT="0" distB="0" distL="0" distR="0" wp14:anchorId="500F0AB6" wp14:editId="6AAFB036">
             <wp:extent cx="2197030" cy="2918128"/>
@@ -1111,13 +1292,28 @@
     <w:p>
       <w:pPr>
         <w:pStyle w:val="Geenafstand"/>
+        <w:ind w:left="1440"/>
+        <w:jc w:val="center"/>
+      </w:pPr>
+    </w:p>
+    <w:p>
+      <w:pPr>
+        <w:pStyle w:val="Geenafstand"/>
         <w:numPr>
           <w:ilvl w:val="0"/>
           <w:numId w:val="1"/>
         </w:numPr>
       </w:pPr>
       <w:r>
-        <w:t>Ga naar de bsp file met dezelfde naam als uw project.</w:t>
+        <w:t xml:space="preserve">Ga naar de </w:t>
+      </w:r>
+      <w:proofErr w:type="spellStart"/>
+      <w:r>
+        <w:t>bsp</w:t>
+      </w:r>
+      <w:proofErr w:type="spellEnd"/>
+      <w:r>
+        <w:t xml:space="preserve"> file met dezelfde naam als uw project.</w:t>
       </w:r>
     </w:p>
     <w:p>
@@ -1171,6 +1367,13 @@
     <w:p>
       <w:pPr>
         <w:pStyle w:val="Geenafstand"/>
+        <w:ind w:left="720"/>
+        <w:jc w:val="center"/>
+      </w:pPr>
+    </w:p>
+    <w:p>
+      <w:pPr>
+        <w:pStyle w:val="Geenafstand"/>
         <w:numPr>
           <w:ilvl w:val="1"/>
           <w:numId w:val="1"/>
@@ -1231,31 +1434,59 @@
     <w:p>
       <w:pPr>
         <w:pStyle w:val="Geenafstand"/>
+        <w:ind w:left="1440"/>
+        <w:jc w:val="center"/>
+      </w:pPr>
+    </w:p>
+    <w:p>
+      <w:pPr>
+        <w:pStyle w:val="Geenafstand"/>
         <w:numPr>
           <w:ilvl w:val="1"/>
           <w:numId w:val="1"/>
         </w:numPr>
       </w:pPr>
       <w:r>
-        <w:t xml:space="preserve">Dan ga je naar Overview -&gt; freertos10_xilinx en zet je de </w:t>
-      </w:r>
+        <w:t xml:space="preserve">Dan ga je naar </w:t>
+      </w:r>
+      <w:proofErr w:type="spellStart"/>
+      <w:r>
+        <w:t>Overview</w:t>
+      </w:r>
+      <w:proofErr w:type="spellEnd"/>
+      <w:r>
+        <w:t xml:space="preserve"> -&gt; freertos10_xilinx en zet je de </w:t>
+      </w:r>
+      <w:proofErr w:type="spellStart"/>
       <w:r>
         <w:rPr>
           <w:b/>
         </w:rPr>
         <w:t>stdin</w:t>
       </w:r>
+      <w:proofErr w:type="spellEnd"/>
       <w:r>
         <w:t xml:space="preserve"> en de </w:t>
       </w:r>
+      <w:proofErr w:type="spellStart"/>
       <w:r>
         <w:rPr>
           <w:b/>
         </w:rPr>
         <w:t>stdout</w:t>
       </w:r>
-      <w:r>
-        <w:t xml:space="preserve"> op ps7_uart_1.</w:t>
+      <w:proofErr w:type="spellEnd"/>
+      <w:r>
+        <w:t xml:space="preserve"> op </w:t>
+      </w:r>
+    </w:p>
+    <w:p>
+      <w:pPr>
+        <w:pStyle w:val="Geenafstand"/>
+        <w:ind w:left="1440"/>
+      </w:pPr>
+      <w:r>
+        <w:t>ps7_uart_1.</w:t>
       </w:r>
     </w:p>
     <w:p>
@@ -1309,13 +1540,28 @@
     <w:p>
       <w:pPr>
         <w:pStyle w:val="Geenafstand"/>
+        <w:ind w:left="720"/>
+        <w:jc w:val="center"/>
+      </w:pPr>
+    </w:p>
+    <w:p>
+      <w:pPr>
+        <w:pStyle w:val="Geenafstand"/>
         <w:numPr>
           <w:ilvl w:val="0"/>
           <w:numId w:val="1"/>
         </w:numPr>
       </w:pPr>
       <w:r>
-        <w:t>Dan ga je naar de applicatie -&gt; en klik je op de hello_world.c file (dit is je hoofdprogramma)</w:t>
+        <w:t xml:space="preserve">Dan ga je naar de applicatie -&gt; en klik je op de </w:t>
+      </w:r>
+      <w:proofErr w:type="spellStart"/>
+      <w:r>
+        <w:t>hello_world.c</w:t>
+      </w:r>
+      <w:proofErr w:type="spellEnd"/>
+      <w:r>
+        <w:t xml:space="preserve"> file (dit is je hoofdprogramma)</w:t>
       </w:r>
     </w:p>
     <w:p>
@@ -1331,8 +1577,8 @@
         </w:rPr>
         <w:drawing>
           <wp:inline distT="0" distB="0" distL="0" distR="0" wp14:anchorId="67F6640F" wp14:editId="4EA19705">
-            <wp:extent cx="2905125" cy="1095375"/>
-            <wp:effectExtent l="0" t="0" r="9525" b="9525"/>
+            <wp:extent cx="2568271" cy="968364"/>
+            <wp:effectExtent l="0" t="0" r="3810" b="3810"/>
             <wp:docPr id="19" name="Afbeelding 19"/>
             <wp:cNvGraphicFramePr>
               <a:graphicFrameLocks xmlns:a="http://schemas.openxmlformats.org/drawingml/2006/main" noChangeAspect="1"/>
@@ -1353,7 +1599,7 @@
                   <pic:spPr>
                     <a:xfrm>
                       <a:off x="0" y="0"/>
-                      <a:ext cx="2905125" cy="1095375"/>
+                      <a:ext cx="2589738" cy="976458"/>
                     </a:xfrm>
                     <a:prstGeom prst="rect">
                       <a:avLst/>
@@ -1369,13 +1615,28 @@
     <w:p>
       <w:pPr>
         <w:pStyle w:val="Geenafstand"/>
+        <w:ind w:left="720"/>
+        <w:jc w:val="center"/>
+      </w:pPr>
+    </w:p>
+    <w:p>
+      <w:pPr>
+        <w:pStyle w:val="Geenafstand"/>
         <w:numPr>
           <w:ilvl w:val="0"/>
           <w:numId w:val="1"/>
         </w:numPr>
       </w:pPr>
       <w:r>
-        <w:t>Importeer al de nodige libraries, ook die van de eigen aangemaakte IP-blokken.</w:t>
+        <w:t xml:space="preserve">Extra pin info om alles aan te </w:t>
+      </w:r>
+      <w:proofErr w:type="spellStart"/>
+      <w:r>
+        <w:t>sltuiten</w:t>
+      </w:r>
+      <w:proofErr w:type="spellEnd"/>
+      <w:r>
+        <w:t>.</w:t>
       </w:r>
     </w:p>
     <w:p>
@@ -1389,12 +1650,11 @@
           <w:noProof/>
           <w:lang w:eastAsia="nl-BE"/>
         </w:rPr>
-        <w:lastRenderedPageBreak/>
         <w:drawing>
-          <wp:inline distT="0" distB="0" distL="0" distR="0" wp14:anchorId="329E8EE0" wp14:editId="2F1B21F7">
-            <wp:extent cx="2657475" cy="2486025"/>
-            <wp:effectExtent l="0" t="0" r="9525" b="9525"/>
-            <wp:docPr id="13" name="Afbeelding 13"/>
+          <wp:inline distT="0" distB="0" distL="0" distR="0" wp14:anchorId="6AFA4666" wp14:editId="550AF6FE">
+            <wp:extent cx="1653946" cy="1669774"/>
+            <wp:effectExtent l="0" t="0" r="3810" b="6985"/>
+            <wp:docPr id="51" name="Afbeelding 51"/>
             <wp:cNvGraphicFramePr>
               <a:graphicFrameLocks xmlns:a="http://schemas.openxmlformats.org/drawingml/2006/main" noChangeAspect="1"/>
             </wp:cNvGraphicFramePr>
@@ -1414,7 +1674,7 @@
                   <pic:spPr>
                     <a:xfrm>
                       <a:off x="0" y="0"/>
-                      <a:ext cx="2657475" cy="2486025"/>
+                      <a:ext cx="1673519" cy="1689534"/>
                     </a:xfrm>
                     <a:prstGeom prst="rect">
                       <a:avLst/>
@@ -1430,7 +1690,6 @@
     <w:p>
       <w:pPr>
         <w:pStyle w:val="Geenafstand"/>
-        <w:ind w:left="720"/>
       </w:pPr>
     </w:p>
     <w:p>
@@ -1442,10 +1701,87 @@
         </w:numPr>
       </w:pPr>
       <w:r>
+        <w:t xml:space="preserve">Importeer al de nodige </w:t>
+      </w:r>
+      <w:proofErr w:type="spellStart"/>
+      <w:r>
+        <w:t>libraries</w:t>
+      </w:r>
+      <w:proofErr w:type="spellEnd"/>
+      <w:r>
+        <w:t>, ook die van de eigen aangemaakte IP-blokken.</w:t>
+      </w:r>
+    </w:p>
+    <w:p>
+      <w:pPr>
+        <w:pStyle w:val="Geenafstand"/>
+        <w:ind w:left="720"/>
+        <w:jc w:val="center"/>
+      </w:pPr>
+      <w:r>
+        <w:rPr>
+          <w:noProof/>
+          <w:lang w:eastAsia="nl-BE"/>
+        </w:rPr>
+        <w:drawing>
+          <wp:inline distT="0" distB="0" distL="0" distR="0" wp14:anchorId="329E8EE0" wp14:editId="2F1B21F7">
+            <wp:extent cx="2274073" cy="2127359"/>
+            <wp:effectExtent l="0" t="0" r="0" b="6350"/>
+            <wp:docPr id="13" name="Afbeelding 13"/>
+            <wp:cNvGraphicFramePr>
+              <a:graphicFrameLocks xmlns:a="http://schemas.openxmlformats.org/drawingml/2006/main" noChangeAspect="1"/>
+            </wp:cNvGraphicFramePr>
+            <a:graphic xmlns:a="http://schemas.openxmlformats.org/drawingml/2006/main">
+              <a:graphicData uri="http://schemas.openxmlformats.org/drawingml/2006/picture">
+                <pic:pic xmlns:pic="http://schemas.openxmlformats.org/drawingml/2006/picture">
+                  <pic:nvPicPr>
+                    <pic:cNvPr id="1" name=""/>
+                    <pic:cNvPicPr/>
+                  </pic:nvPicPr>
+                  <pic:blipFill>
+                    <a:blip r:embed="rId18"/>
+                    <a:stretch>
+                      <a:fillRect/>
+                    </a:stretch>
+                  </pic:blipFill>
+                  <pic:spPr>
+                    <a:xfrm>
+                      <a:off x="0" y="0"/>
+                      <a:ext cx="2277461" cy="2130529"/>
+                    </a:xfrm>
+                    <a:prstGeom prst="rect">
+                      <a:avLst/>
+                    </a:prstGeom>
+                  </pic:spPr>
+                </pic:pic>
+              </a:graphicData>
+            </a:graphic>
+          </wp:inline>
+        </w:drawing>
+      </w:r>
+    </w:p>
+    <w:p>
+      <w:pPr>
+        <w:pStyle w:val="Geenafstand"/>
+        <w:numPr>
+          <w:ilvl w:val="0"/>
+          <w:numId w:val="1"/>
+        </w:numPr>
+      </w:pPr>
+      <w:r>
+        <w:lastRenderedPageBreak/>
         <w:t>Maak functies voor de sensor</w:t>
       </w:r>
       <w:r>
-        <w:t>, Uart communicatie</w:t>
+        <w:t xml:space="preserve">, </w:t>
+      </w:r>
+      <w:proofErr w:type="spellStart"/>
+      <w:r>
+        <w:t>Uart</w:t>
+      </w:r>
+      <w:proofErr w:type="spellEnd"/>
+      <w:r>
+        <w:t xml:space="preserve"> communicatie</w:t>
       </w:r>
       <w:r>
         <w:t xml:space="preserve"> en de neonpixel.</w:t>
@@ -1457,7 +1793,15 @@
         <w:ind w:left="708" w:firstLine="12"/>
       </w:pPr>
       <w:r>
-        <w:t>Deze dienen om alle data te versturen en te ontvagen.</w:t>
+        <w:t xml:space="preserve">Deze dienen om alle data te versturen en te </w:t>
+      </w:r>
+      <w:proofErr w:type="spellStart"/>
+      <w:r>
+        <w:t>ontvagen</w:t>
+      </w:r>
+      <w:proofErr w:type="spellEnd"/>
+      <w:r>
+        <w:t>.</w:t>
       </w:r>
     </w:p>
     <w:p>
@@ -1486,7 +1830,7 @@
                     <pic:cNvPicPr/>
                   </pic:nvPicPr>
                   <pic:blipFill rotWithShape="1">
-                    <a:blip r:embed="rId18"/>
+                    <a:blip r:embed="rId19"/>
                     <a:srcRect b="32497"/>
                     <a:stretch/>
                   </pic:blipFill>
@@ -1567,7 +1911,7 @@
                     <pic:cNvPicPr/>
                   </pic:nvPicPr>
                   <pic:blipFill>
-                    <a:blip r:embed="rId19"/>
+                    <a:blip r:embed="rId20"/>
                     <a:stretch>
                       <a:fillRect/>
                     </a:stretch>
@@ -1627,7 +1971,7 @@
                     <pic:cNvPicPr/>
                   </pic:nvPicPr>
                   <pic:blipFill>
-                    <a:blip r:embed="rId20"/>
+                    <a:blip r:embed="rId21"/>
                     <a:stretch>
                       <a:fillRect/>
                     </a:stretch>
@@ -1667,7 +2011,15 @@
         </w:numPr>
       </w:pPr>
       <w:r>
-        <w:t xml:space="preserve">Maken verschillende define variabele aan, zodat we gemakkelijker kunnen werken in onze code, en zodat we maar een </w:t>
+        <w:t xml:space="preserve">Maken verschillende </w:t>
+      </w:r>
+      <w:proofErr w:type="spellStart"/>
+      <w:r>
+        <w:t>define</w:t>
+      </w:r>
+      <w:proofErr w:type="spellEnd"/>
+      <w:r>
+        <w:t xml:space="preserve"> variabele aan, zodat we gemakkelijker kunnen werken in onze code, en zodat we maar een </w:t>
       </w:r>
       <w:r>
         <w:t>variabele</w:t>
@@ -1692,7 +2044,6 @@
           <w:noProof/>
           <w:lang w:eastAsia="nl-BE"/>
         </w:rPr>
-        <w:lastRenderedPageBreak/>
         <w:drawing>
           <wp:inline distT="0" distB="0" distL="0" distR="0" wp14:anchorId="35DBD6BA" wp14:editId="27AB38A2">
             <wp:extent cx="3810304" cy="3069204"/>
@@ -1709,7 +2060,7 @@
                     <pic:cNvPicPr/>
                   </pic:nvPicPr>
                   <pic:blipFill>
-                    <a:blip r:embed="rId21"/>
+                    <a:blip r:embed="rId22"/>
                     <a:stretch>
                       <a:fillRect/>
                     </a:stretch>
@@ -1744,7 +2095,15 @@
         </w:numPr>
       </w:pPr>
       <w:r>
-        <w:t xml:space="preserve">Definiëren de tasks voor de functies. </w:t>
+        <w:t xml:space="preserve">Definiëren de </w:t>
+      </w:r>
+      <w:proofErr w:type="spellStart"/>
+      <w:r>
+        <w:t>tasks</w:t>
+      </w:r>
+      <w:proofErr w:type="spellEnd"/>
+      <w:r>
+        <w:t xml:space="preserve"> voor de functies. </w:t>
       </w:r>
       <w:r>
         <w:t xml:space="preserve">Type waarnaar </w:t>
@@ -1765,7 +2124,23 @@
         <w:t>Nemen</w:t>
       </w:r>
       <w:r>
-        <w:t xml:space="preserve"> een variabele TaskHandle_t die vervolgens kan worden gebruikt als parameter voor vTaskDelete om de taak te verwijderen.</w:t>
+        <w:t xml:space="preserve"> een variabele </w:t>
+      </w:r>
+      <w:proofErr w:type="spellStart"/>
+      <w:r>
+        <w:t>TaskHandle_t</w:t>
+      </w:r>
+      <w:proofErr w:type="spellEnd"/>
+      <w:r>
+        <w:t xml:space="preserve"> die vervolgens kan worden gebruikt als parameter voor </w:t>
+      </w:r>
+      <w:proofErr w:type="spellStart"/>
+      <w:r>
+        <w:t>vTaskDelete</w:t>
+      </w:r>
+      <w:proofErr w:type="spellEnd"/>
+      <w:r>
+        <w:t xml:space="preserve"> om de taak te verwijderen.</w:t>
       </w:r>
     </w:p>
     <w:p>
@@ -1794,7 +2169,7 @@
                     <pic:cNvPicPr/>
                   </pic:nvPicPr>
                   <pic:blipFill>
-                    <a:blip r:embed="rId22"/>
+                    <a:blip r:embed="rId23"/>
                     <a:stretch>
                       <a:fillRect/>
                     </a:stretch>
@@ -1818,17 +2193,13 @@
     <w:p>
       <w:pPr>
         <w:pStyle w:val="Geenafstand"/>
-      </w:pPr>
-    </w:p>
-    <w:p>
-      <w:pPr>
-        <w:pStyle w:val="Geenafstand"/>
         <w:numPr>
           <w:ilvl w:val="0"/>
           <w:numId w:val="1"/>
         </w:numPr>
       </w:pPr>
       <w:r>
+        <w:lastRenderedPageBreak/>
         <w:t>Definiëren de queue die gaan gebruiken om de data op te verzenden.</w:t>
       </w:r>
     </w:p>
@@ -1858,7 +2229,7 @@
                     <pic:cNvPicPr/>
                   </pic:nvPicPr>
                   <pic:blipFill>
-                    <a:blip r:embed="rId23"/>
+                    <a:blip r:embed="rId24"/>
                     <a:stretch>
                       <a:fillRect/>
                     </a:stretch>
@@ -1894,7 +2265,15 @@
         <w:t xml:space="preserve"> de t</w:t>
       </w:r>
       <w:r>
-        <w:t>imers die we gebruiken om de delay’s in te stellen, zodat er niets te snel of te traag is.</w:t>
+        <w:t xml:space="preserve">imers die we gebruiken om de </w:t>
+      </w:r>
+      <w:proofErr w:type="spellStart"/>
+      <w:r>
+        <w:t>delay’s</w:t>
+      </w:r>
+      <w:proofErr w:type="spellEnd"/>
+      <w:r>
+        <w:t xml:space="preserve"> in te stellen, zodat er niets te snel of te traag is.</w:t>
       </w:r>
     </w:p>
     <w:p>
@@ -1923,7 +2302,7 @@
                     <pic:cNvPicPr/>
                   </pic:nvPicPr>
                   <pic:blipFill>
-                    <a:blip r:embed="rId24"/>
+                    <a:blip r:embed="rId25"/>
                     <a:stretch>
                       <a:fillRect/>
                     </a:stretch>
@@ -2009,10 +2388,7 @@
     <w:p>
       <w:pPr>
         <w:pStyle w:val="Geenafstand"/>
-        <w:numPr>
-          <w:ilvl w:val="0"/>
-          <w:numId w:val="3"/>
-        </w:numPr>
+        <w:ind w:left="720"/>
         <w:jc w:val="center"/>
       </w:pPr>
       <w:r>
@@ -2020,12 +2396,11 @@
           <w:noProof/>
           <w:lang w:eastAsia="nl-BE"/>
         </w:rPr>
-        <w:lastRenderedPageBreak/>
         <w:drawing>
-          <wp:inline distT="0" distB="0" distL="0" distR="0" wp14:anchorId="6FBE0DF8" wp14:editId="78F842F0">
-            <wp:extent cx="4659465" cy="2546476"/>
-            <wp:effectExtent l="0" t="0" r="8255" b="6350"/>
-            <wp:docPr id="35" name="Afbeelding 35"/>
+          <wp:inline distT="0" distB="0" distL="0" distR="0" wp14:anchorId="2A7E48CC" wp14:editId="120B6E69">
+            <wp:extent cx="5104737" cy="2778008"/>
+            <wp:effectExtent l="0" t="0" r="1270" b="3810"/>
+            <wp:docPr id="52" name="Afbeelding 52"/>
             <wp:cNvGraphicFramePr>
               <a:graphicFrameLocks xmlns:a="http://schemas.openxmlformats.org/drawingml/2006/main" noChangeAspect="1"/>
             </wp:cNvGraphicFramePr>
@@ -2037,7 +2412,7 @@
                     <pic:cNvPicPr/>
                   </pic:nvPicPr>
                   <pic:blipFill>
-                    <a:blip r:embed="rId25"/>
+                    <a:blip r:embed="rId26"/>
                     <a:stretch>
                       <a:fillRect/>
                     </a:stretch>
@@ -2045,7 +2420,7 @@
                   <pic:spPr>
                     <a:xfrm>
                       <a:off x="0" y="0"/>
-                      <a:ext cx="4664013" cy="2548962"/>
+                      <a:ext cx="5113789" cy="2782934"/>
                     </a:xfrm>
                     <a:prstGeom prst="rect">
                       <a:avLst/>
@@ -2070,15 +2445,61 @@
     </w:p>
     <w:p>
       <w:pPr>
+        <w:pStyle w:val="Geenafstand"/>
+      </w:pPr>
+    </w:p>
+    <w:p>
+      <w:pPr>
+        <w:pStyle w:val="Geenafstand"/>
+      </w:pPr>
+    </w:p>
+    <w:p>
+      <w:pPr>
+        <w:pStyle w:val="Geenafstand"/>
+      </w:pPr>
+    </w:p>
+    <w:p>
+      <w:pPr>
+        <w:pStyle w:val="Geenafstand"/>
+      </w:pPr>
+    </w:p>
+    <w:p>
+      <w:pPr>
+        <w:pStyle w:val="Geenafstand"/>
+      </w:pPr>
+    </w:p>
+    <w:p>
+      <w:pPr>
         <w:pStyle w:val="Kop2"/>
       </w:pPr>
-      <w:r>
-        <w:t xml:space="preserve">Main() functie: </w:t>
-      </w:r>
-    </w:p>
-    <w:p>
-      <w:r>
-        <w:t>Hier schrijven we de belangrijkste onderdelen van onze code die we niet in een functie steken om ons programma te laten runnen zoals de tasks, timers en queue’s.</w:t>
+      <w:proofErr w:type="spellStart"/>
+      <w:r>
+        <w:t>Main</w:t>
+      </w:r>
+      <w:proofErr w:type="spellEnd"/>
+      <w:r>
+        <w:t xml:space="preserve">() functie: </w:t>
+      </w:r>
+    </w:p>
+    <w:p>
+      <w:r>
+        <w:t xml:space="preserve">Hier schrijven we de belangrijkste onderdelen van onze code die we niet in een functie steken om ons programma te laten runnen zoals de </w:t>
+      </w:r>
+      <w:proofErr w:type="spellStart"/>
+      <w:r>
+        <w:t>tasks</w:t>
+      </w:r>
+      <w:proofErr w:type="spellEnd"/>
+      <w:r>
+        <w:t xml:space="preserve">, timers en </w:t>
+      </w:r>
+      <w:proofErr w:type="spellStart"/>
+      <w:r>
+        <w:t>queue’s</w:t>
+      </w:r>
+      <w:proofErr w:type="spellEnd"/>
+      <w:r>
+        <w:t>.</w:t>
       </w:r>
     </w:p>
     <w:p>
@@ -2090,7 +2511,15 @@
         </w:numPr>
       </w:pPr>
       <w:r>
-        <w:t>Maken constante timers die niet veranderer omdat er een vaste time delay nodig is voor bepaalde zaken in ons programma.</w:t>
+        <w:t xml:space="preserve">Maken constante timers die niet </w:t>
+      </w:r>
+      <w:proofErr w:type="spellStart"/>
+      <w:r>
+        <w:t>veranderer</w:t>
+      </w:r>
+      <w:proofErr w:type="spellEnd"/>
+      <w:r>
+        <w:t xml:space="preserve"> omdat er een vaste time delay nodig is voor bepaalde zaken in ons programma.</w:t>
       </w:r>
     </w:p>
     <w:p>
@@ -2119,7 +2548,7 @@
                     <pic:cNvPicPr/>
                   </pic:nvPicPr>
                   <pic:blipFill>
-                    <a:blip r:embed="rId26"/>
+                    <a:blip r:embed="rId27"/>
                     <a:stretch>
                       <a:fillRect/>
                     </a:stretch>
@@ -2157,7 +2586,15 @@
         <w:t>Maken</w:t>
       </w:r>
       <w:r>
-        <w:t xml:space="preserve"> de tasks aan die we </w:t>
+        <w:t xml:space="preserve"> de </w:t>
+      </w:r>
+      <w:proofErr w:type="spellStart"/>
+      <w:r>
+        <w:t>tasks</w:t>
+      </w:r>
+      <w:proofErr w:type="spellEnd"/>
+      <w:r>
+        <w:t xml:space="preserve"> aan die we </w:t>
       </w:r>
       <w:r>
         <w:t>koppelen aan de functies, die de codes bevatten om ons spel te kunnen spelen</w:t>
@@ -2176,10 +2613,11 @@
           <w:noProof/>
           <w:lang w:eastAsia="nl-BE"/>
         </w:rPr>
+        <w:lastRenderedPageBreak/>
         <w:drawing>
           <wp:inline distT="0" distB="0" distL="0" distR="0" wp14:anchorId="4BEED362" wp14:editId="32337493">
-            <wp:extent cx="5760720" cy="3016250"/>
-            <wp:effectExtent l="0" t="0" r="0" b="0"/>
+            <wp:extent cx="6393373" cy="3347500"/>
+            <wp:effectExtent l="0" t="0" r="7620" b="5715"/>
             <wp:docPr id="37" name="Afbeelding 37"/>
             <wp:cNvGraphicFramePr>
               <a:graphicFrameLocks xmlns:a="http://schemas.openxmlformats.org/drawingml/2006/main" noChangeAspect="1"/>
@@ -2192,7 +2630,7 @@
                     <pic:cNvPicPr/>
                   </pic:nvPicPr>
                   <pic:blipFill>
-                    <a:blip r:embed="rId27"/>
+                    <a:blip r:embed="rId28"/>
                     <a:stretch>
                       <a:fillRect/>
                     </a:stretch>
@@ -2200,7 +2638,7 @@
                   <pic:spPr>
                     <a:xfrm>
                       <a:off x="0" y="0"/>
-                      <a:ext cx="5760720" cy="3016250"/>
+                      <a:ext cx="6409095" cy="3355732"/>
                     </a:xfrm>
                     <a:prstGeom prst="rect">
                       <a:avLst/>
@@ -2231,30 +2669,24 @@
     <w:p>
       <w:pPr>
         <w:pStyle w:val="Geenafstand"/>
-      </w:pPr>
-    </w:p>
-    <w:p>
-      <w:pPr>
-        <w:pStyle w:val="Geenafstand"/>
-      </w:pPr>
-    </w:p>
-    <w:p>
-      <w:pPr>
-        <w:pStyle w:val="Geenafstand"/>
         <w:numPr>
           <w:ilvl w:val="0"/>
           <w:numId w:val="4"/>
         </w:numPr>
       </w:pPr>
       <w:r>
-        <w:lastRenderedPageBreak/>
         <w:t>Maken</w:t>
       </w:r>
       <w:r>
         <w:t xml:space="preserve"> de </w:t>
       </w:r>
-      <w:r>
-        <w:t>verschilende queues die nodig zijn voor de communicatie tussen de verschillende functies en de data die in elke functie verzonden word.</w:t>
+      <w:proofErr w:type="spellStart"/>
+      <w:r>
+        <w:t>verschilende</w:t>
+      </w:r>
+      <w:proofErr w:type="spellEnd"/>
+      <w:r>
+        <w:t xml:space="preserve"> queues die nodig zijn voor de communicatie tussen de verschillende functies en de data die in elke functie verzonden word.</w:t>
       </w:r>
     </w:p>
     <w:p>
@@ -2283,7 +2715,7 @@
                     <pic:cNvPicPr/>
                   </pic:nvPicPr>
                   <pic:blipFill>
-                    <a:blip r:embed="rId28"/>
+                    <a:blip r:embed="rId29"/>
                     <a:stretch>
                       <a:fillRect/>
                     </a:stretch>
@@ -2323,8 +2755,13 @@
           <w:numId w:val="4"/>
         </w:numPr>
       </w:pPr>
-      <w:r>
-        <w:t>xQueue:</w:t>
+      <w:proofErr w:type="spellStart"/>
+      <w:r>
+        <w:t>xQueue</w:t>
+      </w:r>
+      <w:proofErr w:type="spellEnd"/>
+      <w:r>
+        <w:t>:</w:t>
       </w:r>
       <w:r>
         <w:t xml:space="preserve"> Is de verbinding tussen de ultrasoon sensor (speler1) en de neon pixel.</w:t>
@@ -2382,186 +2819,6 @@
         <w:pStyle w:val="Geenafstand"/>
         <w:ind w:left="720"/>
         <w:jc w:val="center"/>
-      </w:pPr>
-      <w:r>
-        <w:rPr>
-          <w:noProof/>
-          <w:lang w:eastAsia="nl-BE"/>
-        </w:rPr>
-        <w:drawing>
-          <wp:inline distT="0" distB="0" distL="0" distR="0" wp14:anchorId="25727367" wp14:editId="5440EB5A">
-            <wp:extent cx="5229225" cy="3200400"/>
-            <wp:effectExtent l="0" t="0" r="9525" b="0"/>
-            <wp:docPr id="39" name="Afbeelding 39"/>
-            <wp:cNvGraphicFramePr>
-              <a:graphicFrameLocks xmlns:a="http://schemas.openxmlformats.org/drawingml/2006/main" noChangeAspect="1"/>
-            </wp:cNvGraphicFramePr>
-            <a:graphic xmlns:a="http://schemas.openxmlformats.org/drawingml/2006/main">
-              <a:graphicData uri="http://schemas.openxmlformats.org/drawingml/2006/picture">
-                <pic:pic xmlns:pic="http://schemas.openxmlformats.org/drawingml/2006/picture">
-                  <pic:nvPicPr>
-                    <pic:cNvPr id="1" name=""/>
-                    <pic:cNvPicPr/>
-                  </pic:nvPicPr>
-                  <pic:blipFill>
-                    <a:blip r:embed="rId29"/>
-                    <a:stretch>
-                      <a:fillRect/>
-                    </a:stretch>
-                  </pic:blipFill>
-                  <pic:spPr>
-                    <a:xfrm>
-                      <a:off x="0" y="0"/>
-                      <a:ext cx="5229225" cy="3200400"/>
-                    </a:xfrm>
-                    <a:prstGeom prst="rect">
-                      <a:avLst/>
-                    </a:prstGeom>
-                  </pic:spPr>
-                </pic:pic>
-              </a:graphicData>
-            </a:graphic>
-          </wp:inline>
-        </w:drawing>
-      </w:r>
-    </w:p>
-    <w:p>
-      <w:pPr>
-        <w:pStyle w:val="Geenafstand"/>
-      </w:pPr>
-      <w:r>
-        <w:rPr>
-          <w:highlight w:val="yellow"/>
-        </w:rPr>
-        <w:t xml:space="preserve">Welke </w:t>
-      </w:r>
-      <w:r>
-        <w:rPr>
-          <w:highlight w:val="yellow"/>
-        </w:rPr>
-        <w:t>timer</w:t>
-      </w:r>
-      <w:bookmarkStart w:id="0" w:name="_GoBack"/>
-      <w:bookmarkEnd w:id="0"/>
-      <w:r>
-        <w:rPr>
-          <w:highlight w:val="yellow"/>
-        </w:rPr>
-        <w:t xml:space="preserve"> doat wat.</w:t>
-      </w:r>
-    </w:p>
-    <w:p>
-      <w:pPr>
-        <w:pStyle w:val="Geenafstand"/>
-        <w:numPr>
-          <w:ilvl w:val="1"/>
-          <w:numId w:val="4"/>
-        </w:numPr>
-      </w:pPr>
-      <w:r>
-        <w:t xml:space="preserve">xTimer: </w:t>
-      </w:r>
-    </w:p>
-    <w:p>
-      <w:pPr>
-        <w:pStyle w:val="Geenafstand"/>
-        <w:numPr>
-          <w:ilvl w:val="1"/>
-          <w:numId w:val="4"/>
-        </w:numPr>
-      </w:pPr>
-      <w:r>
-        <w:t>xTimerKnop:</w:t>
-      </w:r>
-    </w:p>
-    <w:p>
-      <w:pPr>
-        <w:pStyle w:val="Kop2"/>
-      </w:pPr>
-      <w:r>
-        <w:t>Ultrasoon</w:t>
-      </w:r>
-      <w:r>
-        <w:t xml:space="preserve"> </w:t>
-      </w:r>
-      <w:r>
-        <w:t>sensor:</w:t>
-      </w:r>
-    </w:p>
-    <w:p>
-      <w:r>
-        <w:t>In deze functie staat alle code om de ultrasoon sensor in het programma te kunnen gebruiken.</w:t>
-      </w:r>
-    </w:p>
-    <w:p>
-      <w:pPr>
-        <w:pStyle w:val="Geenafstand"/>
-        <w:numPr>
-          <w:ilvl w:val="0"/>
-          <w:numId w:val="5"/>
-        </w:numPr>
-      </w:pPr>
-      <w:r>
-        <w:t>De functie van de sensor</w:t>
-      </w:r>
-    </w:p>
-    <w:p>
-      <w:pPr>
-        <w:pStyle w:val="Geenafstand"/>
-        <w:numPr>
-          <w:ilvl w:val="1"/>
-          <w:numId w:val="5"/>
-        </w:numPr>
-      </w:pPr>
-      <w:r>
-        <w:t>Hier lezen we afstand in van de sensor door het basis adres en het slave register samen in te lezen en deze toe te kennen aan een variable</w:t>
-      </w:r>
-      <w:r>
-        <w:t xml:space="preserve"> samen met weergave van de waarde</w:t>
-      </w:r>
-      <w:r>
-        <w:t>.</w:t>
-      </w:r>
-    </w:p>
-    <w:p>
-      <w:pPr>
-        <w:pStyle w:val="Geenafstand"/>
-        <w:numPr>
-          <w:ilvl w:val="1"/>
-          <w:numId w:val="5"/>
-        </w:numPr>
-      </w:pPr>
-      <w:r>
-        <w:t>Dan kijken we of de afstand meetbaar is of niet (licht de afstand binnen de range van de sensor).</w:t>
-      </w:r>
-    </w:p>
-    <w:p>
-      <w:pPr>
-        <w:pStyle w:val="Geenafstand"/>
-        <w:numPr>
-          <w:ilvl w:val="1"/>
-          <w:numId w:val="5"/>
-        </w:numPr>
-      </w:pPr>
-      <w:r>
-        <w:t>Vervolgens steken we het adres van de afstand in de queue om zo de waarde van de afstand te verzenden naar de ontvanger om zo een uitgang aan te sturen (neonpixel).</w:t>
-      </w:r>
-    </w:p>
-    <w:p>
-      <w:pPr>
-        <w:pStyle w:val="Geenafstand"/>
-        <w:ind w:left="1440"/>
-      </w:pPr>
-    </w:p>
-    <w:p>
-      <w:pPr>
-        <w:pStyle w:val="Geenafstand"/>
-        <w:ind w:left="720"/>
-      </w:pPr>
-    </w:p>
-    <w:p>
-      <w:pPr>
-        <w:pStyle w:val="Geenafstand"/>
       </w:pPr>
       <w:r>
         <w:rPr>
@@ -2570,10 +2827,10 @@
         </w:rPr>
         <w:lastRenderedPageBreak/>
         <w:drawing>
-          <wp:inline distT="0" distB="0" distL="0" distR="0" wp14:anchorId="6089AE8C" wp14:editId="1A2BD6D7">
-            <wp:extent cx="5038725" cy="4638675"/>
-            <wp:effectExtent l="0" t="0" r="9525" b="9525"/>
-            <wp:docPr id="28" name="Afbeelding 28"/>
+          <wp:inline distT="0" distB="0" distL="0" distR="0" wp14:anchorId="25727367" wp14:editId="5440EB5A">
+            <wp:extent cx="5229225" cy="3200400"/>
+            <wp:effectExtent l="0" t="0" r="9525" b="0"/>
+            <wp:docPr id="39" name="Afbeelding 39"/>
             <wp:cNvGraphicFramePr>
               <a:graphicFrameLocks xmlns:a="http://schemas.openxmlformats.org/drawingml/2006/main" noChangeAspect="1"/>
             </wp:cNvGraphicFramePr>
@@ -2593,7 +2850,7 @@
                   <pic:spPr>
                     <a:xfrm>
                       <a:off x="0" y="0"/>
-                      <a:ext cx="5038725" cy="4638675"/>
+                      <a:ext cx="5229225" cy="3200400"/>
                     </a:xfrm>
                     <a:prstGeom prst="rect">
                       <a:avLst/>
@@ -2606,70 +2863,339 @@
         </w:drawing>
       </w:r>
     </w:p>
-    <w:p/>
-    <w:p/>
-    <w:p/>
-    <w:p/>
-    <w:p/>
-    <w:p/>
-    <w:p/>
-    <w:p/>
+    <w:p>
+      <w:pPr>
+        <w:pStyle w:val="Geenafstand"/>
+      </w:pPr>
+      <w:r>
+        <w:rPr>
+          <w:highlight w:val="yellow"/>
+        </w:rPr>
+        <w:t>controleren</w:t>
+      </w:r>
+    </w:p>
+    <w:p>
+      <w:pPr>
+        <w:pStyle w:val="Geenafstand"/>
+        <w:numPr>
+          <w:ilvl w:val="1"/>
+          <w:numId w:val="4"/>
+        </w:numPr>
+      </w:pPr>
+      <w:proofErr w:type="spellStart"/>
+      <w:r>
+        <w:t>xTimer</w:t>
+      </w:r>
+      <w:proofErr w:type="spellEnd"/>
+      <w:r>
+        <w:t xml:space="preserve">: </w:t>
+      </w:r>
+      <w:r>
+        <w:t xml:space="preserve">word gebruikt voor het </w:t>
+      </w:r>
+      <w:r>
+        <w:t>update</w:t>
+      </w:r>
+      <w:r>
+        <w:t>n</w:t>
+      </w:r>
+      <w:r>
+        <w:t xml:space="preserve"> van de neonpixel</w:t>
+      </w:r>
+      <w:r>
+        <w:t xml:space="preserve"> </w:t>
+      </w:r>
+      <w:proofErr w:type="spellStart"/>
+      <w:r>
+        <w:t>leds</w:t>
+      </w:r>
+      <w:proofErr w:type="spellEnd"/>
+      <w:r>
+        <w:t xml:space="preserve"> om de 0.5 seconden.</w:t>
+      </w:r>
+    </w:p>
+    <w:p>
+      <w:pPr>
+        <w:pStyle w:val="Geenafstand"/>
+        <w:numPr>
+          <w:ilvl w:val="1"/>
+          <w:numId w:val="4"/>
+        </w:numPr>
+      </w:pPr>
+      <w:proofErr w:type="spellStart"/>
+      <w:r>
+        <w:t>xTimerKnop</w:t>
+      </w:r>
+      <w:proofErr w:type="spellEnd"/>
+      <w:r>
+        <w:t>:</w:t>
+      </w:r>
+      <w:r>
+        <w:t xml:space="preserve"> </w:t>
+      </w:r>
+      <w:r>
+        <w:t xml:space="preserve">word gebruikt voor het updaten van de neonpixel </w:t>
+      </w:r>
+      <w:proofErr w:type="spellStart"/>
+      <w:r>
+        <w:t>leds</w:t>
+      </w:r>
+      <w:proofErr w:type="spellEnd"/>
+      <w:r>
+        <w:t xml:space="preserve"> om de 0.2 </w:t>
+      </w:r>
+      <w:r>
+        <w:t>seconden.</w:t>
+      </w:r>
+    </w:p>
+    <w:p>
+      <w:pPr>
+        <w:pStyle w:val="Geenafstand"/>
+      </w:pPr>
+    </w:p>
+    <w:p>
+      <w:pPr>
+        <w:pStyle w:val="Geenafstand"/>
+      </w:pPr>
+    </w:p>
+    <w:p>
+      <w:pPr>
+        <w:pStyle w:val="Geenafstand"/>
+      </w:pPr>
+    </w:p>
+    <w:p>
+      <w:pPr>
+        <w:pStyle w:val="Geenafstand"/>
+      </w:pPr>
+    </w:p>
+    <w:p>
+      <w:pPr>
+        <w:pStyle w:val="Geenafstand"/>
+      </w:pPr>
+    </w:p>
+    <w:p>
+      <w:pPr>
+        <w:pStyle w:val="Geenafstand"/>
+      </w:pPr>
+    </w:p>
+    <w:p>
+      <w:pPr>
+        <w:pStyle w:val="Geenafstand"/>
+      </w:pPr>
+    </w:p>
+    <w:p>
+      <w:pPr>
+        <w:pStyle w:val="Geenafstand"/>
+      </w:pPr>
+    </w:p>
+    <w:p>
+      <w:pPr>
+        <w:pStyle w:val="Geenafstand"/>
+      </w:pPr>
+    </w:p>
+    <w:p>
+      <w:pPr>
+        <w:pStyle w:val="Geenafstand"/>
+      </w:pPr>
+    </w:p>
+    <w:p>
+      <w:pPr>
+        <w:pStyle w:val="Geenafstand"/>
+      </w:pPr>
+    </w:p>
+    <w:p>
+      <w:pPr>
+        <w:pStyle w:val="Geenafstand"/>
+      </w:pPr>
+    </w:p>
+    <w:p>
+      <w:pPr>
+        <w:pStyle w:val="Geenafstand"/>
+      </w:pPr>
+    </w:p>
+    <w:p>
+      <w:pPr>
+        <w:pStyle w:val="Geenafstand"/>
+      </w:pPr>
+    </w:p>
+    <w:p>
+      <w:pPr>
+        <w:pStyle w:val="Geenafstand"/>
+      </w:pPr>
+    </w:p>
+    <w:p>
+      <w:pPr>
+        <w:pStyle w:val="Geenafstand"/>
+      </w:pPr>
+    </w:p>
+    <w:p>
+      <w:pPr>
+        <w:pStyle w:val="Geenafstand"/>
+      </w:pPr>
+    </w:p>
+    <w:p>
+      <w:pPr>
+        <w:pStyle w:val="Geenafstand"/>
+      </w:pPr>
+    </w:p>
+    <w:p>
+      <w:pPr>
+        <w:pStyle w:val="Geenafstand"/>
+      </w:pPr>
+    </w:p>
+    <w:p>
+      <w:pPr>
+        <w:pStyle w:val="Geenafstand"/>
+      </w:pPr>
+    </w:p>
+    <w:p>
+      <w:pPr>
+        <w:pStyle w:val="Geenafstand"/>
+      </w:pPr>
+    </w:p>
+    <w:p>
+      <w:pPr>
+        <w:pStyle w:val="Geenafstand"/>
+      </w:pPr>
+    </w:p>
+    <w:p>
+      <w:pPr>
+        <w:pStyle w:val="Geenafstand"/>
+      </w:pPr>
+    </w:p>
+    <w:p>
+      <w:pPr>
+        <w:pStyle w:val="Geenafstand"/>
+      </w:pPr>
+    </w:p>
+    <w:p>
+      <w:pPr>
+        <w:pStyle w:val="Geenafstand"/>
+      </w:pPr>
+    </w:p>
+    <w:p>
+      <w:pPr>
+        <w:pStyle w:val="Geenafstand"/>
+      </w:pPr>
+    </w:p>
+    <w:p>
+      <w:pPr>
+        <w:pStyle w:val="Geenafstand"/>
+      </w:pPr>
+    </w:p>
     <w:p>
       <w:pPr>
         <w:pStyle w:val="Kop2"/>
       </w:pPr>
       <w:r>
-        <w:t>NeonPixel:</w:t>
-      </w:r>
-    </w:p>
-    <w:p>
-      <w:pPr>
-        <w:pStyle w:val="Lijstalinea"/>
+        <w:lastRenderedPageBreak/>
+        <w:t>Ultrasoon</w:t>
+      </w:r>
+      <w:r>
+        <w:t xml:space="preserve"> </w:t>
+      </w:r>
+      <w:r>
+        <w:t>sensor:</w:t>
+      </w:r>
+    </w:p>
+    <w:p>
+      <w:r>
+        <w:t>In deze functie staat alle code om de ultrasoon sensor in het programma te kunnen gebruiken.</w:t>
+      </w:r>
+    </w:p>
+    <w:p>
+      <w:pPr>
+        <w:pStyle w:val="Geenafstand"/>
         <w:numPr>
           <w:ilvl w:val="0"/>
           <w:numId w:val="5"/>
         </w:numPr>
       </w:pPr>
       <w:r>
-        <w:t>We lezen de afstand uit die via de queue ontvangen is.</w:t>
-      </w:r>
-    </w:p>
-    <w:p>
-      <w:pPr>
-        <w:pStyle w:val="Lijstalinea"/>
-        <w:numPr>
-          <w:ilvl w:val="0"/>
+        <w:t>De functie van de sensor</w:t>
+      </w:r>
+    </w:p>
+    <w:p>
+      <w:pPr>
+        <w:pStyle w:val="Geenafstand"/>
+        <w:numPr>
+          <w:ilvl w:val="1"/>
           <w:numId w:val="5"/>
         </w:numPr>
       </w:pPr>
       <w:r>
-        <w:t>We maken verschillende IF-state om zo te bepalen wat er in ons spelletje gaat gebeuren (dit gaat voor onze beweging van een speler gebruikt worden).</w:t>
-      </w:r>
-    </w:p>
-    <w:p>
-      <w:pPr>
-        <w:pStyle w:val="Lijstalinea"/>
-        <w:numPr>
-          <w:ilvl w:val="0"/>
+        <w:t xml:space="preserve">Hier lezen we afstand in van de sensor door het basis adres en het </w:t>
+      </w:r>
+      <w:proofErr w:type="spellStart"/>
+      <w:r>
+        <w:t>slave</w:t>
+      </w:r>
+      <w:proofErr w:type="spellEnd"/>
+      <w:r>
+        <w:t xml:space="preserve"> register samen in te lezen en deze toe te kennen aan een </w:t>
+      </w:r>
+      <w:proofErr w:type="spellStart"/>
+      <w:r>
+        <w:t>variable</w:t>
+      </w:r>
+      <w:proofErr w:type="spellEnd"/>
+      <w:r>
+        <w:t xml:space="preserve"> samen met weergave van de waarde</w:t>
+      </w:r>
+      <w:r>
+        <w:t>.</w:t>
+      </w:r>
+    </w:p>
+    <w:p>
+      <w:pPr>
+        <w:pStyle w:val="Geenafstand"/>
+        <w:numPr>
+          <w:ilvl w:val="1"/>
           <w:numId w:val="5"/>
         </w:numPr>
       </w:pPr>
       <w:r>
-        <w:t>Via de mWriteReg functie van de neonpixel kunnen we zelf bepalen welke leds we gaan aansturen en welke kleur ze krijgen.</w:t>
-      </w:r>
-    </w:p>
-    <w:p>
+        <w:t>Dan kijken we of de afstand meetbaar is of niet (licht de afstand binnen de range van de sensor).</w:t>
+      </w:r>
+    </w:p>
+    <w:p>
+      <w:pPr>
+        <w:pStyle w:val="Geenafstand"/>
+        <w:numPr>
+          <w:ilvl w:val="1"/>
+          <w:numId w:val="5"/>
+        </w:numPr>
+      </w:pPr>
+      <w:r>
+        <w:t>Vervolgens steken we het adres van de afstand in de queue om zo de waarde van de afstand te verzenden naar de ontvanger om zo een uitgang aan te sturen (</w:t>
+      </w:r>
+      <w:r>
+        <w:t xml:space="preserve">speler 1 op de </w:t>
+      </w:r>
+      <w:r>
+        <w:t>neonpixel).</w:t>
+      </w:r>
+    </w:p>
+    <w:p>
+      <w:pPr>
+        <w:pStyle w:val="Geenafstand"/>
+        <w:ind w:left="720"/>
+      </w:pPr>
+    </w:p>
+    <w:p>
+      <w:pPr>
+        <w:pStyle w:val="Geenafstand"/>
+      </w:pPr>
       <w:r>
         <w:rPr>
           <w:noProof/>
           <w:lang w:eastAsia="nl-BE"/>
         </w:rPr>
-        <w:lastRenderedPageBreak/>
         <w:drawing>
-          <wp:inline distT="0" distB="0" distL="0" distR="0" wp14:anchorId="3AD002EA" wp14:editId="3541A790">
-            <wp:extent cx="5760720" cy="5633720"/>
-            <wp:effectExtent l="0" t="0" r="0" b="5080"/>
-            <wp:docPr id="22" name="Afbeelding 22"/>
+          <wp:inline distT="0" distB="0" distL="0" distR="0" wp14:anchorId="7E7E130C" wp14:editId="0FD0492D">
+            <wp:extent cx="5200650" cy="4638675"/>
+            <wp:effectExtent l="0" t="0" r="0" b="9525"/>
+            <wp:docPr id="8" name="Afbeelding 8"/>
             <wp:cNvGraphicFramePr>
               <a:graphicFrameLocks xmlns:a="http://schemas.openxmlformats.org/drawingml/2006/main" noChangeAspect="1"/>
             </wp:cNvGraphicFramePr>
@@ -2689,7 +3215,7 @@
                   <pic:spPr>
                     <a:xfrm>
                       <a:off x="0" y="0"/>
-                      <a:ext cx="5760720" cy="5633720"/>
+                      <a:ext cx="5200650" cy="4638675"/>
                     </a:xfrm>
                     <a:prstGeom prst="rect">
                       <a:avLst/>
@@ -2713,30 +3239,13 @@
         <w:pStyle w:val="Kop2"/>
       </w:pPr>
       <w:r>
-        <w:t>UART Read:</w:t>
-      </w:r>
-    </w:p>
-    <w:p>
-      <w:r>
-        <w:t xml:space="preserve">Hier lezen we de </w:t>
-      </w:r>
-      <w:r>
-        <w:t xml:space="preserve"> RGB </w:t>
-      </w:r>
-      <w:r>
-        <w:t xml:space="preserve">waardes van de neonpixel uit, die we vervolgens op </w:t>
-      </w:r>
-      <w:r>
-        <w:t>dezelfde</w:t>
-      </w:r>
-      <w:r>
-        <w:t xml:space="preserve"> plaats</w:t>
-      </w:r>
-      <w:r>
-        <w:t xml:space="preserve"> als op de neonmatrix</w:t>
-      </w:r>
-      <w:r>
-        <w:t xml:space="preserve"> in een array gaan steken om ze te kunnen lezen in een terminal.</w:t>
+        <w:lastRenderedPageBreak/>
+        <w:t>Knop:</w:t>
+      </w:r>
+    </w:p>
+    <w:p>
+      <w:r>
+        <w:t>De functie van de knop bevat alles we er nodig is om de knop te kunnen gebruiken in ons spel.</w:t>
       </w:r>
     </w:p>
     <w:p>
@@ -2744,15 +3253,45 @@
         <w:pStyle w:val="Lijstalinea"/>
         <w:numPr>
           <w:ilvl w:val="0"/>
-          <w:numId w:val="5"/>
-        </w:numPr>
-      </w:pPr>
-      <w:r>
-        <w:t>We halen de data uit een queue, en steken hem in een variab</w:t>
-      </w:r>
-      <w:r>
-        <w:t>el</w:t>
-      </w:r>
+          <w:numId w:val="7"/>
+        </w:numPr>
+      </w:pPr>
+      <w:r>
+        <w:t>De functie:</w:t>
+      </w:r>
+    </w:p>
+    <w:p>
+      <w:pPr>
+        <w:pStyle w:val="Lijstalinea"/>
+        <w:numPr>
+          <w:ilvl w:val="1"/>
+          <w:numId w:val="7"/>
+        </w:numPr>
+      </w:pPr>
+      <w:r>
+        <w:t xml:space="preserve">Bevat variabelen die we </w:t>
+      </w:r>
+      <w:proofErr w:type="spellStart"/>
+      <w:r>
+        <w:t>toekenen</w:t>
+      </w:r>
+      <w:proofErr w:type="spellEnd"/>
+      <w:r>
+        <w:t xml:space="preserve"> om het gemakkelijke </w:t>
+      </w:r>
+      <w:proofErr w:type="spellStart"/>
+      <w:r>
+        <w:t>rte</w:t>
+      </w:r>
+      <w:proofErr w:type="spellEnd"/>
+      <w:r>
+        <w:t xml:space="preserve"> </w:t>
+      </w:r>
+      <w:proofErr w:type="spellStart"/>
+      <w:r>
+        <w:t>programeren</w:t>
+      </w:r>
+      <w:proofErr w:type="spellEnd"/>
       <w:r>
         <w:t>.</w:t>
       </w:r>
@@ -2761,42 +3300,164 @@
       <w:pPr>
         <w:pStyle w:val="Lijstalinea"/>
         <w:numPr>
-          <w:ilvl w:val="0"/>
-          <w:numId w:val="5"/>
-        </w:numPr>
-      </w:pPr>
-      <w:r>
-        <w:t>Printen de RGB variab</w:t>
-      </w:r>
-      <w:r>
-        <w:t>e</w:t>
-      </w:r>
-      <w:r>
-        <w:t>l uit om te controleren welke waarde er is meegegeven.</w:t>
+          <w:ilvl w:val="1"/>
+          <w:numId w:val="7"/>
+        </w:numPr>
+      </w:pPr>
+      <w:r>
+        <w:t>We lezen de Knop in van onze FPGA omdat deze standaard op het bord stond.</w:t>
       </w:r>
     </w:p>
     <w:p>
       <w:pPr>
         <w:pStyle w:val="Lijstalinea"/>
         <w:numPr>
-          <w:ilvl w:val="0"/>
-          <w:numId w:val="5"/>
-        </w:numPr>
-      </w:pPr>
-      <w:r>
-        <w:t>Vervolgens steken we deze waarde in een array die er uitziet zoals de neonmatrix.</w:t>
+          <w:ilvl w:val="2"/>
+          <w:numId w:val="7"/>
+        </w:numPr>
+      </w:pPr>
+      <w:r>
+        <w:t xml:space="preserve">Zoek de </w:t>
+      </w:r>
+      <w:r>
+        <w:t>apparaat configuratie</w:t>
+      </w:r>
+      <w:r>
+        <w:t xml:space="preserve"> op basis van </w:t>
+      </w:r>
+      <w:r>
+        <w:t>het</w:t>
+      </w:r>
+      <w:r>
+        <w:t xml:space="preserve"> unieke apparaat-ID</w:t>
       </w:r>
     </w:p>
     <w:p>
       <w:pPr>
         <w:pStyle w:val="Lijstalinea"/>
         <w:numPr>
-          <w:ilvl w:val="0"/>
-          <w:numId w:val="5"/>
-        </w:numPr>
-      </w:pPr>
-      <w:r>
-        <w:t>Het resultaat van de array zou nu moeten overeenkomen met die van de neonmatrix.</w:t>
+          <w:ilvl w:val="2"/>
+          <w:numId w:val="7"/>
+        </w:numPr>
+      </w:pPr>
+      <w:proofErr w:type="spellStart"/>
+      <w:r>
+        <w:t>Initialiseer</w:t>
+      </w:r>
+      <w:proofErr w:type="spellEnd"/>
+      <w:r>
+        <w:t xml:space="preserve"> de </w:t>
+      </w:r>
+      <w:proofErr w:type="spellStart"/>
+      <w:r>
+        <w:t>XGpio</w:t>
+      </w:r>
+      <w:proofErr w:type="spellEnd"/>
+      <w:r>
+        <w:t xml:space="preserve">-instantie van de </w:t>
+      </w:r>
+      <w:proofErr w:type="spellStart"/>
+      <w:r>
+        <w:t>caller</w:t>
+      </w:r>
+      <w:proofErr w:type="spellEnd"/>
+      <w:r>
+        <w:t xml:space="preserve"> op basis van de gegeven configuratiegegevens.</w:t>
+      </w:r>
+      <w:r>
+        <w:t xml:space="preserve"> </w:t>
+      </w:r>
+      <w:r>
+        <w:t xml:space="preserve">Er wordt niets gedaan behalve </w:t>
+      </w:r>
+      <w:r>
+        <w:t xml:space="preserve">de </w:t>
+      </w:r>
+      <w:proofErr w:type="spellStart"/>
+      <w:r>
+        <w:t>InstancePtr</w:t>
+      </w:r>
+      <w:proofErr w:type="spellEnd"/>
+      <w:r>
+        <w:t xml:space="preserve"> </w:t>
+      </w:r>
+      <w:r>
+        <w:t>initialiseren</w:t>
+      </w:r>
+      <w:r>
+        <w:t>.</w:t>
+      </w:r>
+    </w:p>
+    <w:p>
+      <w:pPr>
+        <w:pStyle w:val="Lijstalinea"/>
+        <w:numPr>
+          <w:ilvl w:val="2"/>
+          <w:numId w:val="7"/>
+        </w:numPr>
+      </w:pPr>
+      <w:r>
+        <w:t>Zeggen welke pin het is en welke data we gaan versturen.</w:t>
+      </w:r>
+    </w:p>
+    <w:p>
+      <w:pPr>
+        <w:pStyle w:val="Lijstalinea"/>
+        <w:numPr>
+          <w:ilvl w:val="1"/>
+          <w:numId w:val="7"/>
+        </w:numPr>
+      </w:pPr>
+      <w:r>
+        <w:t xml:space="preserve">In een oneindige </w:t>
+      </w:r>
+      <w:proofErr w:type="spellStart"/>
+      <w:r>
+        <w:t>for</w:t>
+      </w:r>
+      <w:proofErr w:type="spellEnd"/>
+      <w:r>
+        <w:t xml:space="preserve"> loop gaan de pin van de knop uitlezen, en controleren we of de nieuwe data verschillend is van de oude data.</w:t>
+      </w:r>
+    </w:p>
+    <w:p>
+      <w:pPr>
+        <w:pStyle w:val="Lijstalinea"/>
+        <w:numPr>
+          <w:ilvl w:val="1"/>
+          <w:numId w:val="7"/>
+        </w:numPr>
+      </w:pPr>
+      <w:r>
+        <w:t>Vervolgens zenden we data van de knop naar de neon pixel door gebruik te maken van een queue.</w:t>
+      </w:r>
+    </w:p>
+    <w:p>
+      <w:pPr>
+        <w:pStyle w:val="Lijstalinea"/>
+        <w:numPr>
+          <w:ilvl w:val="1"/>
+          <w:numId w:val="7"/>
+        </w:numPr>
+      </w:pPr>
+      <w:r>
+        <w:t xml:space="preserve">De queue </w:t>
+      </w:r>
+      <w:proofErr w:type="spellStart"/>
+      <w:r>
+        <w:t>overwrite</w:t>
+      </w:r>
+      <w:proofErr w:type="spellEnd"/>
+      <w:r>
+        <w:t xml:space="preserve"> gebruiken we voor als er geen nieuwe data </w:t>
+      </w:r>
+      <w:proofErr w:type="spellStart"/>
+      <w:r>
+        <w:t>gedecteerd</w:t>
+      </w:r>
+      <w:proofErr w:type="spellEnd"/>
+      <w:r>
+        <w:t xml:space="preserve"> word de nieuwe data er automatisch inzetten.</w:t>
       </w:r>
     </w:p>
     <w:p>
@@ -2805,12 +3466,11 @@
           <w:noProof/>
           <w:lang w:eastAsia="nl-BE"/>
         </w:rPr>
-        <w:lastRenderedPageBreak/>
         <w:drawing>
-          <wp:inline distT="0" distB="0" distL="0" distR="0" wp14:anchorId="553D737A" wp14:editId="59DCA7AE">
-            <wp:extent cx="5553075" cy="4067175"/>
-            <wp:effectExtent l="0" t="0" r="9525" b="9525"/>
-            <wp:docPr id="29" name="Afbeelding 29"/>
+          <wp:inline distT="0" distB="0" distL="0" distR="0" wp14:anchorId="4675FE35" wp14:editId="56F0E897">
+            <wp:extent cx="5760720" cy="4295140"/>
+            <wp:effectExtent l="0" t="0" r="0" b="0"/>
+            <wp:docPr id="10" name="Afbeelding 10"/>
             <wp:cNvGraphicFramePr>
               <a:graphicFrameLocks xmlns:a="http://schemas.openxmlformats.org/drawingml/2006/main" noChangeAspect="1"/>
             </wp:cNvGraphicFramePr>
@@ -2830,7 +3490,7 @@
                   <pic:spPr>
                     <a:xfrm>
                       <a:off x="0" y="0"/>
-                      <a:ext cx="5553075" cy="4067175"/>
+                      <a:ext cx="5760720" cy="4295140"/>
                     </a:xfrm>
                     <a:prstGeom prst="rect">
                       <a:avLst/>
@@ -2847,47 +3507,101 @@
     <w:p/>
     <w:p/>
     <w:p/>
-    <w:p/>
-    <w:p/>
-    <w:p/>
-    <w:p/>
-    <w:p>
-      <w:pPr>
-        <w:pStyle w:val="Kop1"/>
-      </w:pPr>
-      <w:r>
-        <w:t>Game:</w:t>
-      </w:r>
-    </w:p>
-    <w:p>
-      <w:r>
-        <w:t>Hier staan alle functies die betrekking hebben op het spelen van de game en de visualisatie daarvan.</w:t>
-      </w:r>
-    </w:p>
-    <w:p/>
     <w:p>
       <w:pPr>
         <w:pStyle w:val="Kop2"/>
       </w:pPr>
-      <w:r>
-        <w:rPr>
-          <w:highlight w:val="lightGray"/>
-        </w:rPr>
-        <w:t>set_obj</w:t>
-      </w:r>
-      <w:r>
-        <w:t xml:space="preserve"> functie</w:t>
-      </w:r>
+      <w:proofErr w:type="spellStart"/>
+      <w:r>
+        <w:lastRenderedPageBreak/>
+        <w:t>prvRxTask</w:t>
+      </w:r>
+      <w:proofErr w:type="spellEnd"/>
       <w:r>
         <w:t>:</w:t>
       </w:r>
     </w:p>
     <w:p>
       <w:r>
-        <w:rPr>
-          <w:highlight w:val="yellow"/>
-        </w:rPr>
-        <w:t>uitleg</w:t>
+        <w:t xml:space="preserve">in deze functie gaan we de waardes van de ultrasoon sensor uit een queue halen en gebruiken om de </w:t>
+      </w:r>
+      <w:r>
+        <w:t xml:space="preserve">positie van speler 1 te bepalen en op de </w:t>
+      </w:r>
+      <w:r>
+        <w:t xml:space="preserve">neonpixel aan te sturen. </w:t>
+      </w:r>
+    </w:p>
+    <w:p>
+      <w:pPr>
+        <w:pStyle w:val="Lijstalinea"/>
+        <w:numPr>
+          <w:ilvl w:val="3"/>
+          <w:numId w:val="1"/>
+        </w:numPr>
+      </w:pPr>
+      <w:r>
+        <w:t>Halen de data uit de queue die overeenkomt met de queue in de sensor functie. We printen de data uit om te controleren of de data overeenkomt met de data die we eerst hadden ingestuurd.</w:t>
+      </w:r>
+    </w:p>
+    <w:p>
+      <w:pPr>
+        <w:pStyle w:val="Lijstalinea"/>
+        <w:numPr>
+          <w:ilvl w:val="3"/>
+          <w:numId w:val="1"/>
+        </w:numPr>
+      </w:pPr>
+      <w:r>
+        <w:t>We voegen de game code toe, zodat de neonpixel automatisch geüpdatet word.</w:t>
+      </w:r>
+    </w:p>
+    <w:p>
+      <w:pPr>
+        <w:pStyle w:val="Lijstalinea"/>
+        <w:numPr>
+          <w:ilvl w:val="3"/>
+          <w:numId w:val="1"/>
+        </w:numPr>
+      </w:pPr>
+      <w:r>
+        <w:t>We voegen de functie toe waarmee we de positie van speler 1 bepalen in de game.</w:t>
+      </w:r>
+    </w:p>
+    <w:p>
+      <w:pPr>
+        <w:pStyle w:val="Lijstalinea"/>
+        <w:numPr>
+          <w:ilvl w:val="3"/>
+          <w:numId w:val="1"/>
+        </w:numPr>
+      </w:pPr>
+      <w:r>
+        <w:t xml:space="preserve">Er is ook een </w:t>
+      </w:r>
+      <w:proofErr w:type="spellStart"/>
+      <w:r>
+        <w:t>if</w:t>
+      </w:r>
+      <w:proofErr w:type="spellEnd"/>
+      <w:r>
+        <w:t xml:space="preserve"> </w:t>
+      </w:r>
+      <w:proofErr w:type="spellStart"/>
+      <w:r>
+        <w:t>else</w:t>
+      </w:r>
+      <w:proofErr w:type="spellEnd"/>
+      <w:r>
+        <w:t xml:space="preserve"> om te controleren of de data die we meten binnen het bereik van onze aftands grenzen van het spel licht. Indien dit waar is printen we groene </w:t>
+      </w:r>
+      <w:proofErr w:type="spellStart"/>
+      <w:r>
+        <w:t>leds</w:t>
+      </w:r>
+      <w:proofErr w:type="spellEnd"/>
+      <w:r>
+        <w:t xml:space="preserve"> en anders krijg je een error melding.</w:t>
       </w:r>
     </w:p>
     <w:p>
@@ -2896,12 +3610,11 @@
           <w:noProof/>
           <w:lang w:eastAsia="nl-BE"/>
         </w:rPr>
-        <w:lastRenderedPageBreak/>
         <w:drawing>
-          <wp:inline distT="0" distB="0" distL="0" distR="0" wp14:anchorId="682AABEE" wp14:editId="21968AA8">
-            <wp:extent cx="3190875" cy="1190625"/>
-            <wp:effectExtent l="0" t="0" r="9525" b="9525"/>
-            <wp:docPr id="31" name="Afbeelding 31"/>
+          <wp:inline distT="0" distB="0" distL="0" distR="0" wp14:anchorId="3DE5F840" wp14:editId="59BA6AE4">
+            <wp:extent cx="4112402" cy="5200153"/>
+            <wp:effectExtent l="0" t="0" r="2540" b="635"/>
+            <wp:docPr id="43" name="Afbeelding 43"/>
             <wp:cNvGraphicFramePr>
               <a:graphicFrameLocks xmlns:a="http://schemas.openxmlformats.org/drawingml/2006/main" noChangeAspect="1"/>
             </wp:cNvGraphicFramePr>
@@ -2921,6 +3634,464 @@
                   <pic:spPr>
                     <a:xfrm>
                       <a:off x="0" y="0"/>
+                      <a:ext cx="4117523" cy="5206629"/>
+                    </a:xfrm>
+                    <a:prstGeom prst="rect">
+                      <a:avLst/>
+                    </a:prstGeom>
+                  </pic:spPr>
+                </pic:pic>
+              </a:graphicData>
+            </a:graphic>
+          </wp:inline>
+        </w:drawing>
+      </w:r>
+    </w:p>
+    <w:p/>
+    <w:p/>
+    <w:p/>
+    <w:p>
+      <w:pPr>
+        <w:pStyle w:val="Kop2"/>
+      </w:pPr>
+      <w:r>
+        <w:lastRenderedPageBreak/>
+        <w:t>UART Read:</w:t>
+      </w:r>
+    </w:p>
+    <w:p>
+      <w:r>
+        <w:t>Hier lezen we de</w:t>
+      </w:r>
+      <w:r>
+        <w:t xml:space="preserve"> RGB waardes van de neonpixel uit, die we vervolgens op dezelfde plaats als op de neonmatrix in een array gaan steken om ze te kunnen lezen in een terminal.</w:t>
+      </w:r>
+    </w:p>
+    <w:p>
+      <w:pPr>
+        <w:pStyle w:val="Lijstalinea"/>
+        <w:numPr>
+          <w:ilvl w:val="0"/>
+          <w:numId w:val="9"/>
+        </w:numPr>
+      </w:pPr>
+      <w:r>
+        <w:t>We halen de data uit een queue, en steken hem in een variabel</w:t>
+      </w:r>
+      <w:r>
+        <w:t>e</w:t>
+      </w:r>
+      <w:r>
+        <w:t>.</w:t>
+      </w:r>
+    </w:p>
+    <w:p>
+      <w:pPr>
+        <w:pStyle w:val="Lijstalinea"/>
+        <w:numPr>
+          <w:ilvl w:val="0"/>
+          <w:numId w:val="9"/>
+        </w:numPr>
+      </w:pPr>
+      <w:r>
+        <w:t>Printen de RGB variabel uit om te controleren welke waarde er is meegegeven.</w:t>
+      </w:r>
+    </w:p>
+    <w:p>
+      <w:pPr>
+        <w:pStyle w:val="Lijstalinea"/>
+        <w:numPr>
+          <w:ilvl w:val="0"/>
+          <w:numId w:val="9"/>
+        </w:numPr>
+      </w:pPr>
+      <w:r>
+        <w:t>Vervolgens steken we deze waarde in een array die er uitziet zoals de neonmatrix.</w:t>
+      </w:r>
+    </w:p>
+    <w:p>
+      <w:pPr>
+        <w:pStyle w:val="Lijstalinea"/>
+        <w:numPr>
+          <w:ilvl w:val="0"/>
+          <w:numId w:val="9"/>
+        </w:numPr>
+      </w:pPr>
+      <w:r>
+        <w:t>Het resultaat van de array zou nu moeten overeenkomen met die van de neonmatrix.</w:t>
+      </w:r>
+    </w:p>
+    <w:p/>
+    <w:p>
+      <w:r>
+        <w:rPr>
+          <w:noProof/>
+          <w:lang w:eastAsia="nl-BE"/>
+        </w:rPr>
+        <w:drawing>
+          <wp:inline distT="0" distB="0" distL="0" distR="0" wp14:anchorId="5350BE1A" wp14:editId="5B99DA0A">
+            <wp:extent cx="5553075" cy="4067175"/>
+            <wp:effectExtent l="0" t="0" r="9525" b="9525"/>
+            <wp:docPr id="29" name="Afbeelding 29"/>
+            <wp:cNvGraphicFramePr>
+              <a:graphicFrameLocks xmlns:a="http://schemas.openxmlformats.org/drawingml/2006/main" noChangeAspect="1"/>
+            </wp:cNvGraphicFramePr>
+            <a:graphic xmlns:a="http://schemas.openxmlformats.org/drawingml/2006/main">
+              <a:graphicData uri="http://schemas.openxmlformats.org/drawingml/2006/picture">
+                <pic:pic xmlns:pic="http://schemas.openxmlformats.org/drawingml/2006/picture">
+                  <pic:nvPicPr>
+                    <pic:cNvPr id="1" name=""/>
+                    <pic:cNvPicPr/>
+                  </pic:nvPicPr>
+                  <pic:blipFill>
+                    <a:blip r:embed="rId34"/>
+                    <a:stretch>
+                      <a:fillRect/>
+                    </a:stretch>
+                  </pic:blipFill>
+                  <pic:spPr>
+                    <a:xfrm>
+                      <a:off x="0" y="0"/>
+                      <a:ext cx="5553075" cy="4067175"/>
+                    </a:xfrm>
+                    <a:prstGeom prst="rect">
+                      <a:avLst/>
+                    </a:prstGeom>
+                  </pic:spPr>
+                </pic:pic>
+              </a:graphicData>
+            </a:graphic>
+          </wp:inline>
+        </w:drawing>
+      </w:r>
+    </w:p>
+    <w:p/>
+    <w:p/>
+    <w:p/>
+    <w:p/>
+    <w:p/>
+    <w:p/>
+    <w:p/>
+    <w:p/>
+    <w:p/>
+    <w:p>
+      <w:pPr>
+        <w:pStyle w:val="Kop2"/>
+      </w:pPr>
+      <w:proofErr w:type="spellStart"/>
+      <w:r>
+        <w:lastRenderedPageBreak/>
+        <w:t>vTimerCallback</w:t>
+      </w:r>
+      <w:proofErr w:type="spellEnd"/>
+      <w:r>
+        <w:t xml:space="preserve"> functie:</w:t>
+      </w:r>
+    </w:p>
+    <w:p>
+      <w:r>
+        <w:t>Deze functie word gebruikt om de matrix waardes te updaten.</w:t>
+      </w:r>
+    </w:p>
+    <w:p>
+      <w:pPr>
+        <w:pStyle w:val="Lijstalinea"/>
+        <w:numPr>
+          <w:ilvl w:val="0"/>
+          <w:numId w:val="10"/>
+        </w:numPr>
+      </w:pPr>
+      <w:r>
+        <w:t xml:space="preserve">We runnen de functie van de frames hier in zodat onze neon pixel altijd </w:t>
+      </w:r>
+      <w:proofErr w:type="spellStart"/>
+      <w:r>
+        <w:t>geüpdate</w:t>
+      </w:r>
+      <w:proofErr w:type="spellEnd"/>
+      <w:r>
+        <w:t xml:space="preserve"> word.</w:t>
+      </w:r>
+    </w:p>
+    <w:p>
+      <w:pPr>
+        <w:pStyle w:val="Lijstalinea"/>
+        <w:numPr>
+          <w:ilvl w:val="0"/>
+          <w:numId w:val="10"/>
+        </w:numPr>
+      </w:pPr>
+      <w:r>
+        <w:t xml:space="preserve">We voegen de </w:t>
+      </w:r>
+      <w:proofErr w:type="spellStart"/>
+      <w:r>
+        <w:t>pxTimer</w:t>
+      </w:r>
+      <w:proofErr w:type="spellEnd"/>
+      <w:r>
+        <w:t xml:space="preserve"> toe omdat deze ervoor zorgt de we pas om de 0.5 seconden gaan updaten wat het spel overzichtelijker maakt.</w:t>
+      </w:r>
+    </w:p>
+    <w:p>
+      <w:r>
+        <w:rPr>
+          <w:noProof/>
+          <w:lang w:eastAsia="nl-BE"/>
+        </w:rPr>
+        <w:drawing>
+          <wp:inline distT="0" distB="0" distL="0" distR="0" wp14:anchorId="66838728" wp14:editId="340E4103">
+            <wp:extent cx="5114925" cy="1628775"/>
+            <wp:effectExtent l="0" t="0" r="9525" b="9525"/>
+            <wp:docPr id="12" name="Afbeelding 12"/>
+            <wp:cNvGraphicFramePr>
+              <a:graphicFrameLocks xmlns:a="http://schemas.openxmlformats.org/drawingml/2006/main" noChangeAspect="1"/>
+            </wp:cNvGraphicFramePr>
+            <a:graphic xmlns:a="http://schemas.openxmlformats.org/drawingml/2006/main">
+              <a:graphicData uri="http://schemas.openxmlformats.org/drawingml/2006/picture">
+                <pic:pic xmlns:pic="http://schemas.openxmlformats.org/drawingml/2006/picture">
+                  <pic:nvPicPr>
+                    <pic:cNvPr id="1" name=""/>
+                    <pic:cNvPicPr/>
+                  </pic:nvPicPr>
+                  <pic:blipFill>
+                    <a:blip r:embed="rId35"/>
+                    <a:stretch>
+                      <a:fillRect/>
+                    </a:stretch>
+                  </pic:blipFill>
+                  <pic:spPr>
+                    <a:xfrm>
+                      <a:off x="0" y="0"/>
+                      <a:ext cx="5114925" cy="1628775"/>
+                    </a:xfrm>
+                    <a:prstGeom prst="rect">
+                      <a:avLst/>
+                    </a:prstGeom>
+                  </pic:spPr>
+                </pic:pic>
+              </a:graphicData>
+            </a:graphic>
+          </wp:inline>
+        </w:drawing>
+      </w:r>
+    </w:p>
+    <w:p/>
+    <w:p/>
+    <w:p/>
+    <w:p>
+      <w:pPr>
+        <w:pStyle w:val="Kop2"/>
+      </w:pPr>
+      <w:proofErr w:type="spellStart"/>
+      <w:r>
+        <w:t>vTimerCallback</w:t>
+      </w:r>
+      <w:r>
+        <w:t>Knop</w:t>
+      </w:r>
+      <w:proofErr w:type="spellEnd"/>
+      <w:r>
+        <w:t xml:space="preserve"> functie:</w:t>
+      </w:r>
+    </w:p>
+    <w:p>
+      <w:r>
+        <w:t>De functie word gebruikt om de positie van speler 2 te bepalen die afhankelijk is van de knop.</w:t>
+      </w:r>
+    </w:p>
+    <w:p>
+      <w:pPr>
+        <w:pStyle w:val="Lijstalinea"/>
+        <w:numPr>
+          <w:ilvl w:val="0"/>
+          <w:numId w:val="13"/>
+        </w:numPr>
+      </w:pPr>
+      <w:r>
+        <w:t xml:space="preserve">We voegen de </w:t>
+      </w:r>
+      <w:proofErr w:type="spellStart"/>
+      <w:r>
+        <w:t>pxTimer</w:t>
+      </w:r>
+      <w:r>
+        <w:t>Knop</w:t>
+      </w:r>
+      <w:proofErr w:type="spellEnd"/>
+      <w:r>
+        <w:t xml:space="preserve"> toe omdat deze </w:t>
+      </w:r>
+      <w:r>
+        <w:t>ervoor zorgt we pas om de 0.2</w:t>
+      </w:r>
+      <w:r>
+        <w:t xml:space="preserve"> seconden gaan updaten </w:t>
+      </w:r>
+      <w:r>
+        <w:t>zodat speler 2 het niet te moeilijk heeft om het spel te spelen</w:t>
+      </w:r>
+      <w:r>
+        <w:t>.</w:t>
+      </w:r>
+    </w:p>
+    <w:p>
+      <w:pPr>
+        <w:pStyle w:val="Lijstalinea"/>
+        <w:numPr>
+          <w:ilvl w:val="0"/>
+          <w:numId w:val="13"/>
+        </w:numPr>
+      </w:pPr>
+      <w:r>
+        <w:t xml:space="preserve">Hier </w:t>
+      </w:r>
+      <w:r>
+        <w:t>halen</w:t>
+      </w:r>
+      <w:r>
+        <w:t xml:space="preserve"> we de </w:t>
+      </w:r>
+      <w:r>
+        <w:t>waarde</w:t>
+      </w:r>
+      <w:r>
+        <w:t xml:space="preserve"> van de knop </w:t>
+      </w:r>
+      <w:r>
+        <w:t xml:space="preserve">uit de </w:t>
+      </w:r>
+      <w:r>
+        <w:t xml:space="preserve">queue, </w:t>
+      </w:r>
+      <w:r>
+        <w:t xml:space="preserve">en als de waarde </w:t>
+      </w:r>
+      <w:r>
+        <w:t>verschillend</w:t>
+      </w:r>
+      <w:r>
+        <w:t xml:space="preserve"> is van </w:t>
+      </w:r>
+      <w:r>
+        <w:t>een gekozen</w:t>
+      </w:r>
+      <w:r>
+        <w:t xml:space="preserve"> waarde gebruiken we deze waarde ook nog eens als een variabele in de functie om de positie van speler 2 te bedienen. </w:t>
+      </w:r>
+    </w:p>
+    <w:p>
+      <w:r>
+        <w:rPr>
+          <w:noProof/>
+          <w:lang w:eastAsia="nl-BE"/>
+        </w:rPr>
+        <w:drawing>
+          <wp:inline distT="0" distB="0" distL="0" distR="0" wp14:anchorId="118B1FAB" wp14:editId="0AED2BBA">
+            <wp:extent cx="5760720" cy="2277745"/>
+            <wp:effectExtent l="0" t="0" r="0" b="8255"/>
+            <wp:docPr id="41" name="Afbeelding 41"/>
+            <wp:cNvGraphicFramePr>
+              <a:graphicFrameLocks xmlns:a="http://schemas.openxmlformats.org/drawingml/2006/main" noChangeAspect="1"/>
+            </wp:cNvGraphicFramePr>
+            <a:graphic xmlns:a="http://schemas.openxmlformats.org/drawingml/2006/main">
+              <a:graphicData uri="http://schemas.openxmlformats.org/drawingml/2006/picture">
+                <pic:pic xmlns:pic="http://schemas.openxmlformats.org/drawingml/2006/picture">
+                  <pic:nvPicPr>
+                    <pic:cNvPr id="1" name=""/>
+                    <pic:cNvPicPr/>
+                  </pic:nvPicPr>
+                  <pic:blipFill>
+                    <a:blip r:embed="rId36"/>
+                    <a:stretch>
+                      <a:fillRect/>
+                    </a:stretch>
+                  </pic:blipFill>
+                  <pic:spPr>
+                    <a:xfrm>
+                      <a:off x="0" y="0"/>
+                      <a:ext cx="5760720" cy="2277745"/>
+                    </a:xfrm>
+                    <a:prstGeom prst="rect">
+                      <a:avLst/>
+                    </a:prstGeom>
+                  </pic:spPr>
+                </pic:pic>
+              </a:graphicData>
+            </a:graphic>
+          </wp:inline>
+        </w:drawing>
+      </w:r>
+    </w:p>
+    <w:p/>
+    <w:p/>
+    <w:p/>
+    <w:p>
+      <w:pPr>
+        <w:pStyle w:val="Kop1"/>
+      </w:pPr>
+      <w:r>
+        <w:lastRenderedPageBreak/>
+        <w:t>Game:</w:t>
+      </w:r>
+    </w:p>
+    <w:p>
+      <w:r>
+        <w:t>Hier staan alle functies die betrekking hebben op het spelen van de game en de visualisatie daarvan.</w:t>
+      </w:r>
+    </w:p>
+    <w:p/>
+    <w:p>
+      <w:pPr>
+        <w:pStyle w:val="Kop2"/>
+      </w:pPr>
+      <w:proofErr w:type="spellStart"/>
+      <w:r>
+        <w:t>set_obj</w:t>
+      </w:r>
+      <w:proofErr w:type="spellEnd"/>
+      <w:r>
+        <w:t xml:space="preserve"> functie:</w:t>
+      </w:r>
+    </w:p>
+    <w:p>
+      <w:r>
+        <w:rPr>
+          <w:highlight w:val="yellow"/>
+        </w:rPr>
+        <w:t>uitleg</w:t>
+      </w:r>
+    </w:p>
+    <w:p>
+      <w:r>
+        <w:rPr>
+          <w:noProof/>
+          <w:lang w:eastAsia="nl-BE"/>
+        </w:rPr>
+        <w:drawing>
+          <wp:inline distT="0" distB="0" distL="0" distR="0" wp14:anchorId="682AABEE" wp14:editId="21968AA8">
+            <wp:extent cx="3190875" cy="1190625"/>
+            <wp:effectExtent l="0" t="0" r="9525" b="9525"/>
+            <wp:docPr id="31" name="Afbeelding 31"/>
+            <wp:cNvGraphicFramePr>
+              <a:graphicFrameLocks xmlns:a="http://schemas.openxmlformats.org/drawingml/2006/main" noChangeAspect="1"/>
+            </wp:cNvGraphicFramePr>
+            <a:graphic xmlns:a="http://schemas.openxmlformats.org/drawingml/2006/main">
+              <a:graphicData uri="http://schemas.openxmlformats.org/drawingml/2006/picture">
+                <pic:pic xmlns:pic="http://schemas.openxmlformats.org/drawingml/2006/picture">
+                  <pic:nvPicPr>
+                    <pic:cNvPr id="1" name=""/>
+                    <pic:cNvPicPr/>
+                  </pic:nvPicPr>
+                  <pic:blipFill>
+                    <a:blip r:embed="rId37"/>
+                    <a:stretch>
+                      <a:fillRect/>
+                    </a:stretch>
+                  </pic:blipFill>
+                  <pic:spPr>
+                    <a:xfrm>
+                      <a:off x="0" y="0"/>
                       <a:ext cx="3190875" cy="1190625"/>
                     </a:xfrm>
                     <a:prstGeom prst="rect">
@@ -2936,17 +4107,49 @@
     </w:p>
     <w:p/>
     <w:p/>
+    <w:p/>
+    <w:p/>
+    <w:p/>
     <w:p>
       <w:pPr>
         <w:pStyle w:val="Kop2"/>
       </w:pPr>
-      <w:r>
-        <w:t>game_over functie:</w:t>
+      <w:proofErr w:type="spellStart"/>
+      <w:r>
+        <w:t>game_over</w:t>
+      </w:r>
+      <w:proofErr w:type="spellEnd"/>
+      <w:r>
+        <w:t xml:space="preserve"> functie:</w:t>
       </w:r>
     </w:p>
     <w:p>
       <w:r>
         <w:t>Hier word bepaald wanneer een speler de game verloren heeft.</w:t>
+      </w:r>
+    </w:p>
+    <w:p>
+      <w:pPr>
+        <w:pStyle w:val="Lijstalinea"/>
+        <w:numPr>
+          <w:ilvl w:val="0"/>
+          <w:numId w:val="11"/>
+        </w:numPr>
+      </w:pPr>
+      <w:r>
+        <w:t>We doen bit schiften zodat de obstakels van de game korter naar de speler komen.</w:t>
+      </w:r>
+    </w:p>
+    <w:p>
+      <w:pPr>
+        <w:pStyle w:val="Lijstalinea"/>
+        <w:numPr>
+          <w:ilvl w:val="0"/>
+          <w:numId w:val="11"/>
+        </w:numPr>
+      </w:pPr>
+      <w:r>
+        <w:t>Als de speler op dezelfde plaats als een deel van een object overlappen ze elkaar en is het game over.</w:t>
       </w:r>
     </w:p>
     <w:p>
@@ -2971,7 +4174,7 @@
                     <pic:cNvPicPr/>
                   </pic:nvPicPr>
                   <pic:blipFill>
-                    <a:blip r:embed="rId34"/>
+                    <a:blip r:embed="rId38"/>
                     <a:stretch>
                       <a:fillRect/>
                     </a:stretch>
@@ -2993,14 +4196,19 @@
       </w:r>
     </w:p>
     <w:p/>
-    <w:p/>
     <w:p>
       <w:pPr>
         <w:pStyle w:val="Kop2"/>
       </w:pPr>
-      <w:r>
-        <w:t>Next frame</w:t>
-      </w:r>
+      <w:proofErr w:type="spellStart"/>
+      <w:r>
+        <w:lastRenderedPageBreak/>
+        <w:t>next_</w:t>
+      </w:r>
+      <w:r>
+        <w:t>frame</w:t>
+      </w:r>
+      <w:proofErr w:type="spellEnd"/>
       <w:r>
         <w:t xml:space="preserve"> functie</w:t>
       </w:r>
@@ -3010,7 +4218,13 @@
     </w:p>
     <w:p>
       <w:r>
-        <w:t>In deze functie gaan we kleuren van de neonmatrix updaten naar de nieuwste kleuren.</w:t>
+        <w:t>In deze functie gaan we kleuren van de neonmatrix updaten naar de nieuwste kleuren</w:t>
+      </w:r>
+      <w:r>
+        <w:t xml:space="preserve"> en de nieuwe posities van de spelers en de objecten van de game</w:t>
+      </w:r>
+      <w:r>
+        <w:t>.</w:t>
       </w:r>
     </w:p>
     <w:p>
@@ -3018,23 +4232,48 @@
         <w:pStyle w:val="Lijstalinea"/>
         <w:numPr>
           <w:ilvl w:val="0"/>
-          <w:numId w:val="5"/>
+          <w:numId w:val="12"/>
         </w:numPr>
       </w:pPr>
       <w:r>
         <w:t>We maken de grootte van de neonpixel na, en zetten daarna de kleuren hierin, om ze weer te geven.</w:t>
       </w:r>
+      <w:r>
+        <w:t xml:space="preserve"> Vervolgens schuiven we telkens de nodige </w:t>
+      </w:r>
+      <w:proofErr w:type="spellStart"/>
+      <w:r>
+        <w:t>leds</w:t>
+      </w:r>
+      <w:proofErr w:type="spellEnd"/>
+      <w:r>
+        <w:t xml:space="preserve"> een positie op zodat het lijkt of je de game aan het spelen bent.</w:t>
+      </w:r>
     </w:p>
     <w:p>
       <w:pPr>
         <w:pStyle w:val="Lijstalinea"/>
         <w:numPr>
           <w:ilvl w:val="0"/>
-          <w:numId w:val="5"/>
-        </w:numPr>
-      </w:pPr>
-      <w:r>
-        <w:t>We maken ook een variable aan waar we de laatst gekende kleur insteken om die vervolgens in een queue te steken, die de waarde verstuurd naar de UART terminal.</w:t>
+          <w:numId w:val="12"/>
+        </w:numPr>
+        <w:rPr>
+          <w:highlight w:val="yellow"/>
+        </w:rPr>
+      </w:pPr>
+      <w:proofErr w:type="spellStart"/>
+      <w:r>
+        <w:rPr>
+          <w:highlight w:val="yellow"/>
+        </w:rPr>
+        <w:t>Set_obj</w:t>
+      </w:r>
+      <w:proofErr w:type="spellEnd"/>
+      <w:r>
+        <w:rPr>
+          <w:highlight w:val="yellow"/>
+        </w:rPr>
+        <w:t>() ????????</w:t>
       </w:r>
     </w:p>
     <w:p>
@@ -3042,11 +4281,19 @@
         <w:pStyle w:val="Lijstalinea"/>
         <w:numPr>
           <w:ilvl w:val="0"/>
-          <w:numId w:val="5"/>
-        </w:numPr>
-      </w:pPr>
-      <w:r>
-        <w:t>De kleuren worden ook nog weggeschreven naar de juiste plaats op de neonpixel zelf met de mWriteReg functie van onze NeonMatix library.</w:t>
+          <w:numId w:val="12"/>
+        </w:numPr>
+      </w:pPr>
+      <w:r>
+        <w:t xml:space="preserve">We maken ook een </w:t>
+      </w:r>
+      <w:proofErr w:type="spellStart"/>
+      <w:r>
+        <w:t>variable</w:t>
+      </w:r>
+      <w:proofErr w:type="spellEnd"/>
+      <w:r>
+        <w:t xml:space="preserve"> aan waar we de laatst gekende kleur insteken om die vervolgens in een queue te steken, die de waarde verstuurd naar een UART terminal zodat je ze daarin ook kan visualiseren.</w:t>
       </w:r>
     </w:p>
     <w:p>
@@ -3055,12 +4302,11 @@
           <w:noProof/>
           <w:lang w:eastAsia="nl-BE"/>
         </w:rPr>
-        <w:lastRenderedPageBreak/>
         <w:drawing>
-          <wp:inline distT="0" distB="0" distL="0" distR="0" wp14:anchorId="73CAD785" wp14:editId="66FE62BD">
-            <wp:extent cx="6338787" cy="4333461"/>
-            <wp:effectExtent l="0" t="0" r="5080" b="0"/>
-            <wp:docPr id="30" name="Afbeelding 30"/>
+          <wp:inline distT="0" distB="0" distL="0" distR="0" wp14:anchorId="74F6B943" wp14:editId="4D862A2C">
+            <wp:extent cx="5760720" cy="6166485"/>
+            <wp:effectExtent l="0" t="0" r="0" b="5715"/>
+            <wp:docPr id="44" name="Afbeelding 44"/>
             <wp:cNvGraphicFramePr>
               <a:graphicFrameLocks xmlns:a="http://schemas.openxmlformats.org/drawingml/2006/main" noChangeAspect="1"/>
             </wp:cNvGraphicFramePr>
@@ -3072,7 +4318,7 @@
                     <pic:cNvPicPr/>
                   </pic:nvPicPr>
                   <pic:blipFill>
-                    <a:blip r:embed="rId35"/>
+                    <a:blip r:embed="rId39"/>
                     <a:stretch>
                       <a:fillRect/>
                     </a:stretch>
@@ -3080,7 +4326,7 @@
                   <pic:spPr>
                     <a:xfrm>
                       <a:off x="0" y="0"/>
-                      <a:ext cx="6354590" cy="4344265"/>
+                      <a:ext cx="5760720" cy="6166485"/>
                     </a:xfrm>
                     <a:prstGeom prst="rect">
                       <a:avLst/>
@@ -3092,6 +4338,540 @@
           </wp:inline>
         </w:drawing>
       </w:r>
+    </w:p>
+    <w:p/>
+    <w:p/>
+    <w:p>
+      <w:pPr>
+        <w:pStyle w:val="Kop2"/>
+      </w:pPr>
+      <w:proofErr w:type="spellStart"/>
+      <w:r>
+        <w:lastRenderedPageBreak/>
+        <w:t>set_player_position</w:t>
+      </w:r>
+      <w:proofErr w:type="spellEnd"/>
+      <w:r>
+        <w:t xml:space="preserve"> functie:</w:t>
+      </w:r>
+    </w:p>
+    <w:p>
+      <w:r>
+        <w:t>In deze functie gaan we de positie bepalen van speler 1, die gebruik maakt van de ultrasoon sensor om zich te bewegen.</w:t>
+      </w:r>
+    </w:p>
+    <w:p>
+      <w:pPr>
+        <w:pStyle w:val="Lijstalinea"/>
+        <w:numPr>
+          <w:ilvl w:val="0"/>
+          <w:numId w:val="14"/>
+        </w:numPr>
+      </w:pPr>
+      <w:r>
+        <w:t xml:space="preserve">We lezen de positie uit de we verkregen hebben in de </w:t>
+      </w:r>
+      <w:proofErr w:type="spellStart"/>
+      <w:r>
+        <w:t>prvRtask</w:t>
+      </w:r>
+      <w:proofErr w:type="spellEnd"/>
+      <w:r>
+        <w:t>.</w:t>
+      </w:r>
+    </w:p>
+    <w:p>
+      <w:pPr>
+        <w:pStyle w:val="Lijstalinea"/>
+        <w:numPr>
+          <w:ilvl w:val="0"/>
+          <w:numId w:val="14"/>
+        </w:numPr>
+      </w:pPr>
+      <w:r>
+        <w:t>Deze waarde steken we in een switch case om zo te bepalen wat er met de positie er moet gebeuren van de speler.</w:t>
+      </w:r>
+    </w:p>
+    <w:p/>
+    <w:p>
+      <w:pPr>
+        <w:rPr>
+          <w:noProof/>
+          <w:lang w:eastAsia="nl-BE"/>
+        </w:rPr>
+      </w:pPr>
+      <w:r>
+        <w:rPr>
+          <w:noProof/>
+          <w:lang w:eastAsia="nl-BE"/>
+        </w:rPr>
+        <w:drawing>
+          <wp:inline distT="0" distB="0" distL="0" distR="0" wp14:anchorId="4476912D" wp14:editId="60630510">
+            <wp:extent cx="2926080" cy="6594598"/>
+            <wp:effectExtent l="0" t="0" r="7620" b="0"/>
+            <wp:docPr id="46" name="Afbeelding 46"/>
+            <wp:cNvGraphicFramePr>
+              <a:graphicFrameLocks xmlns:a="http://schemas.openxmlformats.org/drawingml/2006/main" noChangeAspect="1"/>
+            </wp:cNvGraphicFramePr>
+            <a:graphic xmlns:a="http://schemas.openxmlformats.org/drawingml/2006/main">
+              <a:graphicData uri="http://schemas.openxmlformats.org/drawingml/2006/picture">
+                <pic:pic xmlns:pic="http://schemas.openxmlformats.org/drawingml/2006/picture">
+                  <pic:nvPicPr>
+                    <pic:cNvPr id="1" name=""/>
+                    <pic:cNvPicPr/>
+                  </pic:nvPicPr>
+                  <pic:blipFill>
+                    <a:blip r:embed="rId40"/>
+                    <a:stretch>
+                      <a:fillRect/>
+                    </a:stretch>
+                  </pic:blipFill>
+                  <pic:spPr>
+                    <a:xfrm>
+                      <a:off x="0" y="0"/>
+                      <a:ext cx="2970112" cy="6693835"/>
+                    </a:xfrm>
+                    <a:prstGeom prst="rect">
+                      <a:avLst/>
+                    </a:prstGeom>
+                  </pic:spPr>
+                </pic:pic>
+              </a:graphicData>
+            </a:graphic>
+          </wp:inline>
+        </w:drawing>
+      </w:r>
+    </w:p>
+    <w:p>
+      <w:pPr>
+        <w:jc w:val="both"/>
+        <w:rPr>
+          <w:noProof/>
+          <w:lang w:eastAsia="nl-BE"/>
+        </w:rPr>
+      </w:pPr>
+      <w:r>
+        <w:rPr>
+          <w:noProof/>
+          <w:lang w:eastAsia="nl-BE"/>
+        </w:rPr>
+        <w:lastRenderedPageBreak/>
+        <w:drawing>
+          <wp:inline distT="0" distB="0" distL="0" distR="0" wp14:anchorId="2B4FDB69" wp14:editId="31A111E1">
+            <wp:extent cx="3037399" cy="6053706"/>
+            <wp:effectExtent l="0" t="0" r="0" b="4445"/>
+            <wp:docPr id="47" name="Afbeelding 47"/>
+            <wp:cNvGraphicFramePr>
+              <a:graphicFrameLocks xmlns:a="http://schemas.openxmlformats.org/drawingml/2006/main" noChangeAspect="1"/>
+            </wp:cNvGraphicFramePr>
+            <a:graphic xmlns:a="http://schemas.openxmlformats.org/drawingml/2006/main">
+              <a:graphicData uri="http://schemas.openxmlformats.org/drawingml/2006/picture">
+                <pic:pic xmlns:pic="http://schemas.openxmlformats.org/drawingml/2006/picture">
+                  <pic:nvPicPr>
+                    <pic:cNvPr id="1" name=""/>
+                    <pic:cNvPicPr/>
+                  </pic:nvPicPr>
+                  <pic:blipFill>
+                    <a:blip r:embed="rId41"/>
+                    <a:stretch>
+                      <a:fillRect/>
+                    </a:stretch>
+                  </pic:blipFill>
+                  <pic:spPr>
+                    <a:xfrm>
+                      <a:off x="0" y="0"/>
+                      <a:ext cx="3045054" cy="6068964"/>
+                    </a:xfrm>
+                    <a:prstGeom prst="rect">
+                      <a:avLst/>
+                    </a:prstGeom>
+                  </pic:spPr>
+                </pic:pic>
+              </a:graphicData>
+            </a:graphic>
+          </wp:inline>
+        </w:drawing>
+      </w:r>
+    </w:p>
+    <w:p>
+      <w:pPr>
+        <w:jc w:val="both"/>
+      </w:pPr>
+      <w:r>
+        <w:rPr>
+          <w:noProof/>
+          <w:lang w:eastAsia="nl-BE"/>
+        </w:rPr>
+        <w:lastRenderedPageBreak/>
+        <w:drawing>
+          <wp:inline distT="0" distB="0" distL="0" distR="0" wp14:anchorId="1E31D207" wp14:editId="785326F0">
+            <wp:extent cx="2569805" cy="4166484"/>
+            <wp:effectExtent l="0" t="0" r="2540" b="5715"/>
+            <wp:docPr id="48" name="Afbeelding 48"/>
+            <wp:cNvGraphicFramePr>
+              <a:graphicFrameLocks xmlns:a="http://schemas.openxmlformats.org/drawingml/2006/main" noChangeAspect="1"/>
+            </wp:cNvGraphicFramePr>
+            <a:graphic xmlns:a="http://schemas.openxmlformats.org/drawingml/2006/main">
+              <a:graphicData uri="http://schemas.openxmlformats.org/drawingml/2006/picture">
+                <pic:pic xmlns:pic="http://schemas.openxmlformats.org/drawingml/2006/picture">
+                  <pic:nvPicPr>
+                    <pic:cNvPr id="1" name=""/>
+                    <pic:cNvPicPr/>
+                  </pic:nvPicPr>
+                  <pic:blipFill>
+                    <a:blip r:embed="rId42"/>
+                    <a:stretch>
+                      <a:fillRect/>
+                    </a:stretch>
+                  </pic:blipFill>
+                  <pic:spPr>
+                    <a:xfrm>
+                      <a:off x="0" y="0"/>
+                      <a:ext cx="2591067" cy="4200956"/>
+                    </a:xfrm>
+                    <a:prstGeom prst="rect">
+                      <a:avLst/>
+                    </a:prstGeom>
+                  </pic:spPr>
+                </pic:pic>
+              </a:graphicData>
+            </a:graphic>
+          </wp:inline>
+        </w:drawing>
+      </w:r>
+    </w:p>
+    <w:p>
+      <w:pPr>
+        <w:jc w:val="both"/>
+      </w:pPr>
+    </w:p>
+    <w:p>
+      <w:pPr>
+        <w:jc w:val="both"/>
+      </w:pPr>
+    </w:p>
+    <w:p>
+      <w:pPr>
+        <w:jc w:val="both"/>
+      </w:pPr>
+    </w:p>
+    <w:p>
+      <w:pPr>
+        <w:jc w:val="both"/>
+      </w:pPr>
+    </w:p>
+    <w:p>
+      <w:pPr>
+        <w:jc w:val="both"/>
+      </w:pPr>
+    </w:p>
+    <w:p>
+      <w:pPr>
+        <w:jc w:val="both"/>
+      </w:pPr>
+    </w:p>
+    <w:p>
+      <w:pPr>
+        <w:jc w:val="both"/>
+      </w:pPr>
+    </w:p>
+    <w:p>
+      <w:pPr>
+        <w:jc w:val="both"/>
+      </w:pPr>
+    </w:p>
+    <w:p>
+      <w:pPr>
+        <w:jc w:val="both"/>
+      </w:pPr>
+    </w:p>
+    <w:p>
+      <w:pPr>
+        <w:jc w:val="both"/>
+      </w:pPr>
+    </w:p>
+    <w:p>
+      <w:pPr>
+        <w:jc w:val="both"/>
+      </w:pPr>
+    </w:p>
+    <w:p>
+      <w:pPr>
+        <w:jc w:val="both"/>
+      </w:pPr>
+    </w:p>
+    <w:p>
+      <w:pPr>
+        <w:jc w:val="both"/>
+      </w:pPr>
+    </w:p>
+    <w:p>
+      <w:pPr>
+        <w:jc w:val="both"/>
+      </w:pPr>
+    </w:p>
+    <w:p>
+      <w:pPr>
+        <w:jc w:val="both"/>
+      </w:pPr>
+    </w:p>
+    <w:p>
+      <w:pPr>
+        <w:pStyle w:val="Kop2"/>
+      </w:pPr>
+      <w:r>
+        <w:lastRenderedPageBreak/>
+        <w:t>set_player_</w:t>
+      </w:r>
+      <w:r>
+        <w:t>2_</w:t>
+      </w:r>
+      <w:r>
+        <w:t>position functie:</w:t>
+      </w:r>
+    </w:p>
+    <w:p>
+      <w:r>
+        <w:t>In deze functie gaan we</w:t>
+      </w:r>
+      <w:r>
+        <w:t xml:space="preserve"> de positie bepalen van speler 2</w:t>
+      </w:r>
+      <w:r>
+        <w:t>, die gebruik maakt van de ultrasoon sensor om zich te bewegen.</w:t>
+      </w:r>
+    </w:p>
+    <w:p>
+      <w:pPr>
+        <w:pStyle w:val="Lijstalinea"/>
+        <w:numPr>
+          <w:ilvl w:val="0"/>
+          <w:numId w:val="15"/>
+        </w:numPr>
+      </w:pPr>
+      <w:r>
+        <w:t>We halen de data uit de Knop functie, zodat we deze waarde kunnen gebruiken om met de knop het spel te kunnen spelen.</w:t>
+      </w:r>
+    </w:p>
+    <w:p>
+      <w:pPr>
+        <w:pStyle w:val="Lijstalinea"/>
+        <w:numPr>
+          <w:ilvl w:val="0"/>
+          <w:numId w:val="15"/>
+        </w:numPr>
+      </w:pPr>
+      <w:r>
+        <w:t xml:space="preserve">Als de positie binnen een bepaalde state van de </w:t>
+      </w:r>
+      <w:proofErr w:type="spellStart"/>
+      <w:r>
+        <w:t>if</w:t>
+      </w:r>
+      <w:proofErr w:type="spellEnd"/>
+      <w:r>
+        <w:t xml:space="preserve"> is gaat de positie veranderen in één richting, dit is naar boven of onder om obstakels te ontwijken.</w:t>
+      </w:r>
+    </w:p>
+    <w:p>
+      <w:pPr>
+        <w:pStyle w:val="Lijstalinea"/>
+        <w:numPr>
+          <w:ilvl w:val="0"/>
+          <w:numId w:val="15"/>
+        </w:numPr>
+        <w:rPr>
+          <w:highlight w:val="yellow"/>
+        </w:rPr>
+      </w:pPr>
+      <w:r>
+        <w:rPr>
+          <w:highlight w:val="yellow"/>
+        </w:rPr>
+        <w:t xml:space="preserve">Uitleg van </w:t>
+      </w:r>
+      <w:proofErr w:type="spellStart"/>
+      <w:r>
+        <w:rPr>
+          <w:highlight w:val="yellow"/>
+        </w:rPr>
+        <w:t>drawscreen</w:t>
+      </w:r>
+      <w:proofErr w:type="spellEnd"/>
+    </w:p>
+    <w:p>
+      <w:pPr>
+        <w:jc w:val="both"/>
+      </w:pPr>
+      <w:r>
+        <w:rPr>
+          <w:noProof/>
+          <w:lang w:eastAsia="nl-BE"/>
+        </w:rPr>
+        <w:drawing>
+          <wp:inline distT="0" distB="0" distL="0" distR="0" wp14:anchorId="1213857C" wp14:editId="4A942DCA">
+            <wp:extent cx="3143250" cy="4219575"/>
+            <wp:effectExtent l="0" t="0" r="0" b="9525"/>
+            <wp:docPr id="53" name="Afbeelding 53"/>
+            <wp:cNvGraphicFramePr>
+              <a:graphicFrameLocks xmlns:a="http://schemas.openxmlformats.org/drawingml/2006/main" noChangeAspect="1"/>
+            </wp:cNvGraphicFramePr>
+            <a:graphic xmlns:a="http://schemas.openxmlformats.org/drawingml/2006/main">
+              <a:graphicData uri="http://schemas.openxmlformats.org/drawingml/2006/picture">
+                <pic:pic xmlns:pic="http://schemas.openxmlformats.org/drawingml/2006/picture">
+                  <pic:nvPicPr>
+                    <pic:cNvPr id="1" name=""/>
+                    <pic:cNvPicPr/>
+                  </pic:nvPicPr>
+                  <pic:blipFill>
+                    <a:blip r:embed="rId43"/>
+                    <a:stretch>
+                      <a:fillRect/>
+                    </a:stretch>
+                  </pic:blipFill>
+                  <pic:spPr>
+                    <a:xfrm>
+                      <a:off x="0" y="0"/>
+                      <a:ext cx="3143250" cy="4219575"/>
+                    </a:xfrm>
+                    <a:prstGeom prst="rect">
+                      <a:avLst/>
+                    </a:prstGeom>
+                  </pic:spPr>
+                </pic:pic>
+              </a:graphicData>
+            </a:graphic>
+          </wp:inline>
+        </w:drawing>
+      </w:r>
+    </w:p>
+    <w:p>
+      <w:pPr>
+        <w:jc w:val="both"/>
+      </w:pPr>
+    </w:p>
+    <w:p>
+      <w:pPr>
+        <w:jc w:val="both"/>
+      </w:pPr>
+    </w:p>
+    <w:p>
+      <w:pPr>
+        <w:jc w:val="both"/>
+      </w:pPr>
+    </w:p>
+    <w:p>
+      <w:pPr>
+        <w:jc w:val="both"/>
+      </w:pPr>
+    </w:p>
+    <w:p>
+      <w:pPr>
+        <w:jc w:val="both"/>
+      </w:pPr>
+    </w:p>
+    <w:p>
+      <w:pPr>
+        <w:jc w:val="both"/>
+      </w:pPr>
+    </w:p>
+    <w:p>
+      <w:pPr>
+        <w:jc w:val="both"/>
+      </w:pPr>
+    </w:p>
+    <w:p>
+      <w:pPr>
+        <w:jc w:val="both"/>
+      </w:pPr>
+    </w:p>
+    <w:p>
+      <w:pPr>
+        <w:jc w:val="both"/>
+      </w:pPr>
+    </w:p>
+    <w:p>
+      <w:pPr>
+        <w:jc w:val="both"/>
+      </w:pPr>
+    </w:p>
+    <w:p>
+      <w:pPr>
+        <w:pStyle w:val="Kop2"/>
+      </w:pPr>
+      <w:proofErr w:type="spellStart"/>
+      <w:r>
+        <w:lastRenderedPageBreak/>
+        <w:t>drawscreen</w:t>
+      </w:r>
+      <w:proofErr w:type="spellEnd"/>
+      <w:r>
+        <w:t xml:space="preserve"> functie:</w:t>
+      </w:r>
+    </w:p>
+    <w:p>
+      <w:pPr>
+        <w:jc w:val="both"/>
+      </w:pPr>
+      <w:r>
+        <w:rPr>
+          <w:highlight w:val="yellow"/>
+        </w:rPr>
+        <w:t>uitleg.</w:t>
+      </w:r>
+    </w:p>
+    <w:p>
+      <w:pPr>
+        <w:jc w:val="both"/>
+      </w:pPr>
+    </w:p>
+    <w:p>
+      <w:pPr>
+        <w:jc w:val="both"/>
+      </w:pPr>
+      <w:bookmarkStart w:id="0" w:name="_GoBack"/>
+      <w:r>
+        <w:rPr>
+          <w:noProof/>
+          <w:lang w:eastAsia="nl-BE"/>
+        </w:rPr>
+        <w:drawing>
+          <wp:inline distT="0" distB="0" distL="0" distR="0" wp14:anchorId="2D9F9A3E" wp14:editId="523A498C">
+            <wp:extent cx="3095572" cy="5009321"/>
+            <wp:effectExtent l="0" t="0" r="0" b="1270"/>
+            <wp:docPr id="50" name="Afbeelding 50"/>
+            <wp:cNvGraphicFramePr>
+              <a:graphicFrameLocks xmlns:a="http://schemas.openxmlformats.org/drawingml/2006/main" noChangeAspect="1"/>
+            </wp:cNvGraphicFramePr>
+            <a:graphic xmlns:a="http://schemas.openxmlformats.org/drawingml/2006/main">
+              <a:graphicData uri="http://schemas.openxmlformats.org/drawingml/2006/picture">
+                <pic:pic xmlns:pic="http://schemas.openxmlformats.org/drawingml/2006/picture">
+                  <pic:nvPicPr>
+                    <pic:cNvPr id="1" name=""/>
+                    <pic:cNvPicPr/>
+                  </pic:nvPicPr>
+                  <pic:blipFill>
+                    <a:blip r:embed="rId44"/>
+                    <a:stretch>
+                      <a:fillRect/>
+                    </a:stretch>
+                  </pic:blipFill>
+                  <pic:spPr>
+                    <a:xfrm>
+                      <a:off x="0" y="0"/>
+                      <a:ext cx="3102116" cy="5019911"/>
+                    </a:xfrm>
+                    <a:prstGeom prst="rect">
+                      <a:avLst/>
+                    </a:prstGeom>
+                  </pic:spPr>
+                </pic:pic>
+              </a:graphicData>
+            </a:graphic>
+          </wp:inline>
+        </w:drawing>
+      </w:r>
+      <w:bookmarkEnd w:id="0"/>
     </w:p>
     <w:sectPr>
       <w:pgSz w:w="11906" w:h="16838"/>
@@ -3106,6 +4886,119 @@
 <file path=word/numbering.xml><?xml version="1.0" encoding="utf-8"?>
 <w:numbering xmlns:wpc="http://schemas.microsoft.com/office/word/2010/wordprocessingCanvas" xmlns:cx="http://schemas.microsoft.com/office/drawing/2014/chartex" xmlns:cx1="http://schemas.microsoft.com/office/drawing/2015/9/8/chartex" xmlns:mc="http://schemas.openxmlformats.org/markup-compatibility/2006" xmlns:o="urn:schemas-microsoft-com:office:office" xmlns:r="http://schemas.openxmlformats.org/officeDocument/2006/relationships" xmlns:m="http://schemas.openxmlformats.org/officeDocument/2006/math" xmlns:v="urn:schemas-microsoft-com:vml" xmlns:wp14="http://schemas.microsoft.com/office/word/2010/wordprocessingDrawing" xmlns:wp="http://schemas.openxmlformats.org/drawingml/2006/wordprocessingDrawing" xmlns:w10="urn:schemas-microsoft-com:office:word" xmlns:w="http://schemas.openxmlformats.org/wordprocessingml/2006/main" xmlns:w14="http://schemas.microsoft.com/office/word/2010/wordml" xmlns:w15="http://schemas.microsoft.com/office/word/2012/wordml" xmlns:w16se="http://schemas.microsoft.com/office/word/2015/wordml/symex" xmlns:wpg="http://schemas.microsoft.com/office/word/2010/wordprocessingGroup" xmlns:wpi="http://schemas.microsoft.com/office/word/2010/wordprocessingInk" xmlns:wne="http://schemas.microsoft.com/office/word/2006/wordml" xmlns:wps="http://schemas.microsoft.com/office/word/2010/wordprocessingShape" mc:Ignorable="w14 w15 w16se wp14">
   <w:abstractNum w:abstractNumId="0" w15:restartNumberingAfterBreak="0">
+    <w:nsid w:val="013F03E0"/>
+    <w:multiLevelType w:val="hybridMultilevel"/>
+    <w:tmpl w:val="A09281D8"/>
+    <w:lvl w:ilvl="0" w:tplc="8D403228">
+      <w:start w:val="1"/>
+      <w:numFmt w:val="bullet"/>
+      <w:lvlText w:val=""/>
+      <w:lvlJc w:val="left"/>
+      <w:pPr>
+        <w:ind w:left="1440" w:hanging="360"/>
+      </w:pPr>
+      <w:rPr>
+        <w:rFonts w:ascii="Symbol" w:eastAsiaTheme="minorHAnsi" w:hAnsi="Symbol" w:cstheme="minorBidi" w:hint="default"/>
+      </w:rPr>
+    </w:lvl>
+    <w:lvl w:ilvl="1" w:tplc="08130003" w:tentative="1">
+      <w:start w:val="1"/>
+      <w:numFmt w:val="bullet"/>
+      <w:lvlText w:val="o"/>
+      <w:lvlJc w:val="left"/>
+      <w:pPr>
+        <w:ind w:left="2160" w:hanging="360"/>
+      </w:pPr>
+      <w:rPr>
+        <w:rFonts w:ascii="Courier New" w:hAnsi="Courier New" w:cs="Courier New" w:hint="default"/>
+      </w:rPr>
+    </w:lvl>
+    <w:lvl w:ilvl="2" w:tplc="08130005" w:tentative="1">
+      <w:start w:val="1"/>
+      <w:numFmt w:val="bullet"/>
+      <w:lvlText w:val=""/>
+      <w:lvlJc w:val="left"/>
+      <w:pPr>
+        <w:ind w:left="2880" w:hanging="360"/>
+      </w:pPr>
+      <w:rPr>
+        <w:rFonts w:ascii="Wingdings" w:hAnsi="Wingdings" w:hint="default"/>
+      </w:rPr>
+    </w:lvl>
+    <w:lvl w:ilvl="3" w:tplc="08130001" w:tentative="1">
+      <w:start w:val="1"/>
+      <w:numFmt w:val="bullet"/>
+      <w:lvlText w:val=""/>
+      <w:lvlJc w:val="left"/>
+      <w:pPr>
+        <w:ind w:left="3600" w:hanging="360"/>
+      </w:pPr>
+      <w:rPr>
+        <w:rFonts w:ascii="Symbol" w:hAnsi="Symbol" w:hint="default"/>
+      </w:rPr>
+    </w:lvl>
+    <w:lvl w:ilvl="4" w:tplc="08130003" w:tentative="1">
+      <w:start w:val="1"/>
+      <w:numFmt w:val="bullet"/>
+      <w:lvlText w:val="o"/>
+      <w:lvlJc w:val="left"/>
+      <w:pPr>
+        <w:ind w:left="4320" w:hanging="360"/>
+      </w:pPr>
+      <w:rPr>
+        <w:rFonts w:ascii="Courier New" w:hAnsi="Courier New" w:cs="Courier New" w:hint="default"/>
+      </w:rPr>
+    </w:lvl>
+    <w:lvl w:ilvl="5" w:tplc="08130005" w:tentative="1">
+      <w:start w:val="1"/>
+      <w:numFmt w:val="bullet"/>
+      <w:lvlText w:val=""/>
+      <w:lvlJc w:val="left"/>
+      <w:pPr>
+        <w:ind w:left="5040" w:hanging="360"/>
+      </w:pPr>
+      <w:rPr>
+        <w:rFonts w:ascii="Wingdings" w:hAnsi="Wingdings" w:hint="default"/>
+      </w:rPr>
+    </w:lvl>
+    <w:lvl w:ilvl="6" w:tplc="08130001" w:tentative="1">
+      <w:start w:val="1"/>
+      <w:numFmt w:val="bullet"/>
+      <w:lvlText w:val=""/>
+      <w:lvlJc w:val="left"/>
+      <w:pPr>
+        <w:ind w:left="5760" w:hanging="360"/>
+      </w:pPr>
+      <w:rPr>
+        <w:rFonts w:ascii="Symbol" w:hAnsi="Symbol" w:hint="default"/>
+      </w:rPr>
+    </w:lvl>
+    <w:lvl w:ilvl="7" w:tplc="08130003" w:tentative="1">
+      <w:start w:val="1"/>
+      <w:numFmt w:val="bullet"/>
+      <w:lvlText w:val="o"/>
+      <w:lvlJc w:val="left"/>
+      <w:pPr>
+        <w:ind w:left="6480" w:hanging="360"/>
+      </w:pPr>
+      <w:rPr>
+        <w:rFonts w:ascii="Courier New" w:hAnsi="Courier New" w:cs="Courier New" w:hint="default"/>
+      </w:rPr>
+    </w:lvl>
+    <w:lvl w:ilvl="8" w:tplc="08130005" w:tentative="1">
+      <w:start w:val="1"/>
+      <w:numFmt w:val="bullet"/>
+      <w:lvlText w:val=""/>
+      <w:lvlJc w:val="left"/>
+      <w:pPr>
+        <w:ind w:left="7200" w:hanging="360"/>
+      </w:pPr>
+      <w:rPr>
+        <w:rFonts w:ascii="Wingdings" w:hAnsi="Wingdings" w:hint="default"/>
+      </w:rPr>
+    </w:lvl>
+  </w:abstractNum>
+  <w:abstractNum w:abstractNumId="1" w15:restartNumberingAfterBreak="0">
     <w:nsid w:val="0DC3133C"/>
     <w:multiLevelType w:val="hybridMultilevel"/>
     <w:tmpl w:val="5726E31C"/>
@@ -3191,7 +5084,185 @@
       </w:pPr>
     </w:lvl>
   </w:abstractNum>
-  <w:abstractNum w:abstractNumId="1" w15:restartNumberingAfterBreak="0">
+  <w:abstractNum w:abstractNumId="2" w15:restartNumberingAfterBreak="0">
+    <w:nsid w:val="21E04883"/>
+    <w:multiLevelType w:val="hybridMultilevel"/>
+    <w:tmpl w:val="5010FE40"/>
+    <w:lvl w:ilvl="0" w:tplc="0813000F">
+      <w:start w:val="1"/>
+      <w:numFmt w:val="decimal"/>
+      <w:lvlText w:val="%1."/>
+      <w:lvlJc w:val="left"/>
+      <w:pPr>
+        <w:ind w:left="720" w:hanging="360"/>
+      </w:pPr>
+      <w:rPr>
+        <w:rFonts w:hint="default"/>
+      </w:rPr>
+    </w:lvl>
+    <w:lvl w:ilvl="1" w:tplc="08130019" w:tentative="1">
+      <w:start w:val="1"/>
+      <w:numFmt w:val="lowerLetter"/>
+      <w:lvlText w:val="%2."/>
+      <w:lvlJc w:val="left"/>
+      <w:pPr>
+        <w:ind w:left="1440" w:hanging="360"/>
+      </w:pPr>
+    </w:lvl>
+    <w:lvl w:ilvl="2" w:tplc="0813001B" w:tentative="1">
+      <w:start w:val="1"/>
+      <w:numFmt w:val="lowerRoman"/>
+      <w:lvlText w:val="%3."/>
+      <w:lvlJc w:val="right"/>
+      <w:pPr>
+        <w:ind w:left="2160" w:hanging="180"/>
+      </w:pPr>
+    </w:lvl>
+    <w:lvl w:ilvl="3" w:tplc="0813000F" w:tentative="1">
+      <w:start w:val="1"/>
+      <w:numFmt w:val="decimal"/>
+      <w:lvlText w:val="%4."/>
+      <w:lvlJc w:val="left"/>
+      <w:pPr>
+        <w:ind w:left="2880" w:hanging="360"/>
+      </w:pPr>
+    </w:lvl>
+    <w:lvl w:ilvl="4" w:tplc="08130019" w:tentative="1">
+      <w:start w:val="1"/>
+      <w:numFmt w:val="lowerLetter"/>
+      <w:lvlText w:val="%5."/>
+      <w:lvlJc w:val="left"/>
+      <w:pPr>
+        <w:ind w:left="3600" w:hanging="360"/>
+      </w:pPr>
+    </w:lvl>
+    <w:lvl w:ilvl="5" w:tplc="0813001B" w:tentative="1">
+      <w:start w:val="1"/>
+      <w:numFmt w:val="lowerRoman"/>
+      <w:lvlText w:val="%6."/>
+      <w:lvlJc w:val="right"/>
+      <w:pPr>
+        <w:ind w:left="4320" w:hanging="180"/>
+      </w:pPr>
+    </w:lvl>
+    <w:lvl w:ilvl="6" w:tplc="0813000F" w:tentative="1">
+      <w:start w:val="1"/>
+      <w:numFmt w:val="decimal"/>
+      <w:lvlText w:val="%7."/>
+      <w:lvlJc w:val="left"/>
+      <w:pPr>
+        <w:ind w:left="5040" w:hanging="360"/>
+      </w:pPr>
+    </w:lvl>
+    <w:lvl w:ilvl="7" w:tplc="08130019" w:tentative="1">
+      <w:start w:val="1"/>
+      <w:numFmt w:val="lowerLetter"/>
+      <w:lvlText w:val="%8."/>
+      <w:lvlJc w:val="left"/>
+      <w:pPr>
+        <w:ind w:left="5760" w:hanging="360"/>
+      </w:pPr>
+    </w:lvl>
+    <w:lvl w:ilvl="8" w:tplc="0813001B" w:tentative="1">
+      <w:start w:val="1"/>
+      <w:numFmt w:val="lowerRoman"/>
+      <w:lvlText w:val="%9."/>
+      <w:lvlJc w:val="right"/>
+      <w:pPr>
+        <w:ind w:left="6480" w:hanging="180"/>
+      </w:pPr>
+    </w:lvl>
+  </w:abstractNum>
+  <w:abstractNum w:abstractNumId="3" w15:restartNumberingAfterBreak="0">
+    <w:nsid w:val="25A01CF2"/>
+    <w:multiLevelType w:val="hybridMultilevel"/>
+    <w:tmpl w:val="BF3CD9A6"/>
+    <w:lvl w:ilvl="0" w:tplc="8796EA22">
+      <w:start w:val="1"/>
+      <w:numFmt w:val="decimal"/>
+      <w:lvlText w:val="%1."/>
+      <w:lvlJc w:val="left"/>
+      <w:pPr>
+        <w:ind w:left="720" w:hanging="360"/>
+      </w:pPr>
+      <w:rPr>
+        <w:rFonts w:hint="default"/>
+      </w:rPr>
+    </w:lvl>
+    <w:lvl w:ilvl="1" w:tplc="08130019" w:tentative="1">
+      <w:start w:val="1"/>
+      <w:numFmt w:val="lowerLetter"/>
+      <w:lvlText w:val="%2."/>
+      <w:lvlJc w:val="left"/>
+      <w:pPr>
+        <w:ind w:left="1440" w:hanging="360"/>
+      </w:pPr>
+    </w:lvl>
+    <w:lvl w:ilvl="2" w:tplc="0813001B" w:tentative="1">
+      <w:start w:val="1"/>
+      <w:numFmt w:val="lowerRoman"/>
+      <w:lvlText w:val="%3."/>
+      <w:lvlJc w:val="right"/>
+      <w:pPr>
+        <w:ind w:left="2160" w:hanging="180"/>
+      </w:pPr>
+    </w:lvl>
+    <w:lvl w:ilvl="3" w:tplc="0813000F" w:tentative="1">
+      <w:start w:val="1"/>
+      <w:numFmt w:val="decimal"/>
+      <w:lvlText w:val="%4."/>
+      <w:lvlJc w:val="left"/>
+      <w:pPr>
+        <w:ind w:left="2880" w:hanging="360"/>
+      </w:pPr>
+    </w:lvl>
+    <w:lvl w:ilvl="4" w:tplc="08130019" w:tentative="1">
+      <w:start w:val="1"/>
+      <w:numFmt w:val="lowerLetter"/>
+      <w:lvlText w:val="%5."/>
+      <w:lvlJc w:val="left"/>
+      <w:pPr>
+        <w:ind w:left="3600" w:hanging="360"/>
+      </w:pPr>
+    </w:lvl>
+    <w:lvl w:ilvl="5" w:tplc="0813001B" w:tentative="1">
+      <w:start w:val="1"/>
+      <w:numFmt w:val="lowerRoman"/>
+      <w:lvlText w:val="%6."/>
+      <w:lvlJc w:val="right"/>
+      <w:pPr>
+        <w:ind w:left="4320" w:hanging="180"/>
+      </w:pPr>
+    </w:lvl>
+    <w:lvl w:ilvl="6" w:tplc="0813000F" w:tentative="1">
+      <w:start w:val="1"/>
+      <w:numFmt w:val="decimal"/>
+      <w:lvlText w:val="%7."/>
+      <w:lvlJc w:val="left"/>
+      <w:pPr>
+        <w:ind w:left="5040" w:hanging="360"/>
+      </w:pPr>
+    </w:lvl>
+    <w:lvl w:ilvl="7" w:tplc="08130019" w:tentative="1">
+      <w:start w:val="1"/>
+      <w:numFmt w:val="lowerLetter"/>
+      <w:lvlText w:val="%8."/>
+      <w:lvlJc w:val="left"/>
+      <w:pPr>
+        <w:ind w:left="5760" w:hanging="360"/>
+      </w:pPr>
+    </w:lvl>
+    <w:lvl w:ilvl="8" w:tplc="0813001B" w:tentative="1">
+      <w:start w:val="1"/>
+      <w:numFmt w:val="lowerRoman"/>
+      <w:lvlText w:val="%9."/>
+      <w:lvlJc w:val="right"/>
+      <w:pPr>
+        <w:ind w:left="6480" w:hanging="180"/>
+      </w:pPr>
+    </w:lvl>
+  </w:abstractNum>
+  <w:abstractNum w:abstractNumId="4" w15:restartNumberingAfterBreak="0">
     <w:nsid w:val="2B661A6F"/>
     <w:multiLevelType w:val="hybridMultilevel"/>
     <w:tmpl w:val="43DCE4AE"/>
@@ -3280,7 +5351,96 @@
       </w:pPr>
     </w:lvl>
   </w:abstractNum>
-  <w:abstractNum w:abstractNumId="2" w15:restartNumberingAfterBreak="0">
+  <w:abstractNum w:abstractNumId="5" w15:restartNumberingAfterBreak="0">
+    <w:nsid w:val="2E8E3A94"/>
+    <w:multiLevelType w:val="hybridMultilevel"/>
+    <w:tmpl w:val="67AC94A2"/>
+    <w:lvl w:ilvl="0" w:tplc="0813000F">
+      <w:start w:val="1"/>
+      <w:numFmt w:val="decimal"/>
+      <w:lvlText w:val="%1."/>
+      <w:lvlJc w:val="left"/>
+      <w:pPr>
+        <w:ind w:left="720" w:hanging="360"/>
+      </w:pPr>
+      <w:rPr>
+        <w:rFonts w:hint="default"/>
+      </w:rPr>
+    </w:lvl>
+    <w:lvl w:ilvl="1" w:tplc="08130019">
+      <w:start w:val="1"/>
+      <w:numFmt w:val="lowerLetter"/>
+      <w:lvlText w:val="%2."/>
+      <w:lvlJc w:val="left"/>
+      <w:pPr>
+        <w:ind w:left="1440" w:hanging="360"/>
+      </w:pPr>
+    </w:lvl>
+    <w:lvl w:ilvl="2" w:tplc="0813001B">
+      <w:start w:val="1"/>
+      <w:numFmt w:val="lowerRoman"/>
+      <w:lvlText w:val="%3."/>
+      <w:lvlJc w:val="right"/>
+      <w:pPr>
+        <w:ind w:left="2160" w:hanging="180"/>
+      </w:pPr>
+    </w:lvl>
+    <w:lvl w:ilvl="3" w:tplc="0813000F" w:tentative="1">
+      <w:start w:val="1"/>
+      <w:numFmt w:val="decimal"/>
+      <w:lvlText w:val="%4."/>
+      <w:lvlJc w:val="left"/>
+      <w:pPr>
+        <w:ind w:left="2880" w:hanging="360"/>
+      </w:pPr>
+    </w:lvl>
+    <w:lvl w:ilvl="4" w:tplc="08130019" w:tentative="1">
+      <w:start w:val="1"/>
+      <w:numFmt w:val="lowerLetter"/>
+      <w:lvlText w:val="%5."/>
+      <w:lvlJc w:val="left"/>
+      <w:pPr>
+        <w:ind w:left="3600" w:hanging="360"/>
+      </w:pPr>
+    </w:lvl>
+    <w:lvl w:ilvl="5" w:tplc="0813001B" w:tentative="1">
+      <w:start w:val="1"/>
+      <w:numFmt w:val="lowerRoman"/>
+      <w:lvlText w:val="%6."/>
+      <w:lvlJc w:val="right"/>
+      <w:pPr>
+        <w:ind w:left="4320" w:hanging="180"/>
+      </w:pPr>
+    </w:lvl>
+    <w:lvl w:ilvl="6" w:tplc="0813000F" w:tentative="1">
+      <w:start w:val="1"/>
+      <w:numFmt w:val="decimal"/>
+      <w:lvlText w:val="%7."/>
+      <w:lvlJc w:val="left"/>
+      <w:pPr>
+        <w:ind w:left="5040" w:hanging="360"/>
+      </w:pPr>
+    </w:lvl>
+    <w:lvl w:ilvl="7" w:tplc="08130019" w:tentative="1">
+      <w:start w:val="1"/>
+      <w:numFmt w:val="lowerLetter"/>
+      <w:lvlText w:val="%8."/>
+      <w:lvlJc w:val="left"/>
+      <w:pPr>
+        <w:ind w:left="5760" w:hanging="360"/>
+      </w:pPr>
+    </w:lvl>
+    <w:lvl w:ilvl="8" w:tplc="0813001B" w:tentative="1">
+      <w:start w:val="1"/>
+      <w:numFmt w:val="lowerRoman"/>
+      <w:lvlText w:val="%9."/>
+      <w:lvlJc w:val="right"/>
+      <w:pPr>
+        <w:ind w:left="6480" w:hanging="180"/>
+      </w:pPr>
+    </w:lvl>
+  </w:abstractNum>
+  <w:abstractNum w:abstractNumId="6" w15:restartNumberingAfterBreak="0">
     <w:nsid w:val="3894403F"/>
     <w:multiLevelType w:val="hybridMultilevel"/>
     <w:tmpl w:val="F46A3358"/>
@@ -3366,7 +5526,7 @@
       </w:pPr>
     </w:lvl>
   </w:abstractNum>
-  <w:abstractNum w:abstractNumId="3" w15:restartNumberingAfterBreak="0">
+  <w:abstractNum w:abstractNumId="7" w15:restartNumberingAfterBreak="0">
     <w:nsid w:val="3B492EC7"/>
     <w:multiLevelType w:val="hybridMultilevel"/>
     <w:tmpl w:val="9842ABBC"/>
@@ -3455,11 +5615,11 @@
       </w:pPr>
     </w:lvl>
   </w:abstractNum>
-  <w:abstractNum w:abstractNumId="4" w15:restartNumberingAfterBreak="0">
-    <w:nsid w:val="496F7E64"/>
+  <w:abstractNum w:abstractNumId="8" w15:restartNumberingAfterBreak="0">
+    <w:nsid w:val="419C3A43"/>
     <w:multiLevelType w:val="hybridMultilevel"/>
-    <w:tmpl w:val="A2CE328A"/>
-    <w:lvl w:ilvl="0" w:tplc="8796EA22">
+    <w:tmpl w:val="E6DC1854"/>
+    <w:lvl w:ilvl="0" w:tplc="0813000F">
       <w:start w:val="1"/>
       <w:numFmt w:val="decimal"/>
       <w:lvlText w:val="%1."/>
@@ -3471,6 +5631,273 @@
         <w:rFonts w:hint="default"/>
       </w:rPr>
     </w:lvl>
+    <w:lvl w:ilvl="1" w:tplc="08130019" w:tentative="1">
+      <w:start w:val="1"/>
+      <w:numFmt w:val="lowerLetter"/>
+      <w:lvlText w:val="%2."/>
+      <w:lvlJc w:val="left"/>
+      <w:pPr>
+        <w:ind w:left="1440" w:hanging="360"/>
+      </w:pPr>
+    </w:lvl>
+    <w:lvl w:ilvl="2" w:tplc="0813001B" w:tentative="1">
+      <w:start w:val="1"/>
+      <w:numFmt w:val="lowerRoman"/>
+      <w:lvlText w:val="%3."/>
+      <w:lvlJc w:val="right"/>
+      <w:pPr>
+        <w:ind w:left="2160" w:hanging="180"/>
+      </w:pPr>
+    </w:lvl>
+    <w:lvl w:ilvl="3" w:tplc="0813000F" w:tentative="1">
+      <w:start w:val="1"/>
+      <w:numFmt w:val="decimal"/>
+      <w:lvlText w:val="%4."/>
+      <w:lvlJc w:val="left"/>
+      <w:pPr>
+        <w:ind w:left="2880" w:hanging="360"/>
+      </w:pPr>
+    </w:lvl>
+    <w:lvl w:ilvl="4" w:tplc="08130019" w:tentative="1">
+      <w:start w:val="1"/>
+      <w:numFmt w:val="lowerLetter"/>
+      <w:lvlText w:val="%5."/>
+      <w:lvlJc w:val="left"/>
+      <w:pPr>
+        <w:ind w:left="3600" w:hanging="360"/>
+      </w:pPr>
+    </w:lvl>
+    <w:lvl w:ilvl="5" w:tplc="0813001B" w:tentative="1">
+      <w:start w:val="1"/>
+      <w:numFmt w:val="lowerRoman"/>
+      <w:lvlText w:val="%6."/>
+      <w:lvlJc w:val="right"/>
+      <w:pPr>
+        <w:ind w:left="4320" w:hanging="180"/>
+      </w:pPr>
+    </w:lvl>
+    <w:lvl w:ilvl="6" w:tplc="0813000F" w:tentative="1">
+      <w:start w:val="1"/>
+      <w:numFmt w:val="decimal"/>
+      <w:lvlText w:val="%7."/>
+      <w:lvlJc w:val="left"/>
+      <w:pPr>
+        <w:ind w:left="5040" w:hanging="360"/>
+      </w:pPr>
+    </w:lvl>
+    <w:lvl w:ilvl="7" w:tplc="08130019" w:tentative="1">
+      <w:start w:val="1"/>
+      <w:numFmt w:val="lowerLetter"/>
+      <w:lvlText w:val="%8."/>
+      <w:lvlJc w:val="left"/>
+      <w:pPr>
+        <w:ind w:left="5760" w:hanging="360"/>
+      </w:pPr>
+    </w:lvl>
+    <w:lvl w:ilvl="8" w:tplc="0813001B" w:tentative="1">
+      <w:start w:val="1"/>
+      <w:numFmt w:val="lowerRoman"/>
+      <w:lvlText w:val="%9."/>
+      <w:lvlJc w:val="right"/>
+      <w:pPr>
+        <w:ind w:left="6480" w:hanging="180"/>
+      </w:pPr>
+    </w:lvl>
+  </w:abstractNum>
+  <w:abstractNum w:abstractNumId="9" w15:restartNumberingAfterBreak="0">
+    <w:nsid w:val="45620AF7"/>
+    <w:multiLevelType w:val="hybridMultilevel"/>
+    <w:tmpl w:val="43DCE4AE"/>
+    <w:lvl w:ilvl="0" w:tplc="8796EA22">
+      <w:start w:val="1"/>
+      <w:numFmt w:val="decimal"/>
+      <w:lvlText w:val="%1."/>
+      <w:lvlJc w:val="left"/>
+      <w:pPr>
+        <w:ind w:left="720" w:hanging="360"/>
+      </w:pPr>
+      <w:rPr>
+        <w:rFonts w:hint="default"/>
+      </w:rPr>
+    </w:lvl>
+    <w:lvl w:ilvl="1" w:tplc="08130019">
+      <w:start w:val="1"/>
+      <w:numFmt w:val="lowerLetter"/>
+      <w:lvlText w:val="%2."/>
+      <w:lvlJc w:val="left"/>
+      <w:pPr>
+        <w:ind w:left="1440" w:hanging="360"/>
+      </w:pPr>
+    </w:lvl>
+    <w:lvl w:ilvl="2" w:tplc="0813001B" w:tentative="1">
+      <w:start w:val="1"/>
+      <w:numFmt w:val="lowerRoman"/>
+      <w:lvlText w:val="%3."/>
+      <w:lvlJc w:val="right"/>
+      <w:pPr>
+        <w:ind w:left="2160" w:hanging="180"/>
+      </w:pPr>
+    </w:lvl>
+    <w:lvl w:ilvl="3" w:tplc="0813000F" w:tentative="1">
+      <w:start w:val="1"/>
+      <w:numFmt w:val="decimal"/>
+      <w:lvlText w:val="%4."/>
+      <w:lvlJc w:val="left"/>
+      <w:pPr>
+        <w:ind w:left="2880" w:hanging="360"/>
+      </w:pPr>
+    </w:lvl>
+    <w:lvl w:ilvl="4" w:tplc="08130019" w:tentative="1">
+      <w:start w:val="1"/>
+      <w:numFmt w:val="lowerLetter"/>
+      <w:lvlText w:val="%5."/>
+      <w:lvlJc w:val="left"/>
+      <w:pPr>
+        <w:ind w:left="3600" w:hanging="360"/>
+      </w:pPr>
+    </w:lvl>
+    <w:lvl w:ilvl="5" w:tplc="0813001B" w:tentative="1">
+      <w:start w:val="1"/>
+      <w:numFmt w:val="lowerRoman"/>
+      <w:lvlText w:val="%6."/>
+      <w:lvlJc w:val="right"/>
+      <w:pPr>
+        <w:ind w:left="4320" w:hanging="180"/>
+      </w:pPr>
+    </w:lvl>
+    <w:lvl w:ilvl="6" w:tplc="0813000F" w:tentative="1">
+      <w:start w:val="1"/>
+      <w:numFmt w:val="decimal"/>
+      <w:lvlText w:val="%7."/>
+      <w:lvlJc w:val="left"/>
+      <w:pPr>
+        <w:ind w:left="5040" w:hanging="360"/>
+      </w:pPr>
+    </w:lvl>
+    <w:lvl w:ilvl="7" w:tplc="08130019" w:tentative="1">
+      <w:start w:val="1"/>
+      <w:numFmt w:val="lowerLetter"/>
+      <w:lvlText w:val="%8."/>
+      <w:lvlJc w:val="left"/>
+      <w:pPr>
+        <w:ind w:left="5760" w:hanging="360"/>
+      </w:pPr>
+    </w:lvl>
+    <w:lvl w:ilvl="8" w:tplc="0813001B" w:tentative="1">
+      <w:start w:val="1"/>
+      <w:numFmt w:val="lowerRoman"/>
+      <w:lvlText w:val="%9."/>
+      <w:lvlJc w:val="right"/>
+      <w:pPr>
+        <w:ind w:left="6480" w:hanging="180"/>
+      </w:pPr>
+    </w:lvl>
+  </w:abstractNum>
+  <w:abstractNum w:abstractNumId="10" w15:restartNumberingAfterBreak="0">
+    <w:nsid w:val="47B24017"/>
+    <w:multiLevelType w:val="hybridMultilevel"/>
+    <w:tmpl w:val="1A7C7BFE"/>
+    <w:lvl w:ilvl="0" w:tplc="0813000F">
+      <w:start w:val="1"/>
+      <w:numFmt w:val="decimal"/>
+      <w:lvlText w:val="%1."/>
+      <w:lvlJc w:val="left"/>
+      <w:pPr>
+        <w:ind w:left="720" w:hanging="360"/>
+      </w:pPr>
+      <w:rPr>
+        <w:rFonts w:hint="default"/>
+      </w:rPr>
+    </w:lvl>
+    <w:lvl w:ilvl="1" w:tplc="08130019" w:tentative="1">
+      <w:start w:val="1"/>
+      <w:numFmt w:val="lowerLetter"/>
+      <w:lvlText w:val="%2."/>
+      <w:lvlJc w:val="left"/>
+      <w:pPr>
+        <w:ind w:left="1440" w:hanging="360"/>
+      </w:pPr>
+    </w:lvl>
+    <w:lvl w:ilvl="2" w:tplc="0813001B" w:tentative="1">
+      <w:start w:val="1"/>
+      <w:numFmt w:val="lowerRoman"/>
+      <w:lvlText w:val="%3."/>
+      <w:lvlJc w:val="right"/>
+      <w:pPr>
+        <w:ind w:left="2160" w:hanging="180"/>
+      </w:pPr>
+    </w:lvl>
+    <w:lvl w:ilvl="3" w:tplc="0813000F" w:tentative="1">
+      <w:start w:val="1"/>
+      <w:numFmt w:val="decimal"/>
+      <w:lvlText w:val="%4."/>
+      <w:lvlJc w:val="left"/>
+      <w:pPr>
+        <w:ind w:left="2880" w:hanging="360"/>
+      </w:pPr>
+    </w:lvl>
+    <w:lvl w:ilvl="4" w:tplc="08130019" w:tentative="1">
+      <w:start w:val="1"/>
+      <w:numFmt w:val="lowerLetter"/>
+      <w:lvlText w:val="%5."/>
+      <w:lvlJc w:val="left"/>
+      <w:pPr>
+        <w:ind w:left="3600" w:hanging="360"/>
+      </w:pPr>
+    </w:lvl>
+    <w:lvl w:ilvl="5" w:tplc="0813001B" w:tentative="1">
+      <w:start w:val="1"/>
+      <w:numFmt w:val="lowerRoman"/>
+      <w:lvlText w:val="%6."/>
+      <w:lvlJc w:val="right"/>
+      <w:pPr>
+        <w:ind w:left="4320" w:hanging="180"/>
+      </w:pPr>
+    </w:lvl>
+    <w:lvl w:ilvl="6" w:tplc="0813000F" w:tentative="1">
+      <w:start w:val="1"/>
+      <w:numFmt w:val="decimal"/>
+      <w:lvlText w:val="%7."/>
+      <w:lvlJc w:val="left"/>
+      <w:pPr>
+        <w:ind w:left="5040" w:hanging="360"/>
+      </w:pPr>
+    </w:lvl>
+    <w:lvl w:ilvl="7" w:tplc="08130019" w:tentative="1">
+      <w:start w:val="1"/>
+      <w:numFmt w:val="lowerLetter"/>
+      <w:lvlText w:val="%8."/>
+      <w:lvlJc w:val="left"/>
+      <w:pPr>
+        <w:ind w:left="5760" w:hanging="360"/>
+      </w:pPr>
+    </w:lvl>
+    <w:lvl w:ilvl="8" w:tplc="0813001B" w:tentative="1">
+      <w:start w:val="1"/>
+      <w:numFmt w:val="lowerRoman"/>
+      <w:lvlText w:val="%9."/>
+      <w:lvlJc w:val="right"/>
+      <w:pPr>
+        <w:ind w:left="6480" w:hanging="180"/>
+      </w:pPr>
+    </w:lvl>
+  </w:abstractNum>
+  <w:abstractNum w:abstractNumId="11" w15:restartNumberingAfterBreak="0">
+    <w:nsid w:val="496F7E64"/>
+    <w:multiLevelType w:val="hybridMultilevel"/>
+    <w:tmpl w:val="B05E7B92"/>
+    <w:lvl w:ilvl="0" w:tplc="8796EA22">
+      <w:start w:val="1"/>
+      <w:numFmt w:val="decimal"/>
+      <w:lvlText w:val="%1."/>
+      <w:lvlJc w:val="left"/>
+      <w:pPr>
+        <w:ind w:left="720" w:hanging="360"/>
+      </w:pPr>
+      <w:rPr>
+        <w:rFonts w:hint="default"/>
+      </w:rPr>
+    </w:lvl>
     <w:lvl w:ilvl="1" w:tplc="08130003">
       <w:start w:val="1"/>
       <w:numFmt w:val="bullet"/>
@@ -3495,93 +5922,390 @@
         <w:rFonts w:ascii="Wingdings" w:hAnsi="Wingdings" w:hint="default"/>
       </w:rPr>
     </w:lvl>
-    <w:lvl w:ilvl="3" w:tplc="08130001" w:tentative="1">
+    <w:lvl w:ilvl="3" w:tplc="ED347384">
+      <w:start w:val="1"/>
+      <w:numFmt w:val="decimal"/>
+      <w:lvlText w:val="%4."/>
+      <w:lvlJc w:val="left"/>
+      <w:pPr>
+        <w:ind w:left="786" w:hanging="360"/>
+      </w:pPr>
+      <w:rPr>
+        <w:rFonts w:asciiTheme="minorHAnsi" w:eastAsiaTheme="minorHAnsi" w:hAnsiTheme="minorHAnsi" w:cstheme="minorBidi"/>
+      </w:rPr>
+    </w:lvl>
+    <w:lvl w:ilvl="4" w:tplc="08130003" w:tentative="1">
+      <w:start w:val="1"/>
+      <w:numFmt w:val="bullet"/>
+      <w:lvlText w:val="o"/>
+      <w:lvlJc w:val="left"/>
+      <w:pPr>
+        <w:ind w:left="3600" w:hanging="360"/>
+      </w:pPr>
+      <w:rPr>
+        <w:rFonts w:ascii="Courier New" w:hAnsi="Courier New" w:cs="Courier New" w:hint="default"/>
+      </w:rPr>
+    </w:lvl>
+    <w:lvl w:ilvl="5" w:tplc="08130005" w:tentative="1">
+      <w:start w:val="1"/>
+      <w:numFmt w:val="bullet"/>
+      <w:lvlText w:val=""/>
+      <w:lvlJc w:val="left"/>
+      <w:pPr>
+        <w:ind w:left="4320" w:hanging="360"/>
+      </w:pPr>
+      <w:rPr>
+        <w:rFonts w:ascii="Wingdings" w:hAnsi="Wingdings" w:hint="default"/>
+      </w:rPr>
+    </w:lvl>
+    <w:lvl w:ilvl="6" w:tplc="08130001" w:tentative="1">
       <w:start w:val="1"/>
       <w:numFmt w:val="bullet"/>
       <w:lvlText w:val=""/>
       <w:lvlJc w:val="left"/>
       <w:pPr>
-        <w:ind w:left="2880" w:hanging="360"/>
+        <w:ind w:left="5040" w:hanging="360"/>
       </w:pPr>
       <w:rPr>
         <w:rFonts w:ascii="Symbol" w:hAnsi="Symbol" w:hint="default"/>
       </w:rPr>
     </w:lvl>
-    <w:lvl w:ilvl="4" w:tplc="08130003" w:tentative="1">
+    <w:lvl w:ilvl="7" w:tplc="08130003" w:tentative="1">
       <w:start w:val="1"/>
       <w:numFmt w:val="bullet"/>
       <w:lvlText w:val="o"/>
       <w:lvlJc w:val="left"/>
       <w:pPr>
-        <w:ind w:left="3600" w:hanging="360"/>
+        <w:ind w:left="5760" w:hanging="360"/>
       </w:pPr>
       <w:rPr>
         <w:rFonts w:ascii="Courier New" w:hAnsi="Courier New" w:cs="Courier New" w:hint="default"/>
       </w:rPr>
     </w:lvl>
-    <w:lvl w:ilvl="5" w:tplc="08130005" w:tentative="1">
+    <w:lvl w:ilvl="8" w:tplc="08130005" w:tentative="1">
       <w:start w:val="1"/>
       <w:numFmt w:val="bullet"/>
       <w:lvlText w:val=""/>
       <w:lvlJc w:val="left"/>
       <w:pPr>
-        <w:ind w:left="4320" w:hanging="360"/>
+        <w:ind w:left="6480" w:hanging="360"/>
       </w:pPr>
       <w:rPr>
         <w:rFonts w:ascii="Wingdings" w:hAnsi="Wingdings" w:hint="default"/>
       </w:rPr>
     </w:lvl>
-    <w:lvl w:ilvl="6" w:tplc="08130001" w:tentative="1">
-      <w:start w:val="1"/>
-      <w:numFmt w:val="bullet"/>
-      <w:lvlText w:val=""/>
+  </w:abstractNum>
+  <w:abstractNum w:abstractNumId="12" w15:restartNumberingAfterBreak="0">
+    <w:nsid w:val="62B50C4E"/>
+    <w:multiLevelType w:val="hybridMultilevel"/>
+    <w:tmpl w:val="A0CE6F90"/>
+    <w:lvl w:ilvl="0" w:tplc="8796EA22">
+      <w:start w:val="1"/>
+      <w:numFmt w:val="decimal"/>
+      <w:lvlText w:val="%1."/>
+      <w:lvlJc w:val="left"/>
+      <w:pPr>
+        <w:ind w:left="720" w:hanging="360"/>
+      </w:pPr>
+      <w:rPr>
+        <w:rFonts w:hint="default"/>
+      </w:rPr>
+    </w:lvl>
+    <w:lvl w:ilvl="1" w:tplc="08130019" w:tentative="1">
+      <w:start w:val="1"/>
+      <w:numFmt w:val="lowerLetter"/>
+      <w:lvlText w:val="%2."/>
+      <w:lvlJc w:val="left"/>
+      <w:pPr>
+        <w:ind w:left="1440" w:hanging="360"/>
+      </w:pPr>
+    </w:lvl>
+    <w:lvl w:ilvl="2" w:tplc="0813001B" w:tentative="1">
+      <w:start w:val="1"/>
+      <w:numFmt w:val="lowerRoman"/>
+      <w:lvlText w:val="%3."/>
+      <w:lvlJc w:val="right"/>
+      <w:pPr>
+        <w:ind w:left="2160" w:hanging="180"/>
+      </w:pPr>
+    </w:lvl>
+    <w:lvl w:ilvl="3" w:tplc="0813000F" w:tentative="1">
+      <w:start w:val="1"/>
+      <w:numFmt w:val="decimal"/>
+      <w:lvlText w:val="%4."/>
+      <w:lvlJc w:val="left"/>
+      <w:pPr>
+        <w:ind w:left="2880" w:hanging="360"/>
+      </w:pPr>
+    </w:lvl>
+    <w:lvl w:ilvl="4" w:tplc="08130019" w:tentative="1">
+      <w:start w:val="1"/>
+      <w:numFmt w:val="lowerLetter"/>
+      <w:lvlText w:val="%5."/>
+      <w:lvlJc w:val="left"/>
+      <w:pPr>
+        <w:ind w:left="3600" w:hanging="360"/>
+      </w:pPr>
+    </w:lvl>
+    <w:lvl w:ilvl="5" w:tplc="0813001B" w:tentative="1">
+      <w:start w:val="1"/>
+      <w:numFmt w:val="lowerRoman"/>
+      <w:lvlText w:val="%6."/>
+      <w:lvlJc w:val="right"/>
+      <w:pPr>
+        <w:ind w:left="4320" w:hanging="180"/>
+      </w:pPr>
+    </w:lvl>
+    <w:lvl w:ilvl="6" w:tplc="0813000F" w:tentative="1">
+      <w:start w:val="1"/>
+      <w:numFmt w:val="decimal"/>
+      <w:lvlText w:val="%7."/>
       <w:lvlJc w:val="left"/>
       <w:pPr>
         <w:ind w:left="5040" w:hanging="360"/>
       </w:pPr>
+    </w:lvl>
+    <w:lvl w:ilvl="7" w:tplc="08130019" w:tentative="1">
+      <w:start w:val="1"/>
+      <w:numFmt w:val="lowerLetter"/>
+      <w:lvlText w:val="%8."/>
+      <w:lvlJc w:val="left"/>
+      <w:pPr>
+        <w:ind w:left="5760" w:hanging="360"/>
+      </w:pPr>
+    </w:lvl>
+    <w:lvl w:ilvl="8" w:tplc="0813001B" w:tentative="1">
+      <w:start w:val="1"/>
+      <w:numFmt w:val="lowerRoman"/>
+      <w:lvlText w:val="%9."/>
+      <w:lvlJc w:val="right"/>
+      <w:pPr>
+        <w:ind w:left="6480" w:hanging="180"/>
+      </w:pPr>
+    </w:lvl>
+  </w:abstractNum>
+  <w:abstractNum w:abstractNumId="13" w15:restartNumberingAfterBreak="0">
+    <w:nsid w:val="6439221A"/>
+    <w:multiLevelType w:val="hybridMultilevel"/>
+    <w:tmpl w:val="AF0AC31C"/>
+    <w:lvl w:ilvl="0" w:tplc="0813000F">
+      <w:start w:val="1"/>
+      <w:numFmt w:val="decimal"/>
+      <w:lvlText w:val="%1."/>
+      <w:lvlJc w:val="left"/>
+      <w:pPr>
+        <w:ind w:left="720" w:hanging="360"/>
+      </w:pPr>
       <w:rPr>
-        <w:rFonts w:ascii="Symbol" w:hAnsi="Symbol" w:hint="default"/>
+        <w:rFonts w:hint="default"/>
       </w:rPr>
     </w:lvl>
-    <w:lvl w:ilvl="7" w:tplc="08130003" w:tentative="1">
-      <w:start w:val="1"/>
-      <w:numFmt w:val="bullet"/>
-      <w:lvlText w:val="o"/>
+    <w:lvl w:ilvl="1" w:tplc="08130019" w:tentative="1">
+      <w:start w:val="1"/>
+      <w:numFmt w:val="lowerLetter"/>
+      <w:lvlText w:val="%2."/>
+      <w:lvlJc w:val="left"/>
+      <w:pPr>
+        <w:ind w:left="1440" w:hanging="360"/>
+      </w:pPr>
+    </w:lvl>
+    <w:lvl w:ilvl="2" w:tplc="0813001B" w:tentative="1">
+      <w:start w:val="1"/>
+      <w:numFmt w:val="lowerRoman"/>
+      <w:lvlText w:val="%3."/>
+      <w:lvlJc w:val="right"/>
+      <w:pPr>
+        <w:ind w:left="2160" w:hanging="180"/>
+      </w:pPr>
+    </w:lvl>
+    <w:lvl w:ilvl="3" w:tplc="0813000F" w:tentative="1">
+      <w:start w:val="1"/>
+      <w:numFmt w:val="decimal"/>
+      <w:lvlText w:val="%4."/>
+      <w:lvlJc w:val="left"/>
+      <w:pPr>
+        <w:ind w:left="2880" w:hanging="360"/>
+      </w:pPr>
+    </w:lvl>
+    <w:lvl w:ilvl="4" w:tplc="08130019" w:tentative="1">
+      <w:start w:val="1"/>
+      <w:numFmt w:val="lowerLetter"/>
+      <w:lvlText w:val="%5."/>
+      <w:lvlJc w:val="left"/>
+      <w:pPr>
+        <w:ind w:left="3600" w:hanging="360"/>
+      </w:pPr>
+    </w:lvl>
+    <w:lvl w:ilvl="5" w:tplc="0813001B" w:tentative="1">
+      <w:start w:val="1"/>
+      <w:numFmt w:val="lowerRoman"/>
+      <w:lvlText w:val="%6."/>
+      <w:lvlJc w:val="right"/>
+      <w:pPr>
+        <w:ind w:left="4320" w:hanging="180"/>
+      </w:pPr>
+    </w:lvl>
+    <w:lvl w:ilvl="6" w:tplc="0813000F" w:tentative="1">
+      <w:start w:val="1"/>
+      <w:numFmt w:val="decimal"/>
+      <w:lvlText w:val="%7."/>
+      <w:lvlJc w:val="left"/>
+      <w:pPr>
+        <w:ind w:left="5040" w:hanging="360"/>
+      </w:pPr>
+    </w:lvl>
+    <w:lvl w:ilvl="7" w:tplc="08130019" w:tentative="1">
+      <w:start w:val="1"/>
+      <w:numFmt w:val="lowerLetter"/>
+      <w:lvlText w:val="%8."/>
       <w:lvlJc w:val="left"/>
       <w:pPr>
         <w:ind w:left="5760" w:hanging="360"/>
       </w:pPr>
+    </w:lvl>
+    <w:lvl w:ilvl="8" w:tplc="0813001B" w:tentative="1">
+      <w:start w:val="1"/>
+      <w:numFmt w:val="lowerRoman"/>
+      <w:lvlText w:val="%9."/>
+      <w:lvlJc w:val="right"/>
+      <w:pPr>
+        <w:ind w:left="6480" w:hanging="180"/>
+      </w:pPr>
+    </w:lvl>
+  </w:abstractNum>
+  <w:abstractNum w:abstractNumId="14" w15:restartNumberingAfterBreak="0">
+    <w:nsid w:val="7F621A97"/>
+    <w:multiLevelType w:val="hybridMultilevel"/>
+    <w:tmpl w:val="14567D4C"/>
+    <w:lvl w:ilvl="0" w:tplc="0813000F">
+      <w:start w:val="1"/>
+      <w:numFmt w:val="decimal"/>
+      <w:lvlText w:val="%1."/>
+      <w:lvlJc w:val="left"/>
+      <w:pPr>
+        <w:ind w:left="720" w:hanging="360"/>
+      </w:pPr>
       <w:rPr>
-        <w:rFonts w:ascii="Courier New" w:hAnsi="Courier New" w:cs="Courier New" w:hint="default"/>
+        <w:rFonts w:hint="default"/>
       </w:rPr>
     </w:lvl>
-    <w:lvl w:ilvl="8" w:tplc="08130005" w:tentative="1">
-      <w:start w:val="1"/>
-      <w:numFmt w:val="bullet"/>
-      <w:lvlText w:val=""/>
-      <w:lvlJc w:val="left"/>
-      <w:pPr>
-        <w:ind w:left="6480" w:hanging="360"/>
-      </w:pPr>
-      <w:rPr>
-        <w:rFonts w:ascii="Wingdings" w:hAnsi="Wingdings" w:hint="default"/>
-      </w:rPr>
+    <w:lvl w:ilvl="1" w:tplc="08130019" w:tentative="1">
+      <w:start w:val="1"/>
+      <w:numFmt w:val="lowerLetter"/>
+      <w:lvlText w:val="%2."/>
+      <w:lvlJc w:val="left"/>
+      <w:pPr>
+        <w:ind w:left="1440" w:hanging="360"/>
+      </w:pPr>
+    </w:lvl>
+    <w:lvl w:ilvl="2" w:tplc="0813001B" w:tentative="1">
+      <w:start w:val="1"/>
+      <w:numFmt w:val="lowerRoman"/>
+      <w:lvlText w:val="%3."/>
+      <w:lvlJc w:val="right"/>
+      <w:pPr>
+        <w:ind w:left="2160" w:hanging="180"/>
+      </w:pPr>
+    </w:lvl>
+    <w:lvl w:ilvl="3" w:tplc="0813000F" w:tentative="1">
+      <w:start w:val="1"/>
+      <w:numFmt w:val="decimal"/>
+      <w:lvlText w:val="%4."/>
+      <w:lvlJc w:val="left"/>
+      <w:pPr>
+        <w:ind w:left="2880" w:hanging="360"/>
+      </w:pPr>
+    </w:lvl>
+    <w:lvl w:ilvl="4" w:tplc="08130019" w:tentative="1">
+      <w:start w:val="1"/>
+      <w:numFmt w:val="lowerLetter"/>
+      <w:lvlText w:val="%5."/>
+      <w:lvlJc w:val="left"/>
+      <w:pPr>
+        <w:ind w:left="3600" w:hanging="360"/>
+      </w:pPr>
+    </w:lvl>
+    <w:lvl w:ilvl="5" w:tplc="0813001B" w:tentative="1">
+      <w:start w:val="1"/>
+      <w:numFmt w:val="lowerRoman"/>
+      <w:lvlText w:val="%6."/>
+      <w:lvlJc w:val="right"/>
+      <w:pPr>
+        <w:ind w:left="4320" w:hanging="180"/>
+      </w:pPr>
+    </w:lvl>
+    <w:lvl w:ilvl="6" w:tplc="0813000F" w:tentative="1">
+      <w:start w:val="1"/>
+      <w:numFmt w:val="decimal"/>
+      <w:lvlText w:val="%7."/>
+      <w:lvlJc w:val="left"/>
+      <w:pPr>
+        <w:ind w:left="5040" w:hanging="360"/>
+      </w:pPr>
+    </w:lvl>
+    <w:lvl w:ilvl="7" w:tplc="08130019" w:tentative="1">
+      <w:start w:val="1"/>
+      <w:numFmt w:val="lowerLetter"/>
+      <w:lvlText w:val="%8."/>
+      <w:lvlJc w:val="left"/>
+      <w:pPr>
+        <w:ind w:left="5760" w:hanging="360"/>
+      </w:pPr>
+    </w:lvl>
+    <w:lvl w:ilvl="8" w:tplc="0813001B" w:tentative="1">
+      <w:start w:val="1"/>
+      <w:numFmt w:val="lowerRoman"/>
+      <w:lvlText w:val="%9."/>
+      <w:lvlJc w:val="right"/>
+      <w:pPr>
+        <w:ind w:left="6480" w:hanging="180"/>
+      </w:pPr>
     </w:lvl>
   </w:abstractNum>
   <w:num w:numId="1">
+    <w:abstractNumId w:val="11"/>
+  </w:num>
+  <w:num w:numId="2">
+    <w:abstractNumId w:val="1"/>
+  </w:num>
+  <w:num w:numId="3">
+    <w:abstractNumId w:val="6"/>
+  </w:num>
+  <w:num w:numId="4">
+    <w:abstractNumId w:val="7"/>
+  </w:num>
+  <w:num w:numId="5">
     <w:abstractNumId w:val="4"/>
   </w:num>
-  <w:num w:numId="2">
+  <w:num w:numId="6">
+    <w:abstractNumId w:val="13"/>
+  </w:num>
+  <w:num w:numId="7">
+    <w:abstractNumId w:val="5"/>
+  </w:num>
+  <w:num w:numId="8">
     <w:abstractNumId w:val="0"/>
   </w:num>
-  <w:num w:numId="3">
+  <w:num w:numId="9">
+    <w:abstractNumId w:val="9"/>
+  </w:num>
+  <w:num w:numId="10">
     <w:abstractNumId w:val="2"/>
   </w:num>
-  <w:num w:numId="4">
+  <w:num w:numId="11">
+    <w:abstractNumId w:val="10"/>
+  </w:num>
+  <w:num w:numId="12">
+    <w:abstractNumId w:val="14"/>
+  </w:num>
+  <w:num w:numId="13">
+    <w:abstractNumId w:val="8"/>
+  </w:num>
+  <w:num w:numId="14">
+    <w:abstractNumId w:val="12"/>
+  </w:num>
+  <w:num w:numId="15">
     <w:abstractNumId w:val="3"/>
-  </w:num>
-  <w:num w:numId="5">
-    <w:abstractNumId w:val="1"/>
   </w:num>
 </w:numbering>
 </file>

</xml_diff>

<commit_message>
Add Download folder met docs
</commit_message>
<xml_diff>
--- a/EindOpdracht_EOS.docx
+++ b/EindOpdracht_EOS.docx
@@ -121,11 +121,11 @@
     </w:p>
     <w:p>
       <w:r>
-        <w:t xml:space="preserve">Het spel dat we gemaakt hebben is een soort van </w:t>
+        <w:t xml:space="preserve">Het spel dat we gemaakt hebben is </w:t>
       </w:r>
       <w:proofErr w:type="spellStart"/>
       <w:r>
-        <w:t>flappy</w:t>
+        <w:t>Siman</w:t>
       </w:r>
       <w:proofErr w:type="spellEnd"/>
       <w:r>
@@ -133,20 +133,14 @@
       </w:r>
       <w:proofErr w:type="spellStart"/>
       <w:r>
-        <w:t>bird</w:t>
+        <w:t>Says</w:t>
       </w:r>
       <w:proofErr w:type="spellEnd"/>
       <w:r>
-        <w:t>, waarbij een speler zich kan bewegen door gebruik te maken van een ultrasoon sensor</w:t>
-      </w:r>
-      <w:r>
-        <w:t xml:space="preserve"> (vb. hoe verder de afstand va neen object gaat de speler naar boven en anders gaat hij naar onder)</w:t>
-      </w:r>
-      <w:r>
-        <w:t xml:space="preserve">. En een tweede speler kan zich bewegen door gebruik te maken van een </w:t>
-      </w:r>
-      <w:r>
-        <w:t>knopje (vb. als de knop ingedrukt blijft gaat de speler naar boven en anders gaat de speler naar onder). Het is de bedoeling dat beide speler zich bewegen en naderende obstakels ontwijken om zo de hoogste score te bepalen.</w:t>
+        <w:t xml:space="preserve">, waarbij een speler </w:t>
+      </w:r>
+      <w:r>
+        <w:t>een kleur kan kiezen door de gebruik te maken van de ultrasoon sensor. Als hij de juiste kleur heeft gevonden kan hij door middel van de knop op de FPGA zeggen dat dit de kleur is. Als de keur juist is ga je naar het volgend level en anders verlies je de game.</w:t>
       </w:r>
     </w:p>
     <w:p>
@@ -1628,15 +1622,13 @@
         </w:numPr>
       </w:pPr>
       <w:r>
-        <w:t xml:space="preserve">Extra pin info om alles aan te </w:t>
-      </w:r>
-      <w:proofErr w:type="spellStart"/>
-      <w:r>
-        <w:t>sltuiten</w:t>
-      </w:r>
-      <w:proofErr w:type="spellEnd"/>
-      <w:r>
-        <w:t>.</w:t>
+        <w:t>Ex</w:t>
+      </w:r>
+      <w:r>
+        <w:t>tra pin info om alles aan te sl</w:t>
+      </w:r>
+      <w:r>
+        <w:t>uiten.</w:t>
       </w:r>
     </w:p>
     <w:p>
@@ -1724,10 +1716,10 @@
           <w:lang w:eastAsia="nl-BE"/>
         </w:rPr>
         <w:drawing>
-          <wp:inline distT="0" distB="0" distL="0" distR="0" wp14:anchorId="329E8EE0" wp14:editId="2F1B21F7">
-            <wp:extent cx="2274073" cy="2127359"/>
-            <wp:effectExtent l="0" t="0" r="0" b="6350"/>
-            <wp:docPr id="13" name="Afbeelding 13"/>
+          <wp:inline distT="0" distB="0" distL="0" distR="0" wp14:anchorId="43BE5B35" wp14:editId="23ACFBB1">
+            <wp:extent cx="2357689" cy="1942603"/>
+            <wp:effectExtent l="0" t="0" r="5080" b="635"/>
+            <wp:docPr id="9" name="Afbeelding 9"/>
             <wp:cNvGraphicFramePr>
               <a:graphicFrameLocks xmlns:a="http://schemas.openxmlformats.org/drawingml/2006/main" noChangeAspect="1"/>
             </wp:cNvGraphicFramePr>
@@ -1747,7 +1739,7 @@
                   <pic:spPr>
                     <a:xfrm>
                       <a:off x="0" y="0"/>
-                      <a:ext cx="2277461" cy="2130529"/>
+                      <a:ext cx="2372237" cy="1954589"/>
                     </a:xfrm>
                     <a:prstGeom prst="rect">
                       <a:avLst/>
@@ -1763,6 +1755,13 @@
     <w:p>
       <w:pPr>
         <w:pStyle w:val="Geenafstand"/>
+        <w:ind w:left="720"/>
+        <w:jc w:val="center"/>
+      </w:pPr>
+    </w:p>
+    <w:p>
+      <w:pPr>
+        <w:pStyle w:val="Geenafstand"/>
         <w:numPr>
           <w:ilvl w:val="0"/>
           <w:numId w:val="1"/>
@@ -1770,43 +1769,19 @@
       </w:pPr>
       <w:r>
         <w:lastRenderedPageBreak/>
-        <w:t>Maak functies voor de sensor</w:t>
-      </w:r>
-      <w:r>
-        <w:t xml:space="preserve">, </w:t>
-      </w:r>
-      <w:proofErr w:type="spellStart"/>
-      <w:r>
-        <w:t>Uart</w:t>
-      </w:r>
-      <w:proofErr w:type="spellEnd"/>
-      <w:r>
-        <w:t xml:space="preserve"> communicatie</w:t>
-      </w:r>
-      <w:r>
-        <w:t xml:space="preserve"> en de neonpixel.</w:t>
-      </w:r>
-    </w:p>
-    <w:p>
-      <w:pPr>
-        <w:pStyle w:val="Geenafstand"/>
-        <w:ind w:left="708" w:firstLine="12"/>
-      </w:pPr>
-      <w:r>
-        <w:t xml:space="preserve">Deze dienen om alle data te versturen en te </w:t>
-      </w:r>
-      <w:proofErr w:type="spellStart"/>
-      <w:r>
-        <w:t>ontvagen</w:t>
-      </w:r>
-      <w:proofErr w:type="spellEnd"/>
-      <w:r>
-        <w:t>.</w:t>
-      </w:r>
-    </w:p>
-    <w:p>
-      <w:pPr>
-        <w:pStyle w:val="Geenafstand"/>
+        <w:t>Maken de</w:t>
+      </w:r>
+      <w:r>
+        <w:t xml:space="preserve"> functies</w:t>
+      </w:r>
+      <w:r>
+        <w:t xml:space="preserve"> aan die nodig zijn voor de game te spelen als voor de game zelf.</w:t>
+      </w:r>
+    </w:p>
+    <w:p>
+      <w:pPr>
+        <w:pStyle w:val="Geenafstand"/>
+        <w:ind w:left="720"/>
         <w:jc w:val="center"/>
       </w:pPr>
       <w:r>
@@ -1815,10 +1790,10 @@
           <w:lang w:eastAsia="nl-BE"/>
         </w:rPr>
         <w:drawing>
-          <wp:inline distT="0" distB="0" distL="0" distR="0" wp14:anchorId="2A48DE3E" wp14:editId="3A7E0B02">
-            <wp:extent cx="3339548" cy="812938"/>
-            <wp:effectExtent l="0" t="0" r="0" b="6350"/>
-            <wp:docPr id="23" name="Afbeelding 23"/>
+          <wp:inline distT="0" distB="0" distL="0" distR="0" wp14:anchorId="74ED3DDD" wp14:editId="3FFED251">
+            <wp:extent cx="3210267" cy="1868557"/>
+            <wp:effectExtent l="0" t="0" r="0" b="0"/>
+            <wp:docPr id="22" name="Afbeelding 22"/>
             <wp:cNvGraphicFramePr>
               <a:graphicFrameLocks xmlns:a="http://schemas.openxmlformats.org/drawingml/2006/main" noChangeAspect="1"/>
             </wp:cNvGraphicFramePr>
@@ -1829,27 +1804,20 @@
                     <pic:cNvPr id="1" name=""/>
                     <pic:cNvPicPr/>
                   </pic:nvPicPr>
-                  <pic:blipFill rotWithShape="1">
+                  <pic:blipFill>
                     <a:blip r:embed="rId19"/>
-                    <a:srcRect b="32497"/>
-                    <a:stretch/>
+                    <a:stretch>
+                      <a:fillRect/>
+                    </a:stretch>
                   </pic:blipFill>
-                  <pic:spPr bwMode="auto">
+                  <pic:spPr>
                     <a:xfrm>
                       <a:off x="0" y="0"/>
-                      <a:ext cx="3356940" cy="817172"/>
+                      <a:ext cx="3247891" cy="1890457"/>
                     </a:xfrm>
                     <a:prstGeom prst="rect">
                       <a:avLst/>
                     </a:prstGeom>
-                    <a:ln>
-                      <a:noFill/>
-                    </a:ln>
-                    <a:extLst>
-                      <a:ext uri="{53640926-AAD7-44D8-BBD7-CCE9431645EC}">
-                        <a14:shadowObscured xmlns:a14="http://schemas.microsoft.com/office/drawing/2010/main"/>
-                      </a:ext>
-                    </a:extLst>
                   </pic:spPr>
                 </pic:pic>
               </a:graphicData>
@@ -1861,7 +1829,11 @@
     <w:p>
       <w:pPr>
         <w:pStyle w:val="Geenafstand"/>
-        <w:ind w:left="720"/>
+      </w:pPr>
+    </w:p>
+    <w:p>
+      <w:pPr>
+        <w:pStyle w:val="Geenafstand"/>
       </w:pPr>
     </w:p>
     <w:p>
@@ -1873,16 +1845,27 @@
         </w:numPr>
       </w:pPr>
       <w:r>
-        <w:t>Functies voor de timers die we gaan gebruiken.</w:t>
-      </w:r>
-    </w:p>
-    <w:p>
-      <w:pPr>
-        <w:pStyle w:val="Geenafstand"/>
-        <w:ind w:firstLine="708"/>
-      </w:pPr>
-      <w:r>
-        <w:t>Worden gebruikt om de tijd te bepalen zodat het spel niet te snel of te traag is.</w:t>
+        <w:t xml:space="preserve">Maken verschillende </w:t>
+      </w:r>
+      <w:proofErr w:type="spellStart"/>
+      <w:r>
+        <w:t>define</w:t>
+      </w:r>
+      <w:proofErr w:type="spellEnd"/>
+      <w:r>
+        <w:t xml:space="preserve"> variabele aan, zodat we gemakkelijker kunnen werken in onze code, en zodat we maar een </w:t>
+      </w:r>
+      <w:r>
+        <w:t>variabele</w:t>
+      </w:r>
+      <w:r>
+        <w:t xml:space="preserve"> </w:t>
+      </w:r>
+      <w:r>
+        <w:t>moeten</w:t>
+      </w:r>
+      <w:r>
+        <w:t xml:space="preserve"> verander in plaats van diezelfde op meerdere plaatsen.</w:t>
       </w:r>
     </w:p>
     <w:p>
@@ -1896,10 +1879,10 @@
           <w:lang w:eastAsia="nl-BE"/>
         </w:rPr>
         <w:drawing>
-          <wp:inline distT="0" distB="0" distL="0" distR="0" wp14:anchorId="254691A7" wp14:editId="70450E48">
-            <wp:extent cx="4105275" cy="523875"/>
-            <wp:effectExtent l="0" t="0" r="9525" b="9525"/>
-            <wp:docPr id="24" name="Afbeelding 24"/>
+          <wp:inline distT="0" distB="0" distL="0" distR="0" wp14:anchorId="6E86ED92" wp14:editId="2E33F037">
+            <wp:extent cx="3077155" cy="2658112"/>
+            <wp:effectExtent l="0" t="0" r="9525" b="8890"/>
+            <wp:docPr id="28" name="Afbeelding 28"/>
             <wp:cNvGraphicFramePr>
               <a:graphicFrameLocks xmlns:a="http://schemas.openxmlformats.org/drawingml/2006/main" noChangeAspect="1"/>
             </wp:cNvGraphicFramePr>
@@ -1919,7 +1902,7 @@
                   <pic:spPr>
                     <a:xfrm>
                       <a:off x="0" y="0"/>
-                      <a:ext cx="4105275" cy="523875"/>
+                      <a:ext cx="3092162" cy="2671075"/>
                     </a:xfrm>
                     <a:prstGeom prst="rect">
                       <a:avLst/>
@@ -1935,19 +1918,34 @@
     <w:p>
       <w:pPr>
         <w:pStyle w:val="Geenafstand"/>
+      </w:pPr>
+    </w:p>
+    <w:p>
+      <w:pPr>
+        <w:pStyle w:val="Lijstalinea"/>
         <w:numPr>
           <w:ilvl w:val="0"/>
           <w:numId w:val="1"/>
         </w:numPr>
       </w:pPr>
       <w:r>
-        <w:t>Ook zijn er functies voor de game zelf, deze zijn nodig om de game te spelen.</w:t>
-      </w:r>
-    </w:p>
-    <w:p>
-      <w:pPr>
-        <w:pStyle w:val="Geenafstand"/>
-        <w:ind w:left="708"/>
+        <w:t xml:space="preserve">Definiëren de </w:t>
+      </w:r>
+      <w:proofErr w:type="spellStart"/>
+      <w:r>
+        <w:t>task</w:t>
+      </w:r>
+      <w:proofErr w:type="spellEnd"/>
+      <w:r>
+        <w:t xml:space="preserve"> parameters, queues en timers die we nodig hebben om de game te laten werken</w:t>
+      </w:r>
+      <w:r>
+        <w:t xml:space="preserve">. </w:t>
+      </w:r>
+    </w:p>
+    <w:p>
+      <w:pPr>
+        <w:pStyle w:val="Geenafstand"/>
         <w:jc w:val="center"/>
       </w:pPr>
       <w:r>
@@ -1956,10 +1954,10 @@
           <w:lang w:eastAsia="nl-BE"/>
         </w:rPr>
         <w:drawing>
-          <wp:inline distT="0" distB="0" distL="0" distR="0" wp14:anchorId="24FFD711" wp14:editId="6E42E7C7">
-            <wp:extent cx="2914650" cy="1076325"/>
-            <wp:effectExtent l="0" t="0" r="0" b="9525"/>
-            <wp:docPr id="25" name="Afbeelding 25"/>
+          <wp:inline distT="0" distB="0" distL="0" distR="0" wp14:anchorId="57860D8F" wp14:editId="3C0CE6FD">
+            <wp:extent cx="2170706" cy="1349980"/>
+            <wp:effectExtent l="0" t="0" r="1270" b="3175"/>
+            <wp:docPr id="30" name="Afbeelding 30"/>
             <wp:cNvGraphicFramePr>
               <a:graphicFrameLocks xmlns:a="http://schemas.openxmlformats.org/drawingml/2006/main" noChangeAspect="1"/>
             </wp:cNvGraphicFramePr>
@@ -1979,7 +1977,7 @@
                   <pic:spPr>
                     <a:xfrm>
                       <a:off x="0" y="0"/>
-                      <a:ext cx="2914650" cy="1076325"/>
+                      <a:ext cx="2188548" cy="1361076"/>
                     </a:xfrm>
                     <a:prstGeom prst="rect">
                       <a:avLst/>
@@ -2005,33 +2003,69 @@
     <w:p>
       <w:pPr>
         <w:pStyle w:val="Geenafstand"/>
+      </w:pPr>
+    </w:p>
+    <w:p>
+      <w:pPr>
+        <w:pStyle w:val="Geenafstand"/>
+      </w:pPr>
+    </w:p>
+    <w:p>
+      <w:pPr>
+        <w:pStyle w:val="Geenafstand"/>
+      </w:pPr>
+    </w:p>
+    <w:p>
+      <w:pPr>
+        <w:pStyle w:val="Geenafstand"/>
+      </w:pPr>
+    </w:p>
+    <w:p>
+      <w:pPr>
+        <w:pStyle w:val="Geenafstand"/>
+      </w:pPr>
+    </w:p>
+    <w:p>
+      <w:pPr>
+        <w:pStyle w:val="Kop2"/>
+      </w:pPr>
+      <w:proofErr w:type="spellStart"/>
+      <w:r>
+        <w:lastRenderedPageBreak/>
+        <w:t>Main</w:t>
+      </w:r>
+      <w:proofErr w:type="spellEnd"/>
+      <w:r>
+        <w:t xml:space="preserve">() functie: </w:t>
+      </w:r>
+    </w:p>
+    <w:p>
+      <w:pPr>
+        <w:pStyle w:val="Lijstalinea"/>
         <w:numPr>
           <w:ilvl w:val="0"/>
-          <w:numId w:val="1"/>
+          <w:numId w:val="4"/>
         </w:numPr>
       </w:pPr>
       <w:r>
-        <w:t xml:space="preserve">Maken verschillende </w:t>
+        <w:t>Maken</w:t>
+      </w:r>
+      <w:r>
+        <w:t xml:space="preserve"> de </w:t>
       </w:r>
       <w:proofErr w:type="spellStart"/>
       <w:r>
-        <w:t>define</w:t>
+        <w:t>tasks</w:t>
       </w:r>
       <w:proofErr w:type="spellEnd"/>
       <w:r>
-        <w:t xml:space="preserve"> variabele aan, zodat we gemakkelijker kunnen werken in onze code, en zodat we maar een </w:t>
-      </w:r>
-      <w:r>
-        <w:t>variabele</w:t>
-      </w:r>
-      <w:r>
-        <w:t xml:space="preserve"> </w:t>
-      </w:r>
-      <w:r>
-        <w:t>moeten</w:t>
-      </w:r>
-      <w:r>
-        <w:t xml:space="preserve"> verander in plaats van diezelfde op meerdere plaatsen.</w:t>
+        <w:t xml:space="preserve"> aan die we </w:t>
+      </w:r>
+      <w:r>
+        <w:t>koppelen aan de functies, die de codes bevatten om ons spel te kunnen spelen</w:t>
+      </w:r>
+      <w:r>
+        <w:t>.</w:t>
       </w:r>
     </w:p>
     <w:p>
@@ -2045,10 +2079,10 @@
           <w:lang w:eastAsia="nl-BE"/>
         </w:rPr>
         <w:drawing>
-          <wp:inline distT="0" distB="0" distL="0" distR="0" wp14:anchorId="35DBD6BA" wp14:editId="27AB38A2">
-            <wp:extent cx="3810304" cy="3069204"/>
-            <wp:effectExtent l="0" t="0" r="0" b="0"/>
-            <wp:docPr id="26" name="Afbeelding 26"/>
+          <wp:inline distT="0" distB="0" distL="0" distR="0" wp14:anchorId="4BEED362" wp14:editId="32337493">
+            <wp:extent cx="5049079" cy="2643643"/>
+            <wp:effectExtent l="0" t="0" r="0" b="4445"/>
+            <wp:docPr id="37" name="Afbeelding 37"/>
             <wp:cNvGraphicFramePr>
               <a:graphicFrameLocks xmlns:a="http://schemas.openxmlformats.org/drawingml/2006/main" noChangeAspect="1"/>
             </wp:cNvGraphicFramePr>
@@ -2068,7 +2102,7 @@
                   <pic:spPr>
                     <a:xfrm>
                       <a:off x="0" y="0"/>
-                      <a:ext cx="3813309" cy="3071624"/>
+                      <a:ext cx="5073857" cy="2656617"/>
                     </a:xfrm>
                     <a:prstGeom prst="rect">
                       <a:avLst/>
@@ -2088,605 +2122,29 @@
     </w:p>
     <w:p>
       <w:pPr>
-        <w:pStyle w:val="Lijstalinea"/>
-        <w:numPr>
-          <w:ilvl w:val="0"/>
-          <w:numId w:val="1"/>
-        </w:numPr>
-      </w:pPr>
-      <w:r>
-        <w:t xml:space="preserve">Definiëren de </w:t>
-      </w:r>
-      <w:proofErr w:type="spellStart"/>
-      <w:r>
-        <w:t>tasks</w:t>
-      </w:r>
-      <w:proofErr w:type="spellEnd"/>
-      <w:r>
-        <w:t xml:space="preserve"> voor de functies. </w:t>
-      </w:r>
-      <w:r>
-        <w:t xml:space="preserve">Type waarnaar </w:t>
-      </w:r>
-      <w:r>
-        <w:t xml:space="preserve">een taak verwezen </w:t>
-      </w:r>
-      <w:r>
-        <w:t>wordt</w:t>
-      </w:r>
-      <w:r>
-        <w:t>.</w:t>
-      </w:r>
-      <w:r>
-        <w:t xml:space="preserve"> (via een pointer-parameter)</w:t>
-      </w:r>
-      <w:r>
-        <w:t>Nemen</w:t>
-      </w:r>
-      <w:r>
-        <w:t xml:space="preserve"> een variabele </w:t>
-      </w:r>
-      <w:proofErr w:type="spellStart"/>
-      <w:r>
-        <w:t>TaskHandle_t</w:t>
-      </w:r>
-      <w:proofErr w:type="spellEnd"/>
-      <w:r>
-        <w:t xml:space="preserve"> die vervolgens kan worden gebruikt als parameter voor </w:t>
-      </w:r>
-      <w:proofErr w:type="spellStart"/>
-      <w:r>
-        <w:t>vTaskDelete</w:t>
-      </w:r>
-      <w:proofErr w:type="spellEnd"/>
-      <w:r>
-        <w:t xml:space="preserve"> om de taak te verwijderen.</w:t>
-      </w:r>
-    </w:p>
-    <w:p>
-      <w:pPr>
-        <w:pStyle w:val="Geenafstand"/>
-        <w:jc w:val="center"/>
-      </w:pPr>
-      <w:r>
-        <w:rPr>
-          <w:noProof/>
-          <w:lang w:eastAsia="nl-BE"/>
-        </w:rPr>
-        <w:drawing>
-          <wp:inline distT="0" distB="0" distL="0" distR="0" wp14:anchorId="4DE65ED1" wp14:editId="437AE6EA">
-            <wp:extent cx="2105025" cy="619125"/>
-            <wp:effectExtent l="0" t="0" r="9525" b="9525"/>
-            <wp:docPr id="27" name="Afbeelding 27"/>
-            <wp:cNvGraphicFramePr>
-              <a:graphicFrameLocks xmlns:a="http://schemas.openxmlformats.org/drawingml/2006/main" noChangeAspect="1"/>
-            </wp:cNvGraphicFramePr>
-            <a:graphic xmlns:a="http://schemas.openxmlformats.org/drawingml/2006/main">
-              <a:graphicData uri="http://schemas.openxmlformats.org/drawingml/2006/picture">
-                <pic:pic xmlns:pic="http://schemas.openxmlformats.org/drawingml/2006/picture">
-                  <pic:nvPicPr>
-                    <pic:cNvPr id="1" name=""/>
-                    <pic:cNvPicPr/>
-                  </pic:nvPicPr>
-                  <pic:blipFill>
-                    <a:blip r:embed="rId23"/>
-                    <a:stretch>
-                      <a:fillRect/>
-                    </a:stretch>
-                  </pic:blipFill>
-                  <pic:spPr>
-                    <a:xfrm>
-                      <a:off x="0" y="0"/>
-                      <a:ext cx="2105025" cy="619125"/>
-                    </a:xfrm>
-                    <a:prstGeom prst="rect">
-                      <a:avLst/>
-                    </a:prstGeom>
-                  </pic:spPr>
-                </pic:pic>
-              </a:graphicData>
-            </a:graphic>
-          </wp:inline>
-        </w:drawing>
-      </w:r>
-    </w:p>
-    <w:p>
-      <w:pPr>
-        <w:pStyle w:val="Geenafstand"/>
-        <w:numPr>
-          <w:ilvl w:val="0"/>
-          <w:numId w:val="1"/>
-        </w:numPr>
-      </w:pPr>
-      <w:r>
-        <w:lastRenderedPageBreak/>
-        <w:t>Definiëren de queue die gaan gebruiken om de data op te verzenden.</w:t>
-      </w:r>
-    </w:p>
-    <w:p>
-      <w:pPr>
-        <w:pStyle w:val="Geenafstand"/>
-        <w:jc w:val="center"/>
-      </w:pPr>
-      <w:r>
-        <w:rPr>
-          <w:noProof/>
-          <w:lang w:eastAsia="nl-BE"/>
-        </w:rPr>
-        <w:drawing>
-          <wp:inline distT="0" distB="0" distL="0" distR="0" wp14:anchorId="0338164A" wp14:editId="51254413">
-            <wp:extent cx="2571750" cy="514350"/>
-            <wp:effectExtent l="0" t="0" r="0" b="0"/>
-            <wp:docPr id="33" name="Afbeelding 33"/>
-            <wp:cNvGraphicFramePr>
-              <a:graphicFrameLocks xmlns:a="http://schemas.openxmlformats.org/drawingml/2006/main" noChangeAspect="1"/>
-            </wp:cNvGraphicFramePr>
-            <a:graphic xmlns:a="http://schemas.openxmlformats.org/drawingml/2006/main">
-              <a:graphicData uri="http://schemas.openxmlformats.org/drawingml/2006/picture">
-                <pic:pic xmlns:pic="http://schemas.openxmlformats.org/drawingml/2006/picture">
-                  <pic:nvPicPr>
-                    <pic:cNvPr id="1" name=""/>
-                    <pic:cNvPicPr/>
-                  </pic:nvPicPr>
-                  <pic:blipFill>
-                    <a:blip r:embed="rId24"/>
-                    <a:stretch>
-                      <a:fillRect/>
-                    </a:stretch>
-                  </pic:blipFill>
-                  <pic:spPr>
-                    <a:xfrm>
-                      <a:off x="0" y="0"/>
-                      <a:ext cx="2571750" cy="514350"/>
-                    </a:xfrm>
-                    <a:prstGeom prst="rect">
-                      <a:avLst/>
-                    </a:prstGeom>
-                  </pic:spPr>
-                </pic:pic>
-              </a:graphicData>
-            </a:graphic>
-          </wp:inline>
-        </w:drawing>
-      </w:r>
-    </w:p>
-    <w:p>
-      <w:pPr>
-        <w:pStyle w:val="Geenafstand"/>
-        <w:numPr>
-          <w:ilvl w:val="0"/>
-          <w:numId w:val="1"/>
-        </w:numPr>
-      </w:pPr>
-      <w:r>
-        <w:t>Definiëren</w:t>
-      </w:r>
-      <w:r>
-        <w:t xml:space="preserve"> de t</w:t>
-      </w:r>
-      <w:r>
-        <w:t xml:space="preserve">imers die we gebruiken om de </w:t>
-      </w:r>
-      <w:proofErr w:type="spellStart"/>
-      <w:r>
-        <w:t>delay’s</w:t>
-      </w:r>
-      <w:proofErr w:type="spellEnd"/>
-      <w:r>
-        <w:t xml:space="preserve"> in te stellen, zodat er niets te snel of te traag is.</w:t>
-      </w:r>
-    </w:p>
-    <w:p>
-      <w:pPr>
-        <w:pStyle w:val="Geenafstand"/>
-        <w:jc w:val="center"/>
-      </w:pPr>
-      <w:r>
-        <w:rPr>
-          <w:noProof/>
-          <w:lang w:eastAsia="nl-BE"/>
-        </w:rPr>
-        <w:drawing>
-          <wp:inline distT="0" distB="0" distL="0" distR="0" wp14:anchorId="16788071" wp14:editId="76A5BFDC">
-            <wp:extent cx="2686050" cy="381000"/>
-            <wp:effectExtent l="0" t="0" r="0" b="0"/>
-            <wp:docPr id="34" name="Afbeelding 34"/>
-            <wp:cNvGraphicFramePr>
-              <a:graphicFrameLocks xmlns:a="http://schemas.openxmlformats.org/drawingml/2006/main" noChangeAspect="1"/>
-            </wp:cNvGraphicFramePr>
-            <a:graphic xmlns:a="http://schemas.openxmlformats.org/drawingml/2006/main">
-              <a:graphicData uri="http://schemas.openxmlformats.org/drawingml/2006/picture">
-                <pic:pic xmlns:pic="http://schemas.openxmlformats.org/drawingml/2006/picture">
-                  <pic:nvPicPr>
-                    <pic:cNvPr id="1" name=""/>
-                    <pic:cNvPicPr/>
-                  </pic:nvPicPr>
-                  <pic:blipFill>
-                    <a:blip r:embed="rId25"/>
-                    <a:stretch>
-                      <a:fillRect/>
-                    </a:stretch>
-                  </pic:blipFill>
-                  <pic:spPr>
-                    <a:xfrm>
-                      <a:off x="0" y="0"/>
-                      <a:ext cx="2686050" cy="381000"/>
-                    </a:xfrm>
-                    <a:prstGeom prst="rect">
-                      <a:avLst/>
-                    </a:prstGeom>
-                  </pic:spPr>
-                </pic:pic>
-              </a:graphicData>
-            </a:graphic>
-          </wp:inline>
-        </w:drawing>
-      </w:r>
-    </w:p>
-    <w:p>
-      <w:pPr>
-        <w:pStyle w:val="Geenafstand"/>
-      </w:pPr>
-    </w:p>
-    <w:p>
-      <w:pPr>
-        <w:pStyle w:val="Geenafstand"/>
-        <w:numPr>
-          <w:ilvl w:val="0"/>
-          <w:numId w:val="1"/>
-        </w:numPr>
-      </w:pPr>
-      <w:r>
-        <w:t>Definiëren extra variabelen die we nodig hebben om het programma te runnen, deze staan globaal zodat we ze overal in ons programma kunnen gebruiken.</w:t>
-      </w:r>
-    </w:p>
-    <w:p>
-      <w:pPr>
-        <w:pStyle w:val="Geenafstand"/>
-        <w:numPr>
-          <w:ilvl w:val="1"/>
-          <w:numId w:val="1"/>
-        </w:numPr>
-      </w:pPr>
-      <w:r>
-        <w:t>De GPIO s</w:t>
-      </w:r>
-      <w:r>
-        <w:t xml:space="preserve">taat voor "Algemene invoer / uitvoer". </w:t>
-      </w:r>
-      <w:r>
-        <w:t xml:space="preserve">Het </w:t>
-      </w:r>
-      <w:r>
-        <w:t>is een type pin op een geïntegreerde schakeling die geen specifieke functie heeft</w:t>
-      </w:r>
-      <w:r>
-        <w:t>. D</w:t>
-      </w:r>
-      <w:r>
-        <w:t xml:space="preserve">e functie van een GPIO-pin </w:t>
-      </w:r>
-      <w:r>
-        <w:t xml:space="preserve">is dat hij </w:t>
-      </w:r>
-      <w:r>
-        <w:t>aanpasbaar</w:t>
-      </w:r>
-      <w:r>
-        <w:t xml:space="preserve"> is</w:t>
-      </w:r>
-      <w:r>
-        <w:t xml:space="preserve"> en bestuurd </w:t>
-      </w:r>
-      <w:r>
-        <w:t xml:space="preserve">kan  worden </w:t>
-      </w:r>
-      <w:r>
-        <w:t>door software.</w:t>
-      </w:r>
-    </w:p>
-    <w:p>
-      <w:pPr>
-        <w:pStyle w:val="Geenafstand"/>
-        <w:ind w:left="720"/>
-        <w:jc w:val="center"/>
-      </w:pPr>
-      <w:r>
-        <w:rPr>
-          <w:noProof/>
-          <w:lang w:eastAsia="nl-BE"/>
-        </w:rPr>
-        <w:drawing>
-          <wp:inline distT="0" distB="0" distL="0" distR="0" wp14:anchorId="2A7E48CC" wp14:editId="120B6E69">
-            <wp:extent cx="5104737" cy="2778008"/>
-            <wp:effectExtent l="0" t="0" r="1270" b="3810"/>
-            <wp:docPr id="52" name="Afbeelding 52"/>
-            <wp:cNvGraphicFramePr>
-              <a:graphicFrameLocks xmlns:a="http://schemas.openxmlformats.org/drawingml/2006/main" noChangeAspect="1"/>
-            </wp:cNvGraphicFramePr>
-            <a:graphic xmlns:a="http://schemas.openxmlformats.org/drawingml/2006/main">
-              <a:graphicData uri="http://schemas.openxmlformats.org/drawingml/2006/picture">
-                <pic:pic xmlns:pic="http://schemas.openxmlformats.org/drawingml/2006/picture">
-                  <pic:nvPicPr>
-                    <pic:cNvPr id="1" name=""/>
-                    <pic:cNvPicPr/>
-                  </pic:nvPicPr>
-                  <pic:blipFill>
-                    <a:blip r:embed="rId26"/>
-                    <a:stretch>
-                      <a:fillRect/>
-                    </a:stretch>
-                  </pic:blipFill>
-                  <pic:spPr>
-                    <a:xfrm>
-                      <a:off x="0" y="0"/>
-                      <a:ext cx="5113789" cy="2782934"/>
-                    </a:xfrm>
-                    <a:prstGeom prst="rect">
-                      <a:avLst/>
-                    </a:prstGeom>
-                  </pic:spPr>
-                </pic:pic>
-              </a:graphicData>
-            </a:graphic>
-          </wp:inline>
-        </w:drawing>
-      </w:r>
-    </w:p>
-    <w:p>
-      <w:pPr>
-        <w:pStyle w:val="Geenafstand"/>
-      </w:pPr>
-    </w:p>
-    <w:p>
-      <w:pPr>
-        <w:pStyle w:val="Geenafstand"/>
-      </w:pPr>
-    </w:p>
-    <w:p>
-      <w:pPr>
-        <w:pStyle w:val="Geenafstand"/>
-      </w:pPr>
-    </w:p>
-    <w:p>
-      <w:pPr>
-        <w:pStyle w:val="Geenafstand"/>
-      </w:pPr>
-    </w:p>
-    <w:p>
-      <w:pPr>
-        <w:pStyle w:val="Geenafstand"/>
-      </w:pPr>
-    </w:p>
-    <w:p>
-      <w:pPr>
-        <w:pStyle w:val="Geenafstand"/>
-      </w:pPr>
-    </w:p>
-    <w:p>
-      <w:pPr>
-        <w:pStyle w:val="Geenafstand"/>
-      </w:pPr>
-    </w:p>
-    <w:p>
-      <w:pPr>
-        <w:pStyle w:val="Kop2"/>
-      </w:pPr>
-      <w:proofErr w:type="spellStart"/>
-      <w:r>
-        <w:t>Main</w:t>
-      </w:r>
-      <w:proofErr w:type="spellEnd"/>
-      <w:r>
-        <w:t xml:space="preserve">() functie: </w:t>
-      </w:r>
-    </w:p>
-    <w:p>
-      <w:r>
-        <w:t xml:space="preserve">Hier schrijven we de belangrijkste onderdelen van onze code die we niet in een functie steken om ons programma te laten runnen zoals de </w:t>
-      </w:r>
-      <w:proofErr w:type="spellStart"/>
-      <w:r>
-        <w:t>tasks</w:t>
-      </w:r>
-      <w:proofErr w:type="spellEnd"/>
-      <w:r>
-        <w:t xml:space="preserve">, timers en </w:t>
-      </w:r>
-      <w:proofErr w:type="spellStart"/>
-      <w:r>
-        <w:t>queue’s</w:t>
-      </w:r>
-      <w:proofErr w:type="spellEnd"/>
-      <w:r>
-        <w:t>.</w:t>
-      </w:r>
-    </w:p>
-    <w:p>
-      <w:pPr>
-        <w:pStyle w:val="Lijstalinea"/>
+        <w:pStyle w:val="Geenafstand"/>
         <w:numPr>
           <w:ilvl w:val="0"/>
           <w:numId w:val="4"/>
         </w:numPr>
       </w:pPr>
       <w:r>
-        <w:t xml:space="preserve">Maken constante timers die niet </w:t>
-      </w:r>
-      <w:proofErr w:type="spellStart"/>
-      <w:r>
-        <w:t>veranderer</w:t>
-      </w:r>
-      <w:proofErr w:type="spellEnd"/>
-      <w:r>
-        <w:t xml:space="preserve"> omdat er een vaste time delay nodig is voor bepaalde zaken in ons programma.</w:t>
-      </w:r>
-    </w:p>
-    <w:p>
-      <w:pPr>
-        <w:pStyle w:val="Lijstalinea"/>
-        <w:jc w:val="center"/>
-      </w:pPr>
-      <w:r>
-        <w:rPr>
-          <w:noProof/>
-          <w:lang w:eastAsia="nl-BE"/>
-        </w:rPr>
-        <w:drawing>
-          <wp:inline distT="0" distB="0" distL="0" distR="0" wp14:anchorId="34B216F0" wp14:editId="366D5E03">
-            <wp:extent cx="5760720" cy="315595"/>
-            <wp:effectExtent l="0" t="0" r="0" b="8255"/>
-            <wp:docPr id="36" name="Afbeelding 36"/>
-            <wp:cNvGraphicFramePr>
-              <a:graphicFrameLocks xmlns:a="http://schemas.openxmlformats.org/drawingml/2006/main" noChangeAspect="1"/>
-            </wp:cNvGraphicFramePr>
-            <a:graphic xmlns:a="http://schemas.openxmlformats.org/drawingml/2006/main">
-              <a:graphicData uri="http://schemas.openxmlformats.org/drawingml/2006/picture">
-                <pic:pic xmlns:pic="http://schemas.openxmlformats.org/drawingml/2006/picture">
-                  <pic:nvPicPr>
-                    <pic:cNvPr id="1" name=""/>
-                    <pic:cNvPicPr/>
-                  </pic:nvPicPr>
-                  <pic:blipFill>
-                    <a:blip r:embed="rId27"/>
-                    <a:stretch>
-                      <a:fillRect/>
-                    </a:stretch>
-                  </pic:blipFill>
-                  <pic:spPr>
-                    <a:xfrm>
-                      <a:off x="0" y="0"/>
-                      <a:ext cx="5760720" cy="315595"/>
-                    </a:xfrm>
-                    <a:prstGeom prst="rect">
-                      <a:avLst/>
-                    </a:prstGeom>
-                  </pic:spPr>
-                </pic:pic>
-              </a:graphicData>
-            </a:graphic>
-          </wp:inline>
-        </w:drawing>
-      </w:r>
-    </w:p>
-    <w:p>
-      <w:pPr>
-        <w:pStyle w:val="Lijstalinea"/>
-      </w:pPr>
-    </w:p>
-    <w:p>
-      <w:pPr>
-        <w:pStyle w:val="Lijstalinea"/>
-        <w:numPr>
-          <w:ilvl w:val="0"/>
-          <w:numId w:val="4"/>
-        </w:numPr>
-      </w:pPr>
-      <w:r>
         <w:t>Maken</w:t>
       </w:r>
       <w:r>
         <w:t xml:space="preserve"> de </w:t>
       </w:r>
-      <w:proofErr w:type="spellStart"/>
-      <w:r>
-        <w:t>tasks</w:t>
-      </w:r>
-      <w:proofErr w:type="spellEnd"/>
-      <w:r>
-        <w:t xml:space="preserve"> aan die we </w:t>
-      </w:r>
-      <w:r>
-        <w:t>koppelen aan de functies, die de codes bevatten om ons spel te kunnen spelen</w:t>
-      </w:r>
-      <w:r>
-        <w:t>.</w:t>
-      </w:r>
-    </w:p>
-    <w:p>
-      <w:pPr>
-        <w:pStyle w:val="Geenafstand"/>
-        <w:jc w:val="center"/>
-      </w:pPr>
-      <w:r>
-        <w:rPr>
-          <w:noProof/>
-          <w:lang w:eastAsia="nl-BE"/>
-        </w:rPr>
-        <w:lastRenderedPageBreak/>
-        <w:drawing>
-          <wp:inline distT="0" distB="0" distL="0" distR="0" wp14:anchorId="4BEED362" wp14:editId="32337493">
-            <wp:extent cx="6393373" cy="3347500"/>
-            <wp:effectExtent l="0" t="0" r="7620" b="5715"/>
-            <wp:docPr id="37" name="Afbeelding 37"/>
-            <wp:cNvGraphicFramePr>
-              <a:graphicFrameLocks xmlns:a="http://schemas.openxmlformats.org/drawingml/2006/main" noChangeAspect="1"/>
-            </wp:cNvGraphicFramePr>
-            <a:graphic xmlns:a="http://schemas.openxmlformats.org/drawingml/2006/main">
-              <a:graphicData uri="http://schemas.openxmlformats.org/drawingml/2006/picture">
-                <pic:pic xmlns:pic="http://schemas.openxmlformats.org/drawingml/2006/picture">
-                  <pic:nvPicPr>
-                    <pic:cNvPr id="1" name=""/>
-                    <pic:cNvPicPr/>
-                  </pic:nvPicPr>
-                  <pic:blipFill>
-                    <a:blip r:embed="rId28"/>
-                    <a:stretch>
-                      <a:fillRect/>
-                    </a:stretch>
-                  </pic:blipFill>
-                  <pic:spPr>
-                    <a:xfrm>
-                      <a:off x="0" y="0"/>
-                      <a:ext cx="6409095" cy="3355732"/>
-                    </a:xfrm>
-                    <a:prstGeom prst="rect">
-                      <a:avLst/>
-                    </a:prstGeom>
-                  </pic:spPr>
-                </pic:pic>
-              </a:graphicData>
-            </a:graphic>
-          </wp:inline>
-        </w:drawing>
-      </w:r>
-    </w:p>
-    <w:p>
-      <w:pPr>
-        <w:pStyle w:val="Geenafstand"/>
-      </w:pPr>
-    </w:p>
-    <w:p>
-      <w:pPr>
-        <w:pStyle w:val="Geenafstand"/>
-      </w:pPr>
-    </w:p>
-    <w:p>
-      <w:pPr>
-        <w:pStyle w:val="Geenafstand"/>
-      </w:pPr>
-    </w:p>
-    <w:p>
-      <w:pPr>
-        <w:pStyle w:val="Geenafstand"/>
-        <w:numPr>
-          <w:ilvl w:val="0"/>
-          <w:numId w:val="4"/>
-        </w:numPr>
-      </w:pPr>
-      <w:r>
-        <w:t>Maken</w:t>
-      </w:r>
-      <w:r>
-        <w:t xml:space="preserve"> de </w:t>
-      </w:r>
-      <w:proofErr w:type="spellStart"/>
-      <w:r>
-        <w:t>verschilende</w:t>
-      </w:r>
-      <w:proofErr w:type="spellEnd"/>
-      <w:r>
-        <w:t xml:space="preserve"> queues die nodig zijn voor de communicatie tussen de verschillende functies en de data die in elke functie verzonden word.</w:t>
+      <w:r>
+        <w:t>verschillende</w:t>
+      </w:r>
+      <w:r>
+        <w:t xml:space="preserve"> queues die nodig zijn voor de communicatie tussen de verschillende functies en de data die in elke functie verzonden</w:t>
+      </w:r>
+      <w:r>
+        <w:t>/ontvangen</w:t>
+      </w:r>
+      <w:r>
+        <w:t xml:space="preserve"> word.</w:t>
       </w:r>
     </w:p>
     <w:p>
@@ -2715,7 +2173,7 @@
                     <pic:cNvPicPr/>
                   </pic:nvPicPr>
                   <pic:blipFill>
-                    <a:blip r:embed="rId29"/>
+                    <a:blip r:embed="rId23"/>
                     <a:stretch>
                       <a:fillRect/>
                     </a:stretch>
@@ -2739,17 +2197,6 @@
     <w:p>
       <w:pPr>
         <w:pStyle w:val="Geenafstand"/>
-      </w:pPr>
-      <w:r>
-        <w:rPr>
-          <w:highlight w:val="yellow"/>
-        </w:rPr>
-        <w:t>Controleren</w:t>
-      </w:r>
-    </w:p>
-    <w:p>
-      <w:pPr>
-        <w:pStyle w:val="Geenafstand"/>
         <w:numPr>
           <w:ilvl w:val="1"/>
           <w:numId w:val="4"/>
@@ -2811,26 +2258,27 @@
         </w:numPr>
       </w:pPr>
       <w:r>
-        <w:t>Definiëren we de timers die we gaan gebruiken om de delay in ons spel te maken zodat alles goed verloopt.</w:t>
+        <w:t xml:space="preserve">Definiëren we de timer </w:t>
+      </w:r>
+      <w:r>
+        <w:t>die we gebruiken om de delay in ons spel te maken zodat alles goed verloopt.</w:t>
       </w:r>
     </w:p>
     <w:p>
       <w:pPr>
         <w:pStyle w:val="Geenafstand"/>
         <w:ind w:left="720"/>
-        <w:jc w:val="center"/>
       </w:pPr>
       <w:r>
         <w:rPr>
           <w:noProof/>
           <w:lang w:eastAsia="nl-BE"/>
         </w:rPr>
-        <w:lastRenderedPageBreak/>
         <w:drawing>
-          <wp:inline distT="0" distB="0" distL="0" distR="0" wp14:anchorId="25727367" wp14:editId="5440EB5A">
-            <wp:extent cx="5229225" cy="3200400"/>
-            <wp:effectExtent l="0" t="0" r="9525" b="0"/>
-            <wp:docPr id="39" name="Afbeelding 39"/>
+          <wp:inline distT="0" distB="0" distL="0" distR="0" wp14:anchorId="425D8F29" wp14:editId="1F1C89E1">
+            <wp:extent cx="3200400" cy="800100"/>
+            <wp:effectExtent l="0" t="0" r="0" b="0"/>
+            <wp:docPr id="40" name="Afbeelding 40"/>
             <wp:cNvGraphicFramePr>
               <a:graphicFrameLocks xmlns:a="http://schemas.openxmlformats.org/drawingml/2006/main" noChangeAspect="1"/>
             </wp:cNvGraphicFramePr>
@@ -2842,7 +2290,7 @@
                     <pic:cNvPicPr/>
                   </pic:nvPicPr>
                   <pic:blipFill>
-                    <a:blip r:embed="rId30"/>
+                    <a:blip r:embed="rId24"/>
                     <a:stretch>
                       <a:fillRect/>
                     </a:stretch>
@@ -2850,7 +2298,7 @@
                   <pic:spPr>
                     <a:xfrm>
                       <a:off x="0" y="0"/>
-                      <a:ext cx="5229225" cy="3200400"/>
+                      <a:ext cx="3200400" cy="800100"/>
                     </a:xfrm>
                     <a:prstGeom prst="rect">
                       <a:avLst/>
@@ -2866,17 +2314,6 @@
     <w:p>
       <w:pPr>
         <w:pStyle w:val="Geenafstand"/>
-      </w:pPr>
-      <w:r>
-        <w:rPr>
-          <w:highlight w:val="yellow"/>
-        </w:rPr>
-        <w:t>controleren</w:t>
-      </w:r>
-    </w:p>
-    <w:p>
-      <w:pPr>
-        <w:pStyle w:val="Geenafstand"/>
         <w:numPr>
           <w:ilvl w:val="1"/>
           <w:numId w:val="4"/>
@@ -2917,125 +2354,6 @@
     <w:p>
       <w:pPr>
         <w:pStyle w:val="Geenafstand"/>
-        <w:numPr>
-          <w:ilvl w:val="1"/>
-          <w:numId w:val="4"/>
-        </w:numPr>
-      </w:pPr>
-      <w:proofErr w:type="spellStart"/>
-      <w:r>
-        <w:t>xTimerKnop</w:t>
-      </w:r>
-      <w:proofErr w:type="spellEnd"/>
-      <w:r>
-        <w:t>:</w:t>
-      </w:r>
-      <w:r>
-        <w:t xml:space="preserve"> </w:t>
-      </w:r>
-      <w:r>
-        <w:t xml:space="preserve">word gebruikt voor het updaten van de neonpixel </w:t>
-      </w:r>
-      <w:proofErr w:type="spellStart"/>
-      <w:r>
-        <w:t>leds</w:t>
-      </w:r>
-      <w:proofErr w:type="spellEnd"/>
-      <w:r>
-        <w:t xml:space="preserve"> om de 0.2 </w:t>
-      </w:r>
-      <w:r>
-        <w:t>seconden.</w:t>
-      </w:r>
-    </w:p>
-    <w:p>
-      <w:pPr>
-        <w:pStyle w:val="Geenafstand"/>
-      </w:pPr>
-    </w:p>
-    <w:p>
-      <w:pPr>
-        <w:pStyle w:val="Geenafstand"/>
-      </w:pPr>
-    </w:p>
-    <w:p>
-      <w:pPr>
-        <w:pStyle w:val="Geenafstand"/>
-      </w:pPr>
-    </w:p>
-    <w:p>
-      <w:pPr>
-        <w:pStyle w:val="Geenafstand"/>
-      </w:pPr>
-    </w:p>
-    <w:p>
-      <w:pPr>
-        <w:pStyle w:val="Geenafstand"/>
-      </w:pPr>
-    </w:p>
-    <w:p>
-      <w:pPr>
-        <w:pStyle w:val="Geenafstand"/>
-      </w:pPr>
-    </w:p>
-    <w:p>
-      <w:pPr>
-        <w:pStyle w:val="Geenafstand"/>
-      </w:pPr>
-    </w:p>
-    <w:p>
-      <w:pPr>
-        <w:pStyle w:val="Geenafstand"/>
-      </w:pPr>
-    </w:p>
-    <w:p>
-      <w:pPr>
-        <w:pStyle w:val="Geenafstand"/>
-      </w:pPr>
-    </w:p>
-    <w:p>
-      <w:pPr>
-        <w:pStyle w:val="Geenafstand"/>
-      </w:pPr>
-    </w:p>
-    <w:p>
-      <w:pPr>
-        <w:pStyle w:val="Geenafstand"/>
-      </w:pPr>
-    </w:p>
-    <w:p>
-      <w:pPr>
-        <w:pStyle w:val="Geenafstand"/>
-      </w:pPr>
-    </w:p>
-    <w:p>
-      <w:pPr>
-        <w:pStyle w:val="Geenafstand"/>
-      </w:pPr>
-    </w:p>
-    <w:p>
-      <w:pPr>
-        <w:pStyle w:val="Geenafstand"/>
-      </w:pPr>
-    </w:p>
-    <w:p>
-      <w:pPr>
-        <w:pStyle w:val="Geenafstand"/>
-      </w:pPr>
-    </w:p>
-    <w:p>
-      <w:pPr>
-        <w:pStyle w:val="Geenafstand"/>
-      </w:pPr>
-    </w:p>
-    <w:p>
-      <w:pPr>
-        <w:pStyle w:val="Geenafstand"/>
-      </w:pPr>
-    </w:p>
-    <w:p>
-      <w:pPr>
-        <w:pStyle w:val="Geenafstand"/>
       </w:pPr>
     </w:p>
     <w:p>
@@ -3155,7 +2473,13 @@
         </w:numPr>
       </w:pPr>
       <w:r>
-        <w:t>Dan kijken we of de afstand meetbaar is of niet (licht de afstand binnen de range van de sensor).</w:t>
+        <w:t xml:space="preserve">Dan kijken we of de afstand meetbaar is of niet (licht de afstand binnen de </w:t>
+      </w:r>
+      <w:r>
+        <w:t xml:space="preserve">ingestelde </w:t>
+      </w:r>
+      <w:r>
+        <w:t>range van de sensor).</w:t>
       </w:r>
     </w:p>
     <w:p>
@@ -3185,6 +2509,7 @@
     <w:p>
       <w:pPr>
         <w:pStyle w:val="Geenafstand"/>
+        <w:jc w:val="center"/>
       </w:pPr>
       <w:r>
         <w:rPr>
@@ -3193,8 +2518,8 @@
         </w:rPr>
         <w:drawing>
           <wp:inline distT="0" distB="0" distL="0" distR="0" wp14:anchorId="7E7E130C" wp14:editId="0FD0492D">
-            <wp:extent cx="5200650" cy="4638675"/>
-            <wp:effectExtent l="0" t="0" r="0" b="9525"/>
+            <wp:extent cx="3904598" cy="3482671"/>
+            <wp:effectExtent l="0" t="0" r="1270" b="3810"/>
             <wp:docPr id="8" name="Afbeelding 8"/>
             <wp:cNvGraphicFramePr>
               <a:graphicFrameLocks xmlns:a="http://schemas.openxmlformats.org/drawingml/2006/main" noChangeAspect="1"/>
@@ -3207,7 +2532,7 @@
                     <pic:cNvPicPr/>
                   </pic:nvPicPr>
                   <pic:blipFill>
-                    <a:blip r:embed="rId31"/>
+                    <a:blip r:embed="rId25"/>
                     <a:stretch>
                       <a:fillRect/>
                     </a:stretch>
@@ -3215,7 +2540,7 @@
                   <pic:spPr>
                     <a:xfrm>
                       <a:off x="0" y="0"/>
-                      <a:ext cx="5200650" cy="4638675"/>
+                      <a:ext cx="3931588" cy="3506745"/>
                     </a:xfrm>
                     <a:prstGeom prst="rect">
                       <a:avLst/>
@@ -3234,6 +2559,10 @@
     <w:p/>
     <w:p/>
     <w:p/>
+    <w:p/>
+    <w:p/>
+    <w:p/>
+    <w:p/>
     <w:p>
       <w:pPr>
         <w:pStyle w:val="Kop2"/>
@@ -3244,8 +2573,25 @@
       </w:r>
     </w:p>
     <w:p>
-      <w:r>
-        <w:t>De functie van de knop bevat alles we er nodig is om de knop te kunnen gebruiken in ons spel.</w:t>
+      <w:pPr>
+        <w:pStyle w:val="Geenafstand"/>
+      </w:pPr>
+      <w:r>
+        <w:t>De fu</w:t>
+      </w:r>
+      <w:r>
+        <w:t>nctie van de knop bevat alles wat</w:t>
+      </w:r>
+      <w:r>
+        <w:t xml:space="preserve"> er nodig is om de knop te kunnen gebruiken in ons spel.</w:t>
+      </w:r>
+    </w:p>
+    <w:p>
+      <w:pPr>
+        <w:pStyle w:val="Geenafstand"/>
+      </w:pPr>
+      <w:r>
+        <w:t>De knop dient om de kleur te bevestigen, die er gevonden is met de ultrasoon sensor.</w:t>
       </w:r>
     </w:p>
     <w:p>
@@ -3269,27 +2615,23 @@
         </w:numPr>
       </w:pPr>
       <w:r>
-        <w:t xml:space="preserve">Bevat variabelen die we </w:t>
+        <w:t>We lezen de Knop in van onze FPGA omdat deze standaard op het bord stond.</w:t>
+      </w:r>
+    </w:p>
+    <w:p>
+      <w:pPr>
+        <w:pStyle w:val="Lijstalinea"/>
+        <w:numPr>
+          <w:ilvl w:val="2"/>
+          <w:numId w:val="7"/>
+        </w:numPr>
+      </w:pPr>
+      <w:r>
+        <w:t xml:space="preserve">Configureren de pin en </w:t>
       </w:r>
       <w:proofErr w:type="spellStart"/>
       <w:r>
-        <w:t>toekenen</w:t>
-      </w:r>
-      <w:proofErr w:type="spellEnd"/>
-      <w:r>
-        <w:t xml:space="preserve"> om het gemakkelijke </w:t>
-      </w:r>
-      <w:proofErr w:type="spellStart"/>
-      <w:r>
-        <w:t>rte</w:t>
-      </w:r>
-      <w:proofErr w:type="spellEnd"/>
-      <w:r>
-        <w:t xml:space="preserve"> </w:t>
-      </w:r>
-      <w:proofErr w:type="spellStart"/>
-      <w:r>
-        <w:t>programeren</w:t>
+        <w:t>pindata</w:t>
       </w:r>
       <w:proofErr w:type="spellEnd"/>
       <w:r>
@@ -3305,99 +2647,10 @@
         </w:numPr>
       </w:pPr>
       <w:r>
-        <w:t>We lezen de Knop in van onze FPGA omdat deze standaard op het bord stond.</w:t>
-      </w:r>
-    </w:p>
-    <w:p>
-      <w:pPr>
-        <w:pStyle w:val="Lijstalinea"/>
-        <w:numPr>
-          <w:ilvl w:val="2"/>
-          <w:numId w:val="7"/>
-        </w:numPr>
-      </w:pPr>
-      <w:r>
-        <w:t xml:space="preserve">Zoek de </w:t>
-      </w:r>
-      <w:r>
-        <w:t>apparaat configuratie</w:t>
-      </w:r>
-      <w:r>
-        <w:t xml:space="preserve"> op basis van </w:t>
-      </w:r>
-      <w:r>
-        <w:t>het</w:t>
-      </w:r>
-      <w:r>
-        <w:t xml:space="preserve"> unieke apparaat-ID</w:t>
-      </w:r>
-    </w:p>
-    <w:p>
-      <w:pPr>
-        <w:pStyle w:val="Lijstalinea"/>
-        <w:numPr>
-          <w:ilvl w:val="2"/>
-          <w:numId w:val="7"/>
-        </w:numPr>
-      </w:pPr>
-      <w:proofErr w:type="spellStart"/>
-      <w:r>
-        <w:t>Initialiseer</w:t>
-      </w:r>
-      <w:proofErr w:type="spellEnd"/>
-      <w:r>
-        <w:t xml:space="preserve"> de </w:t>
-      </w:r>
-      <w:proofErr w:type="spellStart"/>
-      <w:r>
-        <w:t>XGpio</w:t>
-      </w:r>
-      <w:proofErr w:type="spellEnd"/>
-      <w:r>
-        <w:t xml:space="preserve">-instantie van de </w:t>
-      </w:r>
-      <w:proofErr w:type="spellStart"/>
-      <w:r>
-        <w:t>caller</w:t>
-      </w:r>
-      <w:proofErr w:type="spellEnd"/>
-      <w:r>
-        <w:t xml:space="preserve"> op basis van de gegeven configuratiegegevens.</w:t>
-      </w:r>
-      <w:r>
-        <w:t xml:space="preserve"> </w:t>
-      </w:r>
-      <w:r>
-        <w:t xml:space="preserve">Er wordt niets gedaan behalve </w:t>
-      </w:r>
-      <w:r>
-        <w:t xml:space="preserve">de </w:t>
-      </w:r>
-      <w:proofErr w:type="spellStart"/>
-      <w:r>
-        <w:t>InstancePtr</w:t>
-      </w:r>
-      <w:proofErr w:type="spellEnd"/>
-      <w:r>
-        <w:t xml:space="preserve"> </w:t>
-      </w:r>
-      <w:r>
-        <w:t>initialiseren</w:t>
-      </w:r>
-      <w:r>
-        <w:t>.</w:t>
-      </w:r>
-    </w:p>
-    <w:p>
-      <w:pPr>
-        <w:pStyle w:val="Lijstalinea"/>
-        <w:numPr>
-          <w:ilvl w:val="2"/>
-          <w:numId w:val="7"/>
-        </w:numPr>
-      </w:pPr>
-      <w:r>
-        <w:t>Zeggen welke pin het is en welke data we gaan versturen.</w:t>
+        <w:t>C</w:t>
+      </w:r>
+      <w:r>
+        <w:t>ontroleren of de nieuwe data verschillend is van de oude data.</w:t>
       </w:r>
     </w:p>
     <w:p>
@@ -3409,15 +2662,7 @@
         </w:numPr>
       </w:pPr>
       <w:r>
-        <w:t xml:space="preserve">In een oneindige </w:t>
-      </w:r>
-      <w:proofErr w:type="spellStart"/>
-      <w:r>
-        <w:t>for</w:t>
-      </w:r>
-      <w:proofErr w:type="spellEnd"/>
-      <w:r>
-        <w:t xml:space="preserve"> loop gaan de pin van de knop uitlezen, en controleren we of de nieuwe data verschillend is van de oude data.</w:t>
+        <w:t>Vervolgens zenden we data van de knop naar de neon pixel door gebruik te maken van een queue.</w:t>
       </w:r>
     </w:p>
     <w:p>
@@ -3429,18 +2674,6 @@
         </w:numPr>
       </w:pPr>
       <w:r>
-        <w:t>Vervolgens zenden we data van de knop naar de neon pixel door gebruik te maken van een queue.</w:t>
-      </w:r>
-    </w:p>
-    <w:p>
-      <w:pPr>
-        <w:pStyle w:val="Lijstalinea"/>
-        <w:numPr>
-          <w:ilvl w:val="1"/>
-          <w:numId w:val="7"/>
-        </w:numPr>
-      </w:pPr>
-      <w:r>
         <w:t xml:space="preserve">De queue </w:t>
       </w:r>
       <w:proofErr w:type="spellStart"/>
@@ -3457,7 +2690,7 @@
       </w:r>
       <w:proofErr w:type="spellEnd"/>
       <w:r>
-        <w:t xml:space="preserve"> word de nieuwe data er automatisch inzetten.</w:t>
+        <w:t xml:space="preserve"> word.</w:t>
       </w:r>
     </w:p>
     <w:p>
@@ -3467,10 +2700,10 @@
           <w:lang w:eastAsia="nl-BE"/>
         </w:rPr>
         <w:drawing>
-          <wp:inline distT="0" distB="0" distL="0" distR="0" wp14:anchorId="4675FE35" wp14:editId="56F0E897">
-            <wp:extent cx="5760720" cy="4295140"/>
-            <wp:effectExtent l="0" t="0" r="0" b="0"/>
-            <wp:docPr id="10" name="Afbeelding 10"/>
+          <wp:inline distT="0" distB="0" distL="0" distR="0" wp14:anchorId="39F7955B" wp14:editId="011EFB70">
+            <wp:extent cx="5760720" cy="5333365"/>
+            <wp:effectExtent l="0" t="0" r="0" b="635"/>
+            <wp:docPr id="42" name="Afbeelding 42"/>
             <wp:cNvGraphicFramePr>
               <a:graphicFrameLocks xmlns:a="http://schemas.openxmlformats.org/drawingml/2006/main" noChangeAspect="1"/>
             </wp:cNvGraphicFramePr>
@@ -3482,7 +2715,7 @@
                     <pic:cNvPicPr/>
                   </pic:nvPicPr>
                   <pic:blipFill>
-                    <a:blip r:embed="rId32"/>
+                    <a:blip r:embed="rId26"/>
                     <a:stretch>
                       <a:fillRect/>
                     </a:stretch>
@@ -3490,7 +2723,7 @@
                   <pic:spPr>
                     <a:xfrm>
                       <a:off x="0" y="0"/>
-                      <a:ext cx="5760720" cy="4295140"/>
+                      <a:ext cx="5760720" cy="5333365"/>
                     </a:xfrm>
                     <a:prstGeom prst="rect">
                       <a:avLst/>
@@ -3626,7 +2859,7 @@
                     <pic:cNvPicPr/>
                   </pic:nvPicPr>
                   <pic:blipFill>
-                    <a:blip r:embed="rId33"/>
+                    <a:blip r:embed="rId27"/>
                     <a:stretch>
                       <a:fillRect/>
                     </a:stretch>
@@ -3661,10 +2894,7 @@
     </w:p>
     <w:p>
       <w:r>
-        <w:t>Hier lezen we de</w:t>
-      </w:r>
-      <w:r>
-        <w:t xml:space="preserve"> RGB waardes van de neonpixel uit, die we vervolgens op dezelfde plaats als op de neonmatrix in een array gaan steken om ze te kunnen lezen in een terminal.</w:t>
+        <w:t>Hier lezen we de RGB waardes van de neonpixel uit, die we vervolgens op dezelfde plaats als op de neonmatrix in een array gaan steken om ze te kunnen lezen in een terminal.</w:t>
       </w:r>
     </w:p>
     <w:p>
@@ -3744,7 +2974,7 @@
                     <pic:cNvPicPr/>
                   </pic:nvPicPr>
                   <pic:blipFill>
-                    <a:blip r:embed="rId34"/>
+                    <a:blip r:embed="rId28"/>
                     <a:stretch>
                       <a:fillRect/>
                     </a:stretch>
@@ -3855,7 +3085,7 @@
                     <pic:cNvPicPr/>
                   </pic:nvPicPr>
                   <pic:blipFill>
-                    <a:blip r:embed="rId35"/>
+                    <a:blip r:embed="rId29"/>
                     <a:stretch>
                       <a:fillRect/>
                     </a:stretch>
@@ -3885,10 +3115,7 @@
       </w:pPr>
       <w:proofErr w:type="spellStart"/>
       <w:r>
-        <w:t>vTimerCallback</w:t>
-      </w:r>
-      <w:r>
-        <w:t>Knop</w:t>
+        <w:t>vTimerCallbackKnop</w:t>
       </w:r>
       <w:proofErr w:type="spellEnd"/>
       <w:r>
@@ -3913,26 +3140,11 @@
       </w:r>
       <w:proofErr w:type="spellStart"/>
       <w:r>
-        <w:t>pxTimer</w:t>
-      </w:r>
-      <w:r>
-        <w:t>Knop</w:t>
+        <w:t>pxTimerKnop</w:t>
       </w:r>
       <w:proofErr w:type="spellEnd"/>
       <w:r>
-        <w:t xml:space="preserve"> toe omdat deze </w:t>
-      </w:r>
-      <w:r>
-        <w:t>ervoor zorgt we pas om de 0.2</w:t>
-      </w:r>
-      <w:r>
-        <w:t xml:space="preserve"> seconden gaan updaten </w:t>
-      </w:r>
-      <w:r>
-        <w:t>zodat speler 2 het niet te moeilijk heeft om het spel te spelen</w:t>
-      </w:r>
-      <w:r>
-        <w:t>.</w:t>
+        <w:t xml:space="preserve"> toe omdat deze ervoor zorgt we pas om de 0.2 seconden gaan updaten zodat speler 2 het niet te moeilijk heeft om het spel te spelen.</w:t>
       </w:r>
     </w:p>
     <w:p>
@@ -4002,7 +3214,7 @@
                     <pic:cNvPicPr/>
                   </pic:nvPicPr>
                   <pic:blipFill>
-                    <a:blip r:embed="rId36"/>
+                    <a:blip r:embed="rId30"/>
                     <a:stretch>
                       <a:fillRect/>
                     </a:stretch>
@@ -4040,26 +3252,28 @@
         <w:t>Hier staan alle functies die betrekking hebben op het spelen van de game en de visualisatie daarvan.</w:t>
       </w:r>
     </w:p>
-    <w:p/>
     <w:p>
       <w:pPr>
         <w:pStyle w:val="Kop2"/>
       </w:pPr>
       <w:proofErr w:type="spellStart"/>
       <w:r>
-        <w:t>set_obj</w:t>
+        <w:t>Generate</w:t>
       </w:r>
       <w:proofErr w:type="spellEnd"/>
       <w:r>
-        <w:t xml:space="preserve"> functie:</w:t>
-      </w:r>
-    </w:p>
-    <w:p>
-      <w:r>
-        <w:rPr>
-          <w:highlight w:val="yellow"/>
-        </w:rPr>
-        <w:t>uitleg</w:t>
+        <w:t xml:space="preserve"> level</w:t>
+      </w:r>
+      <w:r>
+        <w:t>:</w:t>
+      </w:r>
+    </w:p>
+    <w:p>
+      <w:pPr>
+        <w:pStyle w:val="Geenafstand"/>
+      </w:pPr>
+      <w:r>
+        <w:t>Hier maken we het level dat geladen word in de neonpixel.</w:t>
       </w:r>
     </w:p>
     <w:p>
@@ -4069,10 +3283,574 @@
           <w:lang w:eastAsia="nl-BE"/>
         </w:rPr>
         <w:drawing>
-          <wp:inline distT="0" distB="0" distL="0" distR="0" wp14:anchorId="682AABEE" wp14:editId="21968AA8">
-            <wp:extent cx="3190875" cy="1190625"/>
-            <wp:effectExtent l="0" t="0" r="9525" b="9525"/>
-            <wp:docPr id="31" name="Afbeelding 31"/>
+          <wp:inline distT="0" distB="0" distL="0" distR="0" wp14:anchorId="1E2A5E98" wp14:editId="58B30614">
+            <wp:extent cx="1995778" cy="905885"/>
+            <wp:effectExtent l="0" t="0" r="5080" b="8890"/>
+            <wp:docPr id="45" name="Afbeelding 45"/>
+            <wp:cNvGraphicFramePr>
+              <a:graphicFrameLocks xmlns:a="http://schemas.openxmlformats.org/drawingml/2006/main" noChangeAspect="1"/>
+            </wp:cNvGraphicFramePr>
+            <a:graphic xmlns:a="http://schemas.openxmlformats.org/drawingml/2006/main">
+              <a:graphicData uri="http://schemas.openxmlformats.org/drawingml/2006/picture">
+                <pic:pic xmlns:pic="http://schemas.openxmlformats.org/drawingml/2006/picture">
+                  <pic:nvPicPr>
+                    <pic:cNvPr id="1" name=""/>
+                    <pic:cNvPicPr/>
+                  </pic:nvPicPr>
+                  <pic:blipFill>
+                    <a:blip r:embed="rId31"/>
+                    <a:stretch>
+                      <a:fillRect/>
+                    </a:stretch>
+                  </pic:blipFill>
+                  <pic:spPr>
+                    <a:xfrm>
+                      <a:off x="0" y="0"/>
+                      <a:ext cx="2008727" cy="911762"/>
+                    </a:xfrm>
+                    <a:prstGeom prst="rect">
+                      <a:avLst/>
+                    </a:prstGeom>
+                  </pic:spPr>
+                </pic:pic>
+              </a:graphicData>
+            </a:graphic>
+          </wp:inline>
+        </w:drawing>
+      </w:r>
+    </w:p>
+    <w:p>
+      <w:pPr>
+        <w:pStyle w:val="Kop2"/>
+      </w:pPr>
+      <w:r>
+        <w:t xml:space="preserve">Next </w:t>
+      </w:r>
+      <w:proofErr w:type="spellStart"/>
+      <w:r>
+        <w:t>Color</w:t>
+      </w:r>
+      <w:proofErr w:type="spellEnd"/>
+      <w:r>
+        <w:t xml:space="preserve"> </w:t>
+      </w:r>
+      <w:r>
+        <w:t>Screen:</w:t>
+      </w:r>
+    </w:p>
+    <w:p>
+      <w:pPr>
+        <w:pStyle w:val="Geenafstand"/>
+      </w:pPr>
+      <w:r>
+        <w:t xml:space="preserve">Hier bepalen we de kleur van de volgende </w:t>
+      </w:r>
+      <w:proofErr w:type="spellStart"/>
+      <w:r>
+        <w:t>leds</w:t>
+      </w:r>
+      <w:proofErr w:type="spellEnd"/>
+      <w:r>
+        <w:t xml:space="preserve"> die moeten aangaan.</w:t>
+      </w:r>
+    </w:p>
+    <w:p>
+      <w:r>
+        <w:rPr>
+          <w:noProof/>
+          <w:lang w:eastAsia="nl-BE"/>
+        </w:rPr>
+        <w:drawing>
+          <wp:inline distT="0" distB="0" distL="0" distR="0" wp14:anchorId="5C922218" wp14:editId="771D7E7F">
+            <wp:extent cx="1908313" cy="1069494"/>
+            <wp:effectExtent l="0" t="0" r="0" b="0"/>
+            <wp:docPr id="49" name="Afbeelding 49"/>
+            <wp:cNvGraphicFramePr>
+              <a:graphicFrameLocks xmlns:a="http://schemas.openxmlformats.org/drawingml/2006/main" noChangeAspect="1"/>
+            </wp:cNvGraphicFramePr>
+            <a:graphic xmlns:a="http://schemas.openxmlformats.org/drawingml/2006/main">
+              <a:graphicData uri="http://schemas.openxmlformats.org/drawingml/2006/picture">
+                <pic:pic xmlns:pic="http://schemas.openxmlformats.org/drawingml/2006/picture">
+                  <pic:nvPicPr>
+                    <pic:cNvPr id="1" name=""/>
+                    <pic:cNvPicPr/>
+                  </pic:nvPicPr>
+                  <pic:blipFill>
+                    <a:blip r:embed="rId32"/>
+                    <a:stretch>
+                      <a:fillRect/>
+                    </a:stretch>
+                  </pic:blipFill>
+                  <pic:spPr>
+                    <a:xfrm>
+                      <a:off x="0" y="0"/>
+                      <a:ext cx="1935467" cy="1084712"/>
+                    </a:xfrm>
+                    <a:prstGeom prst="rect">
+                      <a:avLst/>
+                    </a:prstGeom>
+                  </pic:spPr>
+                </pic:pic>
+              </a:graphicData>
+            </a:graphic>
+          </wp:inline>
+        </w:drawing>
+      </w:r>
+    </w:p>
+    <w:p>
+      <w:pPr>
+        <w:pStyle w:val="Kop2"/>
+      </w:pPr>
+      <w:r>
+        <w:t>Draw Screen:</w:t>
+      </w:r>
+    </w:p>
+    <w:p>
+      <w:pPr>
+        <w:pStyle w:val="Geenafstand"/>
+      </w:pPr>
+      <w:r>
+        <w:t>Hier bepalen we de kleuren van het spel, en we schrijven ze weg naar de neonpixel.</w:t>
+      </w:r>
+    </w:p>
+    <w:p>
+      <w:r>
+        <w:rPr>
+          <w:noProof/>
+          <w:lang w:eastAsia="nl-BE"/>
+        </w:rPr>
+        <w:drawing>
+          <wp:inline distT="0" distB="0" distL="0" distR="0" wp14:anchorId="789C668F" wp14:editId="202ED0A5">
+            <wp:extent cx="2957886" cy="2752566"/>
+            <wp:effectExtent l="0" t="0" r="0" b="0"/>
+            <wp:docPr id="56" name="Afbeelding 56"/>
+            <wp:cNvGraphicFramePr>
+              <a:graphicFrameLocks xmlns:a="http://schemas.openxmlformats.org/drawingml/2006/main" noChangeAspect="1"/>
+            </wp:cNvGraphicFramePr>
+            <a:graphic xmlns:a="http://schemas.openxmlformats.org/drawingml/2006/main">
+              <a:graphicData uri="http://schemas.openxmlformats.org/drawingml/2006/picture">
+                <pic:pic xmlns:pic="http://schemas.openxmlformats.org/drawingml/2006/picture">
+                  <pic:nvPicPr>
+                    <pic:cNvPr id="1" name=""/>
+                    <pic:cNvPicPr/>
+                  </pic:nvPicPr>
+                  <pic:blipFill>
+                    <a:blip r:embed="rId33"/>
+                    <a:stretch>
+                      <a:fillRect/>
+                    </a:stretch>
+                  </pic:blipFill>
+                  <pic:spPr>
+                    <a:xfrm>
+                      <a:off x="0" y="0"/>
+                      <a:ext cx="2967167" cy="2761202"/>
+                    </a:xfrm>
+                    <a:prstGeom prst="rect">
+                      <a:avLst/>
+                    </a:prstGeom>
+                  </pic:spPr>
+                </pic:pic>
+              </a:graphicData>
+            </a:graphic>
+          </wp:inline>
+        </w:drawing>
+      </w:r>
+    </w:p>
+    <w:p>
+      <w:pPr>
+        <w:pStyle w:val="Kop2"/>
+      </w:pPr>
+      <w:proofErr w:type="spellStart"/>
+      <w:r>
+        <w:t>Clear</w:t>
+      </w:r>
+      <w:proofErr w:type="spellEnd"/>
+      <w:r>
+        <w:t xml:space="preserve"> Screen:</w:t>
+      </w:r>
+    </w:p>
+    <w:p>
+      <w:pPr>
+        <w:pStyle w:val="Geenafstand"/>
+      </w:pPr>
+      <w:r>
+        <w:t>Maken we de volledige neonpixel leeg, om daarna een nieuwe kleur mee te geven.</w:t>
+      </w:r>
+    </w:p>
+    <w:p>
+      <w:r>
+        <w:rPr>
+          <w:noProof/>
+          <w:lang w:eastAsia="nl-BE"/>
+        </w:rPr>
+        <w:drawing>
+          <wp:inline distT="0" distB="0" distL="0" distR="0" wp14:anchorId="15652B41" wp14:editId="58E61721">
+            <wp:extent cx="1820849" cy="1255758"/>
+            <wp:effectExtent l="0" t="0" r="8255" b="1905"/>
+            <wp:docPr id="54" name="Afbeelding 54"/>
+            <wp:cNvGraphicFramePr>
+              <a:graphicFrameLocks xmlns:a="http://schemas.openxmlformats.org/drawingml/2006/main" noChangeAspect="1"/>
+            </wp:cNvGraphicFramePr>
+            <a:graphic xmlns:a="http://schemas.openxmlformats.org/drawingml/2006/main">
+              <a:graphicData uri="http://schemas.openxmlformats.org/drawingml/2006/picture">
+                <pic:pic xmlns:pic="http://schemas.openxmlformats.org/drawingml/2006/picture">
+                  <pic:nvPicPr>
+                    <pic:cNvPr id="1" name=""/>
+                    <pic:cNvPicPr/>
+                  </pic:nvPicPr>
+                  <pic:blipFill>
+                    <a:blip r:embed="rId34"/>
+                    <a:stretch>
+                      <a:fillRect/>
+                    </a:stretch>
+                  </pic:blipFill>
+                  <pic:spPr>
+                    <a:xfrm>
+                      <a:off x="0" y="0"/>
+                      <a:ext cx="1838914" cy="1268217"/>
+                    </a:xfrm>
+                    <a:prstGeom prst="rect">
+                      <a:avLst/>
+                    </a:prstGeom>
+                  </pic:spPr>
+                </pic:pic>
+              </a:graphicData>
+            </a:graphic>
+          </wp:inline>
+        </w:drawing>
+      </w:r>
+    </w:p>
+    <w:p>
+      <w:pPr>
+        <w:pStyle w:val="Kop2"/>
+      </w:pPr>
+      <w:r>
+        <w:lastRenderedPageBreak/>
+        <w:t>Game Ov</w:t>
+      </w:r>
+      <w:bookmarkStart w:id="0" w:name="_GoBack"/>
+      <w:bookmarkEnd w:id="0"/>
+      <w:r>
+        <w:t>er:</w:t>
+      </w:r>
+    </w:p>
+    <w:p>
+      <w:r>
+        <w:t>Hier word bepaald wanneer een speler de game verloren heeft.</w:t>
+      </w:r>
+    </w:p>
+    <w:p>
+      <w:r>
+        <w:rPr>
+          <w:noProof/>
+          <w:lang w:eastAsia="nl-BE"/>
+        </w:rPr>
+        <w:drawing>
+          <wp:inline distT="0" distB="0" distL="0" distR="0" wp14:anchorId="645857A5" wp14:editId="3AD77A4F">
+            <wp:extent cx="1908175" cy="680984"/>
+            <wp:effectExtent l="0" t="0" r="0" b="5080"/>
+            <wp:docPr id="55" name="Afbeelding 55"/>
+            <wp:cNvGraphicFramePr>
+              <a:graphicFrameLocks xmlns:a="http://schemas.openxmlformats.org/drawingml/2006/main" noChangeAspect="1"/>
+            </wp:cNvGraphicFramePr>
+            <a:graphic xmlns:a="http://schemas.openxmlformats.org/drawingml/2006/main">
+              <a:graphicData uri="http://schemas.openxmlformats.org/drawingml/2006/picture">
+                <pic:pic xmlns:pic="http://schemas.openxmlformats.org/drawingml/2006/picture">
+                  <pic:nvPicPr>
+                    <pic:cNvPr id="1" name=""/>
+                    <pic:cNvPicPr/>
+                  </pic:nvPicPr>
+                  <pic:blipFill>
+                    <a:blip r:embed="rId35"/>
+                    <a:stretch>
+                      <a:fillRect/>
+                    </a:stretch>
+                  </pic:blipFill>
+                  <pic:spPr>
+                    <a:xfrm>
+                      <a:off x="0" y="0"/>
+                      <a:ext cx="1929378" cy="688551"/>
+                    </a:xfrm>
+                    <a:prstGeom prst="rect">
+                      <a:avLst/>
+                    </a:prstGeom>
+                  </pic:spPr>
+                </pic:pic>
+              </a:graphicData>
+            </a:graphic>
+          </wp:inline>
+        </w:drawing>
+      </w:r>
+    </w:p>
+    <w:p/>
+    <w:p/>
+    <w:p>
+      <w:pPr>
+        <w:jc w:val="both"/>
+      </w:pPr>
+    </w:p>
+    <w:p>
+      <w:pPr>
+        <w:jc w:val="both"/>
+      </w:pPr>
+    </w:p>
+    <w:p>
+      <w:pPr>
+        <w:jc w:val="both"/>
+      </w:pPr>
+    </w:p>
+    <w:p>
+      <w:pPr>
+        <w:jc w:val="both"/>
+      </w:pPr>
+    </w:p>
+    <w:p>
+      <w:pPr>
+        <w:jc w:val="both"/>
+      </w:pPr>
+    </w:p>
+    <w:p>
+      <w:pPr>
+        <w:jc w:val="both"/>
+      </w:pPr>
+    </w:p>
+    <w:p>
+      <w:pPr>
+        <w:jc w:val="both"/>
+      </w:pPr>
+    </w:p>
+    <w:p>
+      <w:pPr>
+        <w:jc w:val="both"/>
+      </w:pPr>
+    </w:p>
+    <w:p>
+      <w:pPr>
+        <w:jc w:val="both"/>
+      </w:pPr>
+    </w:p>
+    <w:p>
+      <w:pPr>
+        <w:jc w:val="both"/>
+      </w:pPr>
+    </w:p>
+    <w:p>
+      <w:pPr>
+        <w:jc w:val="both"/>
+      </w:pPr>
+    </w:p>
+    <w:p>
+      <w:pPr>
+        <w:pStyle w:val="Kop2"/>
+      </w:pPr>
+      <w:r>
+        <w:t>set_player_2_position functie:</w:t>
+      </w:r>
+    </w:p>
+    <w:p>
+      <w:r>
+        <w:t>In deze functie gaan we de positie bepalen van speler 2, die gebruik maakt van de ultrasoon sensor om zich te bewegen.</w:t>
+      </w:r>
+    </w:p>
+    <w:p>
+      <w:pPr>
+        <w:pStyle w:val="Lijstalinea"/>
+        <w:numPr>
+          <w:ilvl w:val="0"/>
+          <w:numId w:val="15"/>
+        </w:numPr>
+      </w:pPr>
+      <w:r>
+        <w:t>We halen de data uit de Knop functie, zodat we deze waarde kunnen gebruiken om met de knop het spel te kunnen spelen.</w:t>
+      </w:r>
+    </w:p>
+    <w:p>
+      <w:pPr>
+        <w:pStyle w:val="Lijstalinea"/>
+        <w:numPr>
+          <w:ilvl w:val="0"/>
+          <w:numId w:val="15"/>
+        </w:numPr>
+      </w:pPr>
+      <w:r>
+        <w:t xml:space="preserve">Als de positie binnen een bepaalde state van de </w:t>
+      </w:r>
+      <w:proofErr w:type="spellStart"/>
+      <w:r>
+        <w:t>if</w:t>
+      </w:r>
+      <w:proofErr w:type="spellEnd"/>
+      <w:r>
+        <w:t xml:space="preserve"> is gaat de positie veranderen in één richting, dit is naar boven of onder om obstakels te ontwijken.</w:t>
+      </w:r>
+    </w:p>
+    <w:p>
+      <w:pPr>
+        <w:pStyle w:val="Lijstalinea"/>
+        <w:numPr>
+          <w:ilvl w:val="0"/>
+          <w:numId w:val="15"/>
+        </w:numPr>
+        <w:rPr>
+          <w:highlight w:val="yellow"/>
+        </w:rPr>
+      </w:pPr>
+      <w:r>
+        <w:rPr>
+          <w:highlight w:val="yellow"/>
+        </w:rPr>
+        <w:t xml:space="preserve">Uitleg van </w:t>
+      </w:r>
+      <w:proofErr w:type="spellStart"/>
+      <w:r>
+        <w:rPr>
+          <w:highlight w:val="yellow"/>
+        </w:rPr>
+        <w:t>drawscreen</w:t>
+      </w:r>
+      <w:proofErr w:type="spellEnd"/>
+    </w:p>
+    <w:p>
+      <w:pPr>
+        <w:jc w:val="both"/>
+      </w:pPr>
+      <w:r>
+        <w:rPr>
+          <w:noProof/>
+          <w:lang w:eastAsia="nl-BE"/>
+        </w:rPr>
+        <w:lastRenderedPageBreak/>
+        <w:drawing>
+          <wp:inline distT="0" distB="0" distL="0" distR="0" wp14:anchorId="1213857C" wp14:editId="4A942DCA">
+            <wp:extent cx="3143250" cy="4219575"/>
+            <wp:effectExtent l="0" t="0" r="0" b="9525"/>
+            <wp:docPr id="53" name="Afbeelding 53"/>
+            <wp:cNvGraphicFramePr>
+              <a:graphicFrameLocks xmlns:a="http://schemas.openxmlformats.org/drawingml/2006/main" noChangeAspect="1"/>
+            </wp:cNvGraphicFramePr>
+            <a:graphic xmlns:a="http://schemas.openxmlformats.org/drawingml/2006/main">
+              <a:graphicData uri="http://schemas.openxmlformats.org/drawingml/2006/picture">
+                <pic:pic xmlns:pic="http://schemas.openxmlformats.org/drawingml/2006/picture">
+                  <pic:nvPicPr>
+                    <pic:cNvPr id="1" name=""/>
+                    <pic:cNvPicPr/>
+                  </pic:nvPicPr>
+                  <pic:blipFill>
+                    <a:blip r:embed="rId36"/>
+                    <a:stretch>
+                      <a:fillRect/>
+                    </a:stretch>
+                  </pic:blipFill>
+                  <pic:spPr>
+                    <a:xfrm>
+                      <a:off x="0" y="0"/>
+                      <a:ext cx="3143250" cy="4219575"/>
+                    </a:xfrm>
+                    <a:prstGeom prst="rect">
+                      <a:avLst/>
+                    </a:prstGeom>
+                  </pic:spPr>
+                </pic:pic>
+              </a:graphicData>
+            </a:graphic>
+          </wp:inline>
+        </w:drawing>
+      </w:r>
+    </w:p>
+    <w:p>
+      <w:pPr>
+        <w:jc w:val="both"/>
+      </w:pPr>
+    </w:p>
+    <w:p>
+      <w:pPr>
+        <w:jc w:val="both"/>
+      </w:pPr>
+    </w:p>
+    <w:p>
+      <w:pPr>
+        <w:jc w:val="both"/>
+      </w:pPr>
+    </w:p>
+    <w:p>
+      <w:pPr>
+        <w:jc w:val="both"/>
+      </w:pPr>
+    </w:p>
+    <w:p>
+      <w:pPr>
+        <w:jc w:val="both"/>
+      </w:pPr>
+    </w:p>
+    <w:p>
+      <w:pPr>
+        <w:jc w:val="both"/>
+      </w:pPr>
+    </w:p>
+    <w:p>
+      <w:pPr>
+        <w:jc w:val="both"/>
+      </w:pPr>
+    </w:p>
+    <w:p>
+      <w:pPr>
+        <w:jc w:val="both"/>
+      </w:pPr>
+    </w:p>
+    <w:p>
+      <w:pPr>
+        <w:jc w:val="both"/>
+      </w:pPr>
+    </w:p>
+    <w:p>
+      <w:pPr>
+        <w:jc w:val="both"/>
+      </w:pPr>
+    </w:p>
+    <w:p>
+      <w:pPr>
+        <w:pStyle w:val="Kop2"/>
+      </w:pPr>
+      <w:proofErr w:type="spellStart"/>
+      <w:r>
+        <w:t>drawscreen</w:t>
+      </w:r>
+      <w:proofErr w:type="spellEnd"/>
+      <w:r>
+        <w:t xml:space="preserve"> functie:</w:t>
+      </w:r>
+    </w:p>
+    <w:p>
+      <w:pPr>
+        <w:jc w:val="both"/>
+      </w:pPr>
+      <w:r>
+        <w:rPr>
+          <w:highlight w:val="yellow"/>
+        </w:rPr>
+        <w:t>uitleg.</w:t>
+      </w:r>
+    </w:p>
+    <w:p>
+      <w:pPr>
+        <w:jc w:val="both"/>
+      </w:pPr>
+    </w:p>
+    <w:p>
+      <w:pPr>
+        <w:jc w:val="both"/>
+      </w:pPr>
+      <w:r>
+        <w:rPr>
+          <w:noProof/>
+          <w:lang w:eastAsia="nl-BE"/>
+        </w:rPr>
+        <w:lastRenderedPageBreak/>
+        <w:drawing>
+          <wp:inline distT="0" distB="0" distL="0" distR="0" wp14:anchorId="2D9F9A3E" wp14:editId="523A498C">
+            <wp:extent cx="3095572" cy="5009321"/>
+            <wp:effectExtent l="0" t="0" r="0" b="1270"/>
+            <wp:docPr id="50" name="Afbeelding 50"/>
             <wp:cNvGraphicFramePr>
               <a:graphicFrameLocks xmlns:a="http://schemas.openxmlformats.org/drawingml/2006/main" noChangeAspect="1"/>
             </wp:cNvGraphicFramePr>
@@ -4092,773 +3870,6 @@
                   <pic:spPr>
                     <a:xfrm>
                       <a:off x="0" y="0"/>
-                      <a:ext cx="3190875" cy="1190625"/>
-                    </a:xfrm>
-                    <a:prstGeom prst="rect">
-                      <a:avLst/>
-                    </a:prstGeom>
-                  </pic:spPr>
-                </pic:pic>
-              </a:graphicData>
-            </a:graphic>
-          </wp:inline>
-        </w:drawing>
-      </w:r>
-    </w:p>
-    <w:p/>
-    <w:p/>
-    <w:p/>
-    <w:p/>
-    <w:p/>
-    <w:p>
-      <w:pPr>
-        <w:pStyle w:val="Kop2"/>
-      </w:pPr>
-      <w:proofErr w:type="spellStart"/>
-      <w:r>
-        <w:t>game_over</w:t>
-      </w:r>
-      <w:proofErr w:type="spellEnd"/>
-      <w:r>
-        <w:t xml:space="preserve"> functie:</w:t>
-      </w:r>
-    </w:p>
-    <w:p>
-      <w:r>
-        <w:t>Hier word bepaald wanneer een speler de game verloren heeft.</w:t>
-      </w:r>
-    </w:p>
-    <w:p>
-      <w:pPr>
-        <w:pStyle w:val="Lijstalinea"/>
-        <w:numPr>
-          <w:ilvl w:val="0"/>
-          <w:numId w:val="11"/>
-        </w:numPr>
-      </w:pPr>
-      <w:r>
-        <w:t>We doen bit schiften zodat de obstakels van de game korter naar de speler komen.</w:t>
-      </w:r>
-    </w:p>
-    <w:p>
-      <w:pPr>
-        <w:pStyle w:val="Lijstalinea"/>
-        <w:numPr>
-          <w:ilvl w:val="0"/>
-          <w:numId w:val="11"/>
-        </w:numPr>
-      </w:pPr>
-      <w:r>
-        <w:t>Als de speler op dezelfde plaats als een deel van een object overlappen ze elkaar en is het game over.</w:t>
-      </w:r>
-    </w:p>
-    <w:p>
-      <w:r>
-        <w:rPr>
-          <w:noProof/>
-          <w:lang w:eastAsia="nl-BE"/>
-        </w:rPr>
-        <w:drawing>
-          <wp:inline distT="0" distB="0" distL="0" distR="0" wp14:anchorId="4CDC7685" wp14:editId="5ECED5E4">
-            <wp:extent cx="2562225" cy="3048000"/>
-            <wp:effectExtent l="0" t="0" r="9525" b="0"/>
-            <wp:docPr id="32" name="Afbeelding 32"/>
-            <wp:cNvGraphicFramePr>
-              <a:graphicFrameLocks xmlns:a="http://schemas.openxmlformats.org/drawingml/2006/main" noChangeAspect="1"/>
-            </wp:cNvGraphicFramePr>
-            <a:graphic xmlns:a="http://schemas.openxmlformats.org/drawingml/2006/main">
-              <a:graphicData uri="http://schemas.openxmlformats.org/drawingml/2006/picture">
-                <pic:pic xmlns:pic="http://schemas.openxmlformats.org/drawingml/2006/picture">
-                  <pic:nvPicPr>
-                    <pic:cNvPr id="1" name=""/>
-                    <pic:cNvPicPr/>
-                  </pic:nvPicPr>
-                  <pic:blipFill>
-                    <a:blip r:embed="rId38"/>
-                    <a:stretch>
-                      <a:fillRect/>
-                    </a:stretch>
-                  </pic:blipFill>
-                  <pic:spPr>
-                    <a:xfrm>
-                      <a:off x="0" y="0"/>
-                      <a:ext cx="2562225" cy="3048000"/>
-                    </a:xfrm>
-                    <a:prstGeom prst="rect">
-                      <a:avLst/>
-                    </a:prstGeom>
-                  </pic:spPr>
-                </pic:pic>
-              </a:graphicData>
-            </a:graphic>
-          </wp:inline>
-        </w:drawing>
-      </w:r>
-    </w:p>
-    <w:p/>
-    <w:p>
-      <w:pPr>
-        <w:pStyle w:val="Kop2"/>
-      </w:pPr>
-      <w:proofErr w:type="spellStart"/>
-      <w:r>
-        <w:lastRenderedPageBreak/>
-        <w:t>next_</w:t>
-      </w:r>
-      <w:r>
-        <w:t>frame</w:t>
-      </w:r>
-      <w:proofErr w:type="spellEnd"/>
-      <w:r>
-        <w:t xml:space="preserve"> functie</w:t>
-      </w:r>
-      <w:r>
-        <w:t>:</w:t>
-      </w:r>
-    </w:p>
-    <w:p>
-      <w:r>
-        <w:t>In deze functie gaan we kleuren van de neonmatrix updaten naar de nieuwste kleuren</w:t>
-      </w:r>
-      <w:r>
-        <w:t xml:space="preserve"> en de nieuwe posities van de spelers en de objecten van de game</w:t>
-      </w:r>
-      <w:r>
-        <w:t>.</w:t>
-      </w:r>
-    </w:p>
-    <w:p>
-      <w:pPr>
-        <w:pStyle w:val="Lijstalinea"/>
-        <w:numPr>
-          <w:ilvl w:val="0"/>
-          <w:numId w:val="12"/>
-        </w:numPr>
-      </w:pPr>
-      <w:r>
-        <w:t>We maken de grootte van de neonpixel na, en zetten daarna de kleuren hierin, om ze weer te geven.</w:t>
-      </w:r>
-      <w:r>
-        <w:t xml:space="preserve"> Vervolgens schuiven we telkens de nodige </w:t>
-      </w:r>
-      <w:proofErr w:type="spellStart"/>
-      <w:r>
-        <w:t>leds</w:t>
-      </w:r>
-      <w:proofErr w:type="spellEnd"/>
-      <w:r>
-        <w:t xml:space="preserve"> een positie op zodat het lijkt of je de game aan het spelen bent.</w:t>
-      </w:r>
-    </w:p>
-    <w:p>
-      <w:pPr>
-        <w:pStyle w:val="Lijstalinea"/>
-        <w:numPr>
-          <w:ilvl w:val="0"/>
-          <w:numId w:val="12"/>
-        </w:numPr>
-        <w:rPr>
-          <w:highlight w:val="yellow"/>
-        </w:rPr>
-      </w:pPr>
-      <w:proofErr w:type="spellStart"/>
-      <w:r>
-        <w:rPr>
-          <w:highlight w:val="yellow"/>
-        </w:rPr>
-        <w:t>Set_obj</w:t>
-      </w:r>
-      <w:proofErr w:type="spellEnd"/>
-      <w:r>
-        <w:rPr>
-          <w:highlight w:val="yellow"/>
-        </w:rPr>
-        <w:t>() ????????</w:t>
-      </w:r>
-    </w:p>
-    <w:p>
-      <w:pPr>
-        <w:pStyle w:val="Lijstalinea"/>
-        <w:numPr>
-          <w:ilvl w:val="0"/>
-          <w:numId w:val="12"/>
-        </w:numPr>
-      </w:pPr>
-      <w:r>
-        <w:t xml:space="preserve">We maken ook een </w:t>
-      </w:r>
-      <w:proofErr w:type="spellStart"/>
-      <w:r>
-        <w:t>variable</w:t>
-      </w:r>
-      <w:proofErr w:type="spellEnd"/>
-      <w:r>
-        <w:t xml:space="preserve"> aan waar we de laatst gekende kleur insteken om die vervolgens in een queue te steken, die de waarde verstuurd naar een UART terminal zodat je ze daarin ook kan visualiseren.</w:t>
-      </w:r>
-    </w:p>
-    <w:p>
-      <w:r>
-        <w:rPr>
-          <w:noProof/>
-          <w:lang w:eastAsia="nl-BE"/>
-        </w:rPr>
-        <w:drawing>
-          <wp:inline distT="0" distB="0" distL="0" distR="0" wp14:anchorId="74F6B943" wp14:editId="4D862A2C">
-            <wp:extent cx="5760720" cy="6166485"/>
-            <wp:effectExtent l="0" t="0" r="0" b="5715"/>
-            <wp:docPr id="44" name="Afbeelding 44"/>
-            <wp:cNvGraphicFramePr>
-              <a:graphicFrameLocks xmlns:a="http://schemas.openxmlformats.org/drawingml/2006/main" noChangeAspect="1"/>
-            </wp:cNvGraphicFramePr>
-            <a:graphic xmlns:a="http://schemas.openxmlformats.org/drawingml/2006/main">
-              <a:graphicData uri="http://schemas.openxmlformats.org/drawingml/2006/picture">
-                <pic:pic xmlns:pic="http://schemas.openxmlformats.org/drawingml/2006/picture">
-                  <pic:nvPicPr>
-                    <pic:cNvPr id="1" name=""/>
-                    <pic:cNvPicPr/>
-                  </pic:nvPicPr>
-                  <pic:blipFill>
-                    <a:blip r:embed="rId39"/>
-                    <a:stretch>
-                      <a:fillRect/>
-                    </a:stretch>
-                  </pic:blipFill>
-                  <pic:spPr>
-                    <a:xfrm>
-                      <a:off x="0" y="0"/>
-                      <a:ext cx="5760720" cy="6166485"/>
-                    </a:xfrm>
-                    <a:prstGeom prst="rect">
-                      <a:avLst/>
-                    </a:prstGeom>
-                  </pic:spPr>
-                </pic:pic>
-              </a:graphicData>
-            </a:graphic>
-          </wp:inline>
-        </w:drawing>
-      </w:r>
-    </w:p>
-    <w:p/>
-    <w:p/>
-    <w:p>
-      <w:pPr>
-        <w:pStyle w:val="Kop2"/>
-      </w:pPr>
-      <w:proofErr w:type="spellStart"/>
-      <w:r>
-        <w:lastRenderedPageBreak/>
-        <w:t>set_player_position</w:t>
-      </w:r>
-      <w:proofErr w:type="spellEnd"/>
-      <w:r>
-        <w:t xml:space="preserve"> functie:</w:t>
-      </w:r>
-    </w:p>
-    <w:p>
-      <w:r>
-        <w:t>In deze functie gaan we de positie bepalen van speler 1, die gebruik maakt van de ultrasoon sensor om zich te bewegen.</w:t>
-      </w:r>
-    </w:p>
-    <w:p>
-      <w:pPr>
-        <w:pStyle w:val="Lijstalinea"/>
-        <w:numPr>
-          <w:ilvl w:val="0"/>
-          <w:numId w:val="14"/>
-        </w:numPr>
-      </w:pPr>
-      <w:r>
-        <w:t xml:space="preserve">We lezen de positie uit de we verkregen hebben in de </w:t>
-      </w:r>
-      <w:proofErr w:type="spellStart"/>
-      <w:r>
-        <w:t>prvRtask</w:t>
-      </w:r>
-      <w:proofErr w:type="spellEnd"/>
-      <w:r>
-        <w:t>.</w:t>
-      </w:r>
-    </w:p>
-    <w:p>
-      <w:pPr>
-        <w:pStyle w:val="Lijstalinea"/>
-        <w:numPr>
-          <w:ilvl w:val="0"/>
-          <w:numId w:val="14"/>
-        </w:numPr>
-      </w:pPr>
-      <w:r>
-        <w:t>Deze waarde steken we in een switch case om zo te bepalen wat er met de positie er moet gebeuren van de speler.</w:t>
-      </w:r>
-    </w:p>
-    <w:p/>
-    <w:p>
-      <w:pPr>
-        <w:rPr>
-          <w:noProof/>
-          <w:lang w:eastAsia="nl-BE"/>
-        </w:rPr>
-      </w:pPr>
-      <w:r>
-        <w:rPr>
-          <w:noProof/>
-          <w:lang w:eastAsia="nl-BE"/>
-        </w:rPr>
-        <w:drawing>
-          <wp:inline distT="0" distB="0" distL="0" distR="0" wp14:anchorId="4476912D" wp14:editId="60630510">
-            <wp:extent cx="2926080" cy="6594598"/>
-            <wp:effectExtent l="0" t="0" r="7620" b="0"/>
-            <wp:docPr id="46" name="Afbeelding 46"/>
-            <wp:cNvGraphicFramePr>
-              <a:graphicFrameLocks xmlns:a="http://schemas.openxmlformats.org/drawingml/2006/main" noChangeAspect="1"/>
-            </wp:cNvGraphicFramePr>
-            <a:graphic xmlns:a="http://schemas.openxmlformats.org/drawingml/2006/main">
-              <a:graphicData uri="http://schemas.openxmlformats.org/drawingml/2006/picture">
-                <pic:pic xmlns:pic="http://schemas.openxmlformats.org/drawingml/2006/picture">
-                  <pic:nvPicPr>
-                    <pic:cNvPr id="1" name=""/>
-                    <pic:cNvPicPr/>
-                  </pic:nvPicPr>
-                  <pic:blipFill>
-                    <a:blip r:embed="rId40"/>
-                    <a:stretch>
-                      <a:fillRect/>
-                    </a:stretch>
-                  </pic:blipFill>
-                  <pic:spPr>
-                    <a:xfrm>
-                      <a:off x="0" y="0"/>
-                      <a:ext cx="2970112" cy="6693835"/>
-                    </a:xfrm>
-                    <a:prstGeom prst="rect">
-                      <a:avLst/>
-                    </a:prstGeom>
-                  </pic:spPr>
-                </pic:pic>
-              </a:graphicData>
-            </a:graphic>
-          </wp:inline>
-        </w:drawing>
-      </w:r>
-    </w:p>
-    <w:p>
-      <w:pPr>
-        <w:jc w:val="both"/>
-        <w:rPr>
-          <w:noProof/>
-          <w:lang w:eastAsia="nl-BE"/>
-        </w:rPr>
-      </w:pPr>
-      <w:r>
-        <w:rPr>
-          <w:noProof/>
-          <w:lang w:eastAsia="nl-BE"/>
-        </w:rPr>
-        <w:lastRenderedPageBreak/>
-        <w:drawing>
-          <wp:inline distT="0" distB="0" distL="0" distR="0" wp14:anchorId="2B4FDB69" wp14:editId="31A111E1">
-            <wp:extent cx="3037399" cy="6053706"/>
-            <wp:effectExtent l="0" t="0" r="0" b="4445"/>
-            <wp:docPr id="47" name="Afbeelding 47"/>
-            <wp:cNvGraphicFramePr>
-              <a:graphicFrameLocks xmlns:a="http://schemas.openxmlformats.org/drawingml/2006/main" noChangeAspect="1"/>
-            </wp:cNvGraphicFramePr>
-            <a:graphic xmlns:a="http://schemas.openxmlformats.org/drawingml/2006/main">
-              <a:graphicData uri="http://schemas.openxmlformats.org/drawingml/2006/picture">
-                <pic:pic xmlns:pic="http://schemas.openxmlformats.org/drawingml/2006/picture">
-                  <pic:nvPicPr>
-                    <pic:cNvPr id="1" name=""/>
-                    <pic:cNvPicPr/>
-                  </pic:nvPicPr>
-                  <pic:blipFill>
-                    <a:blip r:embed="rId41"/>
-                    <a:stretch>
-                      <a:fillRect/>
-                    </a:stretch>
-                  </pic:blipFill>
-                  <pic:spPr>
-                    <a:xfrm>
-                      <a:off x="0" y="0"/>
-                      <a:ext cx="3045054" cy="6068964"/>
-                    </a:xfrm>
-                    <a:prstGeom prst="rect">
-                      <a:avLst/>
-                    </a:prstGeom>
-                  </pic:spPr>
-                </pic:pic>
-              </a:graphicData>
-            </a:graphic>
-          </wp:inline>
-        </w:drawing>
-      </w:r>
-    </w:p>
-    <w:p>
-      <w:pPr>
-        <w:jc w:val="both"/>
-      </w:pPr>
-      <w:r>
-        <w:rPr>
-          <w:noProof/>
-          <w:lang w:eastAsia="nl-BE"/>
-        </w:rPr>
-        <w:lastRenderedPageBreak/>
-        <w:drawing>
-          <wp:inline distT="0" distB="0" distL="0" distR="0" wp14:anchorId="1E31D207" wp14:editId="785326F0">
-            <wp:extent cx="2569805" cy="4166484"/>
-            <wp:effectExtent l="0" t="0" r="2540" b="5715"/>
-            <wp:docPr id="48" name="Afbeelding 48"/>
-            <wp:cNvGraphicFramePr>
-              <a:graphicFrameLocks xmlns:a="http://schemas.openxmlformats.org/drawingml/2006/main" noChangeAspect="1"/>
-            </wp:cNvGraphicFramePr>
-            <a:graphic xmlns:a="http://schemas.openxmlformats.org/drawingml/2006/main">
-              <a:graphicData uri="http://schemas.openxmlformats.org/drawingml/2006/picture">
-                <pic:pic xmlns:pic="http://schemas.openxmlformats.org/drawingml/2006/picture">
-                  <pic:nvPicPr>
-                    <pic:cNvPr id="1" name=""/>
-                    <pic:cNvPicPr/>
-                  </pic:nvPicPr>
-                  <pic:blipFill>
-                    <a:blip r:embed="rId42"/>
-                    <a:stretch>
-                      <a:fillRect/>
-                    </a:stretch>
-                  </pic:blipFill>
-                  <pic:spPr>
-                    <a:xfrm>
-                      <a:off x="0" y="0"/>
-                      <a:ext cx="2591067" cy="4200956"/>
-                    </a:xfrm>
-                    <a:prstGeom prst="rect">
-                      <a:avLst/>
-                    </a:prstGeom>
-                  </pic:spPr>
-                </pic:pic>
-              </a:graphicData>
-            </a:graphic>
-          </wp:inline>
-        </w:drawing>
-      </w:r>
-    </w:p>
-    <w:p>
-      <w:pPr>
-        <w:jc w:val="both"/>
-      </w:pPr>
-    </w:p>
-    <w:p>
-      <w:pPr>
-        <w:jc w:val="both"/>
-      </w:pPr>
-    </w:p>
-    <w:p>
-      <w:pPr>
-        <w:jc w:val="both"/>
-      </w:pPr>
-    </w:p>
-    <w:p>
-      <w:pPr>
-        <w:jc w:val="both"/>
-      </w:pPr>
-    </w:p>
-    <w:p>
-      <w:pPr>
-        <w:jc w:val="both"/>
-      </w:pPr>
-    </w:p>
-    <w:p>
-      <w:pPr>
-        <w:jc w:val="both"/>
-      </w:pPr>
-    </w:p>
-    <w:p>
-      <w:pPr>
-        <w:jc w:val="both"/>
-      </w:pPr>
-    </w:p>
-    <w:p>
-      <w:pPr>
-        <w:jc w:val="both"/>
-      </w:pPr>
-    </w:p>
-    <w:p>
-      <w:pPr>
-        <w:jc w:val="both"/>
-      </w:pPr>
-    </w:p>
-    <w:p>
-      <w:pPr>
-        <w:jc w:val="both"/>
-      </w:pPr>
-    </w:p>
-    <w:p>
-      <w:pPr>
-        <w:jc w:val="both"/>
-      </w:pPr>
-    </w:p>
-    <w:p>
-      <w:pPr>
-        <w:jc w:val="both"/>
-      </w:pPr>
-    </w:p>
-    <w:p>
-      <w:pPr>
-        <w:jc w:val="both"/>
-      </w:pPr>
-    </w:p>
-    <w:p>
-      <w:pPr>
-        <w:jc w:val="both"/>
-      </w:pPr>
-    </w:p>
-    <w:p>
-      <w:pPr>
-        <w:jc w:val="both"/>
-      </w:pPr>
-    </w:p>
-    <w:p>
-      <w:pPr>
-        <w:pStyle w:val="Kop2"/>
-      </w:pPr>
-      <w:r>
-        <w:lastRenderedPageBreak/>
-        <w:t>set_player_</w:t>
-      </w:r>
-      <w:r>
-        <w:t>2_</w:t>
-      </w:r>
-      <w:r>
-        <w:t>position functie:</w:t>
-      </w:r>
-    </w:p>
-    <w:p>
-      <w:r>
-        <w:t>In deze functie gaan we</w:t>
-      </w:r>
-      <w:r>
-        <w:t xml:space="preserve"> de positie bepalen van speler 2</w:t>
-      </w:r>
-      <w:r>
-        <w:t>, die gebruik maakt van de ultrasoon sensor om zich te bewegen.</w:t>
-      </w:r>
-    </w:p>
-    <w:p>
-      <w:pPr>
-        <w:pStyle w:val="Lijstalinea"/>
-        <w:numPr>
-          <w:ilvl w:val="0"/>
-          <w:numId w:val="15"/>
-        </w:numPr>
-      </w:pPr>
-      <w:r>
-        <w:t>We halen de data uit de Knop functie, zodat we deze waarde kunnen gebruiken om met de knop het spel te kunnen spelen.</w:t>
-      </w:r>
-    </w:p>
-    <w:p>
-      <w:pPr>
-        <w:pStyle w:val="Lijstalinea"/>
-        <w:numPr>
-          <w:ilvl w:val="0"/>
-          <w:numId w:val="15"/>
-        </w:numPr>
-      </w:pPr>
-      <w:r>
-        <w:t xml:space="preserve">Als de positie binnen een bepaalde state van de </w:t>
-      </w:r>
-      <w:proofErr w:type="spellStart"/>
-      <w:r>
-        <w:t>if</w:t>
-      </w:r>
-      <w:proofErr w:type="spellEnd"/>
-      <w:r>
-        <w:t xml:space="preserve"> is gaat de positie veranderen in één richting, dit is naar boven of onder om obstakels te ontwijken.</w:t>
-      </w:r>
-    </w:p>
-    <w:p>
-      <w:pPr>
-        <w:pStyle w:val="Lijstalinea"/>
-        <w:numPr>
-          <w:ilvl w:val="0"/>
-          <w:numId w:val="15"/>
-        </w:numPr>
-        <w:rPr>
-          <w:highlight w:val="yellow"/>
-        </w:rPr>
-      </w:pPr>
-      <w:r>
-        <w:rPr>
-          <w:highlight w:val="yellow"/>
-        </w:rPr>
-        <w:t xml:space="preserve">Uitleg van </w:t>
-      </w:r>
-      <w:proofErr w:type="spellStart"/>
-      <w:r>
-        <w:rPr>
-          <w:highlight w:val="yellow"/>
-        </w:rPr>
-        <w:t>drawscreen</w:t>
-      </w:r>
-      <w:proofErr w:type="spellEnd"/>
-    </w:p>
-    <w:p>
-      <w:pPr>
-        <w:jc w:val="both"/>
-      </w:pPr>
-      <w:r>
-        <w:rPr>
-          <w:noProof/>
-          <w:lang w:eastAsia="nl-BE"/>
-        </w:rPr>
-        <w:drawing>
-          <wp:inline distT="0" distB="0" distL="0" distR="0" wp14:anchorId="1213857C" wp14:editId="4A942DCA">
-            <wp:extent cx="3143250" cy="4219575"/>
-            <wp:effectExtent l="0" t="0" r="0" b="9525"/>
-            <wp:docPr id="53" name="Afbeelding 53"/>
-            <wp:cNvGraphicFramePr>
-              <a:graphicFrameLocks xmlns:a="http://schemas.openxmlformats.org/drawingml/2006/main" noChangeAspect="1"/>
-            </wp:cNvGraphicFramePr>
-            <a:graphic xmlns:a="http://schemas.openxmlformats.org/drawingml/2006/main">
-              <a:graphicData uri="http://schemas.openxmlformats.org/drawingml/2006/picture">
-                <pic:pic xmlns:pic="http://schemas.openxmlformats.org/drawingml/2006/picture">
-                  <pic:nvPicPr>
-                    <pic:cNvPr id="1" name=""/>
-                    <pic:cNvPicPr/>
-                  </pic:nvPicPr>
-                  <pic:blipFill>
-                    <a:blip r:embed="rId43"/>
-                    <a:stretch>
-                      <a:fillRect/>
-                    </a:stretch>
-                  </pic:blipFill>
-                  <pic:spPr>
-                    <a:xfrm>
-                      <a:off x="0" y="0"/>
-                      <a:ext cx="3143250" cy="4219575"/>
-                    </a:xfrm>
-                    <a:prstGeom prst="rect">
-                      <a:avLst/>
-                    </a:prstGeom>
-                  </pic:spPr>
-                </pic:pic>
-              </a:graphicData>
-            </a:graphic>
-          </wp:inline>
-        </w:drawing>
-      </w:r>
-    </w:p>
-    <w:p>
-      <w:pPr>
-        <w:jc w:val="both"/>
-      </w:pPr>
-    </w:p>
-    <w:p>
-      <w:pPr>
-        <w:jc w:val="both"/>
-      </w:pPr>
-    </w:p>
-    <w:p>
-      <w:pPr>
-        <w:jc w:val="both"/>
-      </w:pPr>
-    </w:p>
-    <w:p>
-      <w:pPr>
-        <w:jc w:val="both"/>
-      </w:pPr>
-    </w:p>
-    <w:p>
-      <w:pPr>
-        <w:jc w:val="both"/>
-      </w:pPr>
-    </w:p>
-    <w:p>
-      <w:pPr>
-        <w:jc w:val="both"/>
-      </w:pPr>
-    </w:p>
-    <w:p>
-      <w:pPr>
-        <w:jc w:val="both"/>
-      </w:pPr>
-    </w:p>
-    <w:p>
-      <w:pPr>
-        <w:jc w:val="both"/>
-      </w:pPr>
-    </w:p>
-    <w:p>
-      <w:pPr>
-        <w:jc w:val="both"/>
-      </w:pPr>
-    </w:p>
-    <w:p>
-      <w:pPr>
-        <w:jc w:val="both"/>
-      </w:pPr>
-    </w:p>
-    <w:p>
-      <w:pPr>
-        <w:pStyle w:val="Kop2"/>
-      </w:pPr>
-      <w:proofErr w:type="spellStart"/>
-      <w:r>
-        <w:lastRenderedPageBreak/>
-        <w:t>drawscreen</w:t>
-      </w:r>
-      <w:proofErr w:type="spellEnd"/>
-      <w:r>
-        <w:t xml:space="preserve"> functie:</w:t>
-      </w:r>
-    </w:p>
-    <w:p>
-      <w:pPr>
-        <w:jc w:val="both"/>
-      </w:pPr>
-      <w:r>
-        <w:rPr>
-          <w:highlight w:val="yellow"/>
-        </w:rPr>
-        <w:t>uitleg.</w:t>
-      </w:r>
-    </w:p>
-    <w:p>
-      <w:pPr>
-        <w:jc w:val="both"/>
-      </w:pPr>
-    </w:p>
-    <w:p>
-      <w:pPr>
-        <w:jc w:val="both"/>
-      </w:pPr>
-      <w:bookmarkStart w:id="0" w:name="_GoBack"/>
-      <w:r>
-        <w:rPr>
-          <w:noProof/>
-          <w:lang w:eastAsia="nl-BE"/>
-        </w:rPr>
-        <w:drawing>
-          <wp:inline distT="0" distB="0" distL="0" distR="0" wp14:anchorId="2D9F9A3E" wp14:editId="523A498C">
-            <wp:extent cx="3095572" cy="5009321"/>
-            <wp:effectExtent l="0" t="0" r="0" b="1270"/>
-            <wp:docPr id="50" name="Afbeelding 50"/>
-            <wp:cNvGraphicFramePr>
-              <a:graphicFrameLocks xmlns:a="http://schemas.openxmlformats.org/drawingml/2006/main" noChangeAspect="1"/>
-            </wp:cNvGraphicFramePr>
-            <a:graphic xmlns:a="http://schemas.openxmlformats.org/drawingml/2006/main">
-              <a:graphicData uri="http://schemas.openxmlformats.org/drawingml/2006/picture">
-                <pic:pic xmlns:pic="http://schemas.openxmlformats.org/drawingml/2006/picture">
-                  <pic:nvPicPr>
-                    <pic:cNvPr id="1" name=""/>
-                    <pic:cNvPicPr/>
-                  </pic:nvPicPr>
-                  <pic:blipFill>
-                    <a:blip r:embed="rId44"/>
-                    <a:stretch>
-                      <a:fillRect/>
-                    </a:stretch>
-                  </pic:blipFill>
-                  <pic:spPr>
-                    <a:xfrm>
-                      <a:off x="0" y="0"/>
                       <a:ext cx="3102116" cy="5019911"/>
                     </a:xfrm>
                     <a:prstGeom prst="rect">
@@ -4871,7 +3882,6 @@
           </wp:inline>
         </w:drawing>
       </w:r>
-      <w:bookmarkEnd w:id="0"/>
     </w:p>
     <w:sectPr>
       <w:pgSz w:w="11906" w:h="16838"/>

</xml_diff>